<commit_message>
Weiterarbeiten an der Doku
</commit_message>
<xml_diff>
--- a/Dokumentation.docx
+++ b/Dokumentation.docx
@@ -1129,25 +1129,33 @@
             <w:rPr>
               <w:rFonts w:eastAsiaTheme="minorEastAsia"/>
               <w:noProof/>
-              <w:color w:val="auto"/>
-              <w:sz w:val="22"/>
-              <w:szCs w:val="22"/>
+              <w:color w:val="5F5F5F" w:themeColor="accent5"/>
             </w:rPr>
           </w:pPr>
           <w:r>
+            <w:rPr>
+              <w:color w:val="5F5F5F" w:themeColor="accent5"/>
+            </w:rPr>
             <w:fldChar w:fldCharType="begin"/>
           </w:r>
           <w:r>
+            <w:rPr>
+              <w:color w:val="5F5F5F" w:themeColor="accent5"/>
+            </w:rPr>
             <w:instrText xml:space="preserve"> TOC \o "1-3" \h \z \u </w:instrText>
           </w:r>
           <w:r>
+            <w:rPr>
+              <w:color w:val="5F5F5F" w:themeColor="accent5"/>
+            </w:rPr>
             <w:fldChar w:fldCharType="separate"/>
           </w:r>
-          <w:hyperlink w:anchor="_Toc439784077" w:history="1">
+          <w:hyperlink w:anchor="_Toc440115055" w:history="1">
             <w:r>
               <w:rPr>
                 <w:rStyle w:val="Hyperlink"/>
                 <w:noProof/>
+                <w:color w:val="5F5F5F" w:themeColor="accent5"/>
               </w:rPr>
               <w:t>1. Einführung</w:t>
             </w:r>
@@ -1155,6 +1163,7 @@
               <w:rPr>
                 <w:noProof/>
                 <w:webHidden/>
+                <w:color w:val="5F5F5F" w:themeColor="accent5"/>
               </w:rPr>
               <w:tab/>
             </w:r>
@@ -1162,6 +1171,7 @@
               <w:rPr>
                 <w:noProof/>
                 <w:webHidden/>
+                <w:color w:val="5F5F5F" w:themeColor="accent5"/>
               </w:rPr>
               <w:fldChar w:fldCharType="begin"/>
             </w:r>
@@ -1169,19 +1179,22 @@
               <w:rPr>
                 <w:noProof/>
                 <w:webHidden/>
-              </w:rPr>
-              <w:instrText xml:space="preserve"> PAGEREF _Toc439784077 \h </w:instrText>
-            </w:r>
-            <w:r>
-              <w:rPr>
-                <w:noProof/>
-                <w:webHidden/>
-              </w:rPr>
-            </w:r>
-            <w:r>
-              <w:rPr>
-                <w:noProof/>
-                <w:webHidden/>
+                <w:color w:val="5F5F5F" w:themeColor="accent5"/>
+              </w:rPr>
+              <w:instrText xml:space="preserve"> PAGEREF _Toc440115055 \h </w:instrText>
+            </w:r>
+            <w:r>
+              <w:rPr>
+                <w:noProof/>
+                <w:webHidden/>
+                <w:color w:val="5F5F5F" w:themeColor="accent5"/>
+              </w:rPr>
+            </w:r>
+            <w:r>
+              <w:rPr>
+                <w:noProof/>
+                <w:webHidden/>
+                <w:color w:val="5F5F5F" w:themeColor="accent5"/>
               </w:rPr>
               <w:fldChar w:fldCharType="separate"/>
             </w:r>
@@ -1189,6 +1202,7 @@
               <w:rPr>
                 <w:noProof/>
                 <w:webHidden/>
+                <w:color w:val="5F5F5F" w:themeColor="accent5"/>
               </w:rPr>
               <w:t>1</w:t>
             </w:r>
@@ -1196,6 +1210,7 @@
               <w:rPr>
                 <w:noProof/>
                 <w:webHidden/>
+                <w:color w:val="5F5F5F" w:themeColor="accent5"/>
               </w:rPr>
               <w:fldChar w:fldCharType="end"/>
             </w:r>
@@ -1210,14 +1225,15 @@
             <w:rPr>
               <w:rFonts w:eastAsiaTheme="minorEastAsia"/>
               <w:noProof/>
-              <w:color w:val="auto"/>
+              <w:color w:val="5F5F5F" w:themeColor="accent5"/>
             </w:rPr>
           </w:pPr>
-          <w:hyperlink w:anchor="_Toc439784078" w:history="1">
+          <w:hyperlink w:anchor="_Toc440115056" w:history="1">
             <w:r>
               <w:rPr>
                 <w:rStyle w:val="Hyperlink"/>
                 <w:noProof/>
+                <w:color w:val="5F5F5F" w:themeColor="accent5"/>
               </w:rPr>
               <w:t>1.1 Projektbeschreibung</w:t>
             </w:r>
@@ -1225,6 +1241,7 @@
               <w:rPr>
                 <w:noProof/>
                 <w:webHidden/>
+                <w:color w:val="5F5F5F" w:themeColor="accent5"/>
               </w:rPr>
               <w:tab/>
             </w:r>
@@ -1232,6 +1249,7 @@
               <w:rPr>
                 <w:noProof/>
                 <w:webHidden/>
+                <w:color w:val="5F5F5F" w:themeColor="accent5"/>
               </w:rPr>
               <w:fldChar w:fldCharType="begin"/>
             </w:r>
@@ -1239,19 +1257,22 @@
               <w:rPr>
                 <w:noProof/>
                 <w:webHidden/>
-              </w:rPr>
-              <w:instrText xml:space="preserve"> PAGEREF _Toc439784078 \h </w:instrText>
-            </w:r>
-            <w:r>
-              <w:rPr>
-                <w:noProof/>
-                <w:webHidden/>
-              </w:rPr>
-            </w:r>
-            <w:r>
-              <w:rPr>
-                <w:noProof/>
-                <w:webHidden/>
+                <w:color w:val="5F5F5F" w:themeColor="accent5"/>
+              </w:rPr>
+              <w:instrText xml:space="preserve"> PAGEREF _Toc440115056 \h </w:instrText>
+            </w:r>
+            <w:r>
+              <w:rPr>
+                <w:noProof/>
+                <w:webHidden/>
+                <w:color w:val="5F5F5F" w:themeColor="accent5"/>
+              </w:rPr>
+            </w:r>
+            <w:r>
+              <w:rPr>
+                <w:noProof/>
+                <w:webHidden/>
+                <w:color w:val="5F5F5F" w:themeColor="accent5"/>
               </w:rPr>
               <w:fldChar w:fldCharType="separate"/>
             </w:r>
@@ -1259,6 +1280,7 @@
               <w:rPr>
                 <w:noProof/>
                 <w:webHidden/>
+                <w:color w:val="5F5F5F" w:themeColor="accent5"/>
               </w:rPr>
               <w:t>1</w:t>
             </w:r>
@@ -1266,6 +1288,7 @@
               <w:rPr>
                 <w:noProof/>
                 <w:webHidden/>
+                <w:color w:val="5F5F5F" w:themeColor="accent5"/>
               </w:rPr>
               <w:fldChar w:fldCharType="end"/>
             </w:r>
@@ -1280,14 +1303,15 @@
             <w:rPr>
               <w:rFonts w:eastAsiaTheme="minorEastAsia"/>
               <w:noProof/>
-              <w:color w:val="auto"/>
+              <w:color w:val="5F5F5F" w:themeColor="accent5"/>
             </w:rPr>
           </w:pPr>
-          <w:hyperlink w:anchor="_Toc439784079" w:history="1">
+          <w:hyperlink w:anchor="_Toc440115057" w:history="1">
             <w:r>
               <w:rPr>
                 <w:rStyle w:val="Hyperlink"/>
                 <w:noProof/>
+                <w:color w:val="5F5F5F" w:themeColor="accent5"/>
               </w:rPr>
               <w:t>1.2 Funktionen von Comeet</w:t>
             </w:r>
@@ -1295,6 +1319,7 @@
               <w:rPr>
                 <w:noProof/>
                 <w:webHidden/>
+                <w:color w:val="5F5F5F" w:themeColor="accent5"/>
               </w:rPr>
               <w:tab/>
             </w:r>
@@ -1302,6 +1327,7 @@
               <w:rPr>
                 <w:noProof/>
                 <w:webHidden/>
+                <w:color w:val="5F5F5F" w:themeColor="accent5"/>
               </w:rPr>
               <w:fldChar w:fldCharType="begin"/>
             </w:r>
@@ -1309,19 +1335,22 @@
               <w:rPr>
                 <w:noProof/>
                 <w:webHidden/>
-              </w:rPr>
-              <w:instrText xml:space="preserve"> PAGEREF _Toc439784079 \h </w:instrText>
-            </w:r>
-            <w:r>
-              <w:rPr>
-                <w:noProof/>
-                <w:webHidden/>
-              </w:rPr>
-            </w:r>
-            <w:r>
-              <w:rPr>
-                <w:noProof/>
-                <w:webHidden/>
+                <w:color w:val="5F5F5F" w:themeColor="accent5"/>
+              </w:rPr>
+              <w:instrText xml:space="preserve"> PAGEREF _Toc440115057 \h </w:instrText>
+            </w:r>
+            <w:r>
+              <w:rPr>
+                <w:noProof/>
+                <w:webHidden/>
+                <w:color w:val="5F5F5F" w:themeColor="accent5"/>
+              </w:rPr>
+            </w:r>
+            <w:r>
+              <w:rPr>
+                <w:noProof/>
+                <w:webHidden/>
+                <w:color w:val="5F5F5F" w:themeColor="accent5"/>
               </w:rPr>
               <w:fldChar w:fldCharType="separate"/>
             </w:r>
@@ -1329,6 +1358,7 @@
               <w:rPr>
                 <w:noProof/>
                 <w:webHidden/>
+                <w:color w:val="5F5F5F" w:themeColor="accent5"/>
               </w:rPr>
               <w:t>1</w:t>
             </w:r>
@@ -1336,6 +1366,7 @@
               <w:rPr>
                 <w:noProof/>
                 <w:webHidden/>
+                <w:color w:val="5F5F5F" w:themeColor="accent5"/>
               </w:rPr>
               <w:fldChar w:fldCharType="end"/>
             </w:r>
@@ -1350,14 +1381,15 @@
             <w:rPr>
               <w:rFonts w:eastAsiaTheme="minorEastAsia"/>
               <w:noProof/>
-              <w:color w:val="auto"/>
+              <w:color w:val="5F5F5F" w:themeColor="accent5"/>
             </w:rPr>
           </w:pPr>
-          <w:hyperlink w:anchor="_Toc439784080" w:history="1">
+          <w:hyperlink w:anchor="_Toc440115058" w:history="1">
             <w:r>
               <w:rPr>
                 <w:rStyle w:val="Hyperlink"/>
                 <w:noProof/>
+                <w:color w:val="5F5F5F" w:themeColor="accent5"/>
               </w:rPr>
               <w:t>1.3 Zusätzliche Ziele</w:t>
             </w:r>
@@ -1365,6 +1397,7 @@
               <w:rPr>
                 <w:noProof/>
                 <w:webHidden/>
+                <w:color w:val="5F5F5F" w:themeColor="accent5"/>
               </w:rPr>
               <w:tab/>
             </w:r>
@@ -1372,6 +1405,7 @@
               <w:rPr>
                 <w:noProof/>
                 <w:webHidden/>
+                <w:color w:val="5F5F5F" w:themeColor="accent5"/>
               </w:rPr>
               <w:fldChar w:fldCharType="begin"/>
             </w:r>
@@ -1379,19 +1413,22 @@
               <w:rPr>
                 <w:noProof/>
                 <w:webHidden/>
-              </w:rPr>
-              <w:instrText xml:space="preserve"> PAGEREF _Toc439784080 \h </w:instrText>
-            </w:r>
-            <w:r>
-              <w:rPr>
-                <w:noProof/>
-                <w:webHidden/>
-              </w:rPr>
-            </w:r>
-            <w:r>
-              <w:rPr>
-                <w:noProof/>
-                <w:webHidden/>
+                <w:color w:val="5F5F5F" w:themeColor="accent5"/>
+              </w:rPr>
+              <w:instrText xml:space="preserve"> PAGEREF _Toc440115058 \h </w:instrText>
+            </w:r>
+            <w:r>
+              <w:rPr>
+                <w:noProof/>
+                <w:webHidden/>
+                <w:color w:val="5F5F5F" w:themeColor="accent5"/>
+              </w:rPr>
+            </w:r>
+            <w:r>
+              <w:rPr>
+                <w:noProof/>
+                <w:webHidden/>
+                <w:color w:val="5F5F5F" w:themeColor="accent5"/>
               </w:rPr>
               <w:fldChar w:fldCharType="separate"/>
             </w:r>
@@ -1399,6 +1436,7 @@
               <w:rPr>
                 <w:noProof/>
                 <w:webHidden/>
+                <w:color w:val="5F5F5F" w:themeColor="accent5"/>
               </w:rPr>
               <w:t>1</w:t>
             </w:r>
@@ -1406,6 +1444,7 @@
               <w:rPr>
                 <w:noProof/>
                 <w:webHidden/>
+                <w:color w:val="5F5F5F" w:themeColor="accent5"/>
               </w:rPr>
               <w:fldChar w:fldCharType="end"/>
             </w:r>
@@ -1420,14 +1459,15 @@
             <w:rPr>
               <w:rFonts w:eastAsiaTheme="minorEastAsia"/>
               <w:noProof/>
-              <w:color w:val="auto"/>
+              <w:color w:val="5F5F5F" w:themeColor="accent5"/>
             </w:rPr>
           </w:pPr>
-          <w:hyperlink w:anchor="_Toc439784081" w:history="1">
+          <w:hyperlink w:anchor="_Toc440115059" w:history="1">
             <w:r>
               <w:rPr>
                 <w:rStyle w:val="Hyperlink"/>
                 <w:noProof/>
+                <w:color w:val="5F5F5F" w:themeColor="accent5"/>
               </w:rPr>
               <w:t>1.4 Verwendete Technologien</w:t>
             </w:r>
@@ -1435,6 +1475,7 @@
               <w:rPr>
                 <w:noProof/>
                 <w:webHidden/>
+                <w:color w:val="5F5F5F" w:themeColor="accent5"/>
               </w:rPr>
               <w:tab/>
             </w:r>
@@ -1442,6 +1483,7 @@
               <w:rPr>
                 <w:noProof/>
                 <w:webHidden/>
+                <w:color w:val="5F5F5F" w:themeColor="accent5"/>
               </w:rPr>
               <w:fldChar w:fldCharType="begin"/>
             </w:r>
@@ -1449,19 +1491,22 @@
               <w:rPr>
                 <w:noProof/>
                 <w:webHidden/>
-              </w:rPr>
-              <w:instrText xml:space="preserve"> PAGEREF _Toc439784081 \h </w:instrText>
-            </w:r>
-            <w:r>
-              <w:rPr>
-                <w:noProof/>
-                <w:webHidden/>
-              </w:rPr>
-            </w:r>
-            <w:r>
-              <w:rPr>
-                <w:noProof/>
-                <w:webHidden/>
+                <w:color w:val="5F5F5F" w:themeColor="accent5"/>
+              </w:rPr>
+              <w:instrText xml:space="preserve"> PAGEREF _Toc440115059 \h </w:instrText>
+            </w:r>
+            <w:r>
+              <w:rPr>
+                <w:noProof/>
+                <w:webHidden/>
+                <w:color w:val="5F5F5F" w:themeColor="accent5"/>
+              </w:rPr>
+            </w:r>
+            <w:r>
+              <w:rPr>
+                <w:noProof/>
+                <w:webHidden/>
+                <w:color w:val="5F5F5F" w:themeColor="accent5"/>
               </w:rPr>
               <w:fldChar w:fldCharType="separate"/>
             </w:r>
@@ -1469,6 +1514,7 @@
               <w:rPr>
                 <w:noProof/>
                 <w:webHidden/>
+                <w:color w:val="5F5F5F" w:themeColor="accent5"/>
               </w:rPr>
               <w:t>2</w:t>
             </w:r>
@@ -1476,6 +1522,7 @@
               <w:rPr>
                 <w:noProof/>
                 <w:webHidden/>
+                <w:color w:val="5F5F5F" w:themeColor="accent5"/>
               </w:rPr>
               <w:fldChar w:fldCharType="end"/>
             </w:r>
@@ -1487,15 +1534,17 @@
             <w:rPr>
               <w:rFonts w:cstheme="minorBidi"/>
               <w:noProof/>
+              <w:color w:val="5F5F5F" w:themeColor="accent5"/>
               <w:sz w:val="20"/>
               <w:szCs w:val="20"/>
             </w:rPr>
           </w:pPr>
-          <w:hyperlink w:anchor="_Toc439784082" w:history="1">
+          <w:hyperlink w:anchor="_Toc440115060" w:history="1">
             <w:r>
               <w:rPr>
                 <w:rStyle w:val="Hyperlink"/>
                 <w:noProof/>
+                <w:color w:val="5F5F5F" w:themeColor="accent5"/>
                 <w:sz w:val="20"/>
                 <w:szCs w:val="20"/>
               </w:rPr>
@@ -1505,6 +1554,7 @@
               <w:rPr>
                 <w:noProof/>
                 <w:webHidden/>
+                <w:color w:val="5F5F5F" w:themeColor="accent5"/>
                 <w:sz w:val="20"/>
                 <w:szCs w:val="20"/>
               </w:rPr>
@@ -1514,6 +1564,7 @@
               <w:rPr>
                 <w:noProof/>
                 <w:webHidden/>
+                <w:color w:val="5F5F5F" w:themeColor="accent5"/>
                 <w:sz w:val="20"/>
                 <w:szCs w:val="20"/>
               </w:rPr>
@@ -1523,15 +1574,17 @@
               <w:rPr>
                 <w:noProof/>
                 <w:webHidden/>
+                <w:color w:val="5F5F5F" w:themeColor="accent5"/>
                 <w:sz w:val="20"/>
                 <w:szCs w:val="20"/>
               </w:rPr>
-              <w:instrText xml:space="preserve"> PAGEREF _Toc439784082 \h </w:instrText>
-            </w:r>
-            <w:r>
-              <w:rPr>
-                <w:noProof/>
-                <w:webHidden/>
+              <w:instrText xml:space="preserve"> PAGEREF _Toc440115060 \h </w:instrText>
+            </w:r>
+            <w:r>
+              <w:rPr>
+                <w:noProof/>
+                <w:webHidden/>
+                <w:color w:val="5F5F5F" w:themeColor="accent5"/>
                 <w:sz w:val="20"/>
                 <w:szCs w:val="20"/>
               </w:rPr>
@@ -1540,6 +1593,7 @@
               <w:rPr>
                 <w:noProof/>
                 <w:webHidden/>
+                <w:color w:val="5F5F5F" w:themeColor="accent5"/>
                 <w:sz w:val="20"/>
                 <w:szCs w:val="20"/>
               </w:rPr>
@@ -1549,6 +1603,7 @@
               <w:rPr>
                 <w:noProof/>
                 <w:webHidden/>
+                <w:color w:val="5F5F5F" w:themeColor="accent5"/>
                 <w:sz w:val="20"/>
                 <w:szCs w:val="20"/>
               </w:rPr>
@@ -1558,6 +1613,7 @@
               <w:rPr>
                 <w:noProof/>
                 <w:webHidden/>
+                <w:color w:val="5F5F5F" w:themeColor="accent5"/>
                 <w:sz w:val="20"/>
                 <w:szCs w:val="20"/>
               </w:rPr>
@@ -1571,15 +1627,17 @@
             <w:rPr>
               <w:rFonts w:cstheme="minorBidi"/>
               <w:noProof/>
+              <w:color w:val="5F5F5F" w:themeColor="accent5"/>
               <w:sz w:val="20"/>
               <w:szCs w:val="20"/>
             </w:rPr>
           </w:pPr>
-          <w:hyperlink w:anchor="_Toc439784083" w:history="1">
+          <w:hyperlink w:anchor="_Toc440115061" w:history="1">
             <w:r>
               <w:rPr>
                 <w:rStyle w:val="Hyperlink"/>
                 <w:noProof/>
+                <w:color w:val="5F5F5F" w:themeColor="accent5"/>
                 <w:sz w:val="20"/>
                 <w:szCs w:val="20"/>
               </w:rPr>
@@ -1589,6 +1647,7 @@
               <w:rPr>
                 <w:noProof/>
                 <w:webHidden/>
+                <w:color w:val="5F5F5F" w:themeColor="accent5"/>
                 <w:sz w:val="20"/>
                 <w:szCs w:val="20"/>
               </w:rPr>
@@ -1598,6 +1657,7 @@
               <w:rPr>
                 <w:noProof/>
                 <w:webHidden/>
+                <w:color w:val="5F5F5F" w:themeColor="accent5"/>
                 <w:sz w:val="20"/>
                 <w:szCs w:val="20"/>
               </w:rPr>
@@ -1607,15 +1667,17 @@
               <w:rPr>
                 <w:noProof/>
                 <w:webHidden/>
+                <w:color w:val="5F5F5F" w:themeColor="accent5"/>
                 <w:sz w:val="20"/>
                 <w:szCs w:val="20"/>
               </w:rPr>
-              <w:instrText xml:space="preserve"> PAGEREF _Toc439784083 \h </w:instrText>
-            </w:r>
-            <w:r>
-              <w:rPr>
-                <w:noProof/>
-                <w:webHidden/>
+              <w:instrText xml:space="preserve"> PAGEREF _Toc440115061 \h </w:instrText>
+            </w:r>
+            <w:r>
+              <w:rPr>
+                <w:noProof/>
+                <w:webHidden/>
+                <w:color w:val="5F5F5F" w:themeColor="accent5"/>
                 <w:sz w:val="20"/>
                 <w:szCs w:val="20"/>
               </w:rPr>
@@ -1624,6 +1686,7 @@
               <w:rPr>
                 <w:noProof/>
                 <w:webHidden/>
+                <w:color w:val="5F5F5F" w:themeColor="accent5"/>
                 <w:sz w:val="20"/>
                 <w:szCs w:val="20"/>
               </w:rPr>
@@ -1633,6 +1696,7 @@
               <w:rPr>
                 <w:noProof/>
                 <w:webHidden/>
+                <w:color w:val="5F5F5F" w:themeColor="accent5"/>
                 <w:sz w:val="20"/>
                 <w:szCs w:val="20"/>
               </w:rPr>
@@ -1642,6 +1706,7 @@
               <w:rPr>
                 <w:noProof/>
                 <w:webHidden/>
+                <w:color w:val="5F5F5F" w:themeColor="accent5"/>
                 <w:sz w:val="20"/>
                 <w:szCs w:val="20"/>
               </w:rPr>
@@ -1655,15 +1720,17 @@
             <w:rPr>
               <w:rFonts w:cstheme="minorBidi"/>
               <w:noProof/>
+              <w:color w:val="5F5F5F" w:themeColor="accent5"/>
               <w:sz w:val="20"/>
               <w:szCs w:val="20"/>
             </w:rPr>
           </w:pPr>
-          <w:hyperlink w:anchor="_Toc439784084" w:history="1">
+          <w:hyperlink w:anchor="_Toc440115062" w:history="1">
             <w:r>
               <w:rPr>
                 <w:rStyle w:val="Hyperlink"/>
                 <w:noProof/>
+                <w:color w:val="5F5F5F" w:themeColor="accent5"/>
                 <w:sz w:val="20"/>
                 <w:szCs w:val="20"/>
               </w:rPr>
@@ -1673,6 +1740,7 @@
               <w:rPr>
                 <w:noProof/>
                 <w:webHidden/>
+                <w:color w:val="5F5F5F" w:themeColor="accent5"/>
                 <w:sz w:val="20"/>
                 <w:szCs w:val="20"/>
               </w:rPr>
@@ -1682,6 +1750,7 @@
               <w:rPr>
                 <w:noProof/>
                 <w:webHidden/>
+                <w:color w:val="5F5F5F" w:themeColor="accent5"/>
                 <w:sz w:val="20"/>
                 <w:szCs w:val="20"/>
               </w:rPr>
@@ -1691,15 +1760,17 @@
               <w:rPr>
                 <w:noProof/>
                 <w:webHidden/>
+                <w:color w:val="5F5F5F" w:themeColor="accent5"/>
                 <w:sz w:val="20"/>
                 <w:szCs w:val="20"/>
               </w:rPr>
-              <w:instrText xml:space="preserve"> PAGEREF _Toc439784084 \h </w:instrText>
-            </w:r>
-            <w:r>
-              <w:rPr>
-                <w:noProof/>
-                <w:webHidden/>
+              <w:instrText xml:space="preserve"> PAGEREF _Toc440115062 \h </w:instrText>
+            </w:r>
+            <w:r>
+              <w:rPr>
+                <w:noProof/>
+                <w:webHidden/>
+                <w:color w:val="5F5F5F" w:themeColor="accent5"/>
                 <w:sz w:val="20"/>
                 <w:szCs w:val="20"/>
               </w:rPr>
@@ -1708,6 +1779,7 @@
               <w:rPr>
                 <w:noProof/>
                 <w:webHidden/>
+                <w:color w:val="5F5F5F" w:themeColor="accent5"/>
                 <w:sz w:val="20"/>
                 <w:szCs w:val="20"/>
               </w:rPr>
@@ -1717,6 +1789,7 @@
               <w:rPr>
                 <w:noProof/>
                 <w:webHidden/>
+                <w:color w:val="5F5F5F" w:themeColor="accent5"/>
                 <w:sz w:val="20"/>
                 <w:szCs w:val="20"/>
               </w:rPr>
@@ -1726,6 +1799,7 @@
               <w:rPr>
                 <w:noProof/>
                 <w:webHidden/>
+                <w:color w:val="5F5F5F" w:themeColor="accent5"/>
                 <w:sz w:val="20"/>
                 <w:szCs w:val="20"/>
               </w:rPr>
@@ -1739,24 +1813,27 @@
             <w:rPr>
               <w:rFonts w:cstheme="minorBidi"/>
               <w:noProof/>
+              <w:color w:val="5F5F5F" w:themeColor="accent5"/>
               <w:sz w:val="20"/>
               <w:szCs w:val="20"/>
             </w:rPr>
           </w:pPr>
-          <w:hyperlink w:anchor="_Toc439784085" w:history="1">
+          <w:hyperlink w:anchor="_Toc440115063" w:history="1">
             <w:r>
               <w:rPr>
                 <w:rStyle w:val="Hyperlink"/>
                 <w:noProof/>
+                <w:color w:val="5F5F5F" w:themeColor="accent5"/>
                 <w:sz w:val="20"/>
                 <w:szCs w:val="20"/>
               </w:rPr>
-              <w:t>1.4.4 Handlebard / HTML</w:t>
-            </w:r>
-            <w:r>
-              <w:rPr>
-                <w:noProof/>
-                <w:webHidden/>
+              <w:t>1.4.4 Handlebars / HTML</w:t>
+            </w:r>
+            <w:r>
+              <w:rPr>
+                <w:noProof/>
+                <w:webHidden/>
+                <w:color w:val="5F5F5F" w:themeColor="accent5"/>
                 <w:sz w:val="20"/>
                 <w:szCs w:val="20"/>
               </w:rPr>
@@ -1766,6 +1843,7 @@
               <w:rPr>
                 <w:noProof/>
                 <w:webHidden/>
+                <w:color w:val="5F5F5F" w:themeColor="accent5"/>
                 <w:sz w:val="20"/>
                 <w:szCs w:val="20"/>
               </w:rPr>
@@ -1775,15 +1853,17 @@
               <w:rPr>
                 <w:noProof/>
                 <w:webHidden/>
+                <w:color w:val="5F5F5F" w:themeColor="accent5"/>
                 <w:sz w:val="20"/>
                 <w:szCs w:val="20"/>
               </w:rPr>
-              <w:instrText xml:space="preserve"> PAGEREF _Toc439784085 \h </w:instrText>
-            </w:r>
-            <w:r>
-              <w:rPr>
-                <w:noProof/>
-                <w:webHidden/>
+              <w:instrText xml:space="preserve"> PAGEREF _Toc440115063 \h </w:instrText>
+            </w:r>
+            <w:r>
+              <w:rPr>
+                <w:noProof/>
+                <w:webHidden/>
+                <w:color w:val="5F5F5F" w:themeColor="accent5"/>
                 <w:sz w:val="20"/>
                 <w:szCs w:val="20"/>
               </w:rPr>
@@ -1792,6 +1872,7 @@
               <w:rPr>
                 <w:noProof/>
                 <w:webHidden/>
+                <w:color w:val="5F5F5F" w:themeColor="accent5"/>
                 <w:sz w:val="20"/>
                 <w:szCs w:val="20"/>
               </w:rPr>
@@ -1801,6 +1882,7 @@
               <w:rPr>
                 <w:noProof/>
                 <w:webHidden/>
+                <w:color w:val="5F5F5F" w:themeColor="accent5"/>
                 <w:sz w:val="20"/>
                 <w:szCs w:val="20"/>
               </w:rPr>
@@ -1810,6 +1892,7 @@
               <w:rPr>
                 <w:noProof/>
                 <w:webHidden/>
+                <w:color w:val="5F5F5F" w:themeColor="accent5"/>
                 <w:sz w:val="20"/>
                 <w:szCs w:val="20"/>
               </w:rPr>
@@ -1823,26 +1906,27 @@
             <w:rPr>
               <w:rFonts w:cstheme="minorBidi"/>
               <w:noProof/>
+              <w:color w:val="5F5F5F" w:themeColor="accent5"/>
               <w:sz w:val="20"/>
               <w:szCs w:val="20"/>
             </w:rPr>
           </w:pPr>
-          <w:hyperlink w:anchor="_Toc439784086" w:history="1">
+          <w:hyperlink w:anchor="_Toc440115064" w:history="1">
             <w:r>
               <w:rPr>
                 <w:rStyle w:val="Hyperlink"/>
                 <w:noProof/>
+                <w:color w:val="5F5F5F" w:themeColor="accent5"/>
                 <w:sz w:val="20"/>
                 <w:szCs w:val="20"/>
               </w:rPr>
-              <w:t>1.4.5 Javascript Clientseitig</w:t>
-            </w:r>
-            <w:bookmarkStart w:id="0" w:name="_GoBack"/>
-            <w:bookmarkEnd w:id="0"/>
-            <w:r>
-              <w:rPr>
-                <w:noProof/>
-                <w:webHidden/>
+              <w:t>1.4.5 JavaScript Clientseitig</w:t>
+            </w:r>
+            <w:r>
+              <w:rPr>
+                <w:noProof/>
+                <w:webHidden/>
+                <w:color w:val="5F5F5F" w:themeColor="accent5"/>
                 <w:sz w:val="20"/>
                 <w:szCs w:val="20"/>
               </w:rPr>
@@ -1852,6 +1936,7 @@
               <w:rPr>
                 <w:noProof/>
                 <w:webHidden/>
+                <w:color w:val="5F5F5F" w:themeColor="accent5"/>
                 <w:sz w:val="20"/>
                 <w:szCs w:val="20"/>
               </w:rPr>
@@ -1861,15 +1946,17 @@
               <w:rPr>
                 <w:noProof/>
                 <w:webHidden/>
+                <w:color w:val="5F5F5F" w:themeColor="accent5"/>
                 <w:sz w:val="20"/>
                 <w:szCs w:val="20"/>
               </w:rPr>
-              <w:instrText xml:space="preserve"> PAGEREF _Toc439784086 \h </w:instrText>
-            </w:r>
-            <w:r>
-              <w:rPr>
-                <w:noProof/>
-                <w:webHidden/>
+              <w:instrText xml:space="preserve"> PAGEREF _Toc440115064 \h </w:instrText>
+            </w:r>
+            <w:r>
+              <w:rPr>
+                <w:noProof/>
+                <w:webHidden/>
+                <w:color w:val="5F5F5F" w:themeColor="accent5"/>
                 <w:sz w:val="20"/>
                 <w:szCs w:val="20"/>
               </w:rPr>
@@ -1878,6 +1965,7 @@
               <w:rPr>
                 <w:noProof/>
                 <w:webHidden/>
+                <w:color w:val="5F5F5F" w:themeColor="accent5"/>
                 <w:sz w:val="20"/>
                 <w:szCs w:val="20"/>
               </w:rPr>
@@ -1887,6 +1975,7 @@
               <w:rPr>
                 <w:noProof/>
                 <w:webHidden/>
+                <w:color w:val="5F5F5F" w:themeColor="accent5"/>
                 <w:sz w:val="20"/>
                 <w:szCs w:val="20"/>
               </w:rPr>
@@ -1896,6 +1985,7 @@
               <w:rPr>
                 <w:noProof/>
                 <w:webHidden/>
+                <w:color w:val="5F5F5F" w:themeColor="accent5"/>
                 <w:sz w:val="20"/>
                 <w:szCs w:val="20"/>
               </w:rPr>
@@ -1909,24 +1999,27 @@
             <w:rPr>
               <w:rFonts w:cstheme="minorBidi"/>
               <w:noProof/>
+              <w:color w:val="5F5F5F" w:themeColor="accent5"/>
               <w:sz w:val="20"/>
               <w:szCs w:val="20"/>
             </w:rPr>
           </w:pPr>
-          <w:hyperlink w:anchor="_Toc439784087" w:history="1">
+          <w:hyperlink w:anchor="_Toc440115065" w:history="1">
             <w:r>
               <w:rPr>
                 <w:rStyle w:val="Hyperlink"/>
                 <w:noProof/>
+                <w:color w:val="5F5F5F" w:themeColor="accent5"/>
                 <w:sz w:val="20"/>
                 <w:szCs w:val="20"/>
               </w:rPr>
-              <w:t>1.4.6 Javascript Serverseitig (Express)</w:t>
-            </w:r>
-            <w:r>
-              <w:rPr>
-                <w:noProof/>
-                <w:webHidden/>
+              <w:t>1.4.6 JavaScript Serverseitig (Express)</w:t>
+            </w:r>
+            <w:r>
+              <w:rPr>
+                <w:noProof/>
+                <w:webHidden/>
+                <w:color w:val="5F5F5F" w:themeColor="accent5"/>
                 <w:sz w:val="20"/>
                 <w:szCs w:val="20"/>
               </w:rPr>
@@ -1936,6 +2029,7 @@
               <w:rPr>
                 <w:noProof/>
                 <w:webHidden/>
+                <w:color w:val="5F5F5F" w:themeColor="accent5"/>
                 <w:sz w:val="20"/>
                 <w:szCs w:val="20"/>
               </w:rPr>
@@ -1945,15 +2039,17 @@
               <w:rPr>
                 <w:noProof/>
                 <w:webHidden/>
+                <w:color w:val="5F5F5F" w:themeColor="accent5"/>
                 <w:sz w:val="20"/>
                 <w:szCs w:val="20"/>
               </w:rPr>
-              <w:instrText xml:space="preserve"> PAGEREF _Toc439784087 \h </w:instrText>
-            </w:r>
-            <w:r>
-              <w:rPr>
-                <w:noProof/>
-                <w:webHidden/>
+              <w:instrText xml:space="preserve"> PAGEREF _Toc440115065 \h </w:instrText>
+            </w:r>
+            <w:r>
+              <w:rPr>
+                <w:noProof/>
+                <w:webHidden/>
+                <w:color w:val="5F5F5F" w:themeColor="accent5"/>
                 <w:sz w:val="20"/>
                 <w:szCs w:val="20"/>
               </w:rPr>
@@ -1962,6 +2058,7 @@
               <w:rPr>
                 <w:noProof/>
                 <w:webHidden/>
+                <w:color w:val="5F5F5F" w:themeColor="accent5"/>
                 <w:sz w:val="20"/>
                 <w:szCs w:val="20"/>
               </w:rPr>
@@ -1971,6 +2068,7 @@
               <w:rPr>
                 <w:noProof/>
                 <w:webHidden/>
+                <w:color w:val="5F5F5F" w:themeColor="accent5"/>
                 <w:sz w:val="20"/>
                 <w:szCs w:val="20"/>
               </w:rPr>
@@ -1980,6 +2078,7 @@
               <w:rPr>
                 <w:noProof/>
                 <w:webHidden/>
+                <w:color w:val="5F5F5F" w:themeColor="accent5"/>
                 <w:sz w:val="20"/>
                 <w:szCs w:val="20"/>
               </w:rPr>
@@ -1993,15 +2092,17 @@
             <w:rPr>
               <w:rFonts w:cstheme="minorBidi"/>
               <w:noProof/>
+              <w:color w:val="5F5F5F" w:themeColor="accent5"/>
               <w:sz w:val="20"/>
               <w:szCs w:val="20"/>
             </w:rPr>
           </w:pPr>
-          <w:hyperlink w:anchor="_Toc439784088" w:history="1">
+          <w:hyperlink w:anchor="_Toc440115066" w:history="1">
             <w:r>
               <w:rPr>
                 <w:rStyle w:val="Hyperlink"/>
                 <w:noProof/>
+                <w:color w:val="5F5F5F" w:themeColor="accent5"/>
                 <w:sz w:val="20"/>
                 <w:szCs w:val="20"/>
               </w:rPr>
@@ -2011,6 +2112,7 @@
               <w:rPr>
                 <w:noProof/>
                 <w:webHidden/>
+                <w:color w:val="5F5F5F" w:themeColor="accent5"/>
                 <w:sz w:val="20"/>
                 <w:szCs w:val="20"/>
               </w:rPr>
@@ -2020,6 +2122,7 @@
               <w:rPr>
                 <w:noProof/>
                 <w:webHidden/>
+                <w:color w:val="5F5F5F" w:themeColor="accent5"/>
                 <w:sz w:val="20"/>
                 <w:szCs w:val="20"/>
               </w:rPr>
@@ -2029,15 +2132,17 @@
               <w:rPr>
                 <w:noProof/>
                 <w:webHidden/>
+                <w:color w:val="5F5F5F" w:themeColor="accent5"/>
                 <w:sz w:val="20"/>
                 <w:szCs w:val="20"/>
               </w:rPr>
-              <w:instrText xml:space="preserve"> PAGEREF _Toc439784088 \h </w:instrText>
-            </w:r>
-            <w:r>
-              <w:rPr>
-                <w:noProof/>
-                <w:webHidden/>
+              <w:instrText xml:space="preserve"> PAGEREF _Toc440115066 \h </w:instrText>
+            </w:r>
+            <w:r>
+              <w:rPr>
+                <w:noProof/>
+                <w:webHidden/>
+                <w:color w:val="5F5F5F" w:themeColor="accent5"/>
                 <w:sz w:val="20"/>
                 <w:szCs w:val="20"/>
               </w:rPr>
@@ -2046,6 +2151,7 @@
               <w:rPr>
                 <w:noProof/>
                 <w:webHidden/>
+                <w:color w:val="5F5F5F" w:themeColor="accent5"/>
                 <w:sz w:val="20"/>
                 <w:szCs w:val="20"/>
               </w:rPr>
@@ -2055,6 +2161,7 @@
               <w:rPr>
                 <w:noProof/>
                 <w:webHidden/>
+                <w:color w:val="5F5F5F" w:themeColor="accent5"/>
                 <w:sz w:val="20"/>
                 <w:szCs w:val="20"/>
               </w:rPr>
@@ -2064,6 +2171,7 @@
               <w:rPr>
                 <w:noProof/>
                 <w:webHidden/>
+                <w:color w:val="5F5F5F" w:themeColor="accent5"/>
                 <w:sz w:val="20"/>
                 <w:szCs w:val="20"/>
               </w:rPr>
@@ -2077,15 +2185,17 @@
             <w:rPr>
               <w:rFonts w:cstheme="minorBidi"/>
               <w:noProof/>
+              <w:color w:val="5F5F5F" w:themeColor="accent5"/>
               <w:sz w:val="20"/>
               <w:szCs w:val="20"/>
             </w:rPr>
           </w:pPr>
-          <w:hyperlink w:anchor="_Toc439784089" w:history="1">
+          <w:hyperlink w:anchor="_Toc440115067" w:history="1">
             <w:r>
               <w:rPr>
                 <w:rStyle w:val="Hyperlink"/>
                 <w:noProof/>
+                <w:color w:val="5F5F5F" w:themeColor="accent5"/>
                 <w:sz w:val="20"/>
                 <w:szCs w:val="20"/>
               </w:rPr>
@@ -2095,6 +2205,7 @@
               <w:rPr>
                 <w:noProof/>
                 <w:webHidden/>
+                <w:color w:val="5F5F5F" w:themeColor="accent5"/>
                 <w:sz w:val="20"/>
                 <w:szCs w:val="20"/>
               </w:rPr>
@@ -2104,6 +2215,7 @@
               <w:rPr>
                 <w:noProof/>
                 <w:webHidden/>
+                <w:color w:val="5F5F5F" w:themeColor="accent5"/>
                 <w:sz w:val="20"/>
                 <w:szCs w:val="20"/>
               </w:rPr>
@@ -2113,15 +2225,17 @@
               <w:rPr>
                 <w:noProof/>
                 <w:webHidden/>
+                <w:color w:val="5F5F5F" w:themeColor="accent5"/>
                 <w:sz w:val="20"/>
                 <w:szCs w:val="20"/>
               </w:rPr>
-              <w:instrText xml:space="preserve"> PAGEREF _Toc439784089 \h </w:instrText>
-            </w:r>
-            <w:r>
-              <w:rPr>
-                <w:noProof/>
-                <w:webHidden/>
+              <w:instrText xml:space="preserve"> PAGEREF _Toc440115067 \h </w:instrText>
+            </w:r>
+            <w:r>
+              <w:rPr>
+                <w:noProof/>
+                <w:webHidden/>
+                <w:color w:val="5F5F5F" w:themeColor="accent5"/>
                 <w:sz w:val="20"/>
                 <w:szCs w:val="20"/>
               </w:rPr>
@@ -2130,6 +2244,7 @@
               <w:rPr>
                 <w:noProof/>
                 <w:webHidden/>
+                <w:color w:val="5F5F5F" w:themeColor="accent5"/>
                 <w:sz w:val="20"/>
                 <w:szCs w:val="20"/>
               </w:rPr>
@@ -2139,6 +2254,7 @@
               <w:rPr>
                 <w:noProof/>
                 <w:webHidden/>
+                <w:color w:val="5F5F5F" w:themeColor="accent5"/>
                 <w:sz w:val="20"/>
                 <w:szCs w:val="20"/>
               </w:rPr>
@@ -2148,6 +2264,7 @@
               <w:rPr>
                 <w:noProof/>
                 <w:webHidden/>
+                <w:color w:val="5F5F5F" w:themeColor="accent5"/>
                 <w:sz w:val="20"/>
                 <w:szCs w:val="20"/>
               </w:rPr>
@@ -2161,15 +2278,17 @@
             <w:rPr>
               <w:rFonts w:cstheme="minorBidi"/>
               <w:noProof/>
+              <w:color w:val="5F5F5F" w:themeColor="accent5"/>
               <w:sz w:val="20"/>
               <w:szCs w:val="20"/>
             </w:rPr>
           </w:pPr>
-          <w:hyperlink w:anchor="_Toc439784090" w:history="1">
+          <w:hyperlink w:anchor="_Toc440115068" w:history="1">
             <w:r>
               <w:rPr>
                 <w:rStyle w:val="Hyperlink"/>
                 <w:noProof/>
+                <w:color w:val="5F5F5F" w:themeColor="accent5"/>
                 <w:sz w:val="20"/>
                 <w:szCs w:val="20"/>
               </w:rPr>
@@ -2179,6 +2298,7 @@
               <w:rPr>
                 <w:noProof/>
                 <w:webHidden/>
+                <w:color w:val="5F5F5F" w:themeColor="accent5"/>
                 <w:sz w:val="20"/>
                 <w:szCs w:val="20"/>
               </w:rPr>
@@ -2188,6 +2308,7 @@
               <w:rPr>
                 <w:noProof/>
                 <w:webHidden/>
+                <w:color w:val="5F5F5F" w:themeColor="accent5"/>
                 <w:sz w:val="20"/>
                 <w:szCs w:val="20"/>
               </w:rPr>
@@ -2197,15 +2318,17 @@
               <w:rPr>
                 <w:noProof/>
                 <w:webHidden/>
+                <w:color w:val="5F5F5F" w:themeColor="accent5"/>
                 <w:sz w:val="20"/>
                 <w:szCs w:val="20"/>
               </w:rPr>
-              <w:instrText xml:space="preserve"> PAGEREF _Toc439784090 \h </w:instrText>
-            </w:r>
-            <w:r>
-              <w:rPr>
-                <w:noProof/>
-                <w:webHidden/>
+              <w:instrText xml:space="preserve"> PAGEREF _Toc440115068 \h </w:instrText>
+            </w:r>
+            <w:r>
+              <w:rPr>
+                <w:noProof/>
+                <w:webHidden/>
+                <w:color w:val="5F5F5F" w:themeColor="accent5"/>
                 <w:sz w:val="20"/>
                 <w:szCs w:val="20"/>
               </w:rPr>
@@ -2214,6 +2337,7 @@
               <w:rPr>
                 <w:noProof/>
                 <w:webHidden/>
+                <w:color w:val="5F5F5F" w:themeColor="accent5"/>
                 <w:sz w:val="20"/>
                 <w:szCs w:val="20"/>
               </w:rPr>
@@ -2223,6 +2347,7 @@
               <w:rPr>
                 <w:noProof/>
                 <w:webHidden/>
+                <w:color w:val="5F5F5F" w:themeColor="accent5"/>
                 <w:sz w:val="20"/>
                 <w:szCs w:val="20"/>
               </w:rPr>
@@ -2232,6 +2357,7 @@
               <w:rPr>
                 <w:noProof/>
                 <w:webHidden/>
+                <w:color w:val="5F5F5F" w:themeColor="accent5"/>
                 <w:sz w:val="20"/>
                 <w:szCs w:val="20"/>
               </w:rPr>
@@ -2248,14 +2374,15 @@
             <w:rPr>
               <w:rFonts w:eastAsiaTheme="minorEastAsia"/>
               <w:noProof/>
-              <w:color w:val="auto"/>
+              <w:color w:val="5F5F5F" w:themeColor="accent5"/>
             </w:rPr>
           </w:pPr>
-          <w:hyperlink w:anchor="_Toc439784091" w:history="1">
+          <w:hyperlink w:anchor="_Toc440115069" w:history="1">
             <w:r>
               <w:rPr>
                 <w:rStyle w:val="Hyperlink"/>
                 <w:noProof/>
+                <w:color w:val="5F5F5F" w:themeColor="accent5"/>
               </w:rPr>
               <w:t>1.5 Zielumgebung</w:t>
             </w:r>
@@ -2263,6 +2390,7 @@
               <w:rPr>
                 <w:noProof/>
                 <w:webHidden/>
+                <w:color w:val="5F5F5F" w:themeColor="accent5"/>
               </w:rPr>
               <w:tab/>
             </w:r>
@@ -2270,6 +2398,7 @@
               <w:rPr>
                 <w:noProof/>
                 <w:webHidden/>
+                <w:color w:val="5F5F5F" w:themeColor="accent5"/>
               </w:rPr>
               <w:fldChar w:fldCharType="begin"/>
             </w:r>
@@ -2277,19 +2406,22 @@
               <w:rPr>
                 <w:noProof/>
                 <w:webHidden/>
-              </w:rPr>
-              <w:instrText xml:space="preserve"> PAGEREF _Toc439784091 \h </w:instrText>
-            </w:r>
-            <w:r>
-              <w:rPr>
-                <w:noProof/>
-                <w:webHidden/>
-              </w:rPr>
-            </w:r>
-            <w:r>
-              <w:rPr>
-                <w:noProof/>
-                <w:webHidden/>
+                <w:color w:val="5F5F5F" w:themeColor="accent5"/>
+              </w:rPr>
+              <w:instrText xml:space="preserve"> PAGEREF _Toc440115069 \h </w:instrText>
+            </w:r>
+            <w:r>
+              <w:rPr>
+                <w:noProof/>
+                <w:webHidden/>
+                <w:color w:val="5F5F5F" w:themeColor="accent5"/>
+              </w:rPr>
+            </w:r>
+            <w:r>
+              <w:rPr>
+                <w:noProof/>
+                <w:webHidden/>
+                <w:color w:val="5F5F5F" w:themeColor="accent5"/>
               </w:rPr>
               <w:fldChar w:fldCharType="separate"/>
             </w:r>
@@ -2297,6 +2429,7 @@
               <w:rPr>
                 <w:noProof/>
                 <w:webHidden/>
+                <w:color w:val="5F5F5F" w:themeColor="accent5"/>
               </w:rPr>
               <w:t>3</w:t>
             </w:r>
@@ -2304,6 +2437,7 @@
               <w:rPr>
                 <w:noProof/>
                 <w:webHidden/>
+                <w:color w:val="5F5F5F" w:themeColor="accent5"/>
               </w:rPr>
               <w:fldChar w:fldCharType="end"/>
             </w:r>
@@ -2318,21 +2452,23 @@
             <w:rPr>
               <w:rFonts w:eastAsiaTheme="minorEastAsia"/>
               <w:noProof/>
-              <w:color w:val="auto"/>
+              <w:color w:val="5F5F5F" w:themeColor="accent5"/>
             </w:rPr>
           </w:pPr>
-          <w:hyperlink w:anchor="_Toc439784092" w:history="1">
+          <w:hyperlink w:anchor="_Toc440115070" w:history="1">
             <w:r>
               <w:rPr>
                 <w:rStyle w:val="Hyperlink"/>
                 <w:noProof/>
-              </w:rPr>
-              <w:t>1.6 Entwicklungssystem</w:t>
-            </w:r>
-            <w:r>
-              <w:rPr>
-                <w:noProof/>
-                <w:webHidden/>
+                <w:color w:val="5F5F5F" w:themeColor="accent5"/>
+              </w:rPr>
+              <w:t>1.6 Entwicklungssysteme</w:t>
+            </w:r>
+            <w:r>
+              <w:rPr>
+                <w:noProof/>
+                <w:webHidden/>
+                <w:color w:val="5F5F5F" w:themeColor="accent5"/>
               </w:rPr>
               <w:tab/>
             </w:r>
@@ -2340,6 +2476,7 @@
               <w:rPr>
                 <w:noProof/>
                 <w:webHidden/>
+                <w:color w:val="5F5F5F" w:themeColor="accent5"/>
               </w:rPr>
               <w:fldChar w:fldCharType="begin"/>
             </w:r>
@@ -2347,19 +2484,22 @@
               <w:rPr>
                 <w:noProof/>
                 <w:webHidden/>
-              </w:rPr>
-              <w:instrText xml:space="preserve"> PAGEREF _Toc439784092 \h </w:instrText>
-            </w:r>
-            <w:r>
-              <w:rPr>
-                <w:noProof/>
-                <w:webHidden/>
-              </w:rPr>
-            </w:r>
-            <w:r>
-              <w:rPr>
-                <w:noProof/>
-                <w:webHidden/>
+                <w:color w:val="5F5F5F" w:themeColor="accent5"/>
+              </w:rPr>
+              <w:instrText xml:space="preserve"> PAGEREF _Toc440115070 \h </w:instrText>
+            </w:r>
+            <w:r>
+              <w:rPr>
+                <w:noProof/>
+                <w:webHidden/>
+                <w:color w:val="5F5F5F" w:themeColor="accent5"/>
+              </w:rPr>
+            </w:r>
+            <w:r>
+              <w:rPr>
+                <w:noProof/>
+                <w:webHidden/>
+                <w:color w:val="5F5F5F" w:themeColor="accent5"/>
               </w:rPr>
               <w:fldChar w:fldCharType="separate"/>
             </w:r>
@@ -2367,6 +2507,7 @@
               <w:rPr>
                 <w:noProof/>
                 <w:webHidden/>
+                <w:color w:val="5F5F5F" w:themeColor="accent5"/>
               </w:rPr>
               <w:t>4</w:t>
             </w:r>
@@ -2374,6 +2515,286 @@
               <w:rPr>
                 <w:noProof/>
                 <w:webHidden/>
+                <w:color w:val="5F5F5F" w:themeColor="accent5"/>
+              </w:rPr>
+              <w:fldChar w:fldCharType="end"/>
+            </w:r>
+          </w:hyperlink>
+        </w:p>
+        <w:p>
+          <w:pPr>
+            <w:pStyle w:val="Verzeichnis3"/>
+            <w:rPr>
+              <w:rFonts w:cstheme="minorBidi"/>
+              <w:noProof/>
+              <w:color w:val="5F5F5F" w:themeColor="accent5"/>
+              <w:sz w:val="20"/>
+              <w:szCs w:val="20"/>
+            </w:rPr>
+          </w:pPr>
+          <w:hyperlink w:anchor="_Toc440115071" w:history="1">
+            <w:r>
+              <w:rPr>
+                <w:rStyle w:val="Hyperlink"/>
+                <w:noProof/>
+                <w:color w:val="5F5F5F" w:themeColor="accent5"/>
+                <w:sz w:val="20"/>
+                <w:szCs w:val="20"/>
+              </w:rPr>
+              <w:t>1.6.1 Entwicklungssystem von Thomas Krieger</w:t>
+            </w:r>
+            <w:r>
+              <w:rPr>
+                <w:noProof/>
+                <w:webHidden/>
+                <w:color w:val="5F5F5F" w:themeColor="accent5"/>
+                <w:sz w:val="20"/>
+                <w:szCs w:val="20"/>
+              </w:rPr>
+              <w:tab/>
+            </w:r>
+            <w:r>
+              <w:rPr>
+                <w:noProof/>
+                <w:webHidden/>
+                <w:color w:val="5F5F5F" w:themeColor="accent5"/>
+                <w:sz w:val="20"/>
+                <w:szCs w:val="20"/>
+              </w:rPr>
+              <w:fldChar w:fldCharType="begin"/>
+            </w:r>
+            <w:r>
+              <w:rPr>
+                <w:noProof/>
+                <w:webHidden/>
+                <w:color w:val="5F5F5F" w:themeColor="accent5"/>
+                <w:sz w:val="20"/>
+                <w:szCs w:val="20"/>
+              </w:rPr>
+              <w:instrText xml:space="preserve"> PAGEREF _Toc440115071 \h </w:instrText>
+            </w:r>
+            <w:r>
+              <w:rPr>
+                <w:noProof/>
+                <w:webHidden/>
+                <w:color w:val="5F5F5F" w:themeColor="accent5"/>
+                <w:sz w:val="20"/>
+                <w:szCs w:val="20"/>
+              </w:rPr>
+            </w:r>
+            <w:r>
+              <w:rPr>
+                <w:noProof/>
+                <w:webHidden/>
+                <w:color w:val="5F5F5F" w:themeColor="accent5"/>
+                <w:sz w:val="20"/>
+                <w:szCs w:val="20"/>
+              </w:rPr>
+              <w:fldChar w:fldCharType="separate"/>
+            </w:r>
+            <w:r>
+              <w:rPr>
+                <w:noProof/>
+                <w:webHidden/>
+                <w:color w:val="5F5F5F" w:themeColor="accent5"/>
+                <w:sz w:val="20"/>
+                <w:szCs w:val="20"/>
+              </w:rPr>
+              <w:t>4</w:t>
+            </w:r>
+            <w:r>
+              <w:rPr>
+                <w:noProof/>
+                <w:webHidden/>
+                <w:color w:val="5F5F5F" w:themeColor="accent5"/>
+                <w:sz w:val="20"/>
+                <w:szCs w:val="20"/>
+              </w:rPr>
+              <w:fldChar w:fldCharType="end"/>
+            </w:r>
+          </w:hyperlink>
+        </w:p>
+        <w:p>
+          <w:pPr>
+            <w:pStyle w:val="Verzeichnis3"/>
+            <w:rPr>
+              <w:rFonts w:cstheme="minorBidi"/>
+              <w:noProof/>
+              <w:color w:val="5F5F5F" w:themeColor="accent5"/>
+              <w:sz w:val="20"/>
+              <w:szCs w:val="20"/>
+            </w:rPr>
+          </w:pPr>
+          <w:hyperlink w:anchor="_Toc440115072" w:history="1">
+            <w:r>
+              <w:rPr>
+                <w:rStyle w:val="Hyperlink"/>
+                <w:noProof/>
+                <w:color w:val="5F5F5F" w:themeColor="accent5"/>
+                <w:sz w:val="20"/>
+                <w:szCs w:val="20"/>
+              </w:rPr>
+              <w:t>1.6.2 Entwicklungssystem von Marileen Stamer</w:t>
+            </w:r>
+            <w:r>
+              <w:rPr>
+                <w:noProof/>
+                <w:webHidden/>
+                <w:color w:val="5F5F5F" w:themeColor="accent5"/>
+                <w:sz w:val="20"/>
+                <w:szCs w:val="20"/>
+              </w:rPr>
+              <w:tab/>
+            </w:r>
+            <w:r>
+              <w:rPr>
+                <w:noProof/>
+                <w:webHidden/>
+                <w:color w:val="5F5F5F" w:themeColor="accent5"/>
+                <w:sz w:val="20"/>
+                <w:szCs w:val="20"/>
+              </w:rPr>
+              <w:fldChar w:fldCharType="begin"/>
+            </w:r>
+            <w:r>
+              <w:rPr>
+                <w:noProof/>
+                <w:webHidden/>
+                <w:color w:val="5F5F5F" w:themeColor="accent5"/>
+                <w:sz w:val="20"/>
+                <w:szCs w:val="20"/>
+              </w:rPr>
+              <w:instrText xml:space="preserve"> PAGEREF _Toc440115072 \h </w:instrText>
+            </w:r>
+            <w:r>
+              <w:rPr>
+                <w:noProof/>
+                <w:webHidden/>
+                <w:color w:val="5F5F5F" w:themeColor="accent5"/>
+                <w:sz w:val="20"/>
+                <w:szCs w:val="20"/>
+              </w:rPr>
+            </w:r>
+            <w:r>
+              <w:rPr>
+                <w:noProof/>
+                <w:webHidden/>
+                <w:color w:val="5F5F5F" w:themeColor="accent5"/>
+                <w:sz w:val="20"/>
+                <w:szCs w:val="20"/>
+              </w:rPr>
+              <w:fldChar w:fldCharType="separate"/>
+            </w:r>
+            <w:r>
+              <w:rPr>
+                <w:noProof/>
+                <w:webHidden/>
+                <w:color w:val="5F5F5F" w:themeColor="accent5"/>
+                <w:sz w:val="20"/>
+                <w:szCs w:val="20"/>
+              </w:rPr>
+              <w:t>4</w:t>
+            </w:r>
+            <w:r>
+              <w:rPr>
+                <w:noProof/>
+                <w:webHidden/>
+                <w:color w:val="5F5F5F" w:themeColor="accent5"/>
+                <w:sz w:val="20"/>
+                <w:szCs w:val="20"/>
+              </w:rPr>
+              <w:fldChar w:fldCharType="end"/>
+            </w:r>
+          </w:hyperlink>
+        </w:p>
+        <w:p>
+          <w:pPr>
+            <w:pStyle w:val="Verzeichnis3"/>
+            <w:rPr>
+              <w:rFonts w:cstheme="minorBidi"/>
+              <w:noProof/>
+              <w:color w:val="5F5F5F" w:themeColor="accent5"/>
+              <w:sz w:val="20"/>
+              <w:szCs w:val="20"/>
+            </w:rPr>
+          </w:pPr>
+          <w:hyperlink w:anchor="_Toc440115073" w:history="1">
+            <w:r>
+              <w:rPr>
+                <w:rStyle w:val="Hyperlink"/>
+                <w:noProof/>
+                <w:color w:val="5F5F5F" w:themeColor="accent5"/>
+                <w:sz w:val="20"/>
+                <w:szCs w:val="20"/>
+              </w:rPr>
+              <w:t>1.6.3 Entwicklungssystem von Torsten Garding</w:t>
+            </w:r>
+            <w:r>
+              <w:rPr>
+                <w:noProof/>
+                <w:webHidden/>
+                <w:color w:val="5F5F5F" w:themeColor="accent5"/>
+                <w:sz w:val="20"/>
+                <w:szCs w:val="20"/>
+              </w:rPr>
+              <w:tab/>
+            </w:r>
+            <w:r>
+              <w:rPr>
+                <w:noProof/>
+                <w:webHidden/>
+                <w:color w:val="5F5F5F" w:themeColor="accent5"/>
+                <w:sz w:val="20"/>
+                <w:szCs w:val="20"/>
+              </w:rPr>
+              <w:fldChar w:fldCharType="begin"/>
+            </w:r>
+            <w:r>
+              <w:rPr>
+                <w:noProof/>
+                <w:webHidden/>
+                <w:color w:val="5F5F5F" w:themeColor="accent5"/>
+                <w:sz w:val="20"/>
+                <w:szCs w:val="20"/>
+              </w:rPr>
+              <w:instrText xml:space="preserve"> PAGEREF _Toc440115073 \h </w:instrText>
+            </w:r>
+            <w:r>
+              <w:rPr>
+                <w:noProof/>
+                <w:webHidden/>
+                <w:color w:val="5F5F5F" w:themeColor="accent5"/>
+                <w:sz w:val="20"/>
+                <w:szCs w:val="20"/>
+              </w:rPr>
+            </w:r>
+            <w:r>
+              <w:rPr>
+                <w:noProof/>
+                <w:webHidden/>
+                <w:color w:val="5F5F5F" w:themeColor="accent5"/>
+                <w:sz w:val="20"/>
+                <w:szCs w:val="20"/>
+              </w:rPr>
+              <w:fldChar w:fldCharType="separate"/>
+            </w:r>
+            <w:r>
+              <w:rPr>
+                <w:noProof/>
+                <w:webHidden/>
+                <w:color w:val="5F5F5F" w:themeColor="accent5"/>
+                <w:sz w:val="20"/>
+                <w:szCs w:val="20"/>
+              </w:rPr>
+              <w:t>4</w:t>
+            </w:r>
+            <w:r>
+              <w:rPr>
+                <w:noProof/>
+                <w:webHidden/>
+                <w:color w:val="5F5F5F" w:themeColor="accent5"/>
+                <w:sz w:val="20"/>
+                <w:szCs w:val="20"/>
               </w:rPr>
               <w:fldChar w:fldCharType="end"/>
             </w:r>
@@ -2388,14 +2809,15 @@
             <w:rPr>
               <w:rFonts w:eastAsiaTheme="minorEastAsia"/>
               <w:noProof/>
-              <w:color w:val="auto"/>
+              <w:color w:val="5F5F5F" w:themeColor="accent5"/>
             </w:rPr>
           </w:pPr>
-          <w:hyperlink w:anchor="_Toc439784093" w:history="1">
+          <w:hyperlink w:anchor="_Toc440115074" w:history="1">
             <w:r>
               <w:rPr>
                 <w:rStyle w:val="Hyperlink"/>
                 <w:noProof/>
+                <w:color w:val="5F5F5F" w:themeColor="accent5"/>
               </w:rPr>
               <w:t>2. Entwicklung</w:t>
             </w:r>
@@ -2403,6 +2825,7 @@
               <w:rPr>
                 <w:noProof/>
                 <w:webHidden/>
+                <w:color w:val="5F5F5F" w:themeColor="accent5"/>
               </w:rPr>
               <w:tab/>
             </w:r>
@@ -2410,6 +2833,7 @@
               <w:rPr>
                 <w:noProof/>
                 <w:webHidden/>
+                <w:color w:val="5F5F5F" w:themeColor="accent5"/>
               </w:rPr>
               <w:fldChar w:fldCharType="begin"/>
             </w:r>
@@ -2417,19 +2841,22 @@
               <w:rPr>
                 <w:noProof/>
                 <w:webHidden/>
-              </w:rPr>
-              <w:instrText xml:space="preserve"> PAGEREF _Toc439784093 \h </w:instrText>
-            </w:r>
-            <w:r>
-              <w:rPr>
-                <w:noProof/>
-                <w:webHidden/>
-              </w:rPr>
-            </w:r>
-            <w:r>
-              <w:rPr>
-                <w:noProof/>
-                <w:webHidden/>
+                <w:color w:val="5F5F5F" w:themeColor="accent5"/>
+              </w:rPr>
+              <w:instrText xml:space="preserve"> PAGEREF _Toc440115074 \h </w:instrText>
+            </w:r>
+            <w:r>
+              <w:rPr>
+                <w:noProof/>
+                <w:webHidden/>
+                <w:color w:val="5F5F5F" w:themeColor="accent5"/>
+              </w:rPr>
+            </w:r>
+            <w:r>
+              <w:rPr>
+                <w:noProof/>
+                <w:webHidden/>
+                <w:color w:val="5F5F5F" w:themeColor="accent5"/>
               </w:rPr>
               <w:fldChar w:fldCharType="separate"/>
             </w:r>
@@ -2437,6 +2864,7 @@
               <w:rPr>
                 <w:noProof/>
                 <w:webHidden/>
+                <w:color w:val="5F5F5F" w:themeColor="accent5"/>
               </w:rPr>
               <w:t>5</w:t>
             </w:r>
@@ -2444,6 +2872,7 @@
               <w:rPr>
                 <w:noProof/>
                 <w:webHidden/>
+                <w:color w:val="5F5F5F" w:themeColor="accent5"/>
               </w:rPr>
               <w:fldChar w:fldCharType="end"/>
             </w:r>
@@ -2458,14 +2887,15 @@
             <w:rPr>
               <w:rFonts w:eastAsiaTheme="minorEastAsia"/>
               <w:noProof/>
-              <w:color w:val="auto"/>
+              <w:color w:val="5F5F5F" w:themeColor="accent5"/>
             </w:rPr>
           </w:pPr>
-          <w:hyperlink w:anchor="_Toc439784094" w:history="1">
+          <w:hyperlink w:anchor="_Toc440115075" w:history="1">
             <w:r>
               <w:rPr>
                 <w:rStyle w:val="Hyperlink"/>
                 <w:noProof/>
+                <w:color w:val="5F5F5F" w:themeColor="accent5"/>
               </w:rPr>
               <w:t>2.1 Verzeichnisstruktur</w:t>
             </w:r>
@@ -2473,6 +2903,7 @@
               <w:rPr>
                 <w:noProof/>
                 <w:webHidden/>
+                <w:color w:val="5F5F5F" w:themeColor="accent5"/>
               </w:rPr>
               <w:tab/>
             </w:r>
@@ -2480,6 +2911,7 @@
               <w:rPr>
                 <w:noProof/>
                 <w:webHidden/>
+                <w:color w:val="5F5F5F" w:themeColor="accent5"/>
               </w:rPr>
               <w:fldChar w:fldCharType="begin"/>
             </w:r>
@@ -2487,19 +2919,22 @@
               <w:rPr>
                 <w:noProof/>
                 <w:webHidden/>
-              </w:rPr>
-              <w:instrText xml:space="preserve"> PAGEREF _Toc439784094 \h </w:instrText>
-            </w:r>
-            <w:r>
-              <w:rPr>
-                <w:noProof/>
-                <w:webHidden/>
-              </w:rPr>
-            </w:r>
-            <w:r>
-              <w:rPr>
-                <w:noProof/>
-                <w:webHidden/>
+                <w:color w:val="5F5F5F" w:themeColor="accent5"/>
+              </w:rPr>
+              <w:instrText xml:space="preserve"> PAGEREF _Toc440115075 \h </w:instrText>
+            </w:r>
+            <w:r>
+              <w:rPr>
+                <w:noProof/>
+                <w:webHidden/>
+                <w:color w:val="5F5F5F" w:themeColor="accent5"/>
+              </w:rPr>
+            </w:r>
+            <w:r>
+              <w:rPr>
+                <w:noProof/>
+                <w:webHidden/>
+                <w:color w:val="5F5F5F" w:themeColor="accent5"/>
               </w:rPr>
               <w:fldChar w:fldCharType="separate"/>
             </w:r>
@@ -2507,6 +2942,7 @@
               <w:rPr>
                 <w:noProof/>
                 <w:webHidden/>
+                <w:color w:val="5F5F5F" w:themeColor="accent5"/>
               </w:rPr>
               <w:t>5</w:t>
             </w:r>
@@ -2514,6 +2950,7 @@
               <w:rPr>
                 <w:noProof/>
                 <w:webHidden/>
+                <w:color w:val="5F5F5F" w:themeColor="accent5"/>
               </w:rPr>
               <w:fldChar w:fldCharType="end"/>
             </w:r>
@@ -2528,14 +2965,15 @@
             <w:rPr>
               <w:rFonts w:eastAsiaTheme="minorEastAsia"/>
               <w:noProof/>
-              <w:color w:val="auto"/>
+              <w:color w:val="5F5F5F" w:themeColor="accent5"/>
             </w:rPr>
           </w:pPr>
-          <w:hyperlink w:anchor="_Toc439784095" w:history="1">
+          <w:hyperlink w:anchor="_Toc440115076" w:history="1">
             <w:r>
               <w:rPr>
                 <w:rStyle w:val="Hyperlink"/>
                 <w:noProof/>
+                <w:color w:val="5F5F5F" w:themeColor="accent5"/>
               </w:rPr>
               <w:t>2.2 Design</w:t>
             </w:r>
@@ -2543,6 +2981,7 @@
               <w:rPr>
                 <w:noProof/>
                 <w:webHidden/>
+                <w:color w:val="5F5F5F" w:themeColor="accent5"/>
               </w:rPr>
               <w:tab/>
             </w:r>
@@ -2550,6 +2989,7 @@
               <w:rPr>
                 <w:noProof/>
                 <w:webHidden/>
+                <w:color w:val="5F5F5F" w:themeColor="accent5"/>
               </w:rPr>
               <w:fldChar w:fldCharType="begin"/>
             </w:r>
@@ -2557,19 +2997,22 @@
               <w:rPr>
                 <w:noProof/>
                 <w:webHidden/>
-              </w:rPr>
-              <w:instrText xml:space="preserve"> PAGEREF _Toc439784095 \h </w:instrText>
-            </w:r>
-            <w:r>
-              <w:rPr>
-                <w:noProof/>
-                <w:webHidden/>
-              </w:rPr>
-            </w:r>
-            <w:r>
-              <w:rPr>
-                <w:noProof/>
-                <w:webHidden/>
+                <w:color w:val="5F5F5F" w:themeColor="accent5"/>
+              </w:rPr>
+              <w:instrText xml:space="preserve"> PAGEREF _Toc440115076 \h </w:instrText>
+            </w:r>
+            <w:r>
+              <w:rPr>
+                <w:noProof/>
+                <w:webHidden/>
+                <w:color w:val="5F5F5F" w:themeColor="accent5"/>
+              </w:rPr>
+            </w:r>
+            <w:r>
+              <w:rPr>
+                <w:noProof/>
+                <w:webHidden/>
+                <w:color w:val="5F5F5F" w:themeColor="accent5"/>
               </w:rPr>
               <w:fldChar w:fldCharType="separate"/>
             </w:r>
@@ -2577,6 +3020,7 @@
               <w:rPr>
                 <w:noProof/>
                 <w:webHidden/>
+                <w:color w:val="5F5F5F" w:themeColor="accent5"/>
               </w:rPr>
               <w:t>5</w:t>
             </w:r>
@@ -2584,6 +3028,7 @@
               <w:rPr>
                 <w:noProof/>
                 <w:webHidden/>
+                <w:color w:val="5F5F5F" w:themeColor="accent5"/>
               </w:rPr>
               <w:fldChar w:fldCharType="end"/>
             </w:r>
@@ -2598,14 +3043,15 @@
             <w:rPr>
               <w:rFonts w:eastAsiaTheme="minorEastAsia"/>
               <w:noProof/>
-              <w:color w:val="auto"/>
+              <w:color w:val="5F5F5F" w:themeColor="accent5"/>
             </w:rPr>
           </w:pPr>
-          <w:hyperlink w:anchor="_Toc439784096" w:history="1">
+          <w:hyperlink w:anchor="_Toc440115077" w:history="1">
             <w:r>
               <w:rPr>
                 <w:rStyle w:val="Hyperlink"/>
                 <w:noProof/>
+                <w:color w:val="5F5F5F" w:themeColor="accent5"/>
               </w:rPr>
               <w:t>2.3 Datenbank</w:t>
             </w:r>
@@ -2613,6 +3059,7 @@
               <w:rPr>
                 <w:noProof/>
                 <w:webHidden/>
+                <w:color w:val="5F5F5F" w:themeColor="accent5"/>
               </w:rPr>
               <w:tab/>
             </w:r>
@@ -2620,6 +3067,7 @@
               <w:rPr>
                 <w:noProof/>
                 <w:webHidden/>
+                <w:color w:val="5F5F5F" w:themeColor="accent5"/>
               </w:rPr>
               <w:fldChar w:fldCharType="begin"/>
             </w:r>
@@ -2627,19 +3075,22 @@
               <w:rPr>
                 <w:noProof/>
                 <w:webHidden/>
-              </w:rPr>
-              <w:instrText xml:space="preserve"> PAGEREF _Toc439784096 \h </w:instrText>
-            </w:r>
-            <w:r>
-              <w:rPr>
-                <w:noProof/>
-                <w:webHidden/>
-              </w:rPr>
-            </w:r>
-            <w:r>
-              <w:rPr>
-                <w:noProof/>
-                <w:webHidden/>
+                <w:color w:val="5F5F5F" w:themeColor="accent5"/>
+              </w:rPr>
+              <w:instrText xml:space="preserve"> PAGEREF _Toc440115077 \h </w:instrText>
+            </w:r>
+            <w:r>
+              <w:rPr>
+                <w:noProof/>
+                <w:webHidden/>
+                <w:color w:val="5F5F5F" w:themeColor="accent5"/>
+              </w:rPr>
+            </w:r>
+            <w:r>
+              <w:rPr>
+                <w:noProof/>
+                <w:webHidden/>
+                <w:color w:val="5F5F5F" w:themeColor="accent5"/>
               </w:rPr>
               <w:fldChar w:fldCharType="separate"/>
             </w:r>
@@ -2647,6 +3098,7 @@
               <w:rPr>
                 <w:noProof/>
                 <w:webHidden/>
+                <w:color w:val="5F5F5F" w:themeColor="accent5"/>
               </w:rPr>
               <w:t>5</w:t>
             </w:r>
@@ -2654,6 +3106,7 @@
               <w:rPr>
                 <w:noProof/>
                 <w:webHidden/>
+                <w:color w:val="5F5F5F" w:themeColor="accent5"/>
               </w:rPr>
               <w:fldChar w:fldCharType="end"/>
             </w:r>
@@ -2668,14 +3121,15 @@
             <w:rPr>
               <w:rFonts w:eastAsiaTheme="minorEastAsia"/>
               <w:noProof/>
-              <w:color w:val="auto"/>
+              <w:color w:val="5F5F5F" w:themeColor="accent5"/>
             </w:rPr>
           </w:pPr>
-          <w:hyperlink w:anchor="_Toc439784097" w:history="1">
+          <w:hyperlink w:anchor="_Toc440115078" w:history="1">
             <w:r>
               <w:rPr>
                 <w:rStyle w:val="Hyperlink"/>
                 <w:noProof/>
+                <w:color w:val="5F5F5F" w:themeColor="accent5"/>
               </w:rPr>
               <w:t>2.4 Funktion</w:t>
             </w:r>
@@ -2683,6 +3137,7 @@
               <w:rPr>
                 <w:noProof/>
                 <w:webHidden/>
+                <w:color w:val="5F5F5F" w:themeColor="accent5"/>
               </w:rPr>
               <w:tab/>
             </w:r>
@@ -2690,6 +3145,7 @@
               <w:rPr>
                 <w:noProof/>
                 <w:webHidden/>
+                <w:color w:val="5F5F5F" w:themeColor="accent5"/>
               </w:rPr>
               <w:fldChar w:fldCharType="begin"/>
             </w:r>
@@ -2697,19 +3153,22 @@
               <w:rPr>
                 <w:noProof/>
                 <w:webHidden/>
-              </w:rPr>
-              <w:instrText xml:space="preserve"> PAGEREF _Toc439784097 \h </w:instrText>
-            </w:r>
-            <w:r>
-              <w:rPr>
-                <w:noProof/>
-                <w:webHidden/>
-              </w:rPr>
-            </w:r>
-            <w:r>
-              <w:rPr>
-                <w:noProof/>
-                <w:webHidden/>
+                <w:color w:val="5F5F5F" w:themeColor="accent5"/>
+              </w:rPr>
+              <w:instrText xml:space="preserve"> PAGEREF _Toc440115078 \h </w:instrText>
+            </w:r>
+            <w:r>
+              <w:rPr>
+                <w:noProof/>
+                <w:webHidden/>
+                <w:color w:val="5F5F5F" w:themeColor="accent5"/>
+              </w:rPr>
+            </w:r>
+            <w:r>
+              <w:rPr>
+                <w:noProof/>
+                <w:webHidden/>
+                <w:color w:val="5F5F5F" w:themeColor="accent5"/>
               </w:rPr>
               <w:fldChar w:fldCharType="separate"/>
             </w:r>
@@ -2717,6 +3176,7 @@
               <w:rPr>
                 <w:noProof/>
                 <w:webHidden/>
+                <w:color w:val="5F5F5F" w:themeColor="accent5"/>
               </w:rPr>
               <w:t>5</w:t>
             </w:r>
@@ -2724,6 +3184,7 @@
               <w:rPr>
                 <w:noProof/>
                 <w:webHidden/>
+                <w:color w:val="5F5F5F" w:themeColor="accent5"/>
               </w:rPr>
               <w:fldChar w:fldCharType="end"/>
             </w:r>
@@ -2738,14 +3199,15 @@
             <w:rPr>
               <w:rFonts w:eastAsiaTheme="minorEastAsia"/>
               <w:noProof/>
-              <w:color w:val="auto"/>
+              <w:color w:val="5F5F5F" w:themeColor="accent5"/>
             </w:rPr>
           </w:pPr>
-          <w:hyperlink w:anchor="_Toc439784098" w:history="1">
+          <w:hyperlink w:anchor="_Toc440115079" w:history="1">
             <w:r>
               <w:rPr>
                 <w:rStyle w:val="Hyperlink"/>
                 <w:noProof/>
+                <w:color w:val="5F5F5F" w:themeColor="accent5"/>
               </w:rPr>
               <w:t>2.5 Background-Engine</w:t>
             </w:r>
@@ -2753,6 +3215,7 @@
               <w:rPr>
                 <w:noProof/>
                 <w:webHidden/>
+                <w:color w:val="5F5F5F" w:themeColor="accent5"/>
               </w:rPr>
               <w:tab/>
             </w:r>
@@ -2760,6 +3223,7 @@
               <w:rPr>
                 <w:noProof/>
                 <w:webHidden/>
+                <w:color w:val="5F5F5F" w:themeColor="accent5"/>
               </w:rPr>
               <w:fldChar w:fldCharType="begin"/>
             </w:r>
@@ -2767,19 +3231,22 @@
               <w:rPr>
                 <w:noProof/>
                 <w:webHidden/>
-              </w:rPr>
-              <w:instrText xml:space="preserve"> PAGEREF _Toc439784098 \h </w:instrText>
-            </w:r>
-            <w:r>
-              <w:rPr>
-                <w:noProof/>
-                <w:webHidden/>
-              </w:rPr>
-            </w:r>
-            <w:r>
-              <w:rPr>
-                <w:noProof/>
-                <w:webHidden/>
+                <w:color w:val="5F5F5F" w:themeColor="accent5"/>
+              </w:rPr>
+              <w:instrText xml:space="preserve"> PAGEREF _Toc440115079 \h </w:instrText>
+            </w:r>
+            <w:r>
+              <w:rPr>
+                <w:noProof/>
+                <w:webHidden/>
+                <w:color w:val="5F5F5F" w:themeColor="accent5"/>
+              </w:rPr>
+            </w:r>
+            <w:r>
+              <w:rPr>
+                <w:noProof/>
+                <w:webHidden/>
+                <w:color w:val="5F5F5F" w:themeColor="accent5"/>
               </w:rPr>
               <w:fldChar w:fldCharType="separate"/>
             </w:r>
@@ -2787,6 +3254,7 @@
               <w:rPr>
                 <w:noProof/>
                 <w:webHidden/>
+                <w:color w:val="5F5F5F" w:themeColor="accent5"/>
               </w:rPr>
               <w:t>5</w:t>
             </w:r>
@@ -2794,6 +3262,7 @@
               <w:rPr>
                 <w:noProof/>
                 <w:webHidden/>
+                <w:color w:val="5F5F5F" w:themeColor="accent5"/>
               </w:rPr>
               <w:fldChar w:fldCharType="end"/>
             </w:r>
@@ -2808,14 +3277,15 @@
             <w:rPr>
               <w:rFonts w:eastAsiaTheme="minorEastAsia"/>
               <w:noProof/>
-              <w:color w:val="auto"/>
+              <w:color w:val="5F5F5F" w:themeColor="accent5"/>
             </w:rPr>
           </w:pPr>
-          <w:hyperlink w:anchor="_Toc439784099" w:history="1">
+          <w:hyperlink w:anchor="_Toc440115080" w:history="1">
             <w:r>
               <w:rPr>
                 <w:rStyle w:val="Hyperlink"/>
                 <w:noProof/>
+                <w:color w:val="5F5F5F" w:themeColor="accent5"/>
               </w:rPr>
               <w:t>3. Implementierung</w:t>
             </w:r>
@@ -2823,6 +3293,7 @@
               <w:rPr>
                 <w:noProof/>
                 <w:webHidden/>
+                <w:color w:val="5F5F5F" w:themeColor="accent5"/>
               </w:rPr>
               <w:tab/>
             </w:r>
@@ -2830,6 +3301,7 @@
               <w:rPr>
                 <w:noProof/>
                 <w:webHidden/>
+                <w:color w:val="5F5F5F" w:themeColor="accent5"/>
               </w:rPr>
               <w:fldChar w:fldCharType="begin"/>
             </w:r>
@@ -2837,19 +3309,22 @@
               <w:rPr>
                 <w:noProof/>
                 <w:webHidden/>
-              </w:rPr>
-              <w:instrText xml:space="preserve"> PAGEREF _Toc439784099 \h </w:instrText>
-            </w:r>
-            <w:r>
-              <w:rPr>
-                <w:noProof/>
-                <w:webHidden/>
-              </w:rPr>
-            </w:r>
-            <w:r>
-              <w:rPr>
-                <w:noProof/>
-                <w:webHidden/>
+                <w:color w:val="5F5F5F" w:themeColor="accent5"/>
+              </w:rPr>
+              <w:instrText xml:space="preserve"> PAGEREF _Toc440115080 \h </w:instrText>
+            </w:r>
+            <w:r>
+              <w:rPr>
+                <w:noProof/>
+                <w:webHidden/>
+                <w:color w:val="5F5F5F" w:themeColor="accent5"/>
+              </w:rPr>
+            </w:r>
+            <w:r>
+              <w:rPr>
+                <w:noProof/>
+                <w:webHidden/>
+                <w:color w:val="5F5F5F" w:themeColor="accent5"/>
               </w:rPr>
               <w:fldChar w:fldCharType="separate"/>
             </w:r>
@@ -2857,6 +3332,7 @@
               <w:rPr>
                 <w:noProof/>
                 <w:webHidden/>
+                <w:color w:val="5F5F5F" w:themeColor="accent5"/>
               </w:rPr>
               <w:t>6</w:t>
             </w:r>
@@ -2864,6 +3340,7 @@
               <w:rPr>
                 <w:noProof/>
                 <w:webHidden/>
+                <w:color w:val="5F5F5F" w:themeColor="accent5"/>
               </w:rPr>
               <w:fldChar w:fldCharType="end"/>
             </w:r>
@@ -2878,16 +3355,15 @@
             <w:rPr>
               <w:rFonts w:eastAsiaTheme="minorEastAsia"/>
               <w:noProof/>
-              <w:color w:val="auto"/>
-              <w:sz w:val="22"/>
-              <w:szCs w:val="22"/>
+              <w:color w:val="5F5F5F" w:themeColor="accent5"/>
             </w:rPr>
           </w:pPr>
-          <w:hyperlink w:anchor="_Toc439784100" w:history="1">
+          <w:hyperlink w:anchor="_Toc440115081" w:history="1">
             <w:r>
               <w:rPr>
                 <w:rStyle w:val="Hyperlink"/>
                 <w:noProof/>
+                <w:color w:val="5F5F5F" w:themeColor="accent5"/>
               </w:rPr>
               <w:t>3.1 Abweichungen vom Entwurf</w:t>
             </w:r>
@@ -2895,6 +3371,7 @@
               <w:rPr>
                 <w:noProof/>
                 <w:webHidden/>
+                <w:color w:val="5F5F5F" w:themeColor="accent5"/>
               </w:rPr>
               <w:tab/>
             </w:r>
@@ -2902,6 +3379,7 @@
               <w:rPr>
                 <w:noProof/>
                 <w:webHidden/>
+                <w:color w:val="5F5F5F" w:themeColor="accent5"/>
               </w:rPr>
               <w:fldChar w:fldCharType="begin"/>
             </w:r>
@@ -2909,19 +3387,22 @@
               <w:rPr>
                 <w:noProof/>
                 <w:webHidden/>
-              </w:rPr>
-              <w:instrText xml:space="preserve"> PAGEREF _Toc439784100 \h </w:instrText>
-            </w:r>
-            <w:r>
-              <w:rPr>
-                <w:noProof/>
-                <w:webHidden/>
-              </w:rPr>
-            </w:r>
-            <w:r>
-              <w:rPr>
-                <w:noProof/>
-                <w:webHidden/>
+                <w:color w:val="5F5F5F" w:themeColor="accent5"/>
+              </w:rPr>
+              <w:instrText xml:space="preserve"> PAGEREF _Toc440115081 \h </w:instrText>
+            </w:r>
+            <w:r>
+              <w:rPr>
+                <w:noProof/>
+                <w:webHidden/>
+                <w:color w:val="5F5F5F" w:themeColor="accent5"/>
+              </w:rPr>
+            </w:r>
+            <w:r>
+              <w:rPr>
+                <w:noProof/>
+                <w:webHidden/>
+                <w:color w:val="5F5F5F" w:themeColor="accent5"/>
               </w:rPr>
               <w:fldChar w:fldCharType="separate"/>
             </w:r>
@@ -2929,6 +3410,7 @@
               <w:rPr>
                 <w:noProof/>
                 <w:webHidden/>
+                <w:color w:val="5F5F5F" w:themeColor="accent5"/>
               </w:rPr>
               <w:t>6</w:t>
             </w:r>
@@ -2936,6 +3418,7 @@
               <w:rPr>
                 <w:noProof/>
                 <w:webHidden/>
+                <w:color w:val="5F5F5F" w:themeColor="accent5"/>
               </w:rPr>
               <w:fldChar w:fldCharType="end"/>
             </w:r>
@@ -2950,16 +3433,15 @@
             <w:rPr>
               <w:rFonts w:eastAsiaTheme="minorEastAsia"/>
               <w:noProof/>
-              <w:color w:val="auto"/>
-              <w:sz w:val="22"/>
-              <w:szCs w:val="22"/>
+              <w:color w:val="5F5F5F" w:themeColor="accent5"/>
             </w:rPr>
           </w:pPr>
-          <w:hyperlink w:anchor="_Toc439784101" w:history="1">
+          <w:hyperlink w:anchor="_Toc440115082" w:history="1">
             <w:r>
               <w:rPr>
                 <w:rStyle w:val="Hyperlink"/>
                 <w:noProof/>
+                <w:color w:val="5F5F5F" w:themeColor="accent5"/>
               </w:rPr>
               <w:t>3.2 Programmlogik</w:t>
             </w:r>
@@ -2967,6 +3449,7 @@
               <w:rPr>
                 <w:noProof/>
                 <w:webHidden/>
+                <w:color w:val="5F5F5F" w:themeColor="accent5"/>
               </w:rPr>
               <w:tab/>
             </w:r>
@@ -2974,6 +3457,7 @@
               <w:rPr>
                 <w:noProof/>
                 <w:webHidden/>
+                <w:color w:val="5F5F5F" w:themeColor="accent5"/>
               </w:rPr>
               <w:fldChar w:fldCharType="begin"/>
             </w:r>
@@ -2981,19 +3465,22 @@
               <w:rPr>
                 <w:noProof/>
                 <w:webHidden/>
-              </w:rPr>
-              <w:instrText xml:space="preserve"> PAGEREF _Toc439784101 \h </w:instrText>
-            </w:r>
-            <w:r>
-              <w:rPr>
-                <w:noProof/>
-                <w:webHidden/>
-              </w:rPr>
-            </w:r>
-            <w:r>
-              <w:rPr>
-                <w:noProof/>
-                <w:webHidden/>
+                <w:color w:val="5F5F5F" w:themeColor="accent5"/>
+              </w:rPr>
+              <w:instrText xml:space="preserve"> PAGEREF _Toc440115082 \h </w:instrText>
+            </w:r>
+            <w:r>
+              <w:rPr>
+                <w:noProof/>
+                <w:webHidden/>
+                <w:color w:val="5F5F5F" w:themeColor="accent5"/>
+              </w:rPr>
+            </w:r>
+            <w:r>
+              <w:rPr>
+                <w:noProof/>
+                <w:webHidden/>
+                <w:color w:val="5F5F5F" w:themeColor="accent5"/>
               </w:rPr>
               <w:fldChar w:fldCharType="separate"/>
             </w:r>
@@ -3001,6 +3488,7 @@
               <w:rPr>
                 <w:noProof/>
                 <w:webHidden/>
+                <w:color w:val="5F5F5F" w:themeColor="accent5"/>
               </w:rPr>
               <w:t>6</w:t>
             </w:r>
@@ -3008,6 +3496,7 @@
               <w:rPr>
                 <w:noProof/>
                 <w:webHidden/>
+                <w:color w:val="5F5F5F" w:themeColor="accent5"/>
               </w:rPr>
               <w:fldChar w:fldCharType="end"/>
             </w:r>
@@ -3022,16 +3511,15 @@
             <w:rPr>
               <w:rFonts w:eastAsiaTheme="minorEastAsia"/>
               <w:noProof/>
-              <w:color w:val="auto"/>
-              <w:sz w:val="22"/>
-              <w:szCs w:val="22"/>
+              <w:color w:val="5F5F5F" w:themeColor="accent5"/>
             </w:rPr>
           </w:pPr>
-          <w:hyperlink w:anchor="_Toc439784102" w:history="1">
+          <w:hyperlink w:anchor="_Toc440115083" w:history="1">
             <w:r>
               <w:rPr>
                 <w:rStyle w:val="Hyperlink"/>
                 <w:noProof/>
+                <w:color w:val="5F5F5F" w:themeColor="accent5"/>
               </w:rPr>
               <w:t>3.3 Einschränkungen und Features</w:t>
             </w:r>
@@ -3039,6 +3527,7 @@
               <w:rPr>
                 <w:noProof/>
                 <w:webHidden/>
+                <w:color w:val="5F5F5F" w:themeColor="accent5"/>
               </w:rPr>
               <w:tab/>
             </w:r>
@@ -3046,6 +3535,7 @@
               <w:rPr>
                 <w:noProof/>
                 <w:webHidden/>
+                <w:color w:val="5F5F5F" w:themeColor="accent5"/>
               </w:rPr>
               <w:fldChar w:fldCharType="begin"/>
             </w:r>
@@ -3053,19 +3543,22 @@
               <w:rPr>
                 <w:noProof/>
                 <w:webHidden/>
-              </w:rPr>
-              <w:instrText xml:space="preserve"> PAGEREF _Toc439784102 \h </w:instrText>
-            </w:r>
-            <w:r>
-              <w:rPr>
-                <w:noProof/>
-                <w:webHidden/>
-              </w:rPr>
-            </w:r>
-            <w:r>
-              <w:rPr>
-                <w:noProof/>
-                <w:webHidden/>
+                <w:color w:val="5F5F5F" w:themeColor="accent5"/>
+              </w:rPr>
+              <w:instrText xml:space="preserve"> PAGEREF _Toc440115083 \h </w:instrText>
+            </w:r>
+            <w:r>
+              <w:rPr>
+                <w:noProof/>
+                <w:webHidden/>
+                <w:color w:val="5F5F5F" w:themeColor="accent5"/>
+              </w:rPr>
+            </w:r>
+            <w:r>
+              <w:rPr>
+                <w:noProof/>
+                <w:webHidden/>
+                <w:color w:val="5F5F5F" w:themeColor="accent5"/>
               </w:rPr>
               <w:fldChar w:fldCharType="separate"/>
             </w:r>
@@ -3073,6 +3566,7 @@
               <w:rPr>
                 <w:noProof/>
                 <w:webHidden/>
+                <w:color w:val="5F5F5F" w:themeColor="accent5"/>
               </w:rPr>
               <w:t>6</w:t>
             </w:r>
@@ -3080,6 +3574,7 @@
               <w:rPr>
                 <w:noProof/>
                 <w:webHidden/>
+                <w:color w:val="5F5F5F" w:themeColor="accent5"/>
               </w:rPr>
               <w:fldChar w:fldCharType="end"/>
             </w:r>
@@ -3094,16 +3589,15 @@
             <w:rPr>
               <w:rFonts w:eastAsiaTheme="minorEastAsia"/>
               <w:noProof/>
-              <w:color w:val="auto"/>
-              <w:sz w:val="22"/>
-              <w:szCs w:val="22"/>
+              <w:color w:val="5F5F5F" w:themeColor="accent5"/>
             </w:rPr>
           </w:pPr>
-          <w:hyperlink w:anchor="_Toc439784103" w:history="1">
+          <w:hyperlink w:anchor="_Toc440115084" w:history="1">
             <w:r>
               <w:rPr>
                 <w:rStyle w:val="Hyperlink"/>
                 <w:noProof/>
+                <w:color w:val="5F5F5F" w:themeColor="accent5"/>
               </w:rPr>
               <w:t>3.4 Quellcode</w:t>
             </w:r>
@@ -3111,6 +3605,7 @@
               <w:rPr>
                 <w:noProof/>
                 <w:webHidden/>
+                <w:color w:val="5F5F5F" w:themeColor="accent5"/>
               </w:rPr>
               <w:tab/>
             </w:r>
@@ -3118,6 +3613,7 @@
               <w:rPr>
                 <w:noProof/>
                 <w:webHidden/>
+                <w:color w:val="5F5F5F" w:themeColor="accent5"/>
               </w:rPr>
               <w:fldChar w:fldCharType="begin"/>
             </w:r>
@@ -3125,19 +3621,22 @@
               <w:rPr>
                 <w:noProof/>
                 <w:webHidden/>
-              </w:rPr>
-              <w:instrText xml:space="preserve"> PAGEREF _Toc439784103 \h </w:instrText>
-            </w:r>
-            <w:r>
-              <w:rPr>
-                <w:noProof/>
-                <w:webHidden/>
-              </w:rPr>
-            </w:r>
-            <w:r>
-              <w:rPr>
-                <w:noProof/>
-                <w:webHidden/>
+                <w:color w:val="5F5F5F" w:themeColor="accent5"/>
+              </w:rPr>
+              <w:instrText xml:space="preserve"> PAGEREF _Toc440115084 \h </w:instrText>
+            </w:r>
+            <w:r>
+              <w:rPr>
+                <w:noProof/>
+                <w:webHidden/>
+                <w:color w:val="5F5F5F" w:themeColor="accent5"/>
+              </w:rPr>
+            </w:r>
+            <w:r>
+              <w:rPr>
+                <w:noProof/>
+                <w:webHidden/>
+                <w:color w:val="5F5F5F" w:themeColor="accent5"/>
               </w:rPr>
               <w:fldChar w:fldCharType="separate"/>
             </w:r>
@@ -3145,6 +3644,7 @@
               <w:rPr>
                 <w:noProof/>
                 <w:webHidden/>
+                <w:color w:val="5F5F5F" w:themeColor="accent5"/>
               </w:rPr>
               <w:t>6</w:t>
             </w:r>
@@ -3152,6 +3652,7 @@
               <w:rPr>
                 <w:noProof/>
                 <w:webHidden/>
+                <w:color w:val="5F5F5F" w:themeColor="accent5"/>
               </w:rPr>
               <w:fldChar w:fldCharType="end"/>
             </w:r>
@@ -3162,21 +3663,13 @@
             <w:rPr>
               <w:b/>
               <w:bCs/>
+              <w:color w:val="5F5F5F" w:themeColor="accent5"/>
             </w:rPr>
             <w:fldChar w:fldCharType="end"/>
           </w:r>
         </w:p>
       </w:sdtContent>
     </w:sdt>
-    <w:p>
-      <w:pPr>
-        <w:spacing w:before="40" w:after="160" w:line="288" w:lineRule="auto"/>
-        <w:rPr>
-          <w:b/>
-          <w:bCs/>
-        </w:rPr>
-      </w:pPr>
-    </w:p>
     <w:p>
       <w:pPr>
         <w:sectPr>
@@ -3190,8 +3683,8 @@
         </w:sectPr>
       </w:pPr>
     </w:p>
-    <w:bookmarkStart w:id="1" w:name="_Toc321140622"/>
-    <w:bookmarkStart w:id="2" w:name="_Toc439784077"/>
+    <w:bookmarkStart w:id="0" w:name="_Toc321140622"/>
+    <w:bookmarkStart w:id="1" w:name="_Toc440115055"/>
     <w:p>
       <w:pPr>
         <w:pStyle w:val="berschrift11"/>
@@ -3204,7 +3697,7 @@
         <mc:AlternateContent>
           <mc:Choice Requires="wps">
             <w:drawing>
-              <wp:anchor distT="0" distB="2743200" distL="182880" distR="182880" simplePos="0" relativeHeight="251659264" behindDoc="0" locked="0" layoutInCell="1" allowOverlap="1" wp14:anchorId="3C1CFFBF" wp14:editId="3F8C0D9D">
+              <wp:anchor distT="0" distB="2743200" distL="182880" distR="182880" simplePos="0" relativeHeight="251659264" behindDoc="0" locked="0" layoutInCell="1" allowOverlap="1" wp14:anchorId="56B12DAF" wp14:editId="663267EA">
                 <wp:simplePos x="0" y="0"/>
                 <mc:AlternateContent>
                   <mc:Choice Requires="wp14">
@@ -3303,29 +3796,47 @@
           </mc:Fallback>
         </mc:AlternateContent>
       </w:r>
+      <w:bookmarkEnd w:id="0"/>
+      <w:r>
+        <w:t>1. E</w:t>
+      </w:r>
+      <w:r>
+        <w:t>inführun</w:t>
+      </w:r>
+      <w:bookmarkStart w:id="2" w:name="_Toc439782749"/>
+      <w:r>
+        <w:t>g</w:t>
+      </w:r>
       <w:bookmarkEnd w:id="1"/>
-      <w:r>
-        <w:t>1. E</w:t>
-      </w:r>
-      <w:r>
-        <w:t>inführun</w:t>
-      </w:r>
-      <w:bookmarkStart w:id="3" w:name="_Toc439782749"/>
-      <w:r>
-        <w:t>g</w:t>
-      </w:r>
-      <w:bookmarkEnd w:id="2"/>
     </w:p>
     <w:p>
       <w:r>
-        <w:t>Als Semesteraufgabe im WS2015/16 soll im Modul Webprogrammierung eine Webanwendung zur selbstorganisierten Eventplanung entwickelt werden. System sowie Inhaltsgestaltung sind für die Studenten relativ frei wählbar.</w:t>
+        <w:t>Als Semesteraufgabe im WS2015/16 soll im Modul Webprogrammierung eine Webanwendung zur selbstorganisierten Eventplanung entwickelt werden.</w:t>
+      </w:r>
+      <w:r>
+        <w:t xml:space="preserve"> </w:t>
+      </w:r>
+      <w:r>
+        <w:t>System sowie Inhaltsgestaltung sind für die Studenten relativ frei wählbar.</w:t>
+      </w:r>
+      <w:r>
+        <w:t xml:space="preserve"> </w:t>
+      </w:r>
+      <w:r>
+        <w:t xml:space="preserve">Alternativ konnte man ein Interface zur Steuerung einer Maschine entwickeln. Wir wählten </w:t>
+      </w:r>
+      <w:r>
+        <w:t>die Eventplanung und nannten unser Portal „Comeet“ (für ‚Come and meet‘)</w:t>
+      </w:r>
+      <w:r>
+        <w:t>.</w:t>
       </w:r>
     </w:p>
     <w:p>
       <w:pPr>
         <w:pStyle w:val="berschrift21"/>
       </w:pPr>
-      <w:bookmarkStart w:id="4" w:name="_Toc439784078"/>
+      <w:bookmarkStart w:id="3" w:name="_Toc440115056"/>
       <w:r>
         <w:t xml:space="preserve">1.1 </w:t>
       </w:r>
@@ -3338,8 +3849,8 @@
       <w:r>
         <w:t>ktbeschreibung</w:t>
       </w:r>
+      <w:bookmarkEnd w:id="2"/>
       <w:bookmarkEnd w:id="3"/>
-      <w:bookmarkEnd w:id="4"/>
     </w:p>
     <w:p>
       <w:r>
@@ -3499,160 +4010,163 @@
       <w:pPr>
         <w:pStyle w:val="berschrift21"/>
       </w:pPr>
-      <w:bookmarkStart w:id="5" w:name="_Toc439784079"/>
+      <w:bookmarkStart w:id="4" w:name="_Toc440115057"/>
       <w:r>
         <w:t xml:space="preserve">1.2 </w:t>
       </w:r>
       <w:r>
         <w:t>Funktionen von Comeet</w:t>
+      </w:r>
+      <w:bookmarkEnd w:id="4"/>
+    </w:p>
+    <w:p>
+      <w:r>
+        <w:t>- folgt -</w:t>
+      </w:r>
+    </w:p>
+    <w:p>
+      <w:pPr>
+        <w:pStyle w:val="berschrift21"/>
+      </w:pPr>
+      <w:bookmarkStart w:id="5" w:name="_Toc440115058"/>
+      <w:r>
+        <w:t xml:space="preserve">1.3 </w:t>
+      </w:r>
+      <w:r>
+        <w:t>Zusätzliche Ziele</w:t>
       </w:r>
       <w:bookmarkEnd w:id="5"/>
     </w:p>
     <w:p>
       <w:r>
-        <w:t>- folgt -</w:t>
+        <w:t xml:space="preserve">- folgt </w:t>
+      </w:r>
+      <w:r>
+        <w:t>–</w:t>
       </w:r>
     </w:p>
+    <w:p/>
     <w:p>
       <w:pPr>
         <w:pStyle w:val="berschrift21"/>
       </w:pPr>
-      <w:bookmarkStart w:id="6" w:name="_Toc439784080"/>
-      <w:r>
-        <w:t xml:space="preserve">1.3 </w:t>
-      </w:r>
-      <w:r>
-        <w:t>Zusätzliche Ziele</w:t>
+      <w:bookmarkStart w:id="6" w:name="_Toc440115059"/>
+      <w:r>
+        <w:lastRenderedPageBreak/>
+        <w:t xml:space="preserve">1.4 </w:t>
+      </w:r>
+      <w:r>
+        <w:t>Verwendete Technologien</w:t>
       </w:r>
       <w:bookmarkEnd w:id="6"/>
     </w:p>
     <w:p>
       <w:r>
-        <w:t xml:space="preserve">- folgt </w:t>
-      </w:r>
-      <w:r>
-        <w:t>–</w:t>
+        <w:t>Im Folgenden führen wir alle verwendeten Technologien auf.</w:t>
+      </w:r>
+    </w:p>
+    <w:p>
+      <w:pPr>
+        <w:pStyle w:val="berschrift31"/>
+        <w:outlineLvl w:val="2"/>
+      </w:pPr>
+      <w:bookmarkStart w:id="7" w:name="_Toc440115060"/>
+      <w:r>
+        <w:t>1.4.1 Grunt</w:t>
+      </w:r>
+      <w:bookmarkEnd w:id="7"/>
+    </w:p>
+    <w:p>
+      <w:r>
+        <w:t xml:space="preserve">Grunt ist ein "Task Runner" Tool, welches auf Node.js basiert. Wir verwenden dieses Tool während der Entwicklung, da es die Arbeit am Projekt sehr erleichtert. Wir verwenden die Module "connect" um einen lokalen Server zu starten, der die statischen Dateien ausliefert. Das "watch" Modul "beobachtet" während der Entwicklung das komplette Verzeichnis und erzeugt einen live </w:t>
+      </w:r>
+      <w:r>
+        <w:t>r</w:t>
+      </w:r>
+      <w:r>
+        <w:t xml:space="preserve">eload im Browser. Wird nur am CSS etwas geändert, so wird auch nur die entsprechende CSS Datei neu geladen, ohne dass sich </w:t>
+      </w:r>
+      <w:r>
+        <w:t>deswegen</w:t>
+      </w:r>
+      <w:r>
+        <w:t xml:space="preserve"> die ganze Seite neu lädt.</w:t>
+      </w:r>
+    </w:p>
+    <w:p>
+      <w:r>
+        <w:t>Des Weiteren werden die Module "less" und "compile handlebars" genutzt. Diese dienen zum kompilieren von less zu CSS und handlebars Templates zu HTML. Dadurch können wir im Baukasten-Prinzip entwickeln.</w:t>
+      </w:r>
+    </w:p>
+    <w:p>
+      <w:pPr>
+        <w:pStyle w:val="berschrift31"/>
+        <w:outlineLvl w:val="2"/>
+      </w:pPr>
+      <w:bookmarkStart w:id="8" w:name="_Toc440115061"/>
+      <w:r>
+        <w:t>1.4.2 Less / CSS</w:t>
+      </w:r>
+      <w:bookmarkEnd w:id="8"/>
+    </w:p>
+    <w:p>
+      <w:r>
+        <w:t>LESS ist ein Framework, welches die Fähigkeiten von CSS mit dynamischen Funktionen wie Variablen, Mixins, Operationen und Funktionen erweitert. LESS wird für die Entwicklung genutzt und von einem less-Compiler (den wir als Grunt Node Modul eingebunden haben) zu CSS kompiliert.</w:t>
+      </w:r>
+    </w:p>
+    <w:p>
+      <w:pPr>
+        <w:pStyle w:val="berschrift31"/>
+        <w:outlineLvl w:val="2"/>
+      </w:pPr>
+      <w:bookmarkStart w:id="9" w:name="_Toc440115062"/>
+      <w:r>
+        <w:t>1.4.3 Bootstrap Grid System</w:t>
+      </w:r>
+      <w:bookmarkEnd w:id="9"/>
+    </w:p>
+    <w:p>
+      <w:r>
+        <w:t>Da wir die Anwendung responsive machen wollen, haben wir das Gridsystem von Bootstrap eingesetzt um schneller starten zu können und nicht erst selbst erzeugen zu müssen. Das Gridsystem bringt Klassen für Spalteneinteilung und Breakpoints mit, wir nutzen ein fluid layout (volle Breite) und das Standard 12 Spalten Grid.</w:t>
+      </w:r>
+    </w:p>
+    <w:p>
+      <w:pPr>
+        <w:pStyle w:val="berschrift31"/>
+        <w:outlineLvl w:val="2"/>
+      </w:pPr>
+      <w:bookmarkStart w:id="10" w:name="_Toc440115063"/>
+      <w:r>
+        <w:t>1.4.4 Handlebar</w:t>
+      </w:r>
+      <w:r>
+        <w:t>s</w:t>
+      </w:r>
+      <w:r>
+        <w:t xml:space="preserve"> / HTML</w:t>
+      </w:r>
+      <w:bookmarkEnd w:id="10"/>
+    </w:p>
+    <w:p>
+      <w:r>
+        <w:t>Handlebars ist eine Template Engine, die recht leicht zu verwenden ist. Wir verwenden weniger die eigentliche Templating Funktionen (Expressions, Helper</w:t>
+      </w:r>
+      <w:proofErr w:type="gramStart"/>
+      <w:r>
+        <w:t xml:space="preserve"> ..</w:t>
+      </w:r>
+      <w:proofErr w:type="gramEnd"/>
+      <w:r>
+        <w:t>), sondern hauptsächlich nur die Basis- Funktionalität um für die einzelnen Bausteine der Anwendung einzelne Partials anzulegen, die man dann gegenseitig in anderen Templates inkludieren kann.</w:t>
       </w:r>
     </w:p>
     <w:p/>
     <w:p>
       <w:pPr>
-        <w:pStyle w:val="berschrift21"/>
-      </w:pPr>
-      <w:bookmarkStart w:id="7" w:name="_Toc439784081"/>
-      <w:r>
-        <w:lastRenderedPageBreak/>
-        <w:t xml:space="preserve">1.4 </w:t>
-      </w:r>
-      <w:r>
-        <w:t>Verwendete Technologien</w:t>
-      </w:r>
-      <w:bookmarkEnd w:id="7"/>
-    </w:p>
-    <w:p>
-      <w:r>
-        <w:t>Im Folgenden führen wir alle verwendeten Technologien auf.</w:t>
-      </w:r>
-    </w:p>
-    <w:p>
-      <w:pPr>
         <w:pStyle w:val="berschrift31"/>
         <w:outlineLvl w:val="2"/>
       </w:pPr>
-      <w:bookmarkStart w:id="8" w:name="_Toc439784082"/>
-      <w:r>
-        <w:t>1.4.1 Grunt</w:t>
-      </w:r>
-      <w:bookmarkEnd w:id="8"/>
-    </w:p>
-    <w:p>
-      <w:r>
-        <w:t xml:space="preserve">Grunt ist ein "Task Runner" Tool, welches auf Node.js basiert. Wir verwenden dieses Tool während der Entwicklung, da es die Arbeit am Projekt sehr erleichtert. Wir verwenden die Module "connect" um einen lokalen Server zu starten, der die statischen Dateien ausliefert. Das "watch" Modul "beobachtet" während der Entwicklung das komplette Verzeichnis und erzeugt einen live </w:t>
-      </w:r>
-      <w:r>
-        <w:t>r</w:t>
-      </w:r>
-      <w:r>
-        <w:t xml:space="preserve">eload im Browser. Wird nur am CSS etwas geändert, so wird auch nur die entsprechende CSS Datei neu geladen, ohne dass sich </w:t>
-      </w:r>
-      <w:r>
-        <w:t>deswegen</w:t>
-      </w:r>
-      <w:r>
-        <w:t xml:space="preserve"> die ganze Seite neu lädt.</w:t>
-      </w:r>
-    </w:p>
-    <w:p>
-      <w:r>
-        <w:t>Des Weiteren werden die Module "less" und "compile handlebars" genutzt. Diese dienen zum kompilieren von less zu CSS und handlebars Templates zu HTML. Dadurch können wir im Baukasten-Prinzip entwickeln.</w:t>
-      </w:r>
-    </w:p>
-    <w:p>
-      <w:pPr>
-        <w:pStyle w:val="berschrift31"/>
-        <w:outlineLvl w:val="2"/>
-      </w:pPr>
-      <w:bookmarkStart w:id="9" w:name="_Toc439784083"/>
-      <w:r>
-        <w:t>1.4.2 Less / CSS</w:t>
-      </w:r>
-      <w:bookmarkEnd w:id="9"/>
-    </w:p>
-    <w:p>
-      <w:r>
-        <w:t>LESS ist ein Framework, welches die Fähigkeiten von CSS mit dynamischen Funktionen wie Variablen, Mixins, Operationen und Funktionen erweitert. LESS wird für die Entwicklung genutzt und von einem less-Compiler (den wir als Grunt Node Modul eingebunden haben) zu CSS kompiliert.</w:t>
-      </w:r>
-    </w:p>
-    <w:p>
-      <w:pPr>
-        <w:pStyle w:val="berschrift31"/>
-      </w:pPr>
-      <w:bookmarkStart w:id="10" w:name="_Toc439784084"/>
-      <w:r>
-        <w:t>1.4.3 Bootstrap Grid System</w:t>
-      </w:r>
-      <w:bookmarkEnd w:id="10"/>
-    </w:p>
-    <w:p>
-      <w:r>
-        <w:t>Da wir die Anwendung responsive machen wollen, haben wir das Gridsystem von Bootstrap eingesetzt um schneller starten zu können und nicht erst selbst erzeugen zu müssen. Das Gridsystem bringt Klassen für Spalteneinteilung und Breakpoints mit, wir nutzen ein fluid layout (volle Breite) und das Standard 12 Spalten Grid.</w:t>
-      </w:r>
-    </w:p>
-    <w:p>
-      <w:pPr>
-        <w:pStyle w:val="berschrift31"/>
-      </w:pPr>
-      <w:bookmarkStart w:id="11" w:name="_Toc439784085"/>
-      <w:r>
-        <w:t>1.4.4 Handlebar</w:t>
-      </w:r>
-      <w:r>
-        <w:t>s</w:t>
-      </w:r>
-      <w:r>
-        <w:t xml:space="preserve"> / HTML</w:t>
-      </w:r>
-      <w:bookmarkEnd w:id="11"/>
-    </w:p>
-    <w:p>
-      <w:r>
-        <w:t>Handlebars ist eine Template Engine, die recht leicht zu verwenden ist. Wir verwenden weniger die eigentliche Templating Funktionen (Expressions, Helper</w:t>
-      </w:r>
-      <w:proofErr w:type="gramStart"/>
-      <w:r>
-        <w:t xml:space="preserve"> ..</w:t>
-      </w:r>
-      <w:proofErr w:type="gramEnd"/>
-      <w:r>
-        <w:t>), sondern hauptsächlich nur die Basis- Funktionalität um für die einzelnen Bausteine der Anwendung einzelne Partials anzulegen, die man dann gegenseitig in anderen Templates inkludieren kann.</w:t>
-      </w:r>
-    </w:p>
-    <w:p/>
-    <w:p>
-      <w:pPr>
-        <w:pStyle w:val="berschrift31"/>
-      </w:pPr>
-      <w:bookmarkStart w:id="12" w:name="_Toc439784086"/>
+      <w:bookmarkStart w:id="11" w:name="_Toc440115064"/>
       <w:r>
         <w:lastRenderedPageBreak/>
         <w:t xml:space="preserve">1.4.5 </w:t>
@@ -3663,7 +4177,7 @@
       <w:r>
         <w:t xml:space="preserve"> Clientseitig</w:t>
       </w:r>
-      <w:bookmarkEnd w:id="12"/>
+      <w:bookmarkEnd w:id="11"/>
     </w:p>
     <w:p>
       <w:r>
@@ -3721,8 +4235,9 @@
     <w:p>
       <w:pPr>
         <w:pStyle w:val="berschrift31"/>
-      </w:pPr>
-      <w:bookmarkStart w:id="13" w:name="_Toc439784087"/>
+        <w:outlineLvl w:val="2"/>
+      </w:pPr>
+      <w:bookmarkStart w:id="12" w:name="_Toc440115065"/>
       <w:r>
         <w:t xml:space="preserve">1.4.6 </w:t>
       </w:r>
@@ -3731,87 +4246,111 @@
       </w:r>
       <w:r>
         <w:t xml:space="preserve"> Serverseitig (Express)</w:t>
+      </w:r>
+      <w:bookmarkEnd w:id="12"/>
+    </w:p>
+    <w:p>
+      <w:r>
+        <w:t>Da wir schon mit Node und dem Grunt Connect Modul arbeiten, haben wir beschlossen backendseitig doch kein PHP einzusetzen. Stattdessen nehmen wir einen Node.js Express Server, der die POST Requests abhandelt und mit der Datenbank kommuniziert, und gleichzeitig auch die statischen Inhalte ausliefert.</w:t>
+      </w:r>
+    </w:p>
+    <w:p>
+      <w:r>
+        <w:t xml:space="preserve"> Diese Entscheidung hat evtl. einen Umbau zur Folge, sodass wir Grunt rauswerfen und auch die less und handlebars Dateien vom Express Server kompilieren lassen. Einen live reload müsste man auch auf diesem Wege hinbekommen.</w:t>
+      </w:r>
+    </w:p>
+    <w:p>
+      <w:pPr>
+        <w:pStyle w:val="berschrift31"/>
+        <w:outlineLvl w:val="2"/>
+      </w:pPr>
+      <w:bookmarkStart w:id="13" w:name="_Toc440115066"/>
+      <w:r>
+        <w:t>1.4.7 Bootstrap Datepicker</w:t>
       </w:r>
       <w:bookmarkEnd w:id="13"/>
     </w:p>
     <w:p>
       <w:r>
-        <w:t>Da wir schon mit Node und dem Grunt Connect Modul arbeiten, haben wir beschlossen backendseitig doch kein PHP einzusetzen. Stattdessen nehmen wir einen Node.js Express Server, der die POST Requests abhandelt und mit der Datenbank kommuniziert, und gleichzeitig auch die statischen Inhalte ausliefert.</w:t>
+        <w:t>- folgt –</w:t>
       </w:r>
     </w:p>
     <w:p>
-      <w:r>
-        <w:t xml:space="preserve"> Diese Entscheidung hat evtl. einen Umbau zur Folge, sodass wir Grunt rauswerfen und auch die less und handlebars Dateien vom Express Server kompilieren lassen. Einen live reload müsste man auch auf diesem Wege hinbekommen.</w:t>
-      </w:r>
-    </w:p>
-    <w:p>
       <w:pPr>
         <w:pStyle w:val="berschrift31"/>
-      </w:pPr>
-      <w:bookmarkStart w:id="14" w:name="_Toc439784088"/>
-      <w:r>
-        <w:t>1.4.7 Bootstrap Datepicker</w:t>
+        <w:outlineLvl w:val="2"/>
+      </w:pPr>
+      <w:bookmarkStart w:id="14" w:name="_Toc440115067"/>
+      <w:r>
+        <w:t>1.4.8 MySQL</w:t>
       </w:r>
       <w:bookmarkEnd w:id="14"/>
     </w:p>
     <w:p>
       <w:r>
-        <w:t>- folgt –</w:t>
+        <w:t xml:space="preserve">MySQL ist eines der weltweit verbreitetsten relationalen Datenbankverwaltungssysteme. Es ist als Open-Source-Software sowie als kommerzielle </w:t>
+      </w:r>
+      <w:proofErr w:type="spellStart"/>
+      <w:r>
+        <w:t>Enterpriseversion</w:t>
+      </w:r>
+      <w:proofErr w:type="spellEnd"/>
+      <w:r>
+        <w:t xml:space="preserve"> für verschiedene Betriebssysteme verfügbar und bildet die Grundlage für viele dynamische Webauftritte.</w:t>
       </w:r>
     </w:p>
     <w:p>
+      <w:r>
+        <w:tab/>
+      </w:r>
+      <w:r>
+        <w:t xml:space="preserve">Verwendete Version: </w:t>
+      </w:r>
+      <w:r>
+        <w:t>5.0.96</w:t>
+      </w:r>
+    </w:p>
+    <w:p/>
+    <w:p>
       <w:pPr>
         <w:pStyle w:val="berschrift31"/>
-      </w:pPr>
-      <w:bookmarkStart w:id="15" w:name="_Toc439784089"/>
-      <w:r>
-        <w:t>1.4.8 MySQL</w:t>
+        <w:outlineLvl w:val="2"/>
+      </w:pPr>
+      <w:bookmarkStart w:id="15" w:name="_Toc440115068"/>
+      <w:r>
+        <w:t>1.4.9 PHP</w:t>
       </w:r>
       <w:bookmarkEnd w:id="15"/>
     </w:p>
     <w:p>
       <w:r>
-        <w:t>- folgt –</w:t>
+        <w:t>PHP ist eine weit verbreitete Scriptsprache. Die verwendete Template-Engine ist in PHP geschrieben, ebenso wird die Template-Engine aus PHP heraus angesprochen. Zusätzlich kann man mit PHP sehr komfortabel Datenbanken ansprechen. Die Scriptsprache wird direkt auf dem Webserver ausgeführt, dieses vollkommen transparent für die Clients. Es ist später nicht mehr zu erkennen, ob der vorliegende Inhalt statisch oder dynamisch durch PHP erzeugt ist. PHP erfordert keine Installation auf Client-Rechnern.</w:t>
       </w:r>
     </w:p>
     <w:p>
-      <w:pPr>
-        <w:pStyle w:val="berschrift31"/>
-      </w:pPr>
-      <w:bookmarkStart w:id="16" w:name="_Toc439784090"/>
-      <w:r>
-        <w:t>1.4.9 PHP</w:t>
-      </w:r>
-      <w:bookmarkEnd w:id="16"/>
+      <w:r>
+        <w:lastRenderedPageBreak/>
+        <w:tab/>
+      </w:r>
+      <w:r>
+        <w:t>Verwendete Version: 5.</w:t>
+      </w:r>
+      <w:r>
+        <w:t>4</w:t>
+      </w:r>
+      <w:r>
+        <w:t>.</w:t>
+      </w:r>
+      <w:r>
+        <w:t>42</w:t>
+      </w:r>
     </w:p>
     <w:p>
-      <w:r>
-        <w:t>PHP ist eine weit verbreitete Scriptsprache. Die verwendete Template-Engine ist in PHP geschrieben, ebenso wird die Template-Engine aus PHP heraus angesprochen. Zusätzlich kann man mit PHP sehr komfortabel Datenbanken ansprechen. Die Scriptsprache wird direkt auf dem Webserver ausgeführt, dieses vollkommen transparent für die Clients. Es ist später nicht mehr zu erkennen, ob der vorliegende Inhalt statisch oder dynamisch durch PHP erzeugt ist. PHP erfordert keine Installation auf Client-Rechnern.</w:t>
-      </w:r>
-    </w:p>
-    <w:p>
-      <w:r>
-        <w:tab/>
-      </w:r>
-      <w:r>
-        <w:t>Verwendete Version: 5.</w:t>
-      </w:r>
-      <w:r>
-        <w:t>4</w:t>
-      </w:r>
-      <w:r>
-        <w:t>.</w:t>
-      </w:r>
-      <w:r>
-        <w:t>42</w:t>
-      </w:r>
-    </w:p>
-    <w:p>
       <w:pPr>
         <w:pStyle w:val="berschrift21"/>
       </w:pPr>
-      <w:bookmarkStart w:id="17" w:name="_Toc439784091"/>
-      <w:bookmarkStart w:id="18" w:name="_Toc321140623"/>
+      <w:bookmarkStart w:id="16" w:name="_Toc321140623"/>
+      <w:bookmarkStart w:id="17" w:name="_Toc440115069"/>
       <w:r>
         <w:t xml:space="preserve">1.5 </w:t>
       </w:r>
@@ -3829,108 +4368,196 @@
       <w:pPr>
         <w:pStyle w:val="berschrift21"/>
       </w:pPr>
-      <w:bookmarkStart w:id="19" w:name="_Toc439784092"/>
-      <w:r>
-        <w:lastRenderedPageBreak/>
+      <w:bookmarkStart w:id="18" w:name="_Toc440115070"/>
+      <w:r>
         <w:t xml:space="preserve">1.6 </w:t>
       </w:r>
       <w:r>
         <w:t>Entwicklungssystem</w:t>
+      </w:r>
+      <w:r>
+        <w:t>e</w:t>
+      </w:r>
+      <w:bookmarkEnd w:id="18"/>
+    </w:p>
+    <w:p>
+      <w:r>
+        <w:t>Da unsere Gruppe verschiedene Hard- und Software einsetzte, mussten grundlegend erst einmal Wege gefunden werden, gemeinsame Arbeitsgrundlagen zu schaffen. Um weitestgehend gleiche Arbeitsumgebungen zu schaffen, wurde folgende Software eingesetzt:</w:t>
+      </w:r>
+    </w:p>
+    <w:p>
+      <w:pPr>
+        <w:pStyle w:val="Listenabsatz"/>
+        <w:numPr>
+          <w:ilvl w:val="0"/>
+          <w:numId w:val="21"/>
+        </w:numPr>
+      </w:pPr>
+      <w:r>
+        <w:t>Node</w:t>
+      </w:r>
+      <w:r>
+        <w:t>.</w:t>
+      </w:r>
+      <w:r>
+        <w:t>JS für Bootstrap und Grunt</w:t>
+      </w:r>
+    </w:p>
+    <w:p>
+      <w:pPr>
+        <w:pStyle w:val="Listenabsatz"/>
+        <w:numPr>
+          <w:ilvl w:val="0"/>
+          <w:numId w:val="21"/>
+        </w:numPr>
+      </w:pPr>
+      <w:r>
+        <w:t>Brackets als Entwicklungsumgebung</w:t>
+      </w:r>
+    </w:p>
+    <w:p>
+      <w:pPr>
+        <w:pStyle w:val="Listenabsatz"/>
+        <w:numPr>
+          <w:ilvl w:val="0"/>
+          <w:numId w:val="21"/>
+        </w:numPr>
+      </w:pPr>
+      <w:r>
+        <w:t>Notepad++ als Texteditor</w:t>
+      </w:r>
+    </w:p>
+    <w:p>
+      <w:pPr>
+        <w:pStyle w:val="Listenabsatz"/>
+        <w:numPr>
+          <w:ilvl w:val="0"/>
+          <w:numId w:val="21"/>
+        </w:numPr>
+      </w:pPr>
+      <w:r>
+        <w:t xml:space="preserve">Chrome </w:t>
+      </w:r>
+      <w:r>
+        <w:t>bzw.</w:t>
+      </w:r>
+      <w:r>
+        <w:t xml:space="preserve"> Iron als Web-Client zum Testen</w:t>
+      </w:r>
+    </w:p>
+    <w:p>
+      <w:pPr>
+        <w:pStyle w:val="Listenabsatz"/>
+        <w:numPr>
+          <w:ilvl w:val="0"/>
+          <w:numId w:val="21"/>
+        </w:numPr>
+      </w:pPr>
+      <w:r>
+        <w:t>Git als Versionskontrolle</w:t>
+      </w:r>
+    </w:p>
+    <w:p>
+      <w:pPr>
+        <w:pStyle w:val="berschrift3"/>
+      </w:pPr>
+      <w:bookmarkStart w:id="19" w:name="_Toc440115071"/>
+      <w:r>
+        <w:t>1.6.1 Entwicklungssystem von Thomas Krieger</w:t>
       </w:r>
       <w:bookmarkEnd w:id="19"/>
     </w:p>
     <w:p>
       <w:r>
-        <w:t>- folgt -</w:t>
+        <w:t>Thomas setzte Windows 10 Professional als Betrieb</w:t>
+      </w:r>
+      <w:r>
+        <w:t>ssystem ein. Zusätzlich zu dem oben genannten Softwarepacket nutzt er Eclipse als ergänzende Entwicklungsumgebung.</w:t>
       </w:r>
     </w:p>
     <w:p>
       <w:pPr>
-        <w:pStyle w:val="berschrift11"/>
-      </w:pPr>
-      <w:bookmarkStart w:id="20" w:name="_Toc439784093"/>
-      <w:r>
-        <w:lastRenderedPageBreak/>
-        <w:t xml:space="preserve">2. </w:t>
-      </w:r>
-      <w:bookmarkEnd w:id="18"/>
-      <w:r>
-        <w:t>Entwicklung</w:t>
+        <w:pStyle w:val="berschrift3"/>
+      </w:pPr>
+      <w:bookmarkStart w:id="20" w:name="_Toc440115072"/>
+      <w:r>
+        <w:t>1.6.2 Entwicklungssystem von Marileen Stamer</w:t>
       </w:r>
       <w:bookmarkEnd w:id="20"/>
     </w:p>
     <w:p>
       <w:r>
-        <w:t>Zu Beginn haben wir uns zusammengesetzt und den Zweck und die Zielgruppe für unsere Anwendung bestimmt. Anschließend haben wir uns über die Funktionen und den Umfang geeinigt. Im weiteren Verlauf entstanden der Name und das Logo, während wir die ersten Entwürfe auf Papier anfertigten. Diese wurden später auf den Computer übertragen und dabei verfeinert. Als nächstes besprachen wir, mit welchen Technologien wir arbeiten wollen, und entschieden uns für die oben genannten. Das führte dazu, dass wir diese auf jedem genutzten Computer lauffähig machten und begannen, die ersten Bausteine für die einzelnen Seiten der Plattform zu erstellen. Wir erstellten zu den .hbs Dateien die entsprechenden .less Dateien unter Zuhilfenahme des Grid Systems von Bootstrap. Im Groben orientierten wir uns an den erstellten Entwürfen, stellten aber schnell fest, dass sie auf der fertigen Seite nicht wie geplant wirkten und änderten sie ab. Anschließend bauten wir die einzelnen .hbs Bausteine zu den Seiten unserer Website zusammen und erstellten die Navigation. Hinterher beschäftigten wir uns mit der Funktionalität der Formulare, Buttons, etc. - allerdings erstmal nur so weit, dass wir die Funktionalität optisch darstellen konnten. Bis zum jetzigen Zeitpunkt haben wir auf eine nötige Datenbank verzichtet. Wir haben uns auf die Elemente beschränkt, welche wir für die Präsentation für nötig halten. Die letzten zwei Wochen (je Mo und Do) haben mit eingehenden Tests der Seite und letzten Anpassungen für die Präsentation verbracht. (Stand 02.12.2015)</w:t>
+        <w:t>Marileen setzte MacOS 10.</w:t>
+      </w:r>
+      <w:r>
+        <w:t>9.</w:t>
+      </w:r>
+      <w:r>
+        <w:t xml:space="preserve">5 als Betriebssystem ein. </w:t>
+      </w:r>
+      <w:r>
+        <w:t>Als Entwicklungsumgebung und Zugriff auf Git benutzte sie IntelliJ, als Web-Client kam Chrome zum Einsatz.</w:t>
       </w:r>
     </w:p>
     <w:p>
       <w:pPr>
-        <w:pStyle w:val="berschrift21"/>
-      </w:pPr>
-      <w:bookmarkStart w:id="21" w:name="_Toc439784094"/>
-      <w:r>
-        <w:t xml:space="preserve">2.1 </w:t>
-      </w:r>
-      <w:r>
-        <w:t>Verzeichnisstruktur</w:t>
+        <w:pStyle w:val="berschrift3"/>
+      </w:pPr>
+      <w:bookmarkStart w:id="21" w:name="_Toc440115073"/>
+      <w:r>
+        <w:t>1.6.3 Entwicklungssystem von Torsten Garding</w:t>
       </w:r>
       <w:bookmarkEnd w:id="21"/>
     </w:p>
     <w:p>
       <w:r>
-        <w:t>- folgt -</w:t>
-      </w:r>
-    </w:p>
-    <w:p>
-      <w:pPr>
-        <w:pStyle w:val="berschrift21"/>
-      </w:pPr>
-      <w:bookmarkStart w:id="22" w:name="_Toc439784095"/>
-      <w:r>
-        <w:t xml:space="preserve">2.2 </w:t>
-      </w:r>
-      <w:r>
-        <w:t>Design</w:t>
-      </w:r>
+        <w:t>Torsten setzte</w:t>
+      </w:r>
+      <w:r>
+        <w:t xml:space="preserve"> anfangs</w:t>
+      </w:r>
+      <w:r>
+        <w:t xml:space="preserve"> Linux als Betriebssystem ein,</w:t>
+      </w:r>
+      <w:r>
+        <w:t xml:space="preserve"> </w:t>
+      </w:r>
+      <w:r>
+        <w:t>stieg dann aber auf Windows 10 um. Zum Einsatz kamen Node.JS, Grunt, Git und Brackets.</w:t>
+      </w:r>
+      <w:bookmarkStart w:id="22" w:name="_GoBack"/>
       <w:bookmarkEnd w:id="22"/>
     </w:p>
     <w:p>
-      <w:r>
-        <w:t>- folgt -</w:t>
-      </w:r>
-    </w:p>
-    <w:p>
-      <w:pPr>
-        <w:pStyle w:val="berschrift21"/>
-      </w:pPr>
-      <w:bookmarkStart w:id="23" w:name="_Toc439784096"/>
-      <w:r>
-        <w:t xml:space="preserve">2.3 </w:t>
-      </w:r>
-      <w:r>
-        <w:t>Datenbank</w:t>
+      <w:pPr>
+        <w:pStyle w:val="berschrift11"/>
+      </w:pPr>
+      <w:bookmarkStart w:id="23" w:name="_Toc440115074"/>
+      <w:r>
+        <w:lastRenderedPageBreak/>
+        <w:t xml:space="preserve">2. </w:t>
+      </w:r>
+      <w:bookmarkEnd w:id="16"/>
+      <w:r>
+        <w:t>Entwicklung</w:t>
       </w:r>
       <w:bookmarkEnd w:id="23"/>
     </w:p>
     <w:p>
       <w:r>
-        <w:t>- folgt -</w:t>
-      </w:r>
-      <w:r>
-        <w:t xml:space="preserve"> </w:t>
+        <w:t>Zu Beginn haben wir uns zusammengesetzt und den Zweck und die Zielgruppe für unsere Anwendung bestimmt. Anschließend haben wir uns über die Funktionen und den Umfang geeinigt. Im weiteren Verlauf entstanden der Name und das Logo, während wir die ersten Entwürfe auf Papier anfertigten. Diese wurden später auf den Computer übertragen und dabei verfeinert. Als nächstes besprachen wir, mit welchen Technologien wir arbeiten wollen, und entschieden uns für die oben genannten. Das führte dazu, dass wir diese auf jedem genutzten Computer lauffähig machten und begannen, die ersten Bausteine für die einzelnen Seiten der Plattform zu erstellen. Wir erstellten zu den .hbs Dateien die entsprechenden .less Dateien unter Zuhilfenahme des Grid Systems von Bootstrap. Im Groben orientierten wir uns an den erstellten Entwürfen, stellten aber schnell fest, dass sie auf der fertigen Seite nicht wie geplant wirkten und änderten sie ab. Anschließend bauten wir die einzelnen .hbs Bausteine zu den Seiten unserer Website zusammen und erstellten die Navigation. Hinterher beschäftigten wir uns mit der Funktionalität der Formulare, Buttons, etc. - allerdings erstmal nur so weit, dass wir die Funktionalität optisch darstellen konnten. Bis zum jetzigen Zeitpunkt haben wir auf eine nötige Datenbank verzichtet. Wir haben uns auf die Elemente beschränkt, welche wir für die Präsentation für nötig halten. Die letzten zwei Wochen (je Mo und Do) haben mit eingehenden Tests der Seite und letzten Anpassungen für die Präsentation verbracht. (Stand 02.12.2015)</w:t>
       </w:r>
     </w:p>
     <w:p>
       <w:pPr>
         <w:pStyle w:val="berschrift21"/>
       </w:pPr>
-      <w:bookmarkStart w:id="24" w:name="_Toc439784097"/>
-      <w:r>
-        <w:t>2.4 F</w:t>
-      </w:r>
-      <w:r>
-        <w:t>unktion</w:t>
+      <w:bookmarkStart w:id="24" w:name="_Toc440115075"/>
+      <w:r>
+        <w:t xml:space="preserve">2.1 </w:t>
+      </w:r>
+      <w:r>
+        <w:t>Verzeichnisstruktur</w:t>
       </w:r>
       <w:bookmarkEnd w:id="24"/>
     </w:p>
@@ -3943,12 +4570,12 @@
       <w:pPr>
         <w:pStyle w:val="berschrift21"/>
       </w:pPr>
-      <w:bookmarkStart w:id="25" w:name="_Toc439784098"/>
-      <w:r>
-        <w:t xml:space="preserve">2.5 </w:t>
-      </w:r>
-      <w:r>
-        <w:t>Background-Engine</w:t>
+      <w:bookmarkStart w:id="25" w:name="_Toc440115076"/>
+      <w:r>
+        <w:t xml:space="preserve">2.2 </w:t>
+      </w:r>
+      <w:r>
+        <w:t>Design</w:t>
       </w:r>
       <w:bookmarkEnd w:id="25"/>
     </w:p>
@@ -3957,18 +4584,16 @@
         <w:t>- folgt -</w:t>
       </w:r>
     </w:p>
-    <w:p/>
     <w:p>
       <w:pPr>
-        <w:pStyle w:val="berschrift11"/>
-      </w:pPr>
-      <w:bookmarkStart w:id="26" w:name="_Toc439784099"/>
-      <w:r>
-        <w:lastRenderedPageBreak/>
-        <w:t>3. Implementierun</w:t>
-      </w:r>
-      <w:r>
-        <w:t>g</w:t>
+        <w:pStyle w:val="berschrift21"/>
+      </w:pPr>
+      <w:bookmarkStart w:id="26" w:name="_Toc440115077"/>
+      <w:r>
+        <w:t xml:space="preserve">2.3 </w:t>
+      </w:r>
+      <w:r>
+        <w:t>Datenbank</w:t>
       </w:r>
       <w:bookmarkEnd w:id="26"/>
     </w:p>
@@ -3976,18 +4601,20 @@
       <w:r>
         <w:t>- folgt -</w:t>
       </w:r>
+      <w:r>
+        <w:t xml:space="preserve"> </w:t>
+      </w:r>
     </w:p>
     <w:p>
       <w:pPr>
         <w:pStyle w:val="berschrift21"/>
       </w:pPr>
-      <w:bookmarkStart w:id="27" w:name="_Toc439784100"/>
-      <w:bookmarkStart w:id="28" w:name="_Toc321140625"/>
-      <w:r>
-        <w:t xml:space="preserve">3.1 </w:t>
-      </w:r>
-      <w:r>
-        <w:t>Abweichungen vom Entwurf</w:t>
+      <w:bookmarkStart w:id="27" w:name="_Toc440115078"/>
+      <w:r>
+        <w:t>2.4 F</w:t>
+      </w:r>
+      <w:r>
+        <w:t>unktion</w:t>
       </w:r>
       <w:bookmarkEnd w:id="27"/>
     </w:p>
@@ -4000,12 +4627,32 @@
       <w:pPr>
         <w:pStyle w:val="berschrift21"/>
       </w:pPr>
-      <w:bookmarkStart w:id="29" w:name="_Toc439784101"/>
-      <w:r>
-        <w:t xml:space="preserve">3.2 </w:t>
-      </w:r>
-      <w:r>
-        <w:t>Programmlogik</w:t>
+      <w:bookmarkStart w:id="28" w:name="_Toc440115079"/>
+      <w:r>
+        <w:t xml:space="preserve">2.5 </w:t>
+      </w:r>
+      <w:r>
+        <w:t>Background-Engine</w:t>
+      </w:r>
+      <w:bookmarkEnd w:id="28"/>
+    </w:p>
+    <w:p>
+      <w:r>
+        <w:t>- folgt -</w:t>
+      </w:r>
+    </w:p>
+    <w:p/>
+    <w:p>
+      <w:pPr>
+        <w:pStyle w:val="berschrift11"/>
+      </w:pPr>
+      <w:bookmarkStart w:id="29" w:name="_Toc440115080"/>
+      <w:r>
+        <w:lastRenderedPageBreak/>
+        <w:t>3. Implementierun</w:t>
+      </w:r>
+      <w:r>
+        <w:t>g</w:t>
       </w:r>
       <w:bookmarkEnd w:id="29"/>
     </w:p>
@@ -4018,34 +4665,71 @@
       <w:pPr>
         <w:pStyle w:val="berschrift21"/>
       </w:pPr>
-      <w:bookmarkStart w:id="30" w:name="_Toc439784102"/>
-      <w:r>
-        <w:t xml:space="preserve">3.3 </w:t>
-      </w:r>
-      <w:r>
-        <w:t>Einschränkungen und Features</w:t>
-      </w:r>
-      <w:bookmarkEnd w:id="30"/>
+      <w:bookmarkStart w:id="30" w:name="_Toc321140625"/>
+      <w:bookmarkStart w:id="31" w:name="_Toc440115081"/>
+      <w:r>
+        <w:t xml:space="preserve">3.1 </w:t>
+      </w:r>
+      <w:r>
+        <w:t>Abweichungen vom Entwurf</w:t>
+      </w:r>
+      <w:bookmarkEnd w:id="31"/>
     </w:p>
     <w:p>
       <w:r>
-        <w:t xml:space="preserve">- folgt - </w:t>
+        <w:t>- folgt -</w:t>
       </w:r>
     </w:p>
     <w:p>
       <w:pPr>
         <w:pStyle w:val="berschrift21"/>
       </w:pPr>
-      <w:bookmarkStart w:id="31" w:name="_Toc439784103"/>
+      <w:bookmarkStart w:id="32" w:name="_Toc440115082"/>
+      <w:r>
+        <w:t xml:space="preserve">3.2 </w:t>
+      </w:r>
+      <w:r>
+        <w:t>Programmlogik</w:t>
+      </w:r>
+      <w:bookmarkEnd w:id="32"/>
+    </w:p>
+    <w:p>
+      <w:r>
+        <w:t>- folgt -</w:t>
+      </w:r>
+    </w:p>
+    <w:p>
+      <w:pPr>
+        <w:pStyle w:val="berschrift21"/>
+      </w:pPr>
+      <w:bookmarkStart w:id="33" w:name="_Toc440115083"/>
+      <w:r>
+        <w:t xml:space="preserve">3.3 </w:t>
+      </w:r>
+      <w:r>
+        <w:t>Einschränkungen und Features</w:t>
+      </w:r>
+      <w:bookmarkEnd w:id="33"/>
+    </w:p>
+    <w:p>
+      <w:r>
+        <w:t xml:space="preserve">- folgt - </w:t>
+      </w:r>
+    </w:p>
+    <w:p>
+      <w:pPr>
+        <w:pStyle w:val="berschrift21"/>
+      </w:pPr>
+      <w:bookmarkStart w:id="34" w:name="_Toc440115084"/>
       <w:r>
         <w:t xml:space="preserve">3.4 </w:t>
       </w:r>
       <w:r>
         <w:t>Quellcode</w:t>
       </w:r>
-      <w:bookmarkEnd w:id="31"/>
+      <w:bookmarkEnd w:id="34"/>
     </w:p>
-    <w:bookmarkEnd w:id="28"/>
+    <w:bookmarkEnd w:id="30"/>
     <w:p>
       <w:r>
         <w:t>- folgt -</w:t>
@@ -4304,25 +4988,51 @@
           <w:r>
             <w:instrText xml:space="preserve"> If </w:instrText>
           </w:r>
-          <w:fldSimple w:instr=" STYLEREF  &quot;Überschrift 11&quot;  \* MERGEFORMAT ">
-            <w:r>
-              <w:rPr>
-                <w:noProof/>
-              </w:rPr>
-              <w:instrText>3. Implementierung</w:instrText>
-            </w:r>
-          </w:fldSimple>
+          <w:r>
+            <w:fldChar w:fldCharType="begin"/>
+          </w:r>
+          <w:r>
+            <w:instrText xml:space="preserve"> STYLEREF  "Überschrift 11"  \* MERGEFORMAT </w:instrText>
+          </w:r>
+          <w:r>
+            <w:fldChar w:fldCharType="separate"/>
+          </w:r>
+          <w:r>
+            <w:rPr>
+              <w:noProof/>
+            </w:rPr>
+            <w:instrText>3. Implementierung</w:instrText>
+          </w:r>
+          <w:r>
+            <w:rPr>
+              <w:noProof/>
+            </w:rPr>
+            <w:fldChar w:fldCharType="end"/>
+          </w:r>
           <w:r>
             <w:instrText>&lt;&gt; “Error*” “</w:instrText>
           </w:r>
-          <w:fldSimple w:instr=" STYLEREF  &quot;Überschrift 11&quot;  \* MERGEFORMAT ">
-            <w:r>
-              <w:rPr>
-                <w:noProof/>
-              </w:rPr>
-              <w:instrText>3. Implementierung</w:instrText>
-            </w:r>
-          </w:fldSimple>
+          <w:r>
+            <w:fldChar w:fldCharType="begin"/>
+          </w:r>
+          <w:r>
+            <w:instrText xml:space="preserve"> STYLEREF  "Überschrift 11"  \* MERGEFORMAT </w:instrText>
+          </w:r>
+          <w:r>
+            <w:fldChar w:fldCharType="separate"/>
+          </w:r>
+          <w:r>
+            <w:rPr>
+              <w:noProof/>
+            </w:rPr>
+            <w:instrText>3. Implementierung</w:instrText>
+          </w:r>
+          <w:r>
+            <w:rPr>
+              <w:noProof/>
+            </w:rPr>
+            <w:fldChar w:fldCharType="end"/>
+          </w:r>
           <w:r>
             <w:instrText xml:space="preserve"> </w:instrText>
           </w:r>
@@ -4642,6 +5352,119 @@
     </w:lvl>
   </w:abstractNum>
   <w:abstractNum w:abstractNumId="3" w15:restartNumberingAfterBreak="0">
+    <w:nsid w:val="24754D36"/>
+    <w:multiLevelType w:val="hybridMultilevel"/>
+    <w:tmpl w:val="94CCFA74"/>
+    <w:lvl w:ilvl="0" w:tplc="04070001">
+      <w:start w:val="1"/>
+      <w:numFmt w:val="bullet"/>
+      <w:lvlText w:val=""/>
+      <w:lvlJc w:val="left"/>
+      <w:pPr>
+        <w:ind w:left="720" w:hanging="360"/>
+      </w:pPr>
+      <w:rPr>
+        <w:rFonts w:ascii="Symbol" w:hAnsi="Symbol" w:hint="default"/>
+      </w:rPr>
+    </w:lvl>
+    <w:lvl w:ilvl="1" w:tplc="04070003" w:tentative="1">
+      <w:start w:val="1"/>
+      <w:numFmt w:val="bullet"/>
+      <w:lvlText w:val="o"/>
+      <w:lvlJc w:val="left"/>
+      <w:pPr>
+        <w:ind w:left="1440" w:hanging="360"/>
+      </w:pPr>
+      <w:rPr>
+        <w:rFonts w:ascii="Courier New" w:hAnsi="Courier New" w:cs="Courier New" w:hint="default"/>
+      </w:rPr>
+    </w:lvl>
+    <w:lvl w:ilvl="2" w:tplc="04070005" w:tentative="1">
+      <w:start w:val="1"/>
+      <w:numFmt w:val="bullet"/>
+      <w:lvlText w:val=""/>
+      <w:lvlJc w:val="left"/>
+      <w:pPr>
+        <w:ind w:left="2160" w:hanging="360"/>
+      </w:pPr>
+      <w:rPr>
+        <w:rFonts w:ascii="Wingdings" w:hAnsi="Wingdings" w:hint="default"/>
+      </w:rPr>
+    </w:lvl>
+    <w:lvl w:ilvl="3" w:tplc="04070001" w:tentative="1">
+      <w:start w:val="1"/>
+      <w:numFmt w:val="bullet"/>
+      <w:lvlText w:val=""/>
+      <w:lvlJc w:val="left"/>
+      <w:pPr>
+        <w:ind w:left="2880" w:hanging="360"/>
+      </w:pPr>
+      <w:rPr>
+        <w:rFonts w:ascii="Symbol" w:hAnsi="Symbol" w:hint="default"/>
+      </w:rPr>
+    </w:lvl>
+    <w:lvl w:ilvl="4" w:tplc="04070003" w:tentative="1">
+      <w:start w:val="1"/>
+      <w:numFmt w:val="bullet"/>
+      <w:lvlText w:val="o"/>
+      <w:lvlJc w:val="left"/>
+      <w:pPr>
+        <w:ind w:left="3600" w:hanging="360"/>
+      </w:pPr>
+      <w:rPr>
+        <w:rFonts w:ascii="Courier New" w:hAnsi="Courier New" w:cs="Courier New" w:hint="default"/>
+      </w:rPr>
+    </w:lvl>
+    <w:lvl w:ilvl="5" w:tplc="04070005" w:tentative="1">
+      <w:start w:val="1"/>
+      <w:numFmt w:val="bullet"/>
+      <w:lvlText w:val=""/>
+      <w:lvlJc w:val="left"/>
+      <w:pPr>
+        <w:ind w:left="4320" w:hanging="360"/>
+      </w:pPr>
+      <w:rPr>
+        <w:rFonts w:ascii="Wingdings" w:hAnsi="Wingdings" w:hint="default"/>
+      </w:rPr>
+    </w:lvl>
+    <w:lvl w:ilvl="6" w:tplc="04070001" w:tentative="1">
+      <w:start w:val="1"/>
+      <w:numFmt w:val="bullet"/>
+      <w:lvlText w:val=""/>
+      <w:lvlJc w:val="left"/>
+      <w:pPr>
+        <w:ind w:left="5040" w:hanging="360"/>
+      </w:pPr>
+      <w:rPr>
+        <w:rFonts w:ascii="Symbol" w:hAnsi="Symbol" w:hint="default"/>
+      </w:rPr>
+    </w:lvl>
+    <w:lvl w:ilvl="7" w:tplc="04070003" w:tentative="1">
+      <w:start w:val="1"/>
+      <w:numFmt w:val="bullet"/>
+      <w:lvlText w:val="o"/>
+      <w:lvlJc w:val="left"/>
+      <w:pPr>
+        <w:ind w:left="5760" w:hanging="360"/>
+      </w:pPr>
+      <w:rPr>
+        <w:rFonts w:ascii="Courier New" w:hAnsi="Courier New" w:cs="Courier New" w:hint="default"/>
+      </w:rPr>
+    </w:lvl>
+    <w:lvl w:ilvl="8" w:tplc="04070005" w:tentative="1">
+      <w:start w:val="1"/>
+      <w:numFmt w:val="bullet"/>
+      <w:lvlText w:val=""/>
+      <w:lvlJc w:val="left"/>
+      <w:pPr>
+        <w:ind w:left="6480" w:hanging="360"/>
+      </w:pPr>
+      <w:rPr>
+        <w:rFonts w:ascii="Wingdings" w:hAnsi="Wingdings" w:hint="default"/>
+      </w:rPr>
+    </w:lvl>
+  </w:abstractNum>
+  <w:abstractNum w:abstractNumId="4" w15:restartNumberingAfterBreak="0">
     <w:nsid w:val="2B5053F7"/>
     <w:multiLevelType w:val="hybridMultilevel"/>
     <w:tmpl w:val="05087214"/>
@@ -4730,7 +5553,7 @@
       </w:pPr>
     </w:lvl>
   </w:abstractNum>
-  <w:abstractNum w:abstractNumId="4" w15:restartNumberingAfterBreak="0">
+  <w:abstractNum w:abstractNumId="5" w15:restartNumberingAfterBreak="0">
     <w:nsid w:val="367F6A45"/>
     <w:multiLevelType w:val="multilevel"/>
     <w:tmpl w:val="0436C7FE"/>
@@ -4853,7 +5676,7 @@
       </w:rPr>
     </w:lvl>
   </w:abstractNum>
-  <w:abstractNum w:abstractNumId="5" w15:restartNumberingAfterBreak="0">
+  <w:abstractNum w:abstractNumId="6" w15:restartNumberingAfterBreak="0">
     <w:nsid w:val="36866449"/>
     <w:multiLevelType w:val="hybridMultilevel"/>
     <w:tmpl w:val="A5DEC434"/>
@@ -4943,7 +5766,7 @@
       </w:pPr>
     </w:lvl>
   </w:abstractNum>
-  <w:abstractNum w:abstractNumId="6" w15:restartNumberingAfterBreak="0">
+  <w:abstractNum w:abstractNumId="7" w15:restartNumberingAfterBreak="0">
     <w:nsid w:val="39F10076"/>
     <w:multiLevelType w:val="hybridMultilevel"/>
     <w:tmpl w:val="970A0870"/>
@@ -5056,7 +5879,7 @@
       </w:rPr>
     </w:lvl>
   </w:abstractNum>
-  <w:abstractNum w:abstractNumId="7" w15:restartNumberingAfterBreak="0">
+  <w:abstractNum w:abstractNumId="8" w15:restartNumberingAfterBreak="0">
     <w:nsid w:val="3B100843"/>
     <w:multiLevelType w:val="hybridMultilevel"/>
     <w:tmpl w:val="95F68D5A"/>
@@ -5168,7 +5991,7 @@
       </w:rPr>
     </w:lvl>
   </w:abstractNum>
-  <w:abstractNum w:abstractNumId="8" w15:restartNumberingAfterBreak="0">
+  <w:abstractNum w:abstractNumId="9" w15:restartNumberingAfterBreak="0">
     <w:nsid w:val="3EAB5FCB"/>
     <w:multiLevelType w:val="hybridMultilevel"/>
     <w:tmpl w:val="8D7C6428"/>
@@ -5257,7 +6080,7 @@
       </w:pPr>
     </w:lvl>
   </w:abstractNum>
-  <w:abstractNum w:abstractNumId="9" w15:restartNumberingAfterBreak="0">
+  <w:abstractNum w:abstractNumId="10" w15:restartNumberingAfterBreak="0">
     <w:nsid w:val="458669F7"/>
     <w:multiLevelType w:val="hybridMultilevel"/>
     <w:tmpl w:val="47A02C96"/>
@@ -5346,7 +6169,7 @@
       </w:pPr>
     </w:lvl>
   </w:abstractNum>
-  <w:abstractNum w:abstractNumId="10" w15:restartNumberingAfterBreak="0">
+  <w:abstractNum w:abstractNumId="11" w15:restartNumberingAfterBreak="0">
     <w:nsid w:val="486A49C5"/>
     <w:multiLevelType w:val="hybridMultilevel"/>
     <w:tmpl w:val="E9D8A168"/>
@@ -5435,7 +6258,7 @@
       </w:pPr>
     </w:lvl>
   </w:abstractNum>
-  <w:abstractNum w:abstractNumId="11" w15:restartNumberingAfterBreak="0">
+  <w:abstractNum w:abstractNumId="12" w15:restartNumberingAfterBreak="0">
     <w:nsid w:val="5DB07708"/>
     <w:multiLevelType w:val="hybridMultilevel"/>
     <w:tmpl w:val="80E0945A"/>
@@ -5548,7 +6371,7 @@
       </w:rPr>
     </w:lvl>
   </w:abstractNum>
-  <w:abstractNum w:abstractNumId="12" w15:restartNumberingAfterBreak="0">
+  <w:abstractNum w:abstractNumId="13" w15:restartNumberingAfterBreak="0">
     <w:nsid w:val="6B783ADD"/>
     <w:multiLevelType w:val="hybridMultilevel"/>
     <w:tmpl w:val="C67C1AFA"/>
@@ -5661,7 +6484,7 @@
       </w:rPr>
     </w:lvl>
   </w:abstractNum>
-  <w:abstractNum w:abstractNumId="13" w15:restartNumberingAfterBreak="0">
+  <w:abstractNum w:abstractNumId="14" w15:restartNumberingAfterBreak="0">
     <w:nsid w:val="70BC3931"/>
     <w:multiLevelType w:val="hybridMultilevel"/>
     <w:tmpl w:val="FD2AE29A"/>
@@ -5750,7 +6573,7 @@
       </w:pPr>
     </w:lvl>
   </w:abstractNum>
-  <w:abstractNum w:abstractNumId="14" w15:restartNumberingAfterBreak="0">
+  <w:abstractNum w:abstractNumId="15" w15:restartNumberingAfterBreak="0">
     <w:nsid w:val="72A33740"/>
     <w:multiLevelType w:val="multilevel"/>
     <w:tmpl w:val="A64AD810"/>
@@ -5872,7 +6695,7 @@
       </w:rPr>
     </w:lvl>
   </w:abstractNum>
-  <w:abstractNum w:abstractNumId="15" w15:restartNumberingAfterBreak="0">
+  <w:abstractNum w:abstractNumId="16" w15:restartNumberingAfterBreak="0">
     <w:nsid w:val="774D056D"/>
     <w:multiLevelType w:val="multilevel"/>
     <w:tmpl w:val="2008568E"/>
@@ -6020,7 +6843,7 @@
       </w:rPr>
     </w:lvl>
   </w:abstractNum>
-  <w:abstractNum w:abstractNumId="16" w15:restartNumberingAfterBreak="0">
+  <w:abstractNum w:abstractNumId="17" w15:restartNumberingAfterBreak="0">
     <w:nsid w:val="7F8B5072"/>
     <w:multiLevelType w:val="hybridMultilevel"/>
     <w:tmpl w:val="A5683438"/>
@@ -6119,7 +6942,7 @@
     </w:lvlOverride>
   </w:num>
   <w:num w:numId="3">
-    <w:abstractNumId w:val="4"/>
+    <w:abstractNumId w:val="5"/>
   </w:num>
   <w:num w:numId="4">
     <w:abstractNumId w:val="0"/>
@@ -6137,46 +6960,49 @@
     <w:abstractNumId w:val="1"/>
   </w:num>
   <w:num w:numId="7">
-    <w:abstractNumId w:val="7"/>
+    <w:abstractNumId w:val="8"/>
   </w:num>
   <w:num w:numId="8">
     <w:abstractNumId w:val="2"/>
   </w:num>
   <w:num w:numId="9">
+    <w:abstractNumId w:val="16"/>
+  </w:num>
+  <w:num w:numId="10">
+    <w:abstractNumId w:val="14"/>
+  </w:num>
+  <w:num w:numId="11">
+    <w:abstractNumId w:val="12"/>
+  </w:num>
+  <w:num w:numId="12">
     <w:abstractNumId w:val="15"/>
   </w:num>
-  <w:num w:numId="10">
+  <w:num w:numId="13">
+    <w:abstractNumId w:val="6"/>
+  </w:num>
+  <w:num w:numId="14">
+    <w:abstractNumId w:val="17"/>
+  </w:num>
+  <w:num w:numId="15">
+    <w:abstractNumId w:val="4"/>
+  </w:num>
+  <w:num w:numId="16">
+    <w:abstractNumId w:val="9"/>
+  </w:num>
+  <w:num w:numId="17">
+    <w:abstractNumId w:val="11"/>
+  </w:num>
+  <w:num w:numId="18">
+    <w:abstractNumId w:val="10"/>
+  </w:num>
+  <w:num w:numId="19">
+    <w:abstractNumId w:val="7"/>
+  </w:num>
+  <w:num w:numId="20">
     <w:abstractNumId w:val="13"/>
   </w:num>
-  <w:num w:numId="11">
-    <w:abstractNumId w:val="11"/>
-  </w:num>
-  <w:num w:numId="12">
-    <w:abstractNumId w:val="14"/>
-  </w:num>
-  <w:num w:numId="13">
-    <w:abstractNumId w:val="5"/>
-  </w:num>
-  <w:num w:numId="14">
-    <w:abstractNumId w:val="16"/>
-  </w:num>
-  <w:num w:numId="15">
+  <w:num w:numId="21">
     <w:abstractNumId w:val="3"/>
-  </w:num>
-  <w:num w:numId="16">
-    <w:abstractNumId w:val="8"/>
-  </w:num>
-  <w:num w:numId="17">
-    <w:abstractNumId w:val="10"/>
-  </w:num>
-  <w:num w:numId="18">
-    <w:abstractNumId w:val="9"/>
-  </w:num>
-  <w:num w:numId="19">
-    <w:abstractNumId w:val="6"/>
-  </w:num>
-  <w:num w:numId="20">
-    <w:abstractNumId w:val="12"/>
   </w:num>
 </w:numbering>
 </file>
@@ -8002,6 +8828,7 @@
   <w:rsids>
     <w:rsidRoot w:val="00D56F2E"/>
     <w:rsid w:val="001111A3"/>
+    <w:rsid w:val="00182C93"/>
     <w:rsid w:val="00336C7D"/>
     <w:rsid w:val="00356270"/>
     <w:rsid w:val="00373E8D"/>
@@ -9038,7 +9865,7 @@
 </file>
 
 <file path=customXml/itemProps3.xml><?xml version="1.0" encoding="utf-8"?>
-<ds:datastoreItem xmlns:ds="http://schemas.openxmlformats.org/officeDocument/2006/customXml" ds:itemID="{431B5C65-3E1E-4CF4-8241-6CF9EDC27172}">
+<ds:datastoreItem xmlns:ds="http://schemas.openxmlformats.org/officeDocument/2006/customXml" ds:itemID="{1212AB1E-4909-4B8B-813F-90D6F1DDBB95}">
   <ds:schemaRefs>
     <ds:schemaRef ds:uri="http://schemas.openxmlformats.org/officeDocument/2006/bibliography"/>
   </ds:schemaRefs>

</xml_diff>

<commit_message>
Doku erweitert / ergänzt
</commit_message>
<xml_diff>
--- a/Dokumentation.docx
+++ b/Dokumentation.docx
@@ -238,6 +238,7 @@
                             <w:dataBinding w:prefixMappings="xmlns:ns0='http://purl.org/dc/elements/1.1/' xmlns:ns1='http://schemas.openxmlformats.org/package/2006/metadata/core-properties' " w:xpath="/ns1:coreProperties[1]/ns0:title[1]" w:storeItemID="{6C3C8BC8-F283-45AE-878A-BAB7291924A1}"/>
                             <w:text/>
                           </w:sdtPr>
+                          <w:sdtEndPr/>
                           <w:sdtContent>
                             <w:p>
                               <w:pPr>
@@ -286,6 +287,7 @@
                                 <w:calendar w:val="gregorian"/>
                               </w:date>
                             </w:sdtPr>
+                            <w:sdtEndPr/>
                             <w:sdtContent>
                               <w:r>
                                 <w:rPr>
@@ -311,6 +313,7 @@
                             <w:dataBinding w:prefixMappings="xmlns:ns0='http://schemas.microsoft.com/office/2006/coverPageProps'" w:xpath="/ns0:CoverPageProperties[1]/ns0:Abstract[1]" w:storeItemID="{55AF091B-3C7A-41E3-B477-F2FDAA23CFDA}"/>
                             <w:text/>
                           </w:sdtPr>
+                          <w:sdtEndPr/>
                           <w:sdtContent>
                             <w:p>
                               <w:pPr>
@@ -722,10 +725,6 @@
               </mc:Choice>
               <mc:Fallback>
                 <w:pict>
-                  <v:shapetype id="_x0000_t202" coordsize="21600,21600" o:spt="202" path="m,l,21600r21600,l21600,xe">
-                    <v:stroke joinstyle="miter"/>
-                    <v:path gradientshapeok="t" o:connecttype="rect"/>
-                  </v:shapetype>
                   <v:shape id="Textfeld 15" o:spid="_x0000_s1027" type="#_x0000_t202" alt="Kontaktinformationen" style="position:absolute;margin-left:0;margin-top:0;width:540pt;height:139.8pt;z-index:251675648;visibility:visible;mso-wrap-style:square;mso-width-percent:1282;mso-height-percent:200;mso-wrap-distance-left:9pt;mso-wrap-distance-top:0;mso-wrap-distance-right:9pt;mso-wrap-distance-bottom:0;mso-position-horizontal:center;mso-position-horizontal-relative:page;mso-position-vertical:bottom;mso-position-vertical-relative:margin;mso-width-percent:1282;mso-height-percent:200;mso-width-relative:margin;mso-height-relative:margin;v-text-anchor:bottom" o:gfxdata="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" o:allowoverlap="f" filled="f" stroked="f" strokeweight=".5pt">
                     <v:textbox inset="0,0,0,0">
                       <w:txbxContent>
@@ -3645,12 +3644,12 @@
         </w:sectPr>
       </w:pPr>
     </w:p>
-    <w:bookmarkStart w:id="0" w:name="_Toc321140622"/>
-    <w:bookmarkStart w:id="1" w:name="_Toc440754158"/>
     <w:p>
       <w:pPr>
         <w:pStyle w:val="berschrift11"/>
       </w:pPr>
+      <w:bookmarkStart w:id="0" w:name="_Toc321140622"/>
+      <w:bookmarkStart w:id="1" w:name="_Toc440754158"/>
       <w:r>
         <w:rPr>
           <w:noProof/>
@@ -3742,7 +3741,7 @@
           </mc:Choice>
           <mc:Fallback>
             <w:pict>
-              <v:shape w14:anchorId="65C96C90" id="Textfeld 5" o:spid="_x0000_s1028" type="#_x0000_t202" alt="Randleiste" style="position:absolute;margin-left:0;margin-top:0;width:98.25pt;height:181.45pt;z-index:251659264;visibility:visible;mso-wrap-style:square;mso-width-percent:250;mso-height-percent:950;mso-left-percent:59;mso-wrap-distance-left:14.4pt;mso-wrap-distance-top:0;mso-wrap-distance-right:14.4pt;mso-wrap-distance-bottom:3in;mso-position-horizontal-relative:page;mso-position-vertical:top;mso-position-vertical-relative:margin;mso-width-percent:250;mso-height-percent:950;mso-left-percent:59;mso-width-relative:margin;mso-height-relative:margin;v-text-anchor:top" o:gfxdata="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" filled="f" stroked="f" strokeweight=".5pt">
+              <v:shape w14:anchorId="23CFDD0B" id="Textfeld 5" o:spid="_x0000_s1028" type="#_x0000_t202" alt="Randleiste" style="position:absolute;margin-left:0;margin-top:0;width:98.25pt;height:181.45pt;z-index:251659264;visibility:visible;mso-wrap-style:square;mso-width-percent:250;mso-height-percent:950;mso-left-percent:59;mso-wrap-distance-left:14.4pt;mso-wrap-distance-top:0;mso-wrap-distance-right:14.4pt;mso-wrap-distance-bottom:3in;mso-position-horizontal-relative:page;mso-position-vertical:top;mso-position-vertical-relative:margin;mso-width-percent:250;mso-height-percent:950;mso-left-percent:59;mso-width-relative:margin;mso-height-relative:margin;v-text-anchor:top" o:gfxdata="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" filled="f" stroked="f" strokeweight=".5pt">
                 <v:textbox inset="3.6pt,0,3.6pt,0">
                   <w:txbxContent>
                     <w:p>
@@ -4452,12 +4451,7 @@
         </w:numPr>
       </w:pPr>
       <w:r>
-        <w:t>Eingeloggte N</w:t>
-      </w:r>
-      <w:bookmarkStart w:id="5" w:name="_GoBack"/>
-      <w:bookmarkEnd w:id="5"/>
-      <w:r>
-        <w:t>utzer können:</w:t>
+        <w:t>Eingeloggte Nutzer können:</w:t>
       </w:r>
     </w:p>
     <w:p>
@@ -4539,6 +4533,20 @@
         <w:t>Sich aktiv an der Planung beteiligen (Mitbringliste)</w:t>
       </w:r>
     </w:p>
+    <w:p/>
+    <w:p>
+      <w:pPr>
+        <w:pStyle w:val="berschrift21"/>
+      </w:pPr>
+      <w:bookmarkStart w:id="5" w:name="_Toc440754161"/>
+      <w:r>
+        <w:t xml:space="preserve">1.3 </w:t>
+      </w:r>
+      <w:r>
+        <w:t>Zusätzliche Ziele</w:t>
+      </w:r>
+      <w:bookmarkEnd w:id="5"/>
+    </w:p>
     <w:p>
       <w:pPr>
         <w:pStyle w:val="Listenabsatz"/>
@@ -4551,160 +4559,140 @@
         <w:t>Per E-Mail eingeladene Kontakte können ihre Eventteilnahme bestätigen oder absagen</w:t>
       </w:r>
     </w:p>
-    <w:p/>
     <w:p>
       <w:pPr>
         <w:pStyle w:val="berschrift21"/>
       </w:pPr>
-      <w:bookmarkStart w:id="6" w:name="_Toc440754161"/>
-      <w:r>
-        <w:t xml:space="preserve">1.3 </w:t>
-      </w:r>
-      <w:r>
-        <w:t>Zusätzliche Ziele</w:t>
+      <w:bookmarkStart w:id="6" w:name="_Toc440754162"/>
+      <w:r>
+        <w:t xml:space="preserve">1.4 </w:t>
+      </w:r>
+      <w:r>
+        <w:t>Verwendete Technologien</w:t>
       </w:r>
       <w:bookmarkEnd w:id="6"/>
     </w:p>
     <w:p>
       <w:r>
-        <w:t xml:space="preserve">- folgt </w:t>
-      </w:r>
-      <w:r>
-        <w:t>–</w:t>
+        <w:t>Im Folgenden führen wir alle verwendeten Technologien auf.</w:t>
+      </w:r>
+    </w:p>
+    <w:p>
+      <w:pPr>
+        <w:pStyle w:val="berschrift31"/>
+        <w:outlineLvl w:val="2"/>
+      </w:pPr>
+      <w:bookmarkStart w:id="7" w:name="_Toc440754163"/>
+      <w:r>
+        <w:t>1.4.1 Grunt</w:t>
+      </w:r>
+      <w:bookmarkEnd w:id="7"/>
+    </w:p>
+    <w:p>
+      <w:r>
+        <w:t xml:space="preserve">Grunt ist ein "Task Runner" Tool, welches auf Node.js basiert. Wir verwenden dieses Tool während der Entwicklung, da es die Arbeit am Projekt sehr erleichtert. Wir verwenden die Module "connect" um einen lokalen Server zu starten, der die statischen Dateien ausliefert. Das "watch" Modul "beobachtet" während der Entwicklung das komplette Verzeichnis und erzeugt einen live </w:t>
+      </w:r>
+      <w:r>
+        <w:t>r</w:t>
+      </w:r>
+      <w:r>
+        <w:t xml:space="preserve">eload im Browser. Wird nur am CSS etwas geändert, so wird auch nur die entsprechende CSS Datei neu geladen, ohne dass sich </w:t>
+      </w:r>
+      <w:r>
+        <w:t>deswegen</w:t>
+      </w:r>
+      <w:r>
+        <w:t xml:space="preserve"> die ganze Seite neu lädt.</w:t>
+      </w:r>
+    </w:p>
+    <w:p>
+      <w:r>
+        <w:t>Des Weiteren werden die Module "less" und "compile handlebars" genutzt. Diese dienen zum kompilieren von less zu CSS und handlebars Templates zu HTML. Dadurch können wir im Baukasten-Prinzip entwickeln.</w:t>
+      </w:r>
+    </w:p>
+    <w:p>
+      <w:pPr>
+        <w:pStyle w:val="berschrift31"/>
+        <w:outlineLvl w:val="2"/>
+      </w:pPr>
+      <w:bookmarkStart w:id="8" w:name="_Toc440754164"/>
+      <w:r>
+        <w:t>1.4.2 Less / CSS</w:t>
+      </w:r>
+      <w:bookmarkEnd w:id="8"/>
+    </w:p>
+    <w:p>
+      <w:r>
+        <w:t>LESS ist ein Framework, welches die Fähigkeiten von CSS mit dynamischen Funktionen wie Variablen, Mixins, Operationen und Funktionen erweitert. LESS wird für die Entwicklung genutzt und von einem less-Compiler (den wir als Grunt Node Modul eingebunden haben) zu CSS kompiliert.</w:t>
+      </w:r>
+    </w:p>
+    <w:p>
+      <w:pPr>
+        <w:pStyle w:val="berschrift31"/>
+        <w:outlineLvl w:val="2"/>
+      </w:pPr>
+      <w:bookmarkStart w:id="9" w:name="_Toc440754165"/>
+      <w:r>
+        <w:t>1.4.3 Bootstrap Grid System</w:t>
+      </w:r>
+      <w:bookmarkEnd w:id="9"/>
+    </w:p>
+    <w:p>
+      <w:r>
+        <w:t xml:space="preserve">Da wir die Anwendung responsive machen wollen, haben wir das Gridsystem von Bootstrap eingesetzt um schneller starten zu können und nicht erst selbst erzeugen zu müssen. Das </w:t>
+      </w:r>
+      <w:r>
+        <w:lastRenderedPageBreak/>
+        <w:t>Gridsystem bringt Klassen für Spalteneinteilung und Breakpoints mit, wir nutzen ein fluid layout (volle Breite) und das Standard 12 Spalten Grid.</w:t>
+      </w:r>
+    </w:p>
+    <w:p>
+      <w:pPr>
+        <w:pStyle w:val="berschrift31"/>
+        <w:outlineLvl w:val="2"/>
+      </w:pPr>
+      <w:bookmarkStart w:id="10" w:name="_Toc440754166"/>
+      <w:r>
+        <w:t>1.4.4 Handlebar</w:t>
+      </w:r>
+      <w:r>
+        <w:t>s</w:t>
+      </w:r>
+      <w:r>
+        <w:t xml:space="preserve"> / HTML</w:t>
+      </w:r>
+      <w:bookmarkEnd w:id="10"/>
+    </w:p>
+    <w:p>
+      <w:r>
+        <w:t>Handlebars ist eine Template Engine, die recht leicht zu verwenden ist. Wir verwenden weniger die eigentliche Templating Funktionen (Expressions, Helper</w:t>
+      </w:r>
+      <w:proofErr w:type="gramStart"/>
+      <w:r>
+        <w:t xml:space="preserve"> ..</w:t>
+      </w:r>
+      <w:proofErr w:type="gramEnd"/>
+      <w:r>
+        <w:t>), sondern hauptsächlich nur die Basis- Funktionalität um für die einzelnen Bausteine der Anwendung einzelne Partials anzulegen, die man dann gegenseitig in anderen Templates inkludieren kann.</w:t>
       </w:r>
     </w:p>
     <w:p/>
     <w:p>
       <w:pPr>
-        <w:pStyle w:val="berschrift21"/>
-      </w:pPr>
-      <w:bookmarkStart w:id="7" w:name="_Toc440754162"/>
-      <w:r>
-        <w:t xml:space="preserve">1.4 </w:t>
-      </w:r>
-      <w:r>
-        <w:t>Verwendete Technologien</w:t>
-      </w:r>
-      <w:bookmarkEnd w:id="7"/>
-    </w:p>
-    <w:p>
-      <w:r>
-        <w:t>Im Folgenden führen wir alle verwendeten Technologien auf.</w:t>
-      </w:r>
-    </w:p>
-    <w:p>
-      <w:pPr>
         <w:pStyle w:val="berschrift31"/>
         <w:outlineLvl w:val="2"/>
       </w:pPr>
-      <w:bookmarkStart w:id="8" w:name="_Toc440754163"/>
-      <w:r>
-        <w:t>1.4.1 Grunt</w:t>
-      </w:r>
-      <w:bookmarkEnd w:id="8"/>
-    </w:p>
-    <w:p>
-      <w:r>
-        <w:t xml:space="preserve">Grunt ist ein "Task Runner" Tool, welches auf Node.js basiert. Wir verwenden dieses Tool während der Entwicklung, da es die Arbeit am Projekt sehr erleichtert. Wir verwenden die Module "connect" um einen lokalen Server zu starten, der die statischen Dateien ausliefert. Das "watch" Modul "beobachtet" während der Entwicklung das komplette Verzeichnis und erzeugt einen live </w:t>
-      </w:r>
-      <w:r>
-        <w:t>r</w:t>
-      </w:r>
-      <w:r>
-        <w:t xml:space="preserve">eload im Browser. Wird nur am CSS etwas geändert, so wird auch nur die entsprechende CSS Datei neu geladen, ohne dass sich </w:t>
-      </w:r>
-      <w:r>
-        <w:t>deswegen</w:t>
-      </w:r>
-      <w:r>
-        <w:t xml:space="preserve"> die ganze Seite neu lädt.</w:t>
-      </w:r>
-    </w:p>
-    <w:p>
-      <w:r>
-        <w:t>Des Weiteren werden die Module "less" und "compile handlebars" genutzt. Diese dienen zum kompilieren von less zu CSS und handlebars Templates zu HTML. Dadurch können wir im Baukasten-Prinzip entwickeln.</w:t>
-      </w:r>
-    </w:p>
-    <w:p>
-      <w:pPr>
-        <w:pStyle w:val="berschrift31"/>
-        <w:outlineLvl w:val="2"/>
-      </w:pPr>
-      <w:bookmarkStart w:id="9" w:name="_Toc440754164"/>
-      <w:r>
-        <w:t>1.4.2 Less / CSS</w:t>
-      </w:r>
-      <w:bookmarkEnd w:id="9"/>
-    </w:p>
-    <w:p>
-      <w:r>
-        <w:t>LESS ist ein Framework, welches die Fähigkeiten von CSS mit dynamischen Funktionen wie Variablen, Mixins, Operationen und Funktionen erweitert. LESS wird für die Entwicklung genutzt und von einem less-Compiler (den wir als Grunt Node Modul eingebunden haben) zu CSS kompiliert.</w:t>
-      </w:r>
-    </w:p>
-    <w:p>
-      <w:pPr>
-        <w:pStyle w:val="berschrift31"/>
-        <w:outlineLvl w:val="2"/>
-      </w:pPr>
-      <w:bookmarkStart w:id="10" w:name="_Toc440754165"/>
-      <w:r>
-        <w:t>1.4.3 Bootstrap Grid System</w:t>
-      </w:r>
-      <w:bookmarkEnd w:id="10"/>
-    </w:p>
-    <w:p>
-      <w:r>
-        <w:lastRenderedPageBreak/>
-        <w:t>Da wir die Anwendung responsive machen wollen, haben wir das Gridsystem von Bootstrap eingesetzt um schneller starten zu können und nicht erst selbst erzeugen zu müssen. Das Gridsystem bringt Klassen für Spalteneinteilung und Breakpoints mit, wir nutzen ein fluid layout (volle Breite) und das Standard 12 Spalten Grid.</w:t>
-      </w:r>
-    </w:p>
-    <w:p>
-      <w:pPr>
-        <w:pStyle w:val="berschrift31"/>
-        <w:outlineLvl w:val="2"/>
-      </w:pPr>
-      <w:bookmarkStart w:id="11" w:name="_Toc440754166"/>
-      <w:r>
-        <w:t>1.4.4 Handlebar</w:t>
-      </w:r>
-      <w:r>
-        <w:t>s</w:t>
-      </w:r>
-      <w:r>
-        <w:t xml:space="preserve"> / HTML</w:t>
+      <w:bookmarkStart w:id="11" w:name="_Toc440754167"/>
+      <w:r>
+        <w:t xml:space="preserve">1.4.5 </w:t>
+      </w:r>
+      <w:r>
+        <w:t>JavaScript</w:t>
+      </w:r>
+      <w:r>
+        <w:t xml:space="preserve"> Clientseitig</w:t>
       </w:r>
       <w:bookmarkEnd w:id="11"/>
-    </w:p>
-    <w:p>
-      <w:r>
-        <w:t>Handlebars ist eine Template Engine, die recht leicht zu verwenden ist. Wir verwenden weniger die eigentliche Templating Funktionen (Expressions, Helper</w:t>
-      </w:r>
-      <w:proofErr w:type="gramStart"/>
-      <w:r>
-        <w:t xml:space="preserve"> ..</w:t>
-      </w:r>
-      <w:proofErr w:type="gramEnd"/>
-      <w:r>
-        <w:t>), sondern hauptsächlich nur die Basis- Funktionalität um für die einzelnen Bausteine der Anwendung einzelne Partials anzulegen, die man dann gegenseitig in anderen Templates inkludieren kann.</w:t>
-      </w:r>
-    </w:p>
-    <w:p/>
-    <w:p>
-      <w:pPr>
-        <w:pStyle w:val="berschrift31"/>
-        <w:outlineLvl w:val="2"/>
-      </w:pPr>
-      <w:bookmarkStart w:id="12" w:name="_Toc440754167"/>
-      <w:r>
-        <w:t xml:space="preserve">1.4.5 </w:t>
-      </w:r>
-      <w:r>
-        <w:t>JavaScript</w:t>
-      </w:r>
-      <w:r>
-        <w:t xml:space="preserve"> Clientseitig</w:t>
-      </w:r>
-      <w:bookmarkEnd w:id="12"/>
     </w:p>
     <w:p>
       <w:r>
@@ -4764,7 +4752,7 @@
         <w:pStyle w:val="berschrift31"/>
         <w:outlineLvl w:val="2"/>
       </w:pPr>
-      <w:bookmarkStart w:id="13" w:name="_Toc440754168"/>
+      <w:bookmarkStart w:id="12" w:name="_Toc440754168"/>
       <w:r>
         <w:t xml:space="preserve">1.4.6 </w:t>
       </w:r>
@@ -4773,58 +4761,136 @@
       </w:r>
       <w:r>
         <w:t xml:space="preserve"> Serverseitig (Express)</w:t>
+      </w:r>
+      <w:bookmarkEnd w:id="12"/>
+    </w:p>
+    <w:p>
+      <w:r>
+        <w:t>Da wir schon mit Node und dem Grunt Connect Modul arbeiten, haben wir beschlossen backendseitig doch kein PHP einzusetzen. Stattdessen nehmen wir einen Node.js Express Server, der die POST Requests abhandelt und mit der Datenbank kommuniziert, und gleichzeitig auch die statischen Inhalte ausliefert.</w:t>
+      </w:r>
+    </w:p>
+    <w:p>
+      <w:r>
+        <w:t xml:space="preserve"> Diese Entscheidung hat evtl. einen Umbau zur Folge, sodass wir Grunt rauswerfen und auch die less und handlebars Dateien vom Express Server kompilieren lassen. Einen live </w:t>
+      </w:r>
+      <w:r>
+        <w:t>reload müsste man auch auf diesem Wege hinbekommen.</w:t>
+      </w:r>
+    </w:p>
+    <w:p>
+      <w:r>
+        <w:t>Hier ergaben sich während der Entwicklung Änderungen, siehe 3.1.</w:t>
+      </w:r>
+    </w:p>
+    <w:p>
+      <w:pPr>
+        <w:pStyle w:val="berschrift31"/>
+        <w:outlineLvl w:val="2"/>
+      </w:pPr>
+      <w:bookmarkStart w:id="13" w:name="_Toc440754169"/>
+      <w:r>
+        <w:t xml:space="preserve">1.4.7 </w:t>
+      </w:r>
+      <w:proofErr w:type="spellStart"/>
+      <w:r>
+        <w:t>Pickaday</w:t>
+      </w:r>
+      <w:proofErr w:type="spellEnd"/>
+      <w:r>
+        <w:t xml:space="preserve"> Datepicker</w:t>
       </w:r>
       <w:bookmarkEnd w:id="13"/>
     </w:p>
     <w:p>
       <w:r>
-        <w:t>Da wir schon mit Node und dem Grunt Connect Modul arbeiten, haben wir beschlossen backendseitig doch kein PHP einzusetzen. Stattdessen nehmen wir einen Node.js Express Server, der die POST Requests abhandelt und mit der Datenbank kommuniziert, und gleichzeitig auch die statischen Inhalte ausliefert.</w:t>
+        <w:t xml:space="preserve">Ein kleiner Datepicker, ohne </w:t>
+      </w:r>
+      <w:proofErr w:type="spellStart"/>
+      <w:r>
+        <w:t>Abhängikeiten</w:t>
+      </w:r>
+      <w:proofErr w:type="spellEnd"/>
+      <w:r>
+        <w:t xml:space="preserve"> (wie </w:t>
+      </w:r>
+      <w:proofErr w:type="spellStart"/>
+      <w:r>
+        <w:t>jQuery</w:t>
+      </w:r>
+      <w:proofErr w:type="spellEnd"/>
+      <w:r>
+        <w:t xml:space="preserve"> o.ä.), der einfach einzubinden und zu stylen ist.</w:t>
       </w:r>
     </w:p>
     <w:p>
       <w:r>
-        <w:t xml:space="preserve"> Diese Entscheidung hat evtl. einen Umbau zur Folge, sodass wir Grunt rauswerfen und auch die less und handlebars Dateien vom Express Server kompilieren lassen. Einen live reload müsste man auch auf diesem Wege hinbekommen.</w:t>
-      </w:r>
+        <w:t xml:space="preserve">Quelle: </w:t>
+      </w:r>
+      <w:hyperlink r:id="rId11" w:history="1">
+        <w:r>
+          <w:rPr>
+            <w:rStyle w:val="Hyperlink"/>
+          </w:rPr>
+          <w:t>https://github.com/dbushell/Pikaday</w:t>
+        </w:r>
+      </w:hyperlink>
     </w:p>
     <w:p>
+      <w:r>
+        <w:lastRenderedPageBreak/>
+        <w:t>Wir nutzen ihn um ein Datum für ein Event zu selektieren und die nächsten zwei Kalendermonate in der Seitenleiste anzuzeigen</w:t>
+      </w:r>
+    </w:p>
+    <w:p>
       <w:pPr>
         <w:pStyle w:val="berschrift31"/>
         <w:outlineLvl w:val="2"/>
       </w:pPr>
-      <w:bookmarkStart w:id="14" w:name="_Toc440754169"/>
-      <w:r>
-        <w:t>1.4.7 Bootstrap Datepicker</w:t>
+      <w:bookmarkStart w:id="14" w:name="_Toc440754170"/>
+      <w:r>
+        <w:t>1.4.8 MySQL</w:t>
       </w:r>
       <w:bookmarkEnd w:id="14"/>
     </w:p>
     <w:p>
       <w:r>
-        <w:t>- folgt –</w:t>
+        <w:t xml:space="preserve">MySQL ist eines der weltweit verbreitetsten relationalen Datenbankverwaltungssysteme. Es ist als Open-Source-Software sowie als kommerzielle </w:t>
+      </w:r>
+      <w:proofErr w:type="spellStart"/>
+      <w:r>
+        <w:t>Enterpriseversion</w:t>
+      </w:r>
+      <w:proofErr w:type="spellEnd"/>
+      <w:r>
+        <w:t xml:space="preserve"> für verschiedene Betriebssysteme verfügbar und bildet die Grundlage für viele dynamische Webauftritte.</w:t>
       </w:r>
     </w:p>
     <w:p>
+      <w:r>
+        <w:tab/>
+      </w:r>
+      <w:r>
+        <w:t xml:space="preserve">Verwendete Version: </w:t>
+      </w:r>
+      <w:r>
+        <w:t>5.0.96</w:t>
+      </w:r>
+    </w:p>
+    <w:p/>
+    <w:p>
       <w:pPr>
         <w:pStyle w:val="berschrift31"/>
         <w:outlineLvl w:val="2"/>
       </w:pPr>
-      <w:bookmarkStart w:id="15" w:name="_Toc440754170"/>
-      <w:r>
-        <w:t>1.4.8 MySQL</w:t>
+      <w:bookmarkStart w:id="15" w:name="_Toc440754171"/>
+      <w:r>
+        <w:t>1.4.9 PHP</w:t>
       </w:r>
       <w:bookmarkEnd w:id="15"/>
     </w:p>
     <w:p>
       <w:r>
-        <w:lastRenderedPageBreak/>
-        <w:t xml:space="preserve">MySQL ist eines der weltweit verbreitetsten relationalen Datenbankverwaltungssysteme. Es ist als Open-Source-Software sowie als kommerzielle </w:t>
-      </w:r>
-      <w:proofErr w:type="spellStart"/>
-      <w:r>
-        <w:t>Enterpriseversion</w:t>
-      </w:r>
-      <w:proofErr w:type="spellEnd"/>
-      <w:r>
-        <w:t xml:space="preserve"> für verschiedene Betriebssysteme verfügbar und bildet die Grundlage für viele dynamische Webauftritte.</w:t>
+        <w:t>PHP ist eine weit verbreitete Scriptsprache. Die verwendete Template-Engine ist in PHP geschrieben, ebenso wird die Template-Engine aus PHP heraus angesprochen. Zusätzlich kann man mit PHP sehr komfortabel Datenbanken ansprechen. Die Scriptsprache wird direkt auf dem Webserver ausgeführt, dieses vollkommen transparent für die Clients. Es ist später nicht mehr zu erkennen, ob der vorliegende Inhalt statisch oder dynamisch durch PHP erzeugt ist. PHP erfordert keine Installation auf Client-Rechnern.</w:t>
       </w:r>
     </w:p>
     <w:p>
@@ -4832,96 +4898,71 @@
         <w:tab/>
       </w:r>
       <w:r>
-        <w:t xml:space="preserve">Verwendete Version: </w:t>
-      </w:r>
-      <w:r>
-        <w:t>5.0.96</w:t>
+        <w:t>Verwendete Version: 5.</w:t>
+      </w:r>
+      <w:r>
+        <w:t>4</w:t>
+      </w:r>
+      <w:r>
+        <w:t>.</w:t>
+      </w:r>
+      <w:r>
+        <w:t>42</w:t>
       </w:r>
     </w:p>
-    <w:p/>
     <w:p>
       <w:pPr>
-        <w:pStyle w:val="berschrift31"/>
-        <w:outlineLvl w:val="2"/>
-      </w:pPr>
-      <w:bookmarkStart w:id="16" w:name="_Toc440754171"/>
-      <w:r>
-        <w:t>1.4.9 PHP</w:t>
+        <w:pStyle w:val="berschrift21"/>
+      </w:pPr>
+      <w:bookmarkStart w:id="16" w:name="_Toc440754172"/>
+      <w:bookmarkStart w:id="17" w:name="_Toc321140623"/>
+      <w:r>
+        <w:t xml:space="preserve">1.5 </w:t>
+      </w:r>
+      <w:r>
+        <w:t>Zielumgebung</w:t>
       </w:r>
       <w:bookmarkEnd w:id="16"/>
     </w:p>
     <w:p>
       <w:r>
-        <w:t>PHP ist eine weit verbreitete Scriptsprache. Die verwendete Template-Engine ist in PHP geschrieben, ebenso wird die Template-Engine aus PHP heraus angesprochen. Zusätzlich kann man mit PHP sehr komfortabel Datenbanken ansprechen. Die Scriptsprache wird direkt auf dem Webserver ausgeführt, dieses vollkommen transparent für die Clients. Es ist später nicht mehr zu erkennen, ob der vorliegende Inhalt statisch oder dynamisch durch PHP erzeugt ist. PHP erfordert keine Installation auf Client-Rechnern.</w:t>
+        <w:t>Als Zielsystem für die Blogsoftware kommen jegliche Rechner mit den benötigten Serverdiensten in Frage. Benötigt wird zwingend ein Webserver mit PHP-Unterstützung. Ebenso muss ein Datenbanksystem vorhanden sein, welches SQL beherrscht. Für die volle Funktionalität ist zudem ein funktionstüchtiger Emailserver Voraussetzung. Da die Template Engine Smarty verwendet wird, muss der Webserver ebenso für diese eingerichtet sein. Die Datenbankanbindung wird mittels PHP PEAR:DB realisiert.</w:t>
       </w:r>
     </w:p>
     <w:p>
       <w:r>
-        <w:tab/>
-      </w:r>
-      <w:r>
-        <w:t>Verwendete Version: 5.</w:t>
-      </w:r>
-      <w:r>
-        <w:t>4</w:t>
-      </w:r>
-      <w:r>
-        <w:t>.</w:t>
-      </w:r>
-      <w:r>
-        <w:t>42</w:t>
+        <w:t>Die Voraussetzungen sind bewusst so vage gehalten, damit das Endprodukt auf vielen Systemen eingesetzt werden kann. So ist es 'vollkommen' Betriebssystem und architekturunabhängig - vollkommen in dem Sinn, dass auf der Zielarchitektur natürlich ein Webserver mit PHP verfügbar sein muss.</w:t>
       </w:r>
     </w:p>
     <w:p>
-      <w:pPr>
-        <w:pStyle w:val="berschrift21"/>
-      </w:pPr>
-      <w:bookmarkStart w:id="17" w:name="_Toc321140623"/>
-      <w:bookmarkStart w:id="18" w:name="_Toc440754172"/>
-      <w:r>
-        <w:t xml:space="preserve">1.5 </w:t>
-      </w:r>
-      <w:r>
-        <w:t>Zielumgebung</w:t>
-      </w:r>
-      <w:bookmarkEnd w:id="18"/>
+      <w:r>
+        <w:t xml:space="preserve">Auf der Clientseite ist lediglich ein Internetbrowser nötig, der JavaScript beherrscht und aktiviert hat. Auch hier gibt es keine Einschränkung an Betriebssystem oder gar Hardwarearchitektur. Aus Zeitgründen ist das Design der Webseite nur an aktuelle Browser </w:t>
+      </w:r>
+      <w:r>
+        <w:lastRenderedPageBreak/>
+        <w:t>angepasst. Alte Browser wie beispielsweise Microsoft Internet Explorer 6 (und früher), Mozilla Firefox 2 und früher sowie Netscape werden explizit nicht unterstützt!</w:t>
+      </w:r>
     </w:p>
     <w:p>
       <w:r>
-        <w:t>Als Zielsystem für die Blogsoftware kommen jegliche Rechner mit den benötigten Serverdiensten in Frage. Benötigt wird zwingend ein Webserver mit PHP-Unterstützung. Ebenso muss ein Datenbanksystem vorhanden sein, welches SQL beherrscht. Für die volle Funktionalität ist zudem ein funktionstüchtiger Emailserver Voraussetzung. Da die Template Engine Smarty verwendet wird, muss der Webserver ebenso für diese eingerichtet sein. Die Datenbankanbindung wird mittels PHP PEAR:DB realisiert.</w:t>
+        <w:t>Das Layout der Seite basiert komplett auf CSS. Es werden weder browserspezifische 'Hacks' oder 'Weichen' eingesetzt</w:t>
       </w:r>
     </w:p>
     <w:p>
       <w:r>
-        <w:t>Die Voraussetzungen sind bewusst so vage gehalten, damit das Endprodukt auf vielen Systemen eingesetzt werden kann. So ist es 'vollkommen' Betriebssystem und architekturunabhängig - vollkommen in dem Sinn, dass auf der Zielarchitektur natürlich ein Webserver mit PHP verfügbar sein muss.</w:t>
+        <w:t>Als Scriptsprache auf dem Server kommt lediglich PHP zum Einsatz. PHP ist bei den meisten Hosting-Angeboten verfügbar, somit lässt sich das Endprodukt (hoffentlich) auf vielen dieser Angebote nutzen.</w:t>
       </w:r>
     </w:p>
     <w:p>
       <w:r>
-        <w:t>Auf der Clientseite ist lediglich ein Internetbrowser nötig, der JavaScript beherrscht und aktiviert hat. Auch hier gibt es keine Einschränkung an Betriebssystem oder gar Hardwarearchitektur. Aus Zeitgründen ist das Design der Webseite nur an aktuelle Browser angepasst. Alte Browser wie beispielsweise Microsoft Internet Explorer 6 (und früher), Mozilla Firefox 2 und früher sowie Netscape werden explizit nicht unterstützt!</w:t>
+        <w:t xml:space="preserve">Als Scriptsprache für die Clients ist JavaScript in Verwendung. Die Auswahl hier ist nicht groß, es bleibt nur JavaScript übrig, sobald man mehrere Browser unterstützen möchte. </w:t>
       </w:r>
     </w:p>
     <w:p>
-      <w:r>
-        <w:t>Das Layout der Seite basiert komplett auf CSS. Es werden weder browserspezifische 'Hacks' oder 'Weichen' eingesetzt</w:t>
-      </w:r>
-    </w:p>
-    <w:p>
-      <w:r>
-        <w:lastRenderedPageBreak/>
-        <w:t>Als Scriptsprache auf dem Server kommt lediglich PHP zum Einsatz. PHP ist bei den meisten Hosting-Angeboten verfügbar, somit lässt sich das Endprodukt (hoffentlich) auf vielen dieser Angebote nutzen.</w:t>
-      </w:r>
-    </w:p>
-    <w:p>
-      <w:r>
-        <w:t xml:space="preserve">Als Scriptsprache für die Clients ist JavaScript in Verwendung. Die Auswahl hier ist nicht groß, es bleibt nur JavaScript übrig, sobald man mehrere Browser unterstützen möchte. </w:t>
-      </w:r>
-    </w:p>
-    <w:p>
       <w:pPr>
         <w:pStyle w:val="berschrift21"/>
       </w:pPr>
-      <w:bookmarkStart w:id="19" w:name="_Toc440754173"/>
+      <w:bookmarkStart w:id="18" w:name="_Toc440754173"/>
       <w:r>
         <w:t xml:space="preserve">1.6 </w:t>
       </w:r>
@@ -4931,7 +4972,7 @@
       <w:r>
         <w:t>e</w:t>
       </w:r>
-      <w:bookmarkEnd w:id="19"/>
+      <w:bookmarkEnd w:id="18"/>
     </w:p>
     <w:p>
       <w:r>
@@ -5083,7 +5124,7 @@
       <w:pPr>
         <w:pStyle w:val="berschrift11"/>
       </w:pPr>
-      <w:bookmarkStart w:id="20" w:name="_Toc440754174"/>
+      <w:bookmarkStart w:id="19" w:name="_Toc440754174"/>
       <w:r>
         <w:lastRenderedPageBreak/>
         <w:t xml:space="preserve">2. </w:t>
@@ -5091,163 +5132,378 @@
       <w:bookmarkEnd w:id="17"/>
       <w:r>
         <w:t>Entwicklung</w:t>
+      </w:r>
+      <w:bookmarkEnd w:id="19"/>
+    </w:p>
+    <w:p>
+      <w:r>
+        <w:t>Zu Beginn haben wir uns zusammengesetzt und den Zweck und die Zielgruppe für unsere Anwendung bestimmt.</w:t>
+      </w:r>
+      <w:r>
+        <w:t xml:space="preserve"> Als Ergebnis kam dabei heraus, dass wir unsere Webseite zwar jung und aufgeschlossen darstellen wollen, als Zielgruppe aber grundsätzlich jeder angesprochen werden sollte. Daraus hat sich dann einerseits das Design</w:t>
+      </w:r>
+      <w:r>
+        <w:t xml:space="preserve"> ergeben, andererseits wurden aber Worte wie z.B. „Freunde“ durch neutraler klingende „Kontakte“</w:t>
+      </w:r>
+      <w:r>
+        <w:t xml:space="preserve"> </w:t>
+      </w:r>
+      <w:r>
+        <w:t>ersetzt. Während man privat sicher „Freunde“ einladen würde, würde man in einer Firma eher von Kollegen oder Mitarbeitern sprechen. Um eine Differenzierung zu vermeiden, entschieden wir uns an dieser Stelle für „Kontakte“. Dies bot die Möglichkeit, diese Webseite nicht nur privat, sondern auch geschäftlich nutzen zu können.</w:t>
+      </w:r>
+    </w:p>
+    <w:p>
+      <w:r>
+        <w:t>Anschließend haben wir uns über die Funktionen und den Umfang geeinigt.</w:t>
+      </w:r>
+      <w:r>
+        <w:t xml:space="preserve"> Da der Zeitrahmen recht begrenzt war, versuchten wir uns auf das notwendige zu beschränken. Auf Dinge wie einen integrierten Chat oder Nachrichtendienst wurde daher verzichtet, aber es steht die Idee Raum, die Webseite im Anschluss nach dem Semester weiter zu entwickeln.</w:t>
+      </w:r>
+      <w:r>
+        <w:t xml:space="preserve"> Im weiteren Verlauf entstanden der Name und das Logo</w:t>
+      </w:r>
+      <w:r>
+        <w:t>. „Comeet“ ist ein kleines Wortspiel und setzt sich aus den Wörtern „Come and meet“ zusammen, was gleichzeitig als Slogan für unsere Eventplanungs-Webseite verwendet wird. Das Logo mit dem Stern in der Mitte und dem umkreisenden Pfeil symbolisiert dabei einmal die Gemeinschaft</w:t>
+      </w:r>
+      <w:r>
+        <w:t>,</w:t>
+      </w:r>
+      <w:r>
+        <w:t xml:space="preserve"> ohne die ein Event ja gar nicht möglich ist. Andererseits stellt es auch einen Kometen dar, der einen Stern umkreist.</w:t>
+      </w:r>
+      <w:r>
+        <w:t xml:space="preserve"> </w:t>
+      </w:r>
+      <w:r>
+        <w:t>D</w:t>
+      </w:r>
+      <w:r>
+        <w:t>ie ersten Entwürfe</w:t>
+      </w:r>
+      <w:r>
+        <w:t xml:space="preserve"> wurden</w:t>
+      </w:r>
+      <w:r>
+        <w:t xml:space="preserve"> auf Papier an</w:t>
+      </w:r>
+      <w:r>
+        <w:t>gefertigt</w:t>
+      </w:r>
+      <w:r>
+        <w:t xml:space="preserve">. Diese wurden später auf den Computer übertragen und dabei verfeinert. Als nächstes besprachen wir, mit welchen Technologien wir arbeiten wollen, </w:t>
+      </w:r>
+      <w:r>
+        <w:t>und entschieden uns für die unter 1.4</w:t>
+      </w:r>
+      <w:r>
+        <w:t xml:space="preserve"> genannten. Das führte dazu, dass wir diese auf jedem genu</w:t>
+      </w:r>
+      <w:r>
+        <w:t>tzten Computer lauffähig machen mussten</w:t>
+      </w:r>
+      <w:r>
+        <w:t>, was sich bei drei unterschiedlichen Systemen anfangs als nicht ganz so einfach herausstellte.</w:t>
+      </w:r>
+      <w:r>
+        <w:t xml:space="preserve"> </w:t>
+      </w:r>
+      <w:r>
+        <w:t>Nachdem wir alle über eine annähernd gleiche Softwarekonfiguration verfügten begannen wir, di</w:t>
+      </w:r>
+      <w:r>
+        <w:t>e ersten Bausteine für die einzelnen Seiten der Plattform zu erstellen. Wir erstellten zu den .hbs Dateien die entsprechenden .less Dateien unter Zuhilfenahme des Grid Systems von Bootstrap. Im Groben orientierten wir uns an den erstellten Entwürfen, stellten aber schnell fest, dass sie auf der fertigen Seite nicht wie geplant wirkten und änderten sie ab. Anschließend bauten wir die einzelnen .hbs Bausteine zu den Seiten unserer Website zusammen und erstellten die Navigation. Hinterher beschäftigten wir uns mit der Funktionalität der Formulare, Buttons, etc. - allerdings erstmal nur so weit, dass wir die Funktionalität optisch darstellen konnten. Bis zu</w:t>
+      </w:r>
+      <w:r>
+        <w:t xml:space="preserve"> diesem Zeitpunkt hatt</w:t>
+      </w:r>
+      <w:r>
+        <w:t>en wir auf eine nötige</w:t>
+      </w:r>
+      <w:r>
+        <w:t xml:space="preserve"> Datenbank verzichtet und</w:t>
+      </w:r>
+      <w:r>
+        <w:t xml:space="preserve"> uns auf die Elemente beschränkt, welche wir f</w:t>
+      </w:r>
+      <w:r>
+        <w:t>ür die Präsentation für nötig hie</w:t>
+      </w:r>
+      <w:r>
+        <w:t>lten. Die letzten zwei Wochen (je Mo und Do)</w:t>
+      </w:r>
+      <w:r>
+        <w:t xml:space="preserve"> vor der zweiten Präsenz</w:t>
+      </w:r>
+      <w:r>
+        <w:t xml:space="preserve"> haben</w:t>
+      </w:r>
+      <w:r>
+        <w:t xml:space="preserve"> wir</w:t>
+      </w:r>
+      <w:r>
+        <w:t xml:space="preserve"> mit eingehenden Tests der Seite und letzten Anpassungen </w:t>
+      </w:r>
+      <w:r>
+        <w:t xml:space="preserve">für die Präsentation verbracht, </w:t>
+      </w:r>
+      <w:r>
+        <w:lastRenderedPageBreak/>
+        <w:t>sodass wir einen lauffähigen Dummy präsentieren konnten. Mittels Grunt konnten wir während der Präsentation praktisch live einen Dummy insoweit vorstellen, dass man durch Klicks die später zu erwartenden Reaktionen simulieren konnte.</w:t>
+      </w:r>
+    </w:p>
+    <w:p>
+      <w:r>
+        <w:t>Unmittelbar nach der Präsentation begannen wir mit der Implementierung von JavaScript und PHP, welche die simulierten Funktionen durch echte ersetzen sollten. Es wurde eine MySQL Datenbank aufgesetzt, die notwendigen Tabellen angelegt und mittels erster PHP Testcodes probiert, diese Tabellen auszulesen – in einem weiteren Schritt wurden http-PostRequests mit JavaScript erzeugt, um die Interaktion zwischen JavaScript und PHP auszuprobieren. Anschließend wurden Stück für Stück die simulierten Funktionen ersetzt.</w:t>
+      </w:r>
+    </w:p>
+    <w:p>
+      <w:pPr>
+        <w:pStyle w:val="berschrift21"/>
+      </w:pPr>
+      <w:bookmarkStart w:id="20" w:name="_Toc440754175"/>
+      <w:r>
+        <w:t xml:space="preserve">2.1 </w:t>
+      </w:r>
+      <w:r>
+        <w:t>Verzeichnisstruktur</w:t>
       </w:r>
       <w:bookmarkEnd w:id="20"/>
     </w:p>
     <w:p>
-      <w:r>
-        <w:t>Zu Beginn haben wir uns zusammengesetzt und den Zweck und die Zielgruppe für unsere Anwendung bestimmt.</w:t>
-      </w:r>
-      <w:r>
-        <w:t xml:space="preserve"> Als Ergebnis kam dabei heraus, dass wir unsere Webseite zwar jung und aufgeschlossen darstellen wollen, als Zielgruppe aber grundsätzlich jeder angesprochen werden sollte. Daraus hat sich dann einerseits das Design</w:t>
-      </w:r>
-      <w:r>
-        <w:t xml:space="preserve"> ergeben, andererseits wurden aber Worte wie z.B. „Freunde“ durch neutraler klingende „Kontakte“</w:t>
-      </w:r>
-      <w:r>
-        <w:t xml:space="preserve"> </w:t>
-      </w:r>
-      <w:r>
-        <w:t>ersetzt. Während man privat sicher „Freunde“ einladen würde, würde man in einer Firma eher von Kollegen oder Mitarbeitern sprechen. Um eine Differenzierung zu vermeiden, entschieden wir uns an dieser Stelle für „Kontakte“. Dies bot die Möglichkeit, diese Webseite nicht nur privat, sondern auch geschäftlich nutzen zu können.</w:t>
+      <w:pPr>
+        <w:pStyle w:val="Listenabsatz"/>
+        <w:numPr>
+          <w:ilvl w:val="0"/>
+          <w:numId w:val="19"/>
+        </w:numPr>
+        <w:rPr>
+          <w:b/>
+        </w:rPr>
+      </w:pPr>
+      <w:r>
+        <w:rPr>
+          <w:b/>
+        </w:rPr>
+        <w:t>Comeet (Projektverzeichnis)</w:t>
       </w:r>
     </w:p>
     <w:p>
-      <w:r>
-        <w:t>Anschließend haben wir uns über die Funktionen und den Umfang geeinigt.</w:t>
-      </w:r>
-      <w:r>
-        <w:t xml:space="preserve"> Da der Zeitrahmen recht begrenzt war, versuchten wir uns auf das notwendige zu beschränken. Auf Dinge wie einen integrierten Chat oder Nachrichtendienst wurde daher verzichtet, aber es steht die Idee Raum, die Webseite im Anschluss nach dem Semester weiter zu entwickeln.</w:t>
-      </w:r>
-      <w:r>
-        <w:t xml:space="preserve"> Im weiteren Verlauf entstanden der Name und das Logo</w:t>
-      </w:r>
-      <w:r>
-        <w:t>. „Comeet“ ist ein kleines Wortspiel und setzt sich aus den Wörtern „Come and meet“ zusammen, was gleichzeitig als Slogan für unsere Eventplanungs-Webseite verwendet wird. Das Logo mit dem Stern in der Mitte und dem umkreisenden Pfeil symbolisiert dabei einmal die Gemeinschaft</w:t>
-      </w:r>
-      <w:r>
-        <w:t>,</w:t>
-      </w:r>
-      <w:r>
-        <w:t xml:space="preserve"> ohne die ein Event ja gar nicht möglich ist. Andererseits stellt es auch einen Kometen dar, der einen Stern umkreist.</w:t>
-      </w:r>
-      <w:r>
-        <w:t xml:space="preserve"> </w:t>
-      </w:r>
-      <w:r>
-        <w:t>D</w:t>
-      </w:r>
-      <w:r>
-        <w:t>ie ersten Entwürfe</w:t>
-      </w:r>
-      <w:r>
-        <w:t xml:space="preserve"> wurden</w:t>
-      </w:r>
-      <w:r>
-        <w:t xml:space="preserve"> auf Papier an</w:t>
-      </w:r>
-      <w:r>
-        <w:t>gefertigt</w:t>
-      </w:r>
-      <w:r>
-        <w:t xml:space="preserve">. Diese wurden später auf den Computer übertragen und dabei verfeinert. Als nächstes besprachen wir, mit welchen Technologien wir arbeiten wollen, </w:t>
-      </w:r>
-      <w:r>
-        <w:t>und entschieden uns für die unter 1.4</w:t>
-      </w:r>
-      <w:r>
-        <w:t xml:space="preserve"> genannten. Das führte dazu, dass wir diese auf jedem genu</w:t>
-      </w:r>
-      <w:r>
-        <w:t>tzten Computer lauffähig machen mussten</w:t>
-      </w:r>
-      <w:r>
-        <w:t>, was sich bei drei unterschiedlichen Systemen anfangs als nicht ganz so einfach herausstellte.</w:t>
-      </w:r>
-      <w:r>
-        <w:t xml:space="preserve"> </w:t>
-      </w:r>
-      <w:r>
-        <w:t>Nachdem wir alle über eine annähernd gleiche Softwarekonfiguration verfügten begannen wir, di</w:t>
-      </w:r>
-      <w:r>
-        <w:t>e ersten Bausteine für die einzelnen Seiten der Plattform zu erstellen. Wir erstellten zu den .hbs Dateien die entsprechenden .less Dateien unter Zuhilfenahme des Grid Systems von Bootstrap. Im Groben orientierten wir uns an den erstellten Entwürfen, stellten aber schnell fest, dass sie auf der fertigen Seite nicht wie geplant wirkten und änderten sie ab. Anschließend bauten wir die einzelnen .hbs Bausteine zu den Seiten unserer Website zusammen und erstellten die Navigation. Hinterher beschäftigten wir uns mit der Funktionalität der Formulare, Buttons, etc. - allerdings erstmal nur so weit, dass wir die Funktionalität optisch darstellen konnten. Bis zu</w:t>
-      </w:r>
-      <w:r>
-        <w:t xml:space="preserve"> diesem Zeitpunkt hatt</w:t>
-      </w:r>
-      <w:r>
-        <w:t>en wir auf eine nötige</w:t>
-      </w:r>
-      <w:r>
-        <w:t xml:space="preserve"> Datenbank verzichtet und</w:t>
-      </w:r>
-      <w:r>
-        <w:t xml:space="preserve"> uns auf die Elemente beschränkt, welche wir f</w:t>
-      </w:r>
-      <w:r>
-        <w:t>ür die Präsentation für nötig hie</w:t>
-      </w:r>
-      <w:r>
-        <w:t>lten. Die letzten zwei Wochen (je Mo und Do)</w:t>
-      </w:r>
-      <w:r>
-        <w:t xml:space="preserve"> vor der zweiten Präsenz</w:t>
-      </w:r>
-      <w:r>
-        <w:t xml:space="preserve"> haben</w:t>
-      </w:r>
-      <w:r>
-        <w:t xml:space="preserve"> wir</w:t>
-      </w:r>
-      <w:r>
-        <w:t xml:space="preserve"> mit eingehenden Tests der Seite und letzten Anpassungen </w:t>
-      </w:r>
-      <w:r>
-        <w:t xml:space="preserve">für die Präsentation verbracht, </w:t>
-      </w:r>
-      <w:r>
-        <w:lastRenderedPageBreak/>
-        <w:t>sodass wir einen lauffähigen Dummy präsentieren konnten. Mittels Grunt konnten wir während der Präsentation praktisch live einen Dummy insoweit vorstellen, dass man durch Klicks die später zu erwartenden Reaktionen simulieren konnte.</w:t>
+      <w:pPr>
+        <w:pStyle w:val="Listenabsatz"/>
+        <w:numPr>
+          <w:ilvl w:val="1"/>
+          <w:numId w:val="19"/>
+        </w:numPr>
+      </w:pPr>
+      <w:r>
+        <w:t>.</w:t>
+      </w:r>
+      <w:r>
+        <w:rPr>
+          <w:b/>
+        </w:rPr>
+        <w:t xml:space="preserve">tmp </w:t>
+      </w:r>
+      <w:r>
+        <w:t xml:space="preserve">(Output Verzeichnis für </w:t>
+      </w:r>
+      <w:proofErr w:type="spellStart"/>
+      <w:r>
+        <w:t>deploybare</w:t>
+      </w:r>
+      <w:proofErr w:type="spellEnd"/>
+      <w:r>
+        <w:t xml:space="preserve"> Webanwendung)</w:t>
       </w:r>
     </w:p>
     <w:p>
-      <w:r>
-        <w:t>Unmittelbar nach der Präsentation begannen wir mit der Implementierung von JavaScript und PHP, welche die simulierten Funktionen durch echte ersetzen sollten. Es wurde eine MySQL Datenbank aufgesetzt, die notwendigen Tabellen angelegt und mittels erster PHP Testcodes probiert, diese Tabellen auszulesen – in einem weiteren Schritt wurden http-PostRequests mit JavaScript erzeugt, um die Interaktion zwischen JavaScript und PHP auszuprobieren. Anschließend wurden Stück für Stück die simulierten Funktionen ersetzt.</w:t>
+      <w:pPr>
+        <w:pStyle w:val="Listenabsatz"/>
+        <w:numPr>
+          <w:ilvl w:val="1"/>
+          <w:numId w:val="19"/>
+        </w:numPr>
+      </w:pPr>
+      <w:proofErr w:type="spellStart"/>
+      <w:r>
+        <w:rPr>
+          <w:b/>
+        </w:rPr>
+        <w:t>dev</w:t>
+      </w:r>
+      <w:proofErr w:type="spellEnd"/>
+      <w:r>
+        <w:t xml:space="preserve"> (Arbeitsverzeichnis)</w:t>
       </w:r>
     </w:p>
     <w:p>
       <w:pPr>
+        <w:pStyle w:val="Listenabsatz"/>
+        <w:numPr>
+          <w:ilvl w:val="2"/>
+          <w:numId w:val="19"/>
+        </w:numPr>
+      </w:pPr>
+      <w:proofErr w:type="spellStart"/>
+      <w:r>
+        <w:rPr>
+          <w:b/>
+        </w:rPr>
+        <w:t>assets</w:t>
+      </w:r>
+      <w:proofErr w:type="spellEnd"/>
+      <w:r>
+        <w:rPr>
+          <w:b/>
+        </w:rPr>
+        <w:t xml:space="preserve"> </w:t>
+      </w:r>
+      <w:r>
+        <w:t xml:space="preserve">(Bilder, </w:t>
+      </w:r>
+      <w:proofErr w:type="spellStart"/>
+      <w:r>
+        <w:t>favicon</w:t>
+      </w:r>
+      <w:proofErr w:type="spellEnd"/>
+      <w:r>
+        <w:t xml:space="preserve"> usw.)</w:t>
+      </w:r>
+    </w:p>
+    <w:p>
+      <w:pPr>
+        <w:pStyle w:val="Listenabsatz"/>
+        <w:numPr>
+          <w:ilvl w:val="2"/>
+          <w:numId w:val="19"/>
+        </w:numPr>
+      </w:pPr>
+      <w:proofErr w:type="spellStart"/>
+      <w:r>
+        <w:rPr>
+          <w:b/>
+        </w:rPr>
+        <w:t>js</w:t>
+      </w:r>
+      <w:proofErr w:type="spellEnd"/>
+      <w:r>
+        <w:rPr>
+          <w:b/>
+        </w:rPr>
+        <w:t xml:space="preserve"> </w:t>
+      </w:r>
+    </w:p>
+    <w:p>
+      <w:pPr>
+        <w:pStyle w:val="Listenabsatz"/>
+        <w:numPr>
+          <w:ilvl w:val="2"/>
+          <w:numId w:val="19"/>
+        </w:numPr>
+      </w:pPr>
+      <w:proofErr w:type="spellStart"/>
+      <w:r>
+        <w:rPr>
+          <w:b/>
+        </w:rPr>
+        <w:t>partials</w:t>
+      </w:r>
+      <w:proofErr w:type="spellEnd"/>
+      <w:r>
+        <w:rPr>
+          <w:b/>
+        </w:rPr>
+        <w:t xml:space="preserve"> </w:t>
+      </w:r>
+      <w:r>
+        <w:t>(handlebars Bausteine)</w:t>
+      </w:r>
+    </w:p>
+    <w:p>
+      <w:pPr>
+        <w:pStyle w:val="Listenabsatz"/>
+        <w:numPr>
+          <w:ilvl w:val="2"/>
+          <w:numId w:val="19"/>
+        </w:numPr>
+      </w:pPr>
+      <w:proofErr w:type="spellStart"/>
+      <w:r>
+        <w:rPr>
+          <w:b/>
+        </w:rPr>
+        <w:t>php</w:t>
+      </w:r>
+      <w:proofErr w:type="spellEnd"/>
+    </w:p>
+    <w:p>
+      <w:pPr>
+        <w:pStyle w:val="Listenabsatz"/>
+        <w:numPr>
+          <w:ilvl w:val="2"/>
+          <w:numId w:val="19"/>
+        </w:numPr>
+      </w:pPr>
+      <w:proofErr w:type="spellStart"/>
+      <w:r>
+        <w:rPr>
+          <w:b/>
+        </w:rPr>
+        <w:t>styles</w:t>
+      </w:r>
+      <w:proofErr w:type="spellEnd"/>
+      <w:r>
+        <w:rPr>
+          <w:b/>
+        </w:rPr>
+        <w:t xml:space="preserve"> </w:t>
+      </w:r>
+      <w:r>
+        <w:t>(less Dateien)</w:t>
+      </w:r>
+    </w:p>
+    <w:p>
+      <w:pPr>
+        <w:pStyle w:val="Listenabsatz"/>
+        <w:numPr>
+          <w:ilvl w:val="0"/>
+          <w:numId w:val="19"/>
+        </w:numPr>
+      </w:pPr>
+      <w:r>
+        <w:t>Gruntfile.js</w:t>
+      </w:r>
+    </w:p>
+    <w:p>
+      <w:pPr>
+        <w:pStyle w:val="Listenabsatz"/>
+        <w:numPr>
+          <w:ilvl w:val="0"/>
+          <w:numId w:val="19"/>
+        </w:numPr>
+      </w:pPr>
+      <w:proofErr w:type="spellStart"/>
+      <w:r>
+        <w:t>Package.json</w:t>
+      </w:r>
+      <w:proofErr w:type="spellEnd"/>
+    </w:p>
+    <w:p/>
+    <w:p>
+      <w:pPr>
         <w:pStyle w:val="berschrift21"/>
       </w:pPr>
-      <w:bookmarkStart w:id="21" w:name="_Toc440754175"/>
-      <w:r>
-        <w:t xml:space="preserve">2.1 </w:t>
-      </w:r>
-      <w:r>
-        <w:t>Verzeichnisstruktur</w:t>
+      <w:bookmarkStart w:id="21" w:name="_Toc440754176"/>
+      <w:r>
+        <w:t xml:space="preserve">2.2 </w:t>
+      </w:r>
+      <w:r>
+        <w:t>Design</w:t>
       </w:r>
       <w:bookmarkEnd w:id="21"/>
     </w:p>
     <w:p>
       <w:r>
-        <w:t>- folgt -</w:t>
-      </w:r>
-    </w:p>
-    <w:p>
-      <w:pPr>
-        <w:pStyle w:val="berschrift21"/>
-      </w:pPr>
-      <w:bookmarkStart w:id="22" w:name="_Toc440754176"/>
-      <w:r>
-        <w:t xml:space="preserve">2.2 </w:t>
-      </w:r>
-      <w:r>
-        <w:t>Design</w:t>
-      </w:r>
-      <w:bookmarkEnd w:id="22"/>
-    </w:p>
-    <w:p>
-      <w:r>
         <w:t xml:space="preserve">- folgt </w:t>
       </w:r>
       <w:r>
@@ -5259,6 +5515,7 @@
         <w:rPr>
           <w:noProof/>
         </w:rPr>
+        <w:lastRenderedPageBreak/>
         <w:drawing>
           <wp:inline distT="0" distB="0" distL="0" distR="0" wp14:anchorId="0B7524C4" wp14:editId="2810287B">
             <wp:extent cx="5204460" cy="3519170"/>
@@ -5275,7 +5532,7 @@
                     <pic:cNvPicPr/>
                   </pic:nvPicPr>
                   <pic:blipFill>
-                    <a:blip r:embed="rId11"/>
+                    <a:blip r:embed="rId12"/>
                     <a:stretch>
                       <a:fillRect/>
                     </a:stretch>
@@ -5300,15 +5557,14 @@
       <w:pPr>
         <w:pStyle w:val="berschrift21"/>
       </w:pPr>
-      <w:bookmarkStart w:id="23" w:name="_Toc440754177"/>
-      <w:r>
-        <w:lastRenderedPageBreak/>
+      <w:bookmarkStart w:id="22" w:name="_Toc440754177"/>
+      <w:r>
         <w:t xml:space="preserve">2.3 </w:t>
       </w:r>
       <w:r>
         <w:t>Datenbank</w:t>
       </w:r>
-      <w:bookmarkEnd w:id="23"/>
+      <w:bookmarkEnd w:id="22"/>
     </w:p>
     <w:p>
       <w:r>
@@ -5421,16 +5677,17 @@
         <w:ind w:left="60"/>
       </w:pPr>
     </w:p>
-    <w:bookmarkStart w:id="24" w:name="_Toc440754178"/>
     <w:p>
       <w:pPr>
         <w:pStyle w:val="berschrift31"/>
         <w:outlineLvl w:val="2"/>
       </w:pPr>
+      <w:bookmarkStart w:id="23" w:name="_Toc440754178"/>
       <w:r>
         <w:rPr>
           <w:noProof/>
         </w:rPr>
+        <w:lastRenderedPageBreak/>
         <mc:AlternateContent>
           <mc:Choice Requires="wps">
             <w:drawing>
@@ -5912,7 +6169,7 @@
           </mc:Choice>
           <mc:Fallback>
             <w:pict>
-              <v:shape w14:anchorId="237A0389" id="Textfeld 2" o:spid="_x0000_s1029" type="#_x0000_t202" style="position:absolute;margin-left:0;margin-top:21.25pt;width:325.5pt;height:216.75pt;z-index:251677696;visibility:visible;mso-wrap-style:square;mso-width-percent:0;mso-height-percent:0;mso-wrap-distance-left:9pt;mso-wrap-distance-top:3.6pt;mso-wrap-distance-right:9pt;mso-wrap-distance-bottom:3.6pt;mso-position-horizontal:left;mso-position-horizontal-relative:margin;mso-position-vertical:absolute;mso-position-vertical-relative:text;mso-width-percent:0;mso-height-percent:0;mso-width-relative:margin;mso-height-relative:margin;v-text-anchor:top" o:gfxdata="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">
+              <v:shape w14:anchorId="0EEDAFC8" id="Textfeld 2" o:spid="_x0000_s1029" type="#_x0000_t202" style="position:absolute;margin-left:0;margin-top:21.25pt;width:325.5pt;height:216.75pt;z-index:251677696;visibility:visible;mso-wrap-style:square;mso-width-percent:0;mso-height-percent:0;mso-wrap-distance-left:9pt;mso-wrap-distance-top:3.6pt;mso-wrap-distance-right:9pt;mso-wrap-distance-bottom:3.6pt;mso-position-horizontal:left;mso-position-horizontal-relative:margin;mso-position-vertical:absolute;mso-position-vertical-relative:text;mso-width-percent:0;mso-height-percent:0;mso-width-relative:margin;mso-height-relative:margin;v-text-anchor:top" o:gfxdata="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">
                 <v:textbox>
                   <w:txbxContent>
                     <w:p>
@@ -6345,20 +6602,19 @@
       <w:r>
         <w:t>Attendees</w:t>
       </w:r>
-      <w:bookmarkEnd w:id="24"/>
+      <w:bookmarkEnd w:id="23"/>
     </w:p>
     <w:p/>
-    <w:bookmarkStart w:id="25" w:name="_Toc440754179"/>
     <w:p>
       <w:pPr>
         <w:pStyle w:val="berschrift31"/>
         <w:outlineLvl w:val="2"/>
       </w:pPr>
+      <w:bookmarkStart w:id="24" w:name="_Toc440754179"/>
       <w:r>
         <w:rPr>
           <w:noProof/>
         </w:rPr>
-        <w:lastRenderedPageBreak/>
         <mc:AlternateContent>
           <mc:Choice Requires="wps">
             <w:drawing>
@@ -6758,7 +7014,7 @@
           </mc:Choice>
           <mc:Fallback>
             <w:pict>
-              <v:shape w14:anchorId="2685866B" id="_x0000_s1030" type="#_x0000_t202" style="position:absolute;margin-left:0;margin-top:23.05pt;width:325.5pt;height:190.5pt;z-index:251687936;visibility:visible;mso-wrap-style:square;mso-width-percent:0;mso-height-percent:0;mso-wrap-distance-left:9pt;mso-wrap-distance-top:3.6pt;mso-wrap-distance-right:9pt;mso-wrap-distance-bottom:3.6pt;mso-position-horizontal:left;mso-position-horizontal-relative:margin;mso-position-vertical:absolute;mso-position-vertical-relative:text;mso-width-percent:0;mso-height-percent:0;mso-width-relative:margin;mso-height-relative:margin;v-text-anchor:top" o:gfxdata="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">
+              <v:shape w14:anchorId="154771DE" id="_x0000_s1030" type="#_x0000_t202" style="position:absolute;margin-left:0;margin-top:23.05pt;width:325.5pt;height:190.5pt;z-index:251687936;visibility:visible;mso-wrap-style:square;mso-width-percent:0;mso-height-percent:0;mso-wrap-distance-left:9pt;mso-wrap-distance-top:3.6pt;mso-wrap-distance-right:9pt;mso-wrap-distance-bottom:3.6pt;mso-position-horizontal:left;mso-position-horizontal-relative:margin;mso-position-vertical:absolute;mso-position-vertical-relative:text;mso-width-percent:0;mso-height-percent:0;mso-width-relative:margin;mso-height-relative:margin;v-text-anchor:top" o:gfxdata="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">
                 <v:textbox>
                   <w:txbxContent>
                     <w:p>
@@ -7109,15 +7365,15 @@
       <w:r>
         <w:t>Contacts</w:t>
       </w:r>
-      <w:bookmarkEnd w:id="25"/>
+      <w:bookmarkEnd w:id="24"/>
     </w:p>
     <w:p/>
-    <w:bookmarkStart w:id="26" w:name="_Toc440754180"/>
     <w:p>
       <w:pPr>
         <w:pStyle w:val="berschrift31"/>
         <w:outlineLvl w:val="2"/>
       </w:pPr>
+      <w:bookmarkStart w:id="25" w:name="_Toc440754180"/>
       <w:r>
         <w:rPr>
           <w:noProof/>
@@ -7990,7 +8246,7 @@
           </mc:Choice>
           <mc:Fallback>
             <w:pict>
-              <v:shape w14:anchorId="6E62F9FA" id="_x0000_s1031" type="#_x0000_t202" style="position:absolute;margin-left:0;margin-top:26.45pt;width:363.75pt;height:366pt;z-index:251681792;visibility:visible;mso-wrap-style:square;mso-width-percent:0;mso-height-percent:0;mso-wrap-distance-left:9pt;mso-wrap-distance-top:3.6pt;mso-wrap-distance-right:9pt;mso-wrap-distance-bottom:3.6pt;mso-position-horizontal:left;mso-position-horizontal-relative:margin;mso-position-vertical:absolute;mso-position-vertical-relative:text;mso-width-percent:0;mso-height-percent:0;mso-width-relative:margin;mso-height-relative:margin;v-text-anchor:top" o:gfxdata="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">
+              <v:shape w14:anchorId="1291D1D9" id="_x0000_s1031" type="#_x0000_t202" style="position:absolute;margin-left:0;margin-top:26.45pt;width:363.75pt;height:366pt;z-index:251681792;visibility:visible;mso-wrap-style:square;mso-width-percent:0;mso-height-percent:0;mso-wrap-distance-left:9pt;mso-wrap-distance-top:3.6pt;mso-wrap-distance-right:9pt;mso-wrap-distance-bottom:3.6pt;mso-position-horizontal:left;mso-position-horizontal-relative:margin;mso-position-vertical:absolute;mso-position-vertical-relative:text;mso-width-percent:0;mso-height-percent:0;mso-width-relative:margin;mso-height-relative:margin;v-text-anchor:top" o:gfxdata="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">
                 <v:textbox>
                   <w:txbxContent>
                     <w:p>
@@ -8809,7 +9065,7 @@
       <w:r>
         <w:t>Events</w:t>
       </w:r>
-      <w:bookmarkEnd w:id="26"/>
+      <w:bookmarkEnd w:id="25"/>
     </w:p>
     <w:p/>
     <w:p/>
@@ -8819,12 +9075,12 @@
     <w:p/>
     <w:p/>
     <w:p/>
-    <w:bookmarkStart w:id="27" w:name="_Toc440754181"/>
     <w:p>
       <w:pPr>
         <w:pStyle w:val="berschrift31"/>
         <w:outlineLvl w:val="2"/>
       </w:pPr>
+      <w:bookmarkStart w:id="26" w:name="_Toc440754181"/>
       <w:r>
         <w:rPr>
           <w:noProof/>
@@ -9440,7 +9696,7 @@
           </mc:Choice>
           <mc:Fallback>
             <w:pict>
-              <v:shape w14:anchorId="6BA6FAB0" id="_x0000_s1032" type="#_x0000_t202" style="position:absolute;margin-left:0;margin-top:23.3pt;width:369.75pt;height:258.75pt;z-index:251683840;visibility:visible;mso-wrap-style:square;mso-width-percent:0;mso-height-percent:0;mso-wrap-distance-left:9pt;mso-wrap-distance-top:3.6pt;mso-wrap-distance-right:9pt;mso-wrap-distance-bottom:3.6pt;mso-position-horizontal:left;mso-position-horizontal-relative:margin;mso-position-vertical:absolute;mso-position-vertical-relative:text;mso-width-percent:0;mso-height-percent:0;mso-width-relative:margin;mso-height-relative:margin;v-text-anchor:top" o:gfxdata="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">
+              <v:shape w14:anchorId="5DB10193" id="_x0000_s1032" type="#_x0000_t202" style="position:absolute;margin-left:0;margin-top:23.3pt;width:369.75pt;height:258.75pt;z-index:251683840;visibility:visible;mso-wrap-style:square;mso-width-percent:0;mso-height-percent:0;mso-wrap-distance-left:9pt;mso-wrap-distance-top:3.6pt;mso-wrap-distance-right:9pt;mso-wrap-distance-bottom:3.6pt;mso-position-horizontal:left;mso-position-horizontal-relative:margin;mso-position-vertical:absolute;mso-position-vertical-relative:text;mso-width-percent:0;mso-height-percent:0;mso-width-relative:margin;mso-height-relative:margin;v-text-anchor:top" o:gfxdata="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">
                 <v:textbox>
                   <w:txbxContent>
                     <w:p>
@@ -10002,17 +10258,17 @@
       <w:r>
         <w:t>Items</w:t>
       </w:r>
-      <w:bookmarkEnd w:id="27"/>
+      <w:bookmarkEnd w:id="26"/>
     </w:p>
     <w:p/>
     <w:p/>
     <w:p/>
-    <w:bookmarkStart w:id="28" w:name="_Toc440754182"/>
     <w:p>
       <w:pPr>
         <w:pStyle w:val="berschrift31"/>
         <w:outlineLvl w:val="2"/>
       </w:pPr>
+      <w:bookmarkStart w:id="27" w:name="_Toc440754182"/>
       <w:r>
         <w:rPr>
           <w:noProof/>
@@ -10761,7 +11017,7 @@
           </mc:Choice>
           <mc:Fallback>
             <w:pict>
-              <v:shape w14:anchorId="3B670696" id="_x0000_s1033" type="#_x0000_t202" style="position:absolute;margin-left:.2pt;margin-top:23.05pt;width:5in;height:324.75pt;z-index:251685888;visibility:visible;mso-wrap-style:square;mso-width-percent:0;mso-height-percent:0;mso-wrap-distance-left:9pt;mso-wrap-distance-top:3.6pt;mso-wrap-distance-right:9pt;mso-wrap-distance-bottom:3.6pt;mso-position-horizontal:absolute;mso-position-horizontal-relative:margin;mso-position-vertical:absolute;mso-position-vertical-relative:text;mso-width-percent:0;mso-height-percent:0;mso-width-relative:margin;mso-height-relative:margin;v-text-anchor:top" o:gfxdata="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">
+              <v:shape w14:anchorId="222C1332" id="_x0000_s1033" type="#_x0000_t202" style="position:absolute;margin-left:.2pt;margin-top:23.05pt;width:5in;height:324.75pt;z-index:251685888;visibility:visible;mso-wrap-style:square;mso-width-percent:0;mso-height-percent:0;mso-wrap-distance-left:9pt;mso-wrap-distance-top:3.6pt;mso-wrap-distance-right:9pt;mso-wrap-distance-bottom:3.6pt;mso-position-horizontal:absolute;mso-position-horizontal-relative:margin;mso-position-vertical:absolute;mso-position-vertical-relative:text;mso-width-percent:0;mso-height-percent:0;mso-width-relative:margin;mso-height-relative:margin;v-text-anchor:top" o:gfxdata="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">
                 <v:textbox>
                   <w:txbxContent>
                     <w:p>
@@ -11456,418 +11712,462 @@
       <w:r>
         <w:t>Users</w:t>
       </w:r>
-      <w:bookmarkEnd w:id="28"/>
+      <w:bookmarkEnd w:id="27"/>
     </w:p>
     <w:p/>
     <w:p>
       <w:pPr>
         <w:pStyle w:val="berschrift21"/>
       </w:pPr>
-      <w:bookmarkStart w:id="29" w:name="_Toc440754183"/>
+      <w:bookmarkStart w:id="28" w:name="_Toc440754183"/>
       <w:r>
         <w:t>2.4 F</w:t>
       </w:r>
       <w:r>
         <w:t>unktion</w:t>
+      </w:r>
+      <w:bookmarkEnd w:id="28"/>
+    </w:p>
+    <w:p>
+      <w:r>
+        <w:t>Als zentral</w:t>
+      </w:r>
+      <w:r>
+        <w:t>e Steuerdatei wird die index.html</w:t>
+      </w:r>
+      <w:r>
+        <w:t xml:space="preserve"> im Basisverzei</w:t>
+      </w:r>
+      <w:r>
+        <w:t>chnis des Webservers verwendet. Mit HTML und CSS wird die Webseite generell konstruiert</w:t>
+      </w:r>
+      <w:r>
+        <w:t>, mit JavaScript werden die Interaktionen zwischen User und Webseite durchgeführt. JavaScript kommuniziert anschließend mit PHP-Seiten, welche serverseitig die Verbindung zur MYSQL Datenbank herstellen und notwendige Datensätze aufbereiten bzw. bereitstellen. Die Ergebnisse werden anschließend mit JavaScript</w:t>
+      </w:r>
+      <w:r>
+        <w:t xml:space="preserve"> und HTML</w:t>
+      </w:r>
+      <w:r>
+        <w:t xml:space="preserve"> visualisiert.</w:t>
+      </w:r>
+    </w:p>
+    <w:p>
+      <w:pPr>
+        <w:pStyle w:val="berschrift21"/>
+      </w:pPr>
+      <w:bookmarkStart w:id="29" w:name="_Toc440754184"/>
+      <w:r>
+        <w:t xml:space="preserve">2.5 </w:t>
+      </w:r>
+      <w:r>
+        <w:t>Background-Engine</w:t>
       </w:r>
       <w:bookmarkEnd w:id="29"/>
     </w:p>
     <w:p>
       <w:r>
-        <w:t>Als zentral</w:t>
-      </w:r>
-      <w:r>
-        <w:t>e Steuerdatei wird die index.html</w:t>
-      </w:r>
-      <w:r>
-        <w:t xml:space="preserve"> im Basisverzei</w:t>
-      </w:r>
-      <w:r>
-        <w:t>chnis des Webservers verwendet. Mit HTML und CSS wird die Webseite generell konstruiert</w:t>
-      </w:r>
-      <w:r>
-        <w:t>, mit JavaScript werden die Interaktionen zwischen User und Webseite durchgeführt. JavaScript kommuniziert anschließend mit PHP-Seiten, welche serverseitig die Verbindung zur MYSQL Datenbank herstellen und notwendige Datensätze aufbereiten bzw. bereitstellen. Die Ergebnisse werden anschließend mit JavaScript</w:t>
-      </w:r>
-      <w:r>
-        <w:t xml:space="preserve"> und HTML</w:t>
-      </w:r>
-      <w:r>
-        <w:t xml:space="preserve"> visualisiert.</w:t>
+        <w:t xml:space="preserve">Wir haben versucht die Anwendung so einfach wie möglich zu gestalten was bedeutet, dass wir Aspekte wie Sicherheit und Angriffsschutz völlig außer Acht gelassen haben. Da wir ausschließlich mit HTML, JavaScript und PHP arbeiten, sind keine speziellen Anforderungen </w:t>
+      </w:r>
+      <w:r>
+        <w:lastRenderedPageBreak/>
+        <w:t xml:space="preserve">am Background vonnöten. Es werden PostRequests im JavaScript erzeugt, welche dann mittels PHP bearbeitet und mit einem HTTP Response beantwortet werden. </w:t>
       </w:r>
     </w:p>
+    <w:p/>
     <w:p>
       <w:pPr>
-        <w:pStyle w:val="berschrift21"/>
-      </w:pPr>
-      <w:bookmarkStart w:id="30" w:name="_Toc440754184"/>
-      <w:r>
-        <w:t xml:space="preserve">2.5 </w:t>
-      </w:r>
-      <w:r>
-        <w:t>Background-Engine</w:t>
+        <w:pStyle w:val="berschrift11"/>
+      </w:pPr>
+      <w:bookmarkStart w:id="30" w:name="_Toc440754185"/>
+      <w:r>
+        <w:lastRenderedPageBreak/>
+        <w:t>3. Implementierun</w:t>
+      </w:r>
+      <w:r>
+        <w:t>g</w:t>
       </w:r>
       <w:bookmarkEnd w:id="30"/>
     </w:p>
     <w:p>
       <w:r>
-        <w:t xml:space="preserve">Wir haben versucht die Anwendung so einfach wie möglich zu gestalten was bedeutet, dass wir Aspekte wie Sicherheit und Angriffsschutz völlig außer Acht gelassen haben. Da wir ausschließlich mit HTML, JavaScript und PHP arbeiten, sind keine speziellen Anforderungen </w:t>
-      </w:r>
+        <w:t xml:space="preserve">Ich bin bei der Implementierung den Weg vom statischen HTML in den Templates zum dynamischen Inhalt gegangen. Die Platzhalter wurden nach und nach </w:t>
+      </w:r>
+      <w:proofErr w:type="spellStart"/>
+      <w:r>
+        <w:t>zunachst</w:t>
+      </w:r>
+      <w:proofErr w:type="spellEnd"/>
+      <w:r>
+        <w:t xml:space="preserve"> mit statischem, </w:t>
+      </w:r>
+      <w:proofErr w:type="spellStart"/>
+      <w:r>
+        <w:t>spater</w:t>
+      </w:r>
+      <w:proofErr w:type="spellEnd"/>
+      <w:r>
+        <w:t xml:space="preserve"> dann mit dynamischem Code direkt aus der Datenbank versorgt. Die Entscheidung, ein Obertemplate mit mehreren Untertemplates zu verwenden, stellte sich schnell als gut heraus. Aufgrund der modularen </w:t>
+      </w:r>
+      <w:proofErr w:type="spellStart"/>
+      <w:r>
+        <w:t>Templatestruktur</w:t>
+      </w:r>
+      <w:proofErr w:type="spellEnd"/>
+      <w:r>
+        <w:t xml:space="preserve"> ist es </w:t>
+      </w:r>
+      <w:proofErr w:type="spellStart"/>
+      <w:r>
+        <w:t>moglich</w:t>
+      </w:r>
+      <w:proofErr w:type="spellEnd"/>
+      <w:r>
+        <w:t xml:space="preserve"> gewesen, die einzelnen Bereiche nach und nach zu implementieren. Ich habe mir folgende Programmlogik erdacht. Beim Aufruf der Seite werden </w:t>
+      </w:r>
+      <w:proofErr w:type="spellStart"/>
+      <w:r>
+        <w:t>zunachst</w:t>
+      </w:r>
+      <w:proofErr w:type="spellEnd"/>
+      <w:r>
+        <w:t xml:space="preserve"> die </w:t>
+      </w:r>
+      <w:proofErr w:type="spellStart"/>
+      <w:r>
+        <w:t>Blogeintrage</w:t>
+      </w:r>
+      <w:proofErr w:type="spellEnd"/>
+      <w:r>
+        <w:t xml:space="preserve"> </w:t>
+      </w:r>
+      <w:proofErr w:type="spellStart"/>
+      <w:r>
+        <w:t>fur</w:t>
+      </w:r>
+      <w:proofErr w:type="spellEnd"/>
+      <w:r>
+        <w:t xml:space="preserve"> den aktuellen Monat angezeigt. Per Auswahl im Content-Menu (rechtes Menu) </w:t>
+      </w:r>
+      <w:proofErr w:type="spellStart"/>
+      <w:r>
+        <w:t>lat</w:t>
+      </w:r>
+      <w:proofErr w:type="spellEnd"/>
+      <w:r>
+        <w:t xml:space="preserve"> sich ein anderer Monat zur Anzeige bringen. Ein Blogeintrag besteht </w:t>
+      </w:r>
+      <w:proofErr w:type="spellStart"/>
+      <w:r>
+        <w:t>Uberschrift</w:t>
+      </w:r>
+      <w:proofErr w:type="spellEnd"/>
+      <w:r>
+        <w:t xml:space="preserve">, dem Text sowie einigen Buttons. Blogger erhalten Buttons zum Editieren und </w:t>
+      </w:r>
+      <w:proofErr w:type="spellStart"/>
+      <w:r>
+        <w:t>Loschen</w:t>
+      </w:r>
+      <w:proofErr w:type="spellEnd"/>
+      <w:r>
+        <w:t xml:space="preserve"> der </w:t>
+      </w:r>
+      <w:proofErr w:type="spellStart"/>
+      <w:r>
+        <w:t>Blogeintrage</w:t>
+      </w:r>
+      <w:proofErr w:type="spellEnd"/>
+      <w:r>
+        <w:t xml:space="preserve">. Blogger und registrierte Benutzer haben die </w:t>
+      </w:r>
+      <w:proofErr w:type="spellStart"/>
+      <w:r>
+        <w:t>Moglichkeit</w:t>
+      </w:r>
+      <w:proofErr w:type="spellEnd"/>
+      <w:r>
+        <w:t xml:space="preserve">, Kommentare anzulegen, jeder hat die </w:t>
+      </w:r>
+      <w:proofErr w:type="spellStart"/>
+      <w:r>
+        <w:t>Moglichkeit</w:t>
+      </w:r>
+      <w:proofErr w:type="spellEnd"/>
+      <w:r>
+        <w:t>, Kommentare anzuzeigen. Der Zugriff auf die Buttons wird anhand des Userlevels dynamisch berechnet, ebenso werden die Kommentarbuttons deaktiviert, sobald ein Kommentar angelegt wurde. Die </w:t>
+      </w:r>
+      <w:proofErr w:type="spellStart"/>
+      <w:r>
+        <w:t>Uberprufung</w:t>
+      </w:r>
+      <w:proofErr w:type="spellEnd"/>
+      <w:r>
+        <w:t xml:space="preserve"> der Anzahl erfolgt stets dynamisch beim Anzeigen der </w:t>
+      </w:r>
+      <w:proofErr w:type="spellStart"/>
+      <w:r>
+        <w:t>Blogeintrage</w:t>
+      </w:r>
+      <w:proofErr w:type="spellEnd"/>
+      <w:r>
+        <w:t>.</w:t>
+      </w:r>
+    </w:p>
+    <w:p>
+      <w:r>
+        <w:t xml:space="preserve">Das Profil, welches </w:t>
+      </w:r>
+      <w:proofErr w:type="spellStart"/>
+      <w:r>
+        <w:t>fur</w:t>
+      </w:r>
+      <w:proofErr w:type="spellEnd"/>
+      <w:r>
+        <w:t xml:space="preserve"> </w:t>
+      </w:r>
+      <w:proofErr w:type="spellStart"/>
+      <w:r>
+        <w:t>Blogeintrage</w:t>
+      </w:r>
+      <w:proofErr w:type="spellEnd"/>
+      <w:r>
+        <w:t xml:space="preserve"> eingebunden wird, nennt sich </w:t>
+      </w:r>
+      <w:proofErr w:type="spellStart"/>
+      <w:r>
+        <w:t>blog.tpl</w:t>
+      </w:r>
+      <w:proofErr w:type="spellEnd"/>
+      <w:r>
+        <w:t xml:space="preserve">. Die </w:t>
+      </w:r>
+      <w:proofErr w:type="spellStart"/>
+      <w:r>
+        <w:t>Kommentareanzeige</w:t>
+      </w:r>
+      <w:proofErr w:type="spellEnd"/>
+      <w:r>
+        <w:t xml:space="preserve"> sowie das </w:t>
+      </w:r>
+      <w:proofErr w:type="spellStart"/>
+      <w:r>
+        <w:t>formular</w:t>
+      </w:r>
+      <w:proofErr w:type="spellEnd"/>
+      <w:r>
+        <w:t xml:space="preserve"> zum Anlegen/Editieren neuer Kommentare wird nicht durch ein Template gesteuert, es wird durch </w:t>
+      </w:r>
+      <w:proofErr w:type="spellStart"/>
+      <w:r>
+        <w:t>Javascript</w:t>
+      </w:r>
+      <w:proofErr w:type="spellEnd"/>
+      <w:r>
+        <w:t xml:space="preserve"> generiert. Durch </w:t>
+      </w:r>
+      <w:proofErr w:type="spellStart"/>
+      <w:r>
+        <w:t>Parameterubergabe</w:t>
+      </w:r>
+      <w:proofErr w:type="spellEnd"/>
+      <w:r>
+        <w:t xml:space="preserve"> ist sichergestellt, dass die </w:t>
+      </w:r>
+      <w:proofErr w:type="spellStart"/>
+      <w:r>
+        <w:t>UserID</w:t>
+      </w:r>
+      <w:proofErr w:type="spellEnd"/>
+      <w:r>
+        <w:t xml:space="preserve"> und die </w:t>
+      </w:r>
+      <w:proofErr w:type="spellStart"/>
+      <w:r>
+        <w:t>PostID</w:t>
+      </w:r>
+      <w:proofErr w:type="spellEnd"/>
+      <w:r>
+        <w:t xml:space="preserve"> mit </w:t>
+      </w:r>
+      <w:proofErr w:type="spellStart"/>
+      <w:r>
+        <w:t>ubertragen</w:t>
+      </w:r>
+      <w:proofErr w:type="spellEnd"/>
+      <w:r>
+        <w:t xml:space="preserve"> werden. Dadurch </w:t>
+      </w:r>
+      <w:proofErr w:type="spellStart"/>
+      <w:r>
+        <w:t>konnen</w:t>
+      </w:r>
+      <w:proofErr w:type="spellEnd"/>
+      <w:r>
+        <w:t xml:space="preserve"> der Kommentier-Button direkt deaktiviert und die Kommentaranzahl direkt </w:t>
+      </w:r>
+      <w:proofErr w:type="spellStart"/>
+      <w:r>
+        <w:t>ubernommen</w:t>
+      </w:r>
+      <w:proofErr w:type="spellEnd"/>
+      <w:r>
+        <w:t xml:space="preserve"> werden.</w:t>
+      </w:r>
+    </w:p>
+    <w:p>
+      <w:r>
+        <w:t xml:space="preserve">Zudem ist eine kleine Benutzerverwaltung implementiert. Registrierte Benutzer (inklusive Blogger) haben die </w:t>
+      </w:r>
+      <w:proofErr w:type="spellStart"/>
+      <w:r>
+        <w:t>Moglichkeit</w:t>
+      </w:r>
+      <w:proofErr w:type="spellEnd"/>
+      <w:r>
+        <w:t xml:space="preserve">, im Profil ihren Anzeigenamen sowie das eigene Passwort zu andern. Die Administratoren hingegen haben die </w:t>
+      </w:r>
+      <w:proofErr w:type="spellStart"/>
+      <w:r>
+        <w:t>Moglichkeit</w:t>
+      </w:r>
+      <w:proofErr w:type="spellEnd"/>
+      <w:r>
+        <w:t xml:space="preserve">, den Aktivierungsstatus der User sowie </w:t>
+      </w:r>
+      <w:proofErr w:type="spellStart"/>
+      <w:r>
+        <w:t>samtliche</w:t>
+      </w:r>
+      <w:proofErr w:type="spellEnd"/>
+      <w:r>
+        <w:t xml:space="preserve"> Anzeigenamen und </w:t>
+      </w:r>
+      <w:proofErr w:type="spellStart"/>
+      <w:r>
+        <w:t>Passworter</w:t>
+      </w:r>
+      <w:proofErr w:type="spellEnd"/>
+      <w:r>
+        <w:t xml:space="preserve"> zu andern. Dazu wurden die beiden Templates </w:t>
+      </w:r>
+      <w:proofErr w:type="spellStart"/>
+      <w:r>
+        <w:t>profil.tpl</w:t>
+      </w:r>
+      <w:proofErr w:type="spellEnd"/>
+      <w:r>
+        <w:t xml:space="preserve"> und </w:t>
+      </w:r>
+      <w:proofErr w:type="spellStart"/>
+      <w:r>
+        <w:t>adminprofile.tpl</w:t>
+      </w:r>
+      <w:proofErr w:type="spellEnd"/>
+      <w:r>
+        <w:t xml:space="preserve"> angelegt.</w:t>
+      </w:r>
+    </w:p>
+    <w:p>
+      <w:proofErr w:type="spellStart"/>
+      <w:r>
+        <w:t>Fur</w:t>
+      </w:r>
+      <w:proofErr w:type="spellEnd"/>
+      <w:r>
+        <w:t xml:space="preserve"> jede Aktion, die durch den Benutzer </w:t>
+      </w:r>
+      <w:proofErr w:type="spellStart"/>
+      <w:r>
+        <w:t>ausgeubt</w:t>
+      </w:r>
+      <w:proofErr w:type="spellEnd"/>
+      <w:r>
+        <w:t xml:space="preserve"> werden kann ist ein Template hinterlegt. Viele davon werden aber wenig verwendet. </w:t>
+      </w:r>
+      <w:proofErr w:type="spellStart"/>
+      <w:r>
+        <w:t>Activate.tpl</w:t>
+      </w:r>
+      <w:proofErr w:type="spellEnd"/>
+      <w:r>
+        <w:t xml:space="preserve"> wird beispielsweise bei der Aktivierung der User verwendet, </w:t>
+      </w:r>
+      <w:proofErr w:type="spellStart"/>
+      <w:r>
+        <w:t>setup.tpl</w:t>
+      </w:r>
+      <w:proofErr w:type="spellEnd"/>
+      <w:r>
+        <w:t xml:space="preserve"> nur beim Einrichten der Datenbank.</w:t>
+      </w:r>
+    </w:p>
+    <w:p>
+      <w:r>
+        <w:t>Der RSS-Feed wird ebenfalls durch ein Template realisiert, es werden hier die gleichen Daten wie beim Anzeigen des Blogs aus der Datenbank geholt und nur durch das Template in eine andere Darstellung gebracht.</w:t>
+      </w:r>
+    </w:p>
+    <w:p>
+      <w:pPr>
+        <w:pStyle w:val="berschrift21"/>
+      </w:pPr>
+      <w:bookmarkStart w:id="31" w:name="_Toc440754186"/>
+      <w:bookmarkStart w:id="32" w:name="_Toc321140625"/>
       <w:r>
         <w:lastRenderedPageBreak/>
-        <w:t xml:space="preserve">am Background vonnöten. Es werden PostRequests im JavaScript erzeugt, welche dann mittels PHP bearbeitet und mit einem HTTP Response beantwortet werden. </w:t>
-      </w:r>
-    </w:p>
-    <w:p/>
-    <w:p>
-      <w:pPr>
-        <w:pStyle w:val="berschrift11"/>
-      </w:pPr>
-      <w:bookmarkStart w:id="31" w:name="_Toc440754185"/>
-      <w:r>
-        <w:lastRenderedPageBreak/>
-        <w:t>3. Implementierun</w:t>
-      </w:r>
-      <w:r>
-        <w:t>g</w:t>
+        <w:t xml:space="preserve">3.1 </w:t>
+      </w:r>
+      <w:r>
+        <w:t>Abweichungen vom Entwurf</w:t>
       </w:r>
       <w:bookmarkEnd w:id="31"/>
     </w:p>
     <w:p>
-      <w:r>
-        <w:t xml:space="preserve">Ich bin bei der Implementierung den Weg vom statischen HTML in den Templates zum dynamischen Inhalt gegangen. Die Platzhalter wurden nach und nach </w:t>
-      </w:r>
-      <w:proofErr w:type="spellStart"/>
-      <w:r>
-        <w:t>zunachst</w:t>
-      </w:r>
-      <w:proofErr w:type="spellEnd"/>
-      <w:r>
-        <w:t xml:space="preserve"> mit statischem, </w:t>
-      </w:r>
-      <w:proofErr w:type="spellStart"/>
-      <w:r>
-        <w:t>spater</w:t>
-      </w:r>
-      <w:proofErr w:type="spellEnd"/>
-      <w:r>
-        <w:t xml:space="preserve"> dann mit dynamischem Code direkt aus der Datenbank versorgt. Die Entscheidung, ein Obertemplate mit mehreren Untertemplates zu verwenden, stellte sich schnell als gut heraus. Aufgrund der modularen </w:t>
-      </w:r>
-      <w:proofErr w:type="spellStart"/>
-      <w:r>
-        <w:t>Templatestruktur</w:t>
-      </w:r>
-      <w:proofErr w:type="spellEnd"/>
-      <w:r>
-        <w:t xml:space="preserve"> ist es </w:t>
-      </w:r>
-      <w:proofErr w:type="spellStart"/>
-      <w:r>
-        <w:t>moglich</w:t>
-      </w:r>
-      <w:proofErr w:type="spellEnd"/>
-      <w:r>
-        <w:t xml:space="preserve"> gewesen, die einzelnen Bereiche nach und nach zu implementieren. Ich habe mir folgende Programmlogik erdacht. Beim Aufruf der Seite werden </w:t>
-      </w:r>
-      <w:proofErr w:type="spellStart"/>
-      <w:r>
-        <w:t>zunachst</w:t>
-      </w:r>
-      <w:proofErr w:type="spellEnd"/>
-      <w:r>
-        <w:t xml:space="preserve"> die </w:t>
-      </w:r>
-      <w:proofErr w:type="spellStart"/>
-      <w:r>
-        <w:t>Blogeintrage</w:t>
-      </w:r>
-      <w:proofErr w:type="spellEnd"/>
-      <w:r>
-        <w:t xml:space="preserve"> </w:t>
-      </w:r>
-      <w:proofErr w:type="spellStart"/>
-      <w:r>
-        <w:t>fur</w:t>
-      </w:r>
-      <w:proofErr w:type="spellEnd"/>
-      <w:r>
-        <w:t xml:space="preserve"> den aktuellen Monat angezeigt. Per Auswahl im Content-Menu (rechtes Menu) </w:t>
-      </w:r>
-      <w:proofErr w:type="spellStart"/>
-      <w:r>
-        <w:t>lat</w:t>
-      </w:r>
-      <w:proofErr w:type="spellEnd"/>
-      <w:r>
-        <w:t xml:space="preserve"> sich ein anderer Monat zur Anzeige bringen. Ein Blogeintrag besteht </w:t>
-      </w:r>
-      <w:proofErr w:type="spellStart"/>
-      <w:r>
-        <w:t>Uberschrift</w:t>
-      </w:r>
-      <w:proofErr w:type="spellEnd"/>
-      <w:r>
-        <w:t xml:space="preserve">, dem Text sowie einigen Buttons. Blogger erhalten Buttons zum Editieren und </w:t>
-      </w:r>
-      <w:proofErr w:type="spellStart"/>
-      <w:r>
-        <w:t>Loschen</w:t>
-      </w:r>
-      <w:proofErr w:type="spellEnd"/>
-      <w:r>
-        <w:t xml:space="preserve"> der </w:t>
-      </w:r>
-      <w:proofErr w:type="spellStart"/>
-      <w:r>
-        <w:t>Blogeintrage</w:t>
-      </w:r>
-      <w:proofErr w:type="spellEnd"/>
-      <w:r>
-        <w:t xml:space="preserve">. Blogger und registrierte Benutzer haben die </w:t>
-      </w:r>
-      <w:proofErr w:type="spellStart"/>
-      <w:r>
-        <w:t>Moglichkeit</w:t>
-      </w:r>
-      <w:proofErr w:type="spellEnd"/>
-      <w:r>
-        <w:t xml:space="preserve">, Kommentare anzulegen, jeder hat die </w:t>
-      </w:r>
-      <w:proofErr w:type="spellStart"/>
-      <w:r>
-        <w:t>Moglichkeit</w:t>
-      </w:r>
-      <w:proofErr w:type="spellEnd"/>
-      <w:r>
-        <w:t>, Kommentare anzuzeigen. Der Zugriff auf die Buttons wird anhand des Userlevels dynamisch berechnet, ebenso werden die Kommentarbuttons deaktiviert, sobald ein Kommentar angelegt wurde. Die </w:t>
-      </w:r>
-      <w:proofErr w:type="spellStart"/>
-      <w:r>
-        <w:t>Uberprufung</w:t>
-      </w:r>
-      <w:proofErr w:type="spellEnd"/>
-      <w:r>
-        <w:t xml:space="preserve"> der Anzahl erfolgt stets dynamisch beim Anzeigen der </w:t>
-      </w:r>
-      <w:proofErr w:type="spellStart"/>
-      <w:r>
-        <w:t>Blogeintrage</w:t>
-      </w:r>
-      <w:proofErr w:type="spellEnd"/>
-      <w:r>
-        <w:t>.</w:t>
+      <w:pPr>
+        <w:rPr>
+          <w:b/>
+          <w:u w:val="single"/>
+        </w:rPr>
+      </w:pPr>
+      <w:r>
+        <w:rPr>
+          <w:b/>
+          <w:u w:val="single"/>
+        </w:rPr>
+        <w:t xml:space="preserve">Zu </w:t>
+      </w:r>
+      <w:r>
+        <w:rPr>
+          <w:b/>
+          <w:u w:val="single"/>
+        </w:rPr>
+        <w:t>1.4.6:</w:t>
       </w:r>
     </w:p>
     <w:p>
       <w:r>
-        <w:t xml:space="preserve">Das Profil, welches </w:t>
-      </w:r>
-      <w:proofErr w:type="spellStart"/>
-      <w:r>
-        <w:t>fur</w:t>
-      </w:r>
-      <w:proofErr w:type="spellEnd"/>
-      <w:r>
-        <w:t xml:space="preserve"> </w:t>
-      </w:r>
-      <w:proofErr w:type="spellStart"/>
-      <w:r>
-        <w:t>Blogeintrage</w:t>
-      </w:r>
-      <w:proofErr w:type="spellEnd"/>
-      <w:r>
-        <w:t xml:space="preserve"> eingebunden wird, nennt sich </w:t>
-      </w:r>
-      <w:proofErr w:type="spellStart"/>
-      <w:r>
-        <w:t>blog.tpl</w:t>
-      </w:r>
-      <w:proofErr w:type="spellEnd"/>
-      <w:r>
-        <w:t xml:space="preserve">. Die </w:t>
-      </w:r>
-      <w:proofErr w:type="spellStart"/>
-      <w:r>
-        <w:t>Kommentareanzeige</w:t>
-      </w:r>
-      <w:proofErr w:type="spellEnd"/>
-      <w:r>
-        <w:t xml:space="preserve"> sowie das </w:t>
-      </w:r>
-      <w:proofErr w:type="spellStart"/>
-      <w:r>
-        <w:t>formular</w:t>
-      </w:r>
-      <w:proofErr w:type="spellEnd"/>
-      <w:r>
-        <w:t xml:space="preserve"> zum Anlegen/Editieren neuer Kommentare wird nicht durch ein Template gesteuert, es wird durch </w:t>
-      </w:r>
-      <w:proofErr w:type="spellStart"/>
-      <w:r>
-        <w:t>Javascript</w:t>
-      </w:r>
-      <w:proofErr w:type="spellEnd"/>
-      <w:r>
-        <w:t xml:space="preserve"> generiert. Durch </w:t>
-      </w:r>
-      <w:proofErr w:type="spellStart"/>
-      <w:r>
-        <w:t>Parameterubergabe</w:t>
-      </w:r>
-      <w:proofErr w:type="spellEnd"/>
-      <w:r>
-        <w:t xml:space="preserve"> ist sichergestellt, dass die </w:t>
-      </w:r>
-      <w:proofErr w:type="spellStart"/>
-      <w:r>
-        <w:t>UserID</w:t>
-      </w:r>
-      <w:proofErr w:type="spellEnd"/>
-      <w:r>
-        <w:t xml:space="preserve"> und die </w:t>
-      </w:r>
-      <w:proofErr w:type="spellStart"/>
-      <w:r>
-        <w:t>PostID</w:t>
-      </w:r>
-      <w:proofErr w:type="spellEnd"/>
-      <w:r>
-        <w:t xml:space="preserve"> mit </w:t>
-      </w:r>
-      <w:proofErr w:type="spellStart"/>
-      <w:r>
-        <w:t>ubertragen</w:t>
-      </w:r>
-      <w:proofErr w:type="spellEnd"/>
-      <w:r>
-        <w:t xml:space="preserve"> werden. Dadurch </w:t>
-      </w:r>
-      <w:proofErr w:type="spellStart"/>
-      <w:r>
-        <w:t>konnen</w:t>
-      </w:r>
-      <w:proofErr w:type="spellEnd"/>
-      <w:r>
-        <w:t xml:space="preserve"> der Kommentier-Button direkt deaktiviert und die Kommentaranzahl direkt </w:t>
-      </w:r>
-      <w:proofErr w:type="spellStart"/>
-      <w:r>
-        <w:t>ubernommen</w:t>
-      </w:r>
-      <w:proofErr w:type="spellEnd"/>
-      <w:r>
-        <w:t xml:space="preserve"> werden.</w:t>
+        <w:t xml:space="preserve">Statt der Backend-Logik mit </w:t>
+      </w:r>
+      <w:r>
+        <w:t>JavaScript</w:t>
+      </w:r>
+      <w:r>
+        <w:t xml:space="preserve"> haben wir uns dann doch für PHP entschieden, da Thomas hier schon Vorkenntnisse mitbrachte und der Server auf dem die Anwendung läuft PHP unterstützt, jedoch kein Node.js.</w:t>
       </w:r>
     </w:p>
     <w:p>
       <w:r>
-        <w:t xml:space="preserve">Zudem ist eine kleine Benutzerverwaltung implementiert. Registrierte Benutzer (inklusive Blogger) haben die </w:t>
-      </w:r>
-      <w:proofErr w:type="spellStart"/>
-      <w:r>
-        <w:t>Moglichkeit</w:t>
-      </w:r>
-      <w:proofErr w:type="spellEnd"/>
-      <w:r>
-        <w:t xml:space="preserve">, im Profil ihren Anzeigenamen sowie das eigene Passwort zu andern. Die Administratoren hingegen haben die </w:t>
-      </w:r>
-      <w:proofErr w:type="spellStart"/>
-      <w:r>
-        <w:t>Moglichkeit</w:t>
-      </w:r>
-      <w:proofErr w:type="spellEnd"/>
-      <w:r>
-        <w:t xml:space="preserve">, den Aktivierungsstatus der User sowie </w:t>
-      </w:r>
-      <w:proofErr w:type="spellStart"/>
-      <w:r>
-        <w:t>samtliche</w:t>
-      </w:r>
-      <w:proofErr w:type="spellEnd"/>
-      <w:r>
-        <w:t xml:space="preserve"> Anzeigenamen und </w:t>
-      </w:r>
-      <w:proofErr w:type="spellStart"/>
-      <w:r>
-        <w:t>Passworter</w:t>
-      </w:r>
-      <w:proofErr w:type="spellEnd"/>
-      <w:r>
-        <w:t xml:space="preserve"> zu andern. Dazu wurden die beiden Templates </w:t>
-      </w:r>
-      <w:proofErr w:type="spellStart"/>
-      <w:r>
-        <w:t>profil.tpl</w:t>
-      </w:r>
-      <w:proofErr w:type="spellEnd"/>
-      <w:r>
-        <w:t xml:space="preserve"> und </w:t>
-      </w:r>
-      <w:proofErr w:type="spellStart"/>
-      <w:r>
-        <w:t>adminprofile.tpl</w:t>
-      </w:r>
-      <w:proofErr w:type="spellEnd"/>
-      <w:r>
-        <w:t xml:space="preserve"> angelegt.</w:t>
-      </w:r>
-    </w:p>
-    <w:p>
-      <w:proofErr w:type="spellStart"/>
-      <w:r>
-        <w:t>Fur</w:t>
-      </w:r>
-      <w:proofErr w:type="spellEnd"/>
-      <w:r>
-        <w:t xml:space="preserve"> jede Aktion, die durch den Benutzer </w:t>
-      </w:r>
-      <w:proofErr w:type="spellStart"/>
-      <w:r>
-        <w:t>ausgeubt</w:t>
-      </w:r>
-      <w:proofErr w:type="spellEnd"/>
-      <w:r>
-        <w:t xml:space="preserve"> werden kann ist ein Template hinterlegt. Viele davon werden aber wenig verwendet. </w:t>
-      </w:r>
-      <w:proofErr w:type="spellStart"/>
-      <w:r>
-        <w:t>Activate.tpl</w:t>
-      </w:r>
-      <w:proofErr w:type="spellEnd"/>
-      <w:r>
-        <w:t xml:space="preserve"> wird beispielsweise bei der Aktivierung der User verwendet, </w:t>
-      </w:r>
-      <w:proofErr w:type="spellStart"/>
-      <w:r>
-        <w:t>setup.tpl</w:t>
-      </w:r>
-      <w:proofErr w:type="spellEnd"/>
-      <w:r>
-        <w:t xml:space="preserve"> nur beim Einrichten der Datenbank.</w:t>
-      </w:r>
-    </w:p>
-    <w:p>
-      <w:r>
-        <w:t>Der RSS-Feed wird ebenfalls durch ein Template realisiert, es werden hier die gleichen Daten wie beim Anzeigen des Blogs aus der Datenbank geholt und nur durch das Template in eine andere Darstellung gebracht.</w:t>
-      </w:r>
-    </w:p>
-    <w:p>
-      <w:pPr>
-        <w:pStyle w:val="berschrift21"/>
-      </w:pPr>
-      <w:bookmarkStart w:id="32" w:name="_Toc321140625"/>
-      <w:bookmarkStart w:id="33" w:name="_Toc440754186"/>
-      <w:r>
-        <w:lastRenderedPageBreak/>
-        <w:t xml:space="preserve">3.1 </w:t>
-      </w:r>
-      <w:r>
-        <w:t>Abweichungen vom Entwurf</w:t>
-      </w:r>
+        <w:t xml:space="preserve">Wir setzten PHP ein, indem wir Anfragen vom </w:t>
+      </w:r>
+      <w:r>
+        <w:t>JavaScript</w:t>
+      </w:r>
+      <w:r>
+        <w:t xml:space="preserve"> an P</w:t>
+      </w:r>
+      <w:bookmarkStart w:id="33" w:name="_GoBack"/>
       <w:bookmarkEnd w:id="33"/>
-    </w:p>
-    <w:p>
-      <w:r>
-        <w:t>- folgt -</w:t>
+      <w:r>
+        <w:t>HP Dateien senden, welche dann Daten aus der DB holen und sie zurückliefern.</w:t>
       </w:r>
     </w:p>
     <w:p>
@@ -11885,7 +12185,44 @@
     </w:p>
     <w:p>
       <w:r>
-        <w:t>- folgt -</w:t>
+        <w:rPr>
+          <w:noProof/>
+        </w:rPr>
+        <w:drawing>
+          <wp:inline distT="0" distB="0" distL="0" distR="0">
+            <wp:extent cx="5204460" cy="796290"/>
+            <wp:effectExtent l="0" t="0" r="0" b="3810"/>
+            <wp:docPr id="7" name="Grafik 7"/>
+            <wp:cNvGraphicFramePr>
+              <a:graphicFrameLocks xmlns:a="http://schemas.openxmlformats.org/drawingml/2006/main" noChangeAspect="1"/>
+            </wp:cNvGraphicFramePr>
+            <a:graphic xmlns:a="http://schemas.openxmlformats.org/drawingml/2006/main">
+              <a:graphicData uri="http://schemas.openxmlformats.org/drawingml/2006/picture">
+                <pic:pic xmlns:pic="http://schemas.openxmlformats.org/drawingml/2006/picture">
+                  <pic:nvPicPr>
+                    <pic:cNvPr id="7" name="programmlogik.png"/>
+                    <pic:cNvPicPr/>
+                  </pic:nvPicPr>
+                  <pic:blipFill>
+                    <a:blip r:embed="rId13"/>
+                    <a:stretch>
+                      <a:fillRect/>
+                    </a:stretch>
+                  </pic:blipFill>
+                  <pic:spPr>
+                    <a:xfrm>
+                      <a:off x="0" y="0"/>
+                      <a:ext cx="5204460" cy="796290"/>
+                    </a:xfrm>
+                    <a:prstGeom prst="rect">
+                      <a:avLst/>
+                    </a:prstGeom>
+                  </pic:spPr>
+                </pic:pic>
+              </a:graphicData>
+            </a:graphic>
+          </wp:inline>
+        </w:drawing>
       </w:r>
     </w:p>
     <w:p>
@@ -11944,16 +12281,7 @@
         </w:numPr>
       </w:pPr>
       <w:r>
-        <w:t>Voraussetzung</w:t>
-      </w:r>
-      <w:r>
-        <w:t xml:space="preserve">: Node.js und Grunt </w:t>
-      </w:r>
-      <w:r>
-        <w:t>müssen</w:t>
-      </w:r>
-      <w:r>
-        <w:t xml:space="preserve"> installiert sein</w:t>
+        <w:t>Voraussetzung: Node.js und Grunt müssen installiert sein</w:t>
       </w:r>
     </w:p>
     <w:p>
@@ -11965,13 +12293,7 @@
         </w:numPr>
       </w:pPr>
       <w:r>
-        <w:t xml:space="preserve">Datenbank muss </w:t>
-      </w:r>
-      <w:r>
-        <w:t>vorhanden</w:t>
-      </w:r>
-      <w:r>
-        <w:t xml:space="preserve"> sein (siehe Exportdatei) -&gt; in der config.php kann man die Einstellungen zur DB machen</w:t>
+        <w:t>Datenbank muss vorhanden sein (siehe Exportdatei) -&gt; in der config.php kann man die Einstellungen zur DB machen</w:t>
       </w:r>
     </w:p>
     <w:p>
@@ -11983,10 +12305,7 @@
         </w:numPr>
       </w:pPr>
       <w:r>
-        <w:t>Es muss ein PHP</w:t>
-      </w:r>
-      <w:r>
-        <w:t xml:space="preserve"> Server laufen</w:t>
+        <w:t>Es muss ein PHP Server laufen</w:t>
       </w:r>
     </w:p>
     <w:p>
@@ -12010,13 +12329,7 @@
         </w:numPr>
       </w:pPr>
       <w:r>
-        <w:t xml:space="preserve">dann "grunt" ausführen (hbs und less werden </w:t>
-      </w:r>
-      <w:r>
-        <w:t>kompiliert</w:t>
-      </w:r>
-      <w:r>
-        <w:t>) (Es wird ein lokaler Server gestartet, das ist nur für Entwicklung)</w:t>
+        <w:t>dann "grunt" ausführen (hbs und less werden kompiliert) (Es wird ein lokaler Server gestartet, das ist nur für Entwicklung)</w:t>
       </w:r>
     </w:p>
     <w:p>
@@ -12044,7 +12357,7 @@
       </w:r>
     </w:p>
     <w:sectPr>
-      <w:headerReference w:type="default" r:id="rId12"/>
+      <w:headerReference w:type="default" r:id="rId14"/>
       <w:pgSz w:w="11907" w:h="16839" w:code="9"/>
       <w:pgMar w:top="1148" w:right="700" w:bottom="2296" w:left="3011" w:header="1148" w:footer="709" w:gutter="0"/>
       <w:pgNumType w:start="1"/>
@@ -12296,25 +12609,51 @@
           <w:r>
             <w:instrText xml:space="preserve"> If </w:instrText>
           </w:r>
-          <w:fldSimple w:instr=" STYLEREF  &quot;Überschrift 11&quot;  \* MERGEFORMAT ">
-            <w:r>
-              <w:rPr>
-                <w:noProof/>
-              </w:rPr>
-              <w:instrText>3. Implementierung</w:instrText>
-            </w:r>
-          </w:fldSimple>
+          <w:r>
+            <w:fldChar w:fldCharType="begin"/>
+          </w:r>
+          <w:r>
+            <w:instrText xml:space="preserve"> STYLEREF  "Überschrift 11"  \* MERGEFORMAT </w:instrText>
+          </w:r>
+          <w:r>
+            <w:fldChar w:fldCharType="separate"/>
+          </w:r>
+          <w:r>
+            <w:rPr>
+              <w:noProof/>
+            </w:rPr>
+            <w:instrText>3. Implementierung</w:instrText>
+          </w:r>
+          <w:r>
+            <w:rPr>
+              <w:noProof/>
+            </w:rPr>
+            <w:fldChar w:fldCharType="end"/>
+          </w:r>
           <w:r>
             <w:instrText>&lt;&gt; “Error*” “</w:instrText>
           </w:r>
-          <w:fldSimple w:instr=" STYLEREF  &quot;Überschrift 11&quot;  \* MERGEFORMAT ">
-            <w:r>
-              <w:rPr>
-                <w:noProof/>
-              </w:rPr>
-              <w:instrText>3. Implementierung</w:instrText>
-            </w:r>
-          </w:fldSimple>
+          <w:r>
+            <w:fldChar w:fldCharType="begin"/>
+          </w:r>
+          <w:r>
+            <w:instrText xml:space="preserve"> STYLEREF  "Überschrift 11"  \* MERGEFORMAT </w:instrText>
+          </w:r>
+          <w:r>
+            <w:fldChar w:fldCharType="separate"/>
+          </w:r>
+          <w:r>
+            <w:rPr>
+              <w:noProof/>
+            </w:rPr>
+            <w:instrText>3. Implementierung</w:instrText>
+          </w:r>
+          <w:r>
+            <w:rPr>
+              <w:noProof/>
+            </w:rPr>
+            <w:fldChar w:fldCharType="end"/>
+          </w:r>
           <w:r>
             <w:instrText xml:space="preserve"> </w:instrText>
           </w:r>
@@ -13076,7 +13415,7 @@
         <w:rFonts w:ascii="Courier New" w:hAnsi="Courier New" w:cs="Courier New" w:hint="default"/>
       </w:rPr>
     </w:lvl>
-    <w:lvl w:ilvl="2" w:tplc="04070005" w:tentative="1">
+    <w:lvl w:ilvl="2" w:tplc="04070005">
       <w:start w:val="1"/>
       <w:numFmt w:val="bullet"/>
       <w:lvlText w:val=""/>
@@ -16602,9 +16941,9 @@
   <w:font w:name="Tahoma">
     <w:panose1 w:val="020B0604030504040204"/>
     <w:charset w:val="00"/>
-    <w:family w:val="swiss"/>
+    <w:family w:val="auto"/>
     <w:pitch w:val="variable"/>
-    <w:sig w:usb0="E1002EFF" w:usb1="C000605B" w:usb2="00000029" w:usb3="00000000" w:csb0="000101FF" w:csb1="00000000"/>
+    <w:sig w:usb0="00000003" w:usb1="00000000" w:usb2="00000000" w:usb3="00000000" w:csb0="00000001" w:csb1="00000000"/>
   </w:font>
   <w:font w:name="Cambria Math">
     <w:panose1 w:val="02040503050406030204"/>
@@ -16705,6 +17044,7 @@
     <w:rsid w:val="00F7448E"/>
     <w:rsid w:val="00F86C98"/>
     <w:rsid w:val="00FD008E"/>
+    <w:rsid w:val="00FD5A77"/>
   </w:rsids>
   <m:mathPr>
     <m:mathFont m:val="Cambria Math"/>
@@ -17720,7 +18060,7 @@
 </file>
 
 <file path=customXml/itemProps3.xml><?xml version="1.0" encoding="utf-8"?>
-<ds:datastoreItem xmlns:ds="http://schemas.openxmlformats.org/officeDocument/2006/customXml" ds:itemID="{4CD976BF-EB20-4CA0-A492-527D8C493E90}">
+<ds:datastoreItem xmlns:ds="http://schemas.openxmlformats.org/officeDocument/2006/customXml" ds:itemID="{B77D7835-B68B-49B6-B7B4-60990F80B6E0}">
   <ds:schemaRefs>
     <ds:schemaRef ds:uri="http://schemas.openxmlformats.org/officeDocument/2006/bibliography"/>
   </ds:schemaRefs>

</xml_diff>

<commit_message>
weiteres an der doku
</commit_message>
<xml_diff>
--- a/Dokumentation.docx
+++ b/Dokumentation.docx
@@ -725,6 +725,10 @@
               </mc:Choice>
               <mc:Fallback>
                 <w:pict>
+                  <v:shapetype id="_x0000_t202" coordsize="21600,21600" o:spt="202" path="m,l,21600r21600,l21600,xe">
+                    <v:stroke joinstyle="miter"/>
+                    <v:path gradientshapeok="t" o:connecttype="rect"/>
+                  </v:shapetype>
                   <v:shape id="Textfeld 15" o:spid="_x0000_s1027" type="#_x0000_t202" alt="Kontaktinformationen" style="position:absolute;margin-left:0;margin-top:0;width:540pt;height:139.8pt;z-index:251675648;visibility:visible;mso-wrap-style:square;mso-width-percent:1282;mso-height-percent:200;mso-wrap-distance-left:9pt;mso-wrap-distance-top:0;mso-wrap-distance-right:9pt;mso-wrap-distance-bottom:0;mso-position-horizontal:center;mso-position-horizontal-relative:page;mso-position-vertical:bottom;mso-position-vertical-relative:margin;mso-width-percent:1282;mso-height-percent:200;mso-width-relative:margin;mso-height-relative:margin;v-text-anchor:bottom" o:gfxdata="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" o:allowoverlap="f" filled="f" stroked="f" strokeweight=".5pt">
                     <v:textbox inset="0,0,0,0">
                       <w:txbxContent>
@@ -3644,12 +3648,12 @@
         </w:sectPr>
       </w:pPr>
     </w:p>
+    <w:bookmarkStart w:id="0" w:name="_Toc321140622"/>
+    <w:bookmarkStart w:id="1" w:name="_Toc440754158"/>
     <w:p>
       <w:pPr>
         <w:pStyle w:val="berschrift11"/>
       </w:pPr>
-      <w:bookmarkStart w:id="0" w:name="_Toc321140622"/>
-      <w:bookmarkStart w:id="1" w:name="_Toc440754158"/>
       <w:r>
         <w:rPr>
           <w:noProof/>
@@ -4791,11 +4795,9 @@
       <w:r>
         <w:t xml:space="preserve">1.4.7 </w:t>
       </w:r>
-      <w:proofErr w:type="spellStart"/>
       <w:r>
         <w:t>Pickaday</w:t>
       </w:r>
-      <w:proofErr w:type="spellEnd"/>
       <w:r>
         <w:t xml:space="preserve"> Datepicker</w:t>
       </w:r>
@@ -4803,23 +4805,7 @@
     </w:p>
     <w:p>
       <w:r>
-        <w:t xml:space="preserve">Ein kleiner Datepicker, ohne </w:t>
-      </w:r>
-      <w:proofErr w:type="spellStart"/>
-      <w:r>
-        <w:t>Abhängikeiten</w:t>
-      </w:r>
-      <w:proofErr w:type="spellEnd"/>
-      <w:r>
-        <w:t xml:space="preserve"> (wie </w:t>
-      </w:r>
-      <w:proofErr w:type="spellStart"/>
-      <w:r>
-        <w:t>jQuery</w:t>
-      </w:r>
-      <w:proofErr w:type="spellEnd"/>
-      <w:r>
-        <w:t xml:space="preserve"> o.ä.), der einfach einzubinden und zu stylen ist.</w:t>
+        <w:t>Ein kleiner Datepicker, ohne Abhängikeiten (wie jQuery o.ä.), der einfach einzubinden und zu stylen ist.</w:t>
       </w:r>
     </w:p>
     <w:p>
@@ -4854,15 +4840,7 @@
     </w:p>
     <w:p>
       <w:r>
-        <w:t xml:space="preserve">MySQL ist eines der weltweit verbreitetsten relationalen Datenbankverwaltungssysteme. Es ist als Open-Source-Software sowie als kommerzielle </w:t>
-      </w:r>
-      <w:proofErr w:type="spellStart"/>
-      <w:r>
-        <w:t>Enterpriseversion</w:t>
-      </w:r>
-      <w:proofErr w:type="spellEnd"/>
-      <w:r>
-        <w:t xml:space="preserve"> für verschiedene Betriebssysteme verfügbar und bildet die Grundlage für viele dynamische Webauftritte.</w:t>
+        <w:t>MySQL ist eines der weltweit verbreitetsten relationalen Datenbankverwaltungssysteme. Es ist als Open-Source-Software sowie als kommerzielle Enterpriseversion für verschiedene Betriebssysteme verfügbar und bildet die Grundlage für viele dynamische Webauftritte.</w:t>
       </w:r>
     </w:p>
     <w:p>
@@ -5305,15 +5283,7 @@
         <w:t xml:space="preserve">tmp </w:t>
       </w:r>
       <w:r>
-        <w:t xml:space="preserve">(Output Verzeichnis für </w:t>
-      </w:r>
-      <w:proofErr w:type="spellStart"/>
-      <w:r>
-        <w:t>deploybare</w:t>
-      </w:r>
-      <w:proofErr w:type="spellEnd"/>
-      <w:r>
-        <w:t xml:space="preserve"> Webanwendung)</w:t>
+        <w:t>(Output Verzeichnis für deploybare Webanwendung)</w:t>
       </w:r>
     </w:p>
     <w:p>
@@ -5324,14 +5294,12 @@
           <w:numId w:val="19"/>
         </w:numPr>
       </w:pPr>
-      <w:proofErr w:type="spellStart"/>
       <w:r>
         <w:rPr>
           <w:b/>
         </w:rPr>
         <w:t>dev</w:t>
       </w:r>
-      <w:proofErr w:type="spellEnd"/>
       <w:r>
         <w:t xml:space="preserve"> (Arbeitsverzeichnis)</w:t>
       </w:r>
@@ -5344,30 +5312,14 @@
           <w:numId w:val="19"/>
         </w:numPr>
       </w:pPr>
-      <w:proofErr w:type="spellStart"/>
       <w:r>
         <w:rPr>
           <w:b/>
         </w:rPr>
-        <w:t>assets</w:t>
-      </w:r>
-      <w:proofErr w:type="spellEnd"/>
-      <w:r>
-        <w:rPr>
-          <w:b/>
-        </w:rPr>
-        <w:t xml:space="preserve"> </w:t>
-      </w:r>
-      <w:r>
-        <w:t xml:space="preserve">(Bilder, </w:t>
-      </w:r>
-      <w:proofErr w:type="spellStart"/>
-      <w:r>
-        <w:t>favicon</w:t>
-      </w:r>
-      <w:proofErr w:type="spellEnd"/>
-      <w:r>
-        <w:t xml:space="preserve"> usw.)</w:t>
+        <w:t xml:space="preserve">assets </w:t>
+      </w:r>
+      <w:r>
+        <w:t>(Bilder, favicon usw.)</w:t>
       </w:r>
     </w:p>
     <w:p>
@@ -5378,19 +5330,11 @@
           <w:numId w:val="19"/>
         </w:numPr>
       </w:pPr>
-      <w:proofErr w:type="spellStart"/>
       <w:r>
         <w:rPr>
           <w:b/>
         </w:rPr>
-        <w:t>js</w:t>
-      </w:r>
-      <w:proofErr w:type="spellEnd"/>
-      <w:r>
-        <w:rPr>
-          <w:b/>
-        </w:rPr>
-        <w:t xml:space="preserve"> </w:t>
+        <w:t xml:space="preserve">js </w:t>
       </w:r>
     </w:p>
     <w:p>
@@ -5401,19 +5345,11 @@
           <w:numId w:val="19"/>
         </w:numPr>
       </w:pPr>
-      <w:proofErr w:type="spellStart"/>
       <w:r>
         <w:rPr>
           <w:b/>
         </w:rPr>
-        <w:t>partials</w:t>
-      </w:r>
-      <w:proofErr w:type="spellEnd"/>
-      <w:r>
-        <w:rPr>
-          <w:b/>
-        </w:rPr>
-        <w:t xml:space="preserve"> </w:t>
+        <w:t xml:space="preserve">partials </w:t>
       </w:r>
       <w:r>
         <w:t>(handlebars Bausteine)</w:t>
@@ -5427,14 +5363,12 @@
           <w:numId w:val="19"/>
         </w:numPr>
       </w:pPr>
-      <w:proofErr w:type="spellStart"/>
       <w:r>
         <w:rPr>
           <w:b/>
         </w:rPr>
         <w:t>php</w:t>
       </w:r>
-      <w:proofErr w:type="spellEnd"/>
     </w:p>
     <w:p>
       <w:pPr>
@@ -5444,19 +5378,11 @@
           <w:numId w:val="19"/>
         </w:numPr>
       </w:pPr>
-      <w:proofErr w:type="spellStart"/>
       <w:r>
         <w:rPr>
           <w:b/>
         </w:rPr>
-        <w:t>styles</w:t>
-      </w:r>
-      <w:proofErr w:type="spellEnd"/>
-      <w:r>
-        <w:rPr>
-          <w:b/>
-        </w:rPr>
-        <w:t xml:space="preserve"> </w:t>
+        <w:t xml:space="preserve">styles </w:t>
       </w:r>
       <w:r>
         <w:t>(less Dateien)</w:t>
@@ -5482,11 +5408,9 @@
           <w:numId w:val="19"/>
         </w:numPr>
       </w:pPr>
-      <w:proofErr w:type="spellStart"/>
       <w:r>
         <w:t>Package.json</w:t>
       </w:r>
-      <w:proofErr w:type="spellEnd"/>
     </w:p>
     <w:p/>
     <w:p>
@@ -5677,12 +5601,12 @@
         <w:ind w:left="60"/>
       </w:pPr>
     </w:p>
+    <w:bookmarkStart w:id="23" w:name="_Toc440754178"/>
     <w:p>
       <w:pPr>
         <w:pStyle w:val="berschrift31"/>
         <w:outlineLvl w:val="2"/>
       </w:pPr>
-      <w:bookmarkStart w:id="23" w:name="_Toc440754178"/>
       <w:r>
         <w:rPr>
           <w:noProof/>
@@ -5816,27 +5740,8 @@
                                 <w:sz w:val="16"/>
                                 <w:szCs w:val="16"/>
                               </w:rPr>
-                              <w:t xml:space="preserve">  `</w:t>
+                              <w:t xml:space="preserve">  `Event_ID` </w:t>
                             </w:r>
-                            <w:proofErr w:type="spellStart"/>
-                            <w:r>
-                              <w:rPr>
-                                <w:rFonts w:ascii="Courier New" w:hAnsi="Courier New"/>
-                                <w:sz w:val="16"/>
-                                <w:szCs w:val="16"/>
-                              </w:rPr>
-                              <w:t>Event_ID</w:t>
-                            </w:r>
-                            <w:proofErr w:type="spellEnd"/>
-                            <w:r>
-                              <w:rPr>
-                                <w:rFonts w:ascii="Courier New" w:hAnsi="Courier New"/>
-                                <w:sz w:val="16"/>
-                                <w:szCs w:val="16"/>
-                              </w:rPr>
-                              <w:t xml:space="preserve">` </w:t>
-                            </w:r>
-                            <w:proofErr w:type="spellStart"/>
                             <w:proofErr w:type="gramStart"/>
                             <w:r>
                               <w:rPr>
@@ -5844,16 +5749,7 @@
                                 <w:sz w:val="16"/>
                                 <w:szCs w:val="16"/>
                               </w:rPr>
-                              <w:t>int</w:t>
-                            </w:r>
-                            <w:proofErr w:type="spellEnd"/>
-                            <w:r>
-                              <w:rPr>
-                                <w:rFonts w:ascii="Courier New" w:hAnsi="Courier New"/>
-                                <w:sz w:val="16"/>
-                                <w:szCs w:val="16"/>
-                              </w:rPr>
-                              <w:t>(</w:t>
+                              <w:t>int(</w:t>
                             </w:r>
                             <w:proofErr w:type="gramEnd"/>
                             <w:r>
@@ -5879,27 +5775,8 @@
                                 <w:sz w:val="16"/>
                                 <w:szCs w:val="16"/>
                               </w:rPr>
-                              <w:t xml:space="preserve">  `</w:t>
+                              <w:t xml:space="preserve">  `User_ID` </w:t>
                             </w:r>
-                            <w:proofErr w:type="spellStart"/>
-                            <w:r>
-                              <w:rPr>
-                                <w:rFonts w:ascii="Courier New" w:hAnsi="Courier New"/>
-                                <w:sz w:val="16"/>
-                                <w:szCs w:val="16"/>
-                              </w:rPr>
-                              <w:t>User_ID</w:t>
-                            </w:r>
-                            <w:proofErr w:type="spellEnd"/>
-                            <w:r>
-                              <w:rPr>
-                                <w:rFonts w:ascii="Courier New" w:hAnsi="Courier New"/>
-                                <w:sz w:val="16"/>
-                                <w:szCs w:val="16"/>
-                              </w:rPr>
-                              <w:t xml:space="preserve">` </w:t>
-                            </w:r>
-                            <w:proofErr w:type="spellStart"/>
                             <w:proofErr w:type="gramStart"/>
                             <w:r>
                               <w:rPr>
@@ -5907,16 +5784,7 @@
                                 <w:sz w:val="16"/>
                                 <w:szCs w:val="16"/>
                               </w:rPr>
-                              <w:t>int</w:t>
-                            </w:r>
-                            <w:proofErr w:type="spellEnd"/>
-                            <w:r>
-                              <w:rPr>
-                                <w:rFonts w:ascii="Courier New" w:hAnsi="Courier New"/>
-                                <w:sz w:val="16"/>
-                                <w:szCs w:val="16"/>
-                              </w:rPr>
-                              <w:t>(</w:t>
+                              <w:t>int(</w:t>
                             </w:r>
                             <w:proofErr w:type="gramEnd"/>
                             <w:r>
@@ -5942,27 +5810,8 @@
                                 <w:sz w:val="16"/>
                                 <w:szCs w:val="16"/>
                               </w:rPr>
-                              <w:t xml:space="preserve">  `</w:t>
+                              <w:t xml:space="preserve">  `status` </w:t>
                             </w:r>
-                            <w:proofErr w:type="spellStart"/>
-                            <w:r>
-                              <w:rPr>
-                                <w:rFonts w:ascii="Courier New" w:hAnsi="Courier New"/>
-                                <w:sz w:val="16"/>
-                                <w:szCs w:val="16"/>
-                              </w:rPr>
-                              <w:t>status</w:t>
-                            </w:r>
-                            <w:proofErr w:type="spellEnd"/>
-                            <w:r>
-                              <w:rPr>
-                                <w:rFonts w:ascii="Courier New" w:hAnsi="Courier New"/>
-                                <w:sz w:val="16"/>
-                                <w:szCs w:val="16"/>
-                              </w:rPr>
-                              <w:t xml:space="preserve">` </w:t>
-                            </w:r>
-                            <w:proofErr w:type="spellStart"/>
                             <w:proofErr w:type="gramStart"/>
                             <w:r>
                               <w:rPr>
@@ -5970,16 +5819,7 @@
                                 <w:sz w:val="16"/>
                                 <w:szCs w:val="16"/>
                               </w:rPr>
-                              <w:t>varchar</w:t>
-                            </w:r>
-                            <w:proofErr w:type="spellEnd"/>
-                            <w:r>
-                              <w:rPr>
-                                <w:rFonts w:ascii="Courier New" w:hAnsi="Courier New"/>
-                                <w:sz w:val="16"/>
-                                <w:szCs w:val="16"/>
-                              </w:rPr>
-                              <w:t>(</w:t>
+                              <w:t>varchar(</w:t>
                             </w:r>
                             <w:proofErr w:type="gramEnd"/>
                             <w:r>
@@ -5988,25 +5828,7 @@
                                 <w:sz w:val="16"/>
                                 <w:szCs w:val="16"/>
                               </w:rPr>
-                              <w:t xml:space="preserve">50) </w:t>
-                            </w:r>
-                            <w:proofErr w:type="spellStart"/>
-                            <w:r>
-                              <w:rPr>
-                                <w:rFonts w:ascii="Courier New" w:hAnsi="Courier New"/>
-                                <w:sz w:val="16"/>
-                                <w:szCs w:val="16"/>
-                              </w:rPr>
-                              <w:t>default</w:t>
-                            </w:r>
-                            <w:proofErr w:type="spellEnd"/>
-                            <w:r>
-                              <w:rPr>
-                                <w:rFonts w:ascii="Courier New" w:hAnsi="Courier New"/>
-                                <w:sz w:val="16"/>
-                                <w:szCs w:val="16"/>
-                              </w:rPr>
-                              <w:t xml:space="preserve"> NULL,</w:t>
+                              <w:t>50) default NULL,</w:t>
                             </w:r>
                           </w:p>
                           <w:p>
@@ -6023,43 +5845,7 @@
                                 <w:sz w:val="16"/>
                                 <w:szCs w:val="16"/>
                               </w:rPr>
-                              <w:t xml:space="preserve">  KEY `</w:t>
-                            </w:r>
-                            <w:proofErr w:type="spellStart"/>
-                            <w:r>
-                              <w:rPr>
-                                <w:rFonts w:ascii="Courier New" w:hAnsi="Courier New"/>
-                                <w:sz w:val="16"/>
-                                <w:szCs w:val="16"/>
-                              </w:rPr>
-                              <w:t>Event_ID</w:t>
-                            </w:r>
-                            <w:proofErr w:type="spellEnd"/>
-                            <w:r>
-                              <w:rPr>
-                                <w:rFonts w:ascii="Courier New" w:hAnsi="Courier New"/>
-                                <w:sz w:val="16"/>
-                                <w:szCs w:val="16"/>
-                              </w:rPr>
-                              <w:t>` (`</w:t>
-                            </w:r>
-                            <w:proofErr w:type="spellStart"/>
-                            <w:r>
-                              <w:rPr>
-                                <w:rFonts w:ascii="Courier New" w:hAnsi="Courier New"/>
-                                <w:sz w:val="16"/>
-                                <w:szCs w:val="16"/>
-                              </w:rPr>
-                              <w:t>Event_ID</w:t>
-                            </w:r>
-                            <w:proofErr w:type="spellEnd"/>
-                            <w:r>
-                              <w:rPr>
-                                <w:rFonts w:ascii="Courier New" w:hAnsi="Courier New"/>
-                                <w:sz w:val="16"/>
-                                <w:szCs w:val="16"/>
-                              </w:rPr>
-                              <w:t>`),</w:t>
+                              <w:t xml:space="preserve">  KEY `Event_ID` (`Event_ID`),</w:t>
                             </w:r>
                           </w:p>
                           <w:p>
@@ -6076,43 +5862,7 @@
                                 <w:sz w:val="16"/>
                                 <w:szCs w:val="16"/>
                               </w:rPr>
-                              <w:t xml:space="preserve">  KEY `</w:t>
-                            </w:r>
-                            <w:proofErr w:type="spellStart"/>
-                            <w:r>
-                              <w:rPr>
-                                <w:rFonts w:ascii="Courier New" w:hAnsi="Courier New"/>
-                                <w:sz w:val="16"/>
-                                <w:szCs w:val="16"/>
-                              </w:rPr>
-                              <w:t>User_ID</w:t>
-                            </w:r>
-                            <w:proofErr w:type="spellEnd"/>
-                            <w:r>
-                              <w:rPr>
-                                <w:rFonts w:ascii="Courier New" w:hAnsi="Courier New"/>
-                                <w:sz w:val="16"/>
-                                <w:szCs w:val="16"/>
-                              </w:rPr>
-                              <w:t>` (`</w:t>
-                            </w:r>
-                            <w:proofErr w:type="spellStart"/>
-                            <w:r>
-                              <w:rPr>
-                                <w:rFonts w:ascii="Courier New" w:hAnsi="Courier New"/>
-                                <w:sz w:val="16"/>
-                                <w:szCs w:val="16"/>
-                              </w:rPr>
-                              <w:t>User_ID</w:t>
-                            </w:r>
-                            <w:proofErr w:type="spellEnd"/>
-                            <w:r>
-                              <w:rPr>
-                                <w:rFonts w:ascii="Courier New" w:hAnsi="Courier New"/>
-                                <w:sz w:val="16"/>
-                                <w:szCs w:val="16"/>
-                              </w:rPr>
-                              <w:t>`)</w:t>
+                              <w:t xml:space="preserve">  KEY `User_ID` (`User_ID`)</w:t>
                             </w:r>
                           </w:p>
                           <w:p>
@@ -6129,25 +5879,7 @@
                                 <w:sz w:val="16"/>
                                 <w:szCs w:val="16"/>
                               </w:rPr>
-                              <w:t>) ENGINE=</w:t>
-                            </w:r>
-                            <w:proofErr w:type="spellStart"/>
-                            <w:r>
-                              <w:rPr>
-                                <w:rFonts w:ascii="Courier New" w:hAnsi="Courier New"/>
-                                <w:sz w:val="16"/>
-                                <w:szCs w:val="16"/>
-                              </w:rPr>
-                              <w:t>MyISAM</w:t>
-                            </w:r>
-                            <w:proofErr w:type="spellEnd"/>
-                            <w:r>
-                              <w:rPr>
-                                <w:rFonts w:ascii="Courier New" w:hAnsi="Courier New"/>
-                                <w:sz w:val="16"/>
-                                <w:szCs w:val="16"/>
-                              </w:rPr>
-                              <w:t xml:space="preserve"> DEFAULT CHARSET=utf8;</w:t>
+                              <w:t>) ENGINE=MyISAM DEFAULT CHARSET=utf8;</w:t>
                             </w:r>
                           </w:p>
                         </w:txbxContent>
@@ -6605,12 +6337,12 @@
       <w:bookmarkEnd w:id="23"/>
     </w:p>
     <w:p/>
+    <w:bookmarkStart w:id="24" w:name="_Toc440754179"/>
     <w:p>
       <w:pPr>
         <w:pStyle w:val="berschrift31"/>
         <w:outlineLvl w:val="2"/>
       </w:pPr>
-      <w:bookmarkStart w:id="24" w:name="_Toc440754179"/>
       <w:r>
         <w:rPr>
           <w:noProof/>
@@ -6743,27 +6475,8 @@
                                 <w:sz w:val="16"/>
                                 <w:szCs w:val="16"/>
                               </w:rPr>
-                              <w:t xml:space="preserve">  `</w:t>
+                              <w:t xml:space="preserve">  `User_ID` </w:t>
                             </w:r>
-                            <w:proofErr w:type="spellStart"/>
-                            <w:r>
-                              <w:rPr>
-                                <w:rFonts w:ascii="Courier New" w:hAnsi="Courier New"/>
-                                <w:sz w:val="16"/>
-                                <w:szCs w:val="16"/>
-                              </w:rPr>
-                              <w:t>User_ID</w:t>
-                            </w:r>
-                            <w:proofErr w:type="spellEnd"/>
-                            <w:r>
-                              <w:rPr>
-                                <w:rFonts w:ascii="Courier New" w:hAnsi="Courier New"/>
-                                <w:sz w:val="16"/>
-                                <w:szCs w:val="16"/>
-                              </w:rPr>
-                              <w:t xml:space="preserve">` </w:t>
-                            </w:r>
-                            <w:proofErr w:type="spellStart"/>
                             <w:proofErr w:type="gramStart"/>
                             <w:r>
                               <w:rPr>
@@ -6771,16 +6484,7 @@
                                 <w:sz w:val="16"/>
                                 <w:szCs w:val="16"/>
                               </w:rPr>
-                              <w:t>int</w:t>
-                            </w:r>
-                            <w:proofErr w:type="spellEnd"/>
-                            <w:r>
-                              <w:rPr>
-                                <w:rFonts w:ascii="Courier New" w:hAnsi="Courier New"/>
-                                <w:sz w:val="16"/>
-                                <w:szCs w:val="16"/>
-                              </w:rPr>
-                              <w:t>(</w:t>
+                              <w:t>int(</w:t>
                             </w:r>
                             <w:proofErr w:type="gramEnd"/>
                             <w:r>
@@ -6806,27 +6510,8 @@
                                 <w:sz w:val="16"/>
                                 <w:szCs w:val="16"/>
                               </w:rPr>
-                              <w:t xml:space="preserve">  `</w:t>
+                              <w:t xml:space="preserve">  `Contact_ID` </w:t>
                             </w:r>
-                            <w:proofErr w:type="spellStart"/>
-                            <w:r>
-                              <w:rPr>
-                                <w:rFonts w:ascii="Courier New" w:hAnsi="Courier New"/>
-                                <w:sz w:val="16"/>
-                                <w:szCs w:val="16"/>
-                              </w:rPr>
-                              <w:t>Contact_ID</w:t>
-                            </w:r>
-                            <w:proofErr w:type="spellEnd"/>
-                            <w:r>
-                              <w:rPr>
-                                <w:rFonts w:ascii="Courier New" w:hAnsi="Courier New"/>
-                                <w:sz w:val="16"/>
-                                <w:szCs w:val="16"/>
-                              </w:rPr>
-                              <w:t xml:space="preserve">` </w:t>
-                            </w:r>
-                            <w:proofErr w:type="spellStart"/>
                             <w:proofErr w:type="gramStart"/>
                             <w:r>
                               <w:rPr>
@@ -6834,16 +6519,7 @@
                                 <w:sz w:val="16"/>
                                 <w:szCs w:val="16"/>
                               </w:rPr>
-                              <w:t>int</w:t>
-                            </w:r>
-                            <w:proofErr w:type="spellEnd"/>
-                            <w:r>
-                              <w:rPr>
-                                <w:rFonts w:ascii="Courier New" w:hAnsi="Courier New"/>
-                                <w:sz w:val="16"/>
-                                <w:szCs w:val="16"/>
-                              </w:rPr>
-                              <w:t>(</w:t>
+                              <w:t>int(</w:t>
                             </w:r>
                             <w:proofErr w:type="gramEnd"/>
                             <w:r>
@@ -6869,43 +6545,7 @@
                                 <w:sz w:val="16"/>
                                 <w:szCs w:val="16"/>
                               </w:rPr>
-                              <w:t xml:space="preserve">  KEY `</w:t>
-                            </w:r>
-                            <w:proofErr w:type="spellStart"/>
-                            <w:r>
-                              <w:rPr>
-                                <w:rFonts w:ascii="Courier New" w:hAnsi="Courier New"/>
-                                <w:sz w:val="16"/>
-                                <w:szCs w:val="16"/>
-                              </w:rPr>
-                              <w:t>User_ID</w:t>
-                            </w:r>
-                            <w:proofErr w:type="spellEnd"/>
-                            <w:r>
-                              <w:rPr>
-                                <w:rFonts w:ascii="Courier New" w:hAnsi="Courier New"/>
-                                <w:sz w:val="16"/>
-                                <w:szCs w:val="16"/>
-                              </w:rPr>
-                              <w:t>` (`</w:t>
-                            </w:r>
-                            <w:proofErr w:type="spellStart"/>
-                            <w:r>
-                              <w:rPr>
-                                <w:rFonts w:ascii="Courier New" w:hAnsi="Courier New"/>
-                                <w:sz w:val="16"/>
-                                <w:szCs w:val="16"/>
-                              </w:rPr>
-                              <w:t>User_ID</w:t>
-                            </w:r>
-                            <w:proofErr w:type="spellEnd"/>
-                            <w:r>
-                              <w:rPr>
-                                <w:rFonts w:ascii="Courier New" w:hAnsi="Courier New"/>
-                                <w:sz w:val="16"/>
-                                <w:szCs w:val="16"/>
-                              </w:rPr>
-                              <w:t>`),</w:t>
+                              <w:t xml:space="preserve">  KEY `User_ID` (`User_ID`),</w:t>
                             </w:r>
                           </w:p>
                           <w:p>
@@ -6922,43 +6562,7 @@
                                 <w:sz w:val="16"/>
                                 <w:szCs w:val="16"/>
                               </w:rPr>
-                              <w:t xml:space="preserve">  KEY `</w:t>
-                            </w:r>
-                            <w:proofErr w:type="spellStart"/>
-                            <w:r>
-                              <w:rPr>
-                                <w:rFonts w:ascii="Courier New" w:hAnsi="Courier New"/>
-                                <w:sz w:val="16"/>
-                                <w:szCs w:val="16"/>
-                              </w:rPr>
-                              <w:t>Contact_ID</w:t>
-                            </w:r>
-                            <w:proofErr w:type="spellEnd"/>
-                            <w:r>
-                              <w:rPr>
-                                <w:rFonts w:ascii="Courier New" w:hAnsi="Courier New"/>
-                                <w:sz w:val="16"/>
-                                <w:szCs w:val="16"/>
-                              </w:rPr>
-                              <w:t>` (`</w:t>
-                            </w:r>
-                            <w:proofErr w:type="spellStart"/>
-                            <w:r>
-                              <w:rPr>
-                                <w:rFonts w:ascii="Courier New" w:hAnsi="Courier New"/>
-                                <w:sz w:val="16"/>
-                                <w:szCs w:val="16"/>
-                              </w:rPr>
-                              <w:t>Contact_ID</w:t>
-                            </w:r>
-                            <w:proofErr w:type="spellEnd"/>
-                            <w:r>
-                              <w:rPr>
-                                <w:rFonts w:ascii="Courier New" w:hAnsi="Courier New"/>
-                                <w:sz w:val="16"/>
-                                <w:szCs w:val="16"/>
-                              </w:rPr>
-                              <w:t>`)</w:t>
+                              <w:t xml:space="preserve">  KEY `Contact_ID` (`Contact_ID`)</w:t>
                             </w:r>
                           </w:p>
                           <w:p>
@@ -6974,25 +6578,7 @@
                                 <w:sz w:val="16"/>
                                 <w:szCs w:val="16"/>
                               </w:rPr>
-                              <w:t>) ENGINE=</w:t>
-                            </w:r>
-                            <w:proofErr w:type="spellStart"/>
-                            <w:r>
-                              <w:rPr>
-                                <w:rFonts w:ascii="Courier New" w:hAnsi="Courier New"/>
-                                <w:sz w:val="16"/>
-                                <w:szCs w:val="16"/>
-                              </w:rPr>
-                              <w:t>MyISAM</w:t>
-                            </w:r>
-                            <w:proofErr w:type="spellEnd"/>
-                            <w:r>
-                              <w:rPr>
-                                <w:rFonts w:ascii="Courier New" w:hAnsi="Courier New"/>
-                                <w:sz w:val="16"/>
-                                <w:szCs w:val="16"/>
-                              </w:rPr>
-                              <w:t xml:space="preserve"> DEFAULT CHARSET=utf8;</w:t>
+                              <w:t>) ENGINE=MyISAM DEFAULT CHARSET=utf8;</w:t>
                             </w:r>
                           </w:p>
                         </w:txbxContent>
@@ -7368,12 +6954,12 @@
       <w:bookmarkEnd w:id="24"/>
     </w:p>
     <w:p/>
+    <w:bookmarkStart w:id="25" w:name="_Toc440754180"/>
     <w:p>
       <w:pPr>
         <w:pStyle w:val="berschrift31"/>
         <w:outlineLvl w:val="2"/>
       </w:pPr>
-      <w:bookmarkStart w:id="25" w:name="_Toc440754180"/>
       <w:r>
         <w:rPr>
           <w:noProof/>
@@ -7507,27 +7093,8 @@
                                 <w:sz w:val="16"/>
                                 <w:szCs w:val="16"/>
                               </w:rPr>
-                              <w:t xml:space="preserve">  `</w:t>
+                              <w:t xml:space="preserve">  `Event_ID` </w:t>
                             </w:r>
-                            <w:proofErr w:type="spellStart"/>
-                            <w:r>
-                              <w:rPr>
-                                <w:rFonts w:ascii="Courier New" w:hAnsi="Courier New"/>
-                                <w:sz w:val="16"/>
-                                <w:szCs w:val="16"/>
-                              </w:rPr>
-                              <w:t>Event_ID</w:t>
-                            </w:r>
-                            <w:proofErr w:type="spellEnd"/>
-                            <w:r>
-                              <w:rPr>
-                                <w:rFonts w:ascii="Courier New" w:hAnsi="Courier New"/>
-                                <w:sz w:val="16"/>
-                                <w:szCs w:val="16"/>
-                              </w:rPr>
-                              <w:t xml:space="preserve">` </w:t>
-                            </w:r>
-                            <w:proofErr w:type="spellStart"/>
                             <w:proofErr w:type="gramStart"/>
                             <w:r>
                               <w:rPr>
@@ -7535,16 +7102,7 @@
                                 <w:sz w:val="16"/>
                                 <w:szCs w:val="16"/>
                               </w:rPr>
-                              <w:t>int</w:t>
-                            </w:r>
-                            <w:proofErr w:type="spellEnd"/>
-                            <w:r>
-                              <w:rPr>
-                                <w:rFonts w:ascii="Courier New" w:hAnsi="Courier New"/>
-                                <w:sz w:val="16"/>
-                                <w:szCs w:val="16"/>
-                              </w:rPr>
-                              <w:t>(</w:t>
+                              <w:t>int(</w:t>
                             </w:r>
                             <w:proofErr w:type="gramEnd"/>
                             <w:r>
@@ -7553,25 +7111,7 @@
                                 <w:sz w:val="16"/>
                                 <w:szCs w:val="16"/>
                               </w:rPr>
-                              <w:t xml:space="preserve">11) NOT NULL </w:t>
-                            </w:r>
-                            <w:proofErr w:type="spellStart"/>
-                            <w:r>
-                              <w:rPr>
-                                <w:rFonts w:ascii="Courier New" w:hAnsi="Courier New"/>
-                                <w:sz w:val="16"/>
-                                <w:szCs w:val="16"/>
-                              </w:rPr>
-                              <w:t>auto_increment</w:t>
-                            </w:r>
-                            <w:proofErr w:type="spellEnd"/>
-                            <w:r>
-                              <w:rPr>
-                                <w:rFonts w:ascii="Courier New" w:hAnsi="Courier New"/>
-                                <w:sz w:val="16"/>
-                                <w:szCs w:val="16"/>
-                              </w:rPr>
-                              <w:t>,</w:t>
+                              <w:t>11) NOT NULL auto_increment,</w:t>
                             </w:r>
                           </w:p>
                           <w:p>
@@ -7590,7 +7130,6 @@
                               </w:rPr>
                               <w:t xml:space="preserve">  `Title` </w:t>
                             </w:r>
-                            <w:proofErr w:type="spellStart"/>
                             <w:proofErr w:type="gramStart"/>
                             <w:r>
                               <w:rPr>
@@ -7598,16 +7137,7 @@
                                 <w:sz w:val="16"/>
                                 <w:szCs w:val="16"/>
                               </w:rPr>
-                              <w:t>varchar</w:t>
-                            </w:r>
-                            <w:proofErr w:type="spellEnd"/>
-                            <w:r>
-                              <w:rPr>
-                                <w:rFonts w:ascii="Courier New" w:hAnsi="Courier New"/>
-                                <w:sz w:val="16"/>
-                                <w:szCs w:val="16"/>
-                              </w:rPr>
-                              <w:t>(</w:t>
+                              <w:t>varchar(</w:t>
                             </w:r>
                             <w:proofErr w:type="gramEnd"/>
                             <w:r>
@@ -7635,7 +7165,6 @@
                               </w:rPr>
                               <w:t xml:space="preserve">  `Description` </w:t>
                             </w:r>
-                            <w:proofErr w:type="spellStart"/>
                             <w:proofErr w:type="gramStart"/>
                             <w:r>
                               <w:rPr>
@@ -7643,16 +7172,7 @@
                                 <w:sz w:val="16"/>
                                 <w:szCs w:val="16"/>
                               </w:rPr>
-                              <w:t>varchar</w:t>
-                            </w:r>
-                            <w:proofErr w:type="spellEnd"/>
-                            <w:r>
-                              <w:rPr>
-                                <w:rFonts w:ascii="Courier New" w:hAnsi="Courier New"/>
-                                <w:sz w:val="16"/>
-                                <w:szCs w:val="16"/>
-                              </w:rPr>
-                              <w:t>(</w:t>
+                              <w:t>varchar(</w:t>
                             </w:r>
                             <w:proofErr w:type="gramEnd"/>
                             <w:r>
@@ -7680,7 +7200,6 @@
                               </w:rPr>
                               <w:t xml:space="preserve">  `Street` </w:t>
                             </w:r>
-                            <w:proofErr w:type="spellStart"/>
                             <w:proofErr w:type="gramStart"/>
                             <w:r>
                               <w:rPr>
@@ -7688,16 +7207,7 @@
                                 <w:sz w:val="16"/>
                                 <w:szCs w:val="16"/>
                               </w:rPr>
-                              <w:t>varchar</w:t>
-                            </w:r>
-                            <w:proofErr w:type="spellEnd"/>
-                            <w:r>
-                              <w:rPr>
-                                <w:rFonts w:ascii="Courier New" w:hAnsi="Courier New"/>
-                                <w:sz w:val="16"/>
-                                <w:szCs w:val="16"/>
-                              </w:rPr>
-                              <w:t>(</w:t>
+                              <w:t>varchar(</w:t>
                             </w:r>
                             <w:proofErr w:type="gramEnd"/>
                             <w:r>
@@ -7723,27 +7233,8 @@
                                 <w:sz w:val="16"/>
                                 <w:szCs w:val="16"/>
                               </w:rPr>
-                              <w:t xml:space="preserve">  `</w:t>
+                              <w:t xml:space="preserve">  `Nr` </w:t>
                             </w:r>
-                            <w:proofErr w:type="spellStart"/>
-                            <w:r>
-                              <w:rPr>
-                                <w:rFonts w:ascii="Courier New" w:hAnsi="Courier New"/>
-                                <w:sz w:val="16"/>
-                                <w:szCs w:val="16"/>
-                              </w:rPr>
-                              <w:t>Nr</w:t>
-                            </w:r>
-                            <w:proofErr w:type="spellEnd"/>
-                            <w:r>
-                              <w:rPr>
-                                <w:rFonts w:ascii="Courier New" w:hAnsi="Courier New"/>
-                                <w:sz w:val="16"/>
-                                <w:szCs w:val="16"/>
-                              </w:rPr>
-                              <w:t xml:space="preserve">` </w:t>
-                            </w:r>
-                            <w:proofErr w:type="spellStart"/>
                             <w:proofErr w:type="gramStart"/>
                             <w:r>
                               <w:rPr>
@@ -7751,16 +7242,7 @@
                                 <w:sz w:val="16"/>
                                 <w:szCs w:val="16"/>
                               </w:rPr>
-                              <w:t>varchar</w:t>
-                            </w:r>
-                            <w:proofErr w:type="spellEnd"/>
-                            <w:r>
-                              <w:rPr>
-                                <w:rFonts w:ascii="Courier New" w:hAnsi="Courier New"/>
-                                <w:sz w:val="16"/>
-                                <w:szCs w:val="16"/>
-                              </w:rPr>
-                              <w:t>(</w:t>
+                              <w:t>varchar(</w:t>
                             </w:r>
                             <w:proofErr w:type="gramEnd"/>
                             <w:r>
@@ -7786,27 +7268,8 @@
                                 <w:sz w:val="16"/>
                                 <w:szCs w:val="16"/>
                               </w:rPr>
-                              <w:t xml:space="preserve">  `</w:t>
+                              <w:t xml:space="preserve">  `Postcode` </w:t>
                             </w:r>
-                            <w:proofErr w:type="spellStart"/>
-                            <w:r>
-                              <w:rPr>
-                                <w:rFonts w:ascii="Courier New" w:hAnsi="Courier New"/>
-                                <w:sz w:val="16"/>
-                                <w:szCs w:val="16"/>
-                              </w:rPr>
-                              <w:t>Postcode</w:t>
-                            </w:r>
-                            <w:proofErr w:type="spellEnd"/>
-                            <w:r>
-                              <w:rPr>
-                                <w:rFonts w:ascii="Courier New" w:hAnsi="Courier New"/>
-                                <w:sz w:val="16"/>
-                                <w:szCs w:val="16"/>
-                              </w:rPr>
-                              <w:t xml:space="preserve">` </w:t>
-                            </w:r>
-                            <w:proofErr w:type="spellStart"/>
                             <w:proofErr w:type="gramStart"/>
                             <w:r>
                               <w:rPr>
@@ -7814,16 +7277,7 @@
                                 <w:sz w:val="16"/>
                                 <w:szCs w:val="16"/>
                               </w:rPr>
-                              <w:t>varchar</w:t>
-                            </w:r>
-                            <w:proofErr w:type="spellEnd"/>
-                            <w:r>
-                              <w:rPr>
-                                <w:rFonts w:ascii="Courier New" w:hAnsi="Courier New"/>
-                                <w:sz w:val="16"/>
-                                <w:szCs w:val="16"/>
-                              </w:rPr>
-                              <w:t>(</w:t>
+                              <w:t>varchar(</w:t>
                             </w:r>
                             <w:proofErr w:type="gramEnd"/>
                             <w:r>
@@ -7851,7 +7305,6 @@
                               </w:rPr>
                               <w:t xml:space="preserve">  `City` </w:t>
                             </w:r>
-                            <w:proofErr w:type="spellStart"/>
                             <w:proofErr w:type="gramStart"/>
                             <w:r>
                               <w:rPr>
@@ -7859,16 +7312,7 @@
                                 <w:sz w:val="16"/>
                                 <w:szCs w:val="16"/>
                               </w:rPr>
-                              <w:t>varchar</w:t>
-                            </w:r>
-                            <w:proofErr w:type="spellEnd"/>
-                            <w:r>
-                              <w:rPr>
-                                <w:rFonts w:ascii="Courier New" w:hAnsi="Courier New"/>
-                                <w:sz w:val="16"/>
-                                <w:szCs w:val="16"/>
-                              </w:rPr>
-                              <w:t>(</w:t>
+                              <w:t>varchar(</w:t>
                             </w:r>
                             <w:proofErr w:type="gramEnd"/>
                             <w:r>
@@ -7894,43 +7338,7 @@
                                 <w:sz w:val="16"/>
                                 <w:szCs w:val="16"/>
                               </w:rPr>
-                              <w:t xml:space="preserve">  `</w:t>
-                            </w:r>
-                            <w:proofErr w:type="spellStart"/>
-                            <w:r>
-                              <w:rPr>
-                                <w:rFonts w:ascii="Courier New" w:hAnsi="Courier New"/>
-                                <w:sz w:val="16"/>
-                                <w:szCs w:val="16"/>
-                              </w:rPr>
-                              <w:t>CalendarDate</w:t>
-                            </w:r>
-                            <w:proofErr w:type="spellEnd"/>
-                            <w:r>
-                              <w:rPr>
-                                <w:rFonts w:ascii="Courier New" w:hAnsi="Courier New"/>
-                                <w:sz w:val="16"/>
-                                <w:szCs w:val="16"/>
-                              </w:rPr>
-                              <w:t xml:space="preserve">` </w:t>
-                            </w:r>
-                            <w:proofErr w:type="spellStart"/>
-                            <w:r>
-                              <w:rPr>
-                                <w:rFonts w:ascii="Courier New" w:hAnsi="Courier New"/>
-                                <w:sz w:val="16"/>
-                                <w:szCs w:val="16"/>
-                              </w:rPr>
-                              <w:t>datetime</w:t>
-                            </w:r>
-                            <w:proofErr w:type="spellEnd"/>
-                            <w:r>
-                              <w:rPr>
-                                <w:rFonts w:ascii="Courier New" w:hAnsi="Courier New"/>
-                                <w:sz w:val="16"/>
-                                <w:szCs w:val="16"/>
-                              </w:rPr>
-                              <w:t xml:space="preserve"> NOT NULL,</w:t>
+                              <w:t xml:space="preserve">  `CalendarDate` datetime NOT NULL,</w:t>
                             </w:r>
                           </w:p>
                           <w:p>
@@ -7947,27 +7355,8 @@
                                 <w:sz w:val="16"/>
                                 <w:szCs w:val="16"/>
                               </w:rPr>
-                              <w:t xml:space="preserve">  `</w:t>
+                              <w:t xml:space="preserve">  `User_ID` </w:t>
                             </w:r>
-                            <w:proofErr w:type="spellStart"/>
-                            <w:r>
-                              <w:rPr>
-                                <w:rFonts w:ascii="Courier New" w:hAnsi="Courier New"/>
-                                <w:sz w:val="16"/>
-                                <w:szCs w:val="16"/>
-                              </w:rPr>
-                              <w:t>User_ID</w:t>
-                            </w:r>
-                            <w:proofErr w:type="spellEnd"/>
-                            <w:r>
-                              <w:rPr>
-                                <w:rFonts w:ascii="Courier New" w:hAnsi="Courier New"/>
-                                <w:sz w:val="16"/>
-                                <w:szCs w:val="16"/>
-                              </w:rPr>
-                              <w:t xml:space="preserve">` </w:t>
-                            </w:r>
-                            <w:proofErr w:type="spellStart"/>
                             <w:proofErr w:type="gramStart"/>
                             <w:r>
                               <w:rPr>
@@ -7975,16 +7364,7 @@
                                 <w:sz w:val="16"/>
                                 <w:szCs w:val="16"/>
                               </w:rPr>
-                              <w:t>int</w:t>
-                            </w:r>
-                            <w:proofErr w:type="spellEnd"/>
-                            <w:r>
-                              <w:rPr>
-                                <w:rFonts w:ascii="Courier New" w:hAnsi="Courier New"/>
-                                <w:sz w:val="16"/>
-                                <w:szCs w:val="16"/>
-                              </w:rPr>
-                              <w:t>(</w:t>
+                              <w:t>int(</w:t>
                             </w:r>
                             <w:proofErr w:type="gramEnd"/>
                             <w:r>
@@ -8010,27 +7390,8 @@
                                 <w:sz w:val="16"/>
                                 <w:szCs w:val="16"/>
                               </w:rPr>
-                              <w:t xml:space="preserve">  `</w:t>
+                              <w:t xml:space="preserve">  `MapLink` </w:t>
                             </w:r>
-                            <w:proofErr w:type="spellStart"/>
-                            <w:r>
-                              <w:rPr>
-                                <w:rFonts w:ascii="Courier New" w:hAnsi="Courier New"/>
-                                <w:sz w:val="16"/>
-                                <w:szCs w:val="16"/>
-                              </w:rPr>
-                              <w:t>MapLink</w:t>
-                            </w:r>
-                            <w:proofErr w:type="spellEnd"/>
-                            <w:r>
-                              <w:rPr>
-                                <w:rFonts w:ascii="Courier New" w:hAnsi="Courier New"/>
-                                <w:sz w:val="16"/>
-                                <w:szCs w:val="16"/>
-                              </w:rPr>
-                              <w:t xml:space="preserve">` </w:t>
-                            </w:r>
-                            <w:proofErr w:type="spellStart"/>
                             <w:proofErr w:type="gramStart"/>
                             <w:r>
                               <w:rPr>
@@ -8038,16 +7399,7 @@
                                 <w:sz w:val="16"/>
                                 <w:szCs w:val="16"/>
                               </w:rPr>
-                              <w:t>varchar</w:t>
-                            </w:r>
-                            <w:proofErr w:type="spellEnd"/>
-                            <w:r>
-                              <w:rPr>
-                                <w:rFonts w:ascii="Courier New" w:hAnsi="Courier New"/>
-                                <w:sz w:val="16"/>
-                                <w:szCs w:val="16"/>
-                              </w:rPr>
-                              <w:t>(</w:t>
+                              <w:t>varchar(</w:t>
                             </w:r>
                             <w:proofErr w:type="gramEnd"/>
                             <w:r>
@@ -8056,25 +7408,7 @@
                                 <w:sz w:val="16"/>
                                 <w:szCs w:val="16"/>
                               </w:rPr>
-                              <w:t xml:space="preserve">500) </w:t>
-                            </w:r>
-                            <w:proofErr w:type="spellStart"/>
-                            <w:r>
-                              <w:rPr>
-                                <w:rFonts w:ascii="Courier New" w:hAnsi="Courier New"/>
-                                <w:sz w:val="16"/>
-                                <w:szCs w:val="16"/>
-                              </w:rPr>
-                              <w:t>default</w:t>
-                            </w:r>
-                            <w:proofErr w:type="spellEnd"/>
-                            <w:r>
-                              <w:rPr>
-                                <w:rFonts w:ascii="Courier New" w:hAnsi="Courier New"/>
-                                <w:sz w:val="16"/>
-                                <w:szCs w:val="16"/>
-                              </w:rPr>
-                              <w:t xml:space="preserve"> NULL,</w:t>
+                              <w:t>500) default NULL,</w:t>
                             </w:r>
                           </w:p>
                           <w:p>
@@ -8109,25 +7443,7 @@
                                 <w:sz w:val="16"/>
                                 <w:szCs w:val="16"/>
                               </w:rPr>
-                              <w:t>`</w:t>
-                            </w:r>
-                            <w:proofErr w:type="spellStart"/>
-                            <w:r>
-                              <w:rPr>
-                                <w:rFonts w:ascii="Courier New" w:hAnsi="Courier New"/>
-                                <w:sz w:val="16"/>
-                                <w:szCs w:val="16"/>
-                              </w:rPr>
-                              <w:t>Event_ID</w:t>
-                            </w:r>
-                            <w:proofErr w:type="spellEnd"/>
-                            <w:r>
-                              <w:rPr>
-                                <w:rFonts w:ascii="Courier New" w:hAnsi="Courier New"/>
-                                <w:sz w:val="16"/>
-                                <w:szCs w:val="16"/>
-                              </w:rPr>
-                              <w:t>`),</w:t>
+                              <w:t>`Event_ID`),</w:t>
                             </w:r>
                           </w:p>
                           <w:p>
@@ -8144,43 +7460,7 @@
                                 <w:sz w:val="16"/>
                                 <w:szCs w:val="16"/>
                               </w:rPr>
-                              <w:t xml:space="preserve">  KEY `</w:t>
-                            </w:r>
-                            <w:proofErr w:type="spellStart"/>
-                            <w:r>
-                              <w:rPr>
-                                <w:rFonts w:ascii="Courier New" w:hAnsi="Courier New"/>
-                                <w:sz w:val="16"/>
-                                <w:szCs w:val="16"/>
-                              </w:rPr>
-                              <w:t>User_ID</w:t>
-                            </w:r>
-                            <w:proofErr w:type="spellEnd"/>
-                            <w:r>
-                              <w:rPr>
-                                <w:rFonts w:ascii="Courier New" w:hAnsi="Courier New"/>
-                                <w:sz w:val="16"/>
-                                <w:szCs w:val="16"/>
-                              </w:rPr>
-                              <w:t>` (`</w:t>
-                            </w:r>
-                            <w:proofErr w:type="spellStart"/>
-                            <w:r>
-                              <w:rPr>
-                                <w:rFonts w:ascii="Courier New" w:hAnsi="Courier New"/>
-                                <w:sz w:val="16"/>
-                                <w:szCs w:val="16"/>
-                              </w:rPr>
-                              <w:t>User_ID</w:t>
-                            </w:r>
-                            <w:proofErr w:type="spellEnd"/>
-                            <w:r>
-                              <w:rPr>
-                                <w:rFonts w:ascii="Courier New" w:hAnsi="Courier New"/>
-                                <w:sz w:val="16"/>
-                                <w:szCs w:val="16"/>
-                              </w:rPr>
-                              <w:t>`)</w:t>
+                              <w:t xml:space="preserve">  KEY `User_ID` (`User_ID`)</w:t>
                             </w:r>
                           </w:p>
                           <w:p>
@@ -8198,7 +7478,6 @@
                               </w:rPr>
                               <w:t>) ENGINE=</w:t>
                             </w:r>
-                            <w:proofErr w:type="spellStart"/>
                             <w:proofErr w:type="gramStart"/>
                             <w:r>
                               <w:rPr>
@@ -8206,16 +7485,7 @@
                                 <w:sz w:val="16"/>
                                 <w:szCs w:val="16"/>
                               </w:rPr>
-                              <w:t>MyISAM</w:t>
-                            </w:r>
-                            <w:proofErr w:type="spellEnd"/>
-                            <w:r>
-                              <w:rPr>
-                                <w:rFonts w:ascii="Courier New" w:hAnsi="Courier New"/>
-                                <w:sz w:val="16"/>
-                                <w:szCs w:val="16"/>
-                              </w:rPr>
-                              <w:t xml:space="preserve">  DEFAULT</w:t>
+                              <w:t>MyISAM  DEFAULT</w:t>
                             </w:r>
                             <w:proofErr w:type="gramEnd"/>
                             <w:r>
@@ -9075,12 +8345,12 @@
     <w:p/>
     <w:p/>
     <w:p/>
+    <w:bookmarkStart w:id="26" w:name="_Toc440754181"/>
     <w:p>
       <w:pPr>
         <w:pStyle w:val="berschrift31"/>
         <w:outlineLvl w:val="2"/>
       </w:pPr>
-      <w:bookmarkStart w:id="26" w:name="_Toc440754181"/>
       <w:r>
         <w:rPr>
           <w:noProof/>
@@ -9219,27 +8489,8 @@
                                 <w:sz w:val="16"/>
                                 <w:szCs w:val="16"/>
                               </w:rPr>
-                              <w:t xml:space="preserve">  `</w:t>
+                              <w:t xml:space="preserve">  `Item_ID` </w:t>
                             </w:r>
-                            <w:proofErr w:type="spellStart"/>
-                            <w:r>
-                              <w:rPr>
-                                <w:rFonts w:ascii="Courier New" w:hAnsi="Courier New" w:cs="Courier New"/>
-                                <w:sz w:val="16"/>
-                                <w:szCs w:val="16"/>
-                              </w:rPr>
-                              <w:t>Item_ID</w:t>
-                            </w:r>
-                            <w:proofErr w:type="spellEnd"/>
-                            <w:r>
-                              <w:rPr>
-                                <w:rFonts w:ascii="Courier New" w:hAnsi="Courier New" w:cs="Courier New"/>
-                                <w:sz w:val="16"/>
-                                <w:szCs w:val="16"/>
-                              </w:rPr>
-                              <w:t xml:space="preserve">` </w:t>
-                            </w:r>
-                            <w:proofErr w:type="spellStart"/>
                             <w:proofErr w:type="gramStart"/>
                             <w:r>
                               <w:rPr>
@@ -9247,16 +8498,7 @@
                                 <w:sz w:val="16"/>
                                 <w:szCs w:val="16"/>
                               </w:rPr>
-                              <w:t>int</w:t>
-                            </w:r>
-                            <w:proofErr w:type="spellEnd"/>
-                            <w:r>
-                              <w:rPr>
-                                <w:rFonts w:ascii="Courier New" w:hAnsi="Courier New" w:cs="Courier New"/>
-                                <w:sz w:val="16"/>
-                                <w:szCs w:val="16"/>
-                              </w:rPr>
-                              <w:t>(</w:t>
+                              <w:t>int(</w:t>
                             </w:r>
                             <w:proofErr w:type="gramEnd"/>
                             <w:r>
@@ -9265,25 +8507,7 @@
                                 <w:sz w:val="16"/>
                                 <w:szCs w:val="16"/>
                               </w:rPr>
-                              <w:t xml:space="preserve">11) NOT NULL </w:t>
-                            </w:r>
-                            <w:proofErr w:type="spellStart"/>
-                            <w:r>
-                              <w:rPr>
-                                <w:rFonts w:ascii="Courier New" w:hAnsi="Courier New" w:cs="Courier New"/>
-                                <w:sz w:val="16"/>
-                                <w:szCs w:val="16"/>
-                              </w:rPr>
-                              <w:t>auto_increment</w:t>
-                            </w:r>
-                            <w:proofErr w:type="spellEnd"/>
-                            <w:r>
-                              <w:rPr>
-                                <w:rFonts w:ascii="Courier New" w:hAnsi="Courier New" w:cs="Courier New"/>
-                                <w:sz w:val="16"/>
-                                <w:szCs w:val="16"/>
-                              </w:rPr>
-                              <w:t>,</w:t>
+                              <w:t>11) NOT NULL auto_increment,</w:t>
                             </w:r>
                           </w:p>
                           <w:p>
@@ -9301,27 +8525,8 @@
                                 <w:sz w:val="16"/>
                                 <w:szCs w:val="16"/>
                               </w:rPr>
-                              <w:t xml:space="preserve">  `</w:t>
+                              <w:t xml:space="preserve">  `Event_ID` </w:t>
                             </w:r>
-                            <w:proofErr w:type="spellStart"/>
-                            <w:r>
-                              <w:rPr>
-                                <w:rFonts w:ascii="Courier New" w:hAnsi="Courier New" w:cs="Courier New"/>
-                                <w:sz w:val="16"/>
-                                <w:szCs w:val="16"/>
-                              </w:rPr>
-                              <w:t>Event_ID</w:t>
-                            </w:r>
-                            <w:proofErr w:type="spellEnd"/>
-                            <w:r>
-                              <w:rPr>
-                                <w:rFonts w:ascii="Courier New" w:hAnsi="Courier New" w:cs="Courier New"/>
-                                <w:sz w:val="16"/>
-                                <w:szCs w:val="16"/>
-                              </w:rPr>
-                              <w:t xml:space="preserve">` </w:t>
-                            </w:r>
-                            <w:proofErr w:type="spellStart"/>
                             <w:proofErr w:type="gramStart"/>
                             <w:r>
                               <w:rPr>
@@ -9329,16 +8534,7 @@
                                 <w:sz w:val="16"/>
                                 <w:szCs w:val="16"/>
                               </w:rPr>
-                              <w:t>int</w:t>
-                            </w:r>
-                            <w:proofErr w:type="spellEnd"/>
-                            <w:r>
-                              <w:rPr>
-                                <w:rFonts w:ascii="Courier New" w:hAnsi="Courier New" w:cs="Courier New"/>
-                                <w:sz w:val="16"/>
-                                <w:szCs w:val="16"/>
-                              </w:rPr>
-                              <w:t>(</w:t>
+                              <w:t>int(</w:t>
                             </w:r>
                             <w:proofErr w:type="gramEnd"/>
                             <w:r>
@@ -9365,27 +8561,8 @@
                                 <w:sz w:val="16"/>
                                 <w:szCs w:val="16"/>
                               </w:rPr>
-                              <w:t xml:space="preserve">  `</w:t>
+                              <w:t xml:space="preserve">  `User_ID` </w:t>
                             </w:r>
-                            <w:proofErr w:type="spellStart"/>
-                            <w:r>
-                              <w:rPr>
-                                <w:rFonts w:ascii="Courier New" w:hAnsi="Courier New" w:cs="Courier New"/>
-                                <w:sz w:val="16"/>
-                                <w:szCs w:val="16"/>
-                              </w:rPr>
-                              <w:t>User_ID</w:t>
-                            </w:r>
-                            <w:proofErr w:type="spellEnd"/>
-                            <w:r>
-                              <w:rPr>
-                                <w:rFonts w:ascii="Courier New" w:hAnsi="Courier New" w:cs="Courier New"/>
-                                <w:sz w:val="16"/>
-                                <w:szCs w:val="16"/>
-                              </w:rPr>
-                              <w:t xml:space="preserve">` </w:t>
-                            </w:r>
-                            <w:proofErr w:type="spellStart"/>
                             <w:proofErr w:type="gramStart"/>
                             <w:r>
                               <w:rPr>
@@ -9393,16 +8570,7 @@
                                 <w:sz w:val="16"/>
                                 <w:szCs w:val="16"/>
                               </w:rPr>
-                              <w:t>int</w:t>
-                            </w:r>
-                            <w:proofErr w:type="spellEnd"/>
-                            <w:r>
-                              <w:rPr>
-                                <w:rFonts w:ascii="Courier New" w:hAnsi="Courier New" w:cs="Courier New"/>
-                                <w:sz w:val="16"/>
-                                <w:szCs w:val="16"/>
-                              </w:rPr>
-                              <w:t>(</w:t>
+                              <w:t>int(</w:t>
                             </w:r>
                             <w:proofErr w:type="gramEnd"/>
                             <w:r>
@@ -9431,7 +8599,6 @@
                               </w:rPr>
                               <w:t xml:space="preserve">  `Name` </w:t>
                             </w:r>
-                            <w:proofErr w:type="spellStart"/>
                             <w:proofErr w:type="gramStart"/>
                             <w:r>
                               <w:rPr>
@@ -9439,16 +8606,7 @@
                                 <w:sz w:val="16"/>
                                 <w:szCs w:val="16"/>
                               </w:rPr>
-                              <w:t>varchar</w:t>
-                            </w:r>
-                            <w:proofErr w:type="spellEnd"/>
-                            <w:r>
-                              <w:rPr>
-                                <w:rFonts w:ascii="Courier New" w:hAnsi="Courier New" w:cs="Courier New"/>
-                                <w:sz w:val="16"/>
-                                <w:szCs w:val="16"/>
-                              </w:rPr>
-                              <w:t>(</w:t>
+                              <w:t>varchar(</w:t>
                             </w:r>
                             <w:proofErr w:type="gramEnd"/>
                             <w:r>
@@ -9493,25 +8651,7 @@
                                 <w:sz w:val="16"/>
                                 <w:szCs w:val="16"/>
                               </w:rPr>
-                              <w:t>`</w:t>
-                            </w:r>
-                            <w:proofErr w:type="spellStart"/>
-                            <w:r>
-                              <w:rPr>
-                                <w:rFonts w:ascii="Courier New" w:hAnsi="Courier New" w:cs="Courier New"/>
-                                <w:sz w:val="16"/>
-                                <w:szCs w:val="16"/>
-                              </w:rPr>
-                              <w:t>Item_ID</w:t>
-                            </w:r>
-                            <w:proofErr w:type="spellEnd"/>
-                            <w:r>
-                              <w:rPr>
-                                <w:rFonts w:ascii="Courier New" w:hAnsi="Courier New" w:cs="Courier New"/>
-                                <w:sz w:val="16"/>
-                                <w:szCs w:val="16"/>
-                              </w:rPr>
-                              <w:t>`),</w:t>
+                              <w:t>`Item_ID`),</w:t>
                             </w:r>
                           </w:p>
                           <w:p>
@@ -9529,43 +8669,7 @@
                                 <w:sz w:val="16"/>
                                 <w:szCs w:val="16"/>
                               </w:rPr>
-                              <w:t xml:space="preserve">  KEY `</w:t>
-                            </w:r>
-                            <w:proofErr w:type="spellStart"/>
-                            <w:r>
-                              <w:rPr>
-                                <w:rFonts w:ascii="Courier New" w:hAnsi="Courier New" w:cs="Courier New"/>
-                                <w:sz w:val="16"/>
-                                <w:szCs w:val="16"/>
-                              </w:rPr>
-                              <w:t>Event_ID</w:t>
-                            </w:r>
-                            <w:proofErr w:type="spellEnd"/>
-                            <w:r>
-                              <w:rPr>
-                                <w:rFonts w:ascii="Courier New" w:hAnsi="Courier New" w:cs="Courier New"/>
-                                <w:sz w:val="16"/>
-                                <w:szCs w:val="16"/>
-                              </w:rPr>
-                              <w:t>` (`</w:t>
-                            </w:r>
-                            <w:proofErr w:type="spellStart"/>
-                            <w:r>
-                              <w:rPr>
-                                <w:rFonts w:ascii="Courier New" w:hAnsi="Courier New" w:cs="Courier New"/>
-                                <w:sz w:val="16"/>
-                                <w:szCs w:val="16"/>
-                              </w:rPr>
-                              <w:t>Event_ID</w:t>
-                            </w:r>
-                            <w:proofErr w:type="spellEnd"/>
-                            <w:r>
-                              <w:rPr>
-                                <w:rFonts w:ascii="Courier New" w:hAnsi="Courier New" w:cs="Courier New"/>
-                                <w:sz w:val="16"/>
-                                <w:szCs w:val="16"/>
-                              </w:rPr>
-                              <w:t>`),</w:t>
+                              <w:t xml:space="preserve">  KEY `Event_ID` (`Event_ID`),</w:t>
                             </w:r>
                           </w:p>
                           <w:p>
@@ -9583,43 +8687,7 @@
                                 <w:sz w:val="16"/>
                                 <w:szCs w:val="16"/>
                               </w:rPr>
-                              <w:t xml:space="preserve">  KEY `</w:t>
-                            </w:r>
-                            <w:proofErr w:type="spellStart"/>
-                            <w:r>
-                              <w:rPr>
-                                <w:rFonts w:ascii="Courier New" w:hAnsi="Courier New" w:cs="Courier New"/>
-                                <w:sz w:val="16"/>
-                                <w:szCs w:val="16"/>
-                              </w:rPr>
-                              <w:t>User_ID</w:t>
-                            </w:r>
-                            <w:proofErr w:type="spellEnd"/>
-                            <w:r>
-                              <w:rPr>
-                                <w:rFonts w:ascii="Courier New" w:hAnsi="Courier New" w:cs="Courier New"/>
-                                <w:sz w:val="16"/>
-                                <w:szCs w:val="16"/>
-                              </w:rPr>
-                              <w:t>` (`</w:t>
-                            </w:r>
-                            <w:proofErr w:type="spellStart"/>
-                            <w:r>
-                              <w:rPr>
-                                <w:rFonts w:ascii="Courier New" w:hAnsi="Courier New" w:cs="Courier New"/>
-                                <w:sz w:val="16"/>
-                                <w:szCs w:val="16"/>
-                              </w:rPr>
-                              <w:t>User_ID</w:t>
-                            </w:r>
-                            <w:proofErr w:type="spellEnd"/>
-                            <w:r>
-                              <w:rPr>
-                                <w:rFonts w:ascii="Courier New" w:hAnsi="Courier New" w:cs="Courier New"/>
-                                <w:sz w:val="16"/>
-                                <w:szCs w:val="16"/>
-                              </w:rPr>
-                              <w:t>`)</w:t>
+                              <w:t xml:space="preserve">  KEY `User_ID` (`User_ID`)</w:t>
                             </w:r>
                           </w:p>
                           <w:p>
@@ -9639,7 +8707,6 @@
                               </w:rPr>
                               <w:t>) ENGINE=</w:t>
                             </w:r>
-                            <w:proofErr w:type="spellStart"/>
                             <w:proofErr w:type="gramStart"/>
                             <w:r>
                               <w:rPr>
@@ -9647,16 +8714,7 @@
                                 <w:sz w:val="16"/>
                                 <w:szCs w:val="16"/>
                               </w:rPr>
-                              <w:t>MyISAM</w:t>
-                            </w:r>
-                            <w:proofErr w:type="spellEnd"/>
-                            <w:r>
-                              <w:rPr>
-                                <w:rFonts w:ascii="Courier New" w:hAnsi="Courier New" w:cs="Courier New"/>
-                                <w:sz w:val="16"/>
-                                <w:szCs w:val="16"/>
-                              </w:rPr>
-                              <w:t xml:space="preserve">  DEFAULT</w:t>
+                              <w:t>MyISAM  DEFAULT</w:t>
                             </w:r>
                             <w:proofErr w:type="gramEnd"/>
                             <w:r>
@@ -10263,12 +9321,12 @@
     <w:p/>
     <w:p/>
     <w:p/>
+    <w:bookmarkStart w:id="27" w:name="_Toc440754182"/>
     <w:p>
       <w:pPr>
         <w:pStyle w:val="berschrift31"/>
         <w:outlineLvl w:val="2"/>
       </w:pPr>
-      <w:bookmarkStart w:id="27" w:name="_Toc440754182"/>
       <w:r>
         <w:rPr>
           <w:noProof/>
@@ -10402,27 +9460,8 @@
                                 <w:sz w:val="16"/>
                                 <w:szCs w:val="16"/>
                               </w:rPr>
-                              <w:t xml:space="preserve">  `</w:t>
+                              <w:t xml:space="preserve">  `User_ID` </w:t>
                             </w:r>
-                            <w:proofErr w:type="spellStart"/>
-                            <w:r>
-                              <w:rPr>
-                                <w:rFonts w:ascii="Courier New" w:hAnsi="Courier New"/>
-                                <w:sz w:val="16"/>
-                                <w:szCs w:val="16"/>
-                              </w:rPr>
-                              <w:t>User_ID</w:t>
-                            </w:r>
-                            <w:proofErr w:type="spellEnd"/>
-                            <w:r>
-                              <w:rPr>
-                                <w:rFonts w:ascii="Courier New" w:hAnsi="Courier New"/>
-                                <w:sz w:val="16"/>
-                                <w:szCs w:val="16"/>
-                              </w:rPr>
-                              <w:t xml:space="preserve">` </w:t>
-                            </w:r>
-                            <w:proofErr w:type="spellStart"/>
                             <w:proofErr w:type="gramStart"/>
                             <w:r>
                               <w:rPr>
@@ -10430,16 +9469,7 @@
                                 <w:sz w:val="16"/>
                                 <w:szCs w:val="16"/>
                               </w:rPr>
-                              <w:t>int</w:t>
-                            </w:r>
-                            <w:proofErr w:type="spellEnd"/>
-                            <w:r>
-                              <w:rPr>
-                                <w:rFonts w:ascii="Courier New" w:hAnsi="Courier New"/>
-                                <w:sz w:val="16"/>
-                                <w:szCs w:val="16"/>
-                              </w:rPr>
-                              <w:t>(</w:t>
+                              <w:t>int(</w:t>
                             </w:r>
                             <w:proofErr w:type="gramEnd"/>
                             <w:r>
@@ -10448,25 +9478,7 @@
                                 <w:sz w:val="16"/>
                                 <w:szCs w:val="16"/>
                               </w:rPr>
-                              <w:t xml:space="preserve">11) NOT NULL </w:t>
-                            </w:r>
-                            <w:proofErr w:type="spellStart"/>
-                            <w:r>
-                              <w:rPr>
-                                <w:rFonts w:ascii="Courier New" w:hAnsi="Courier New"/>
-                                <w:sz w:val="16"/>
-                                <w:szCs w:val="16"/>
-                              </w:rPr>
-                              <w:t>auto_increment</w:t>
-                            </w:r>
-                            <w:proofErr w:type="spellEnd"/>
-                            <w:r>
-                              <w:rPr>
-                                <w:rFonts w:ascii="Courier New" w:hAnsi="Courier New"/>
-                                <w:sz w:val="16"/>
-                                <w:szCs w:val="16"/>
-                              </w:rPr>
-                              <w:t>,</w:t>
+                              <w:t>11) NOT NULL auto_increment,</w:t>
                             </w:r>
                           </w:p>
                           <w:p>
@@ -10485,7 +9497,6 @@
                               </w:rPr>
                               <w:t xml:space="preserve">  `Firstname` </w:t>
                             </w:r>
-                            <w:proofErr w:type="spellStart"/>
                             <w:proofErr w:type="gramStart"/>
                             <w:r>
                               <w:rPr>
@@ -10493,16 +9504,7 @@
                                 <w:sz w:val="16"/>
                                 <w:szCs w:val="16"/>
                               </w:rPr>
-                              <w:t>varchar</w:t>
-                            </w:r>
-                            <w:proofErr w:type="spellEnd"/>
-                            <w:r>
-                              <w:rPr>
-                                <w:rFonts w:ascii="Courier New" w:hAnsi="Courier New"/>
-                                <w:sz w:val="16"/>
-                                <w:szCs w:val="16"/>
-                              </w:rPr>
-                              <w:t>(</w:t>
+                              <w:t>varchar(</w:t>
                             </w:r>
                             <w:proofErr w:type="gramEnd"/>
                             <w:r>
@@ -10528,27 +9530,8 @@
                                 <w:sz w:val="16"/>
                                 <w:szCs w:val="16"/>
                               </w:rPr>
-                              <w:t xml:space="preserve">  `</w:t>
+                              <w:t xml:space="preserve">  `Lastname` </w:t>
                             </w:r>
-                            <w:proofErr w:type="spellStart"/>
-                            <w:r>
-                              <w:rPr>
-                                <w:rFonts w:ascii="Courier New" w:hAnsi="Courier New"/>
-                                <w:sz w:val="16"/>
-                                <w:szCs w:val="16"/>
-                              </w:rPr>
-                              <w:t>Lastname</w:t>
-                            </w:r>
-                            <w:proofErr w:type="spellEnd"/>
-                            <w:r>
-                              <w:rPr>
-                                <w:rFonts w:ascii="Courier New" w:hAnsi="Courier New"/>
-                                <w:sz w:val="16"/>
-                                <w:szCs w:val="16"/>
-                              </w:rPr>
-                              <w:t xml:space="preserve">` </w:t>
-                            </w:r>
-                            <w:proofErr w:type="spellStart"/>
                             <w:proofErr w:type="gramStart"/>
                             <w:r>
                               <w:rPr>
@@ -10556,16 +9539,7 @@
                                 <w:sz w:val="16"/>
                                 <w:szCs w:val="16"/>
                               </w:rPr>
-                              <w:t>varchar</w:t>
-                            </w:r>
-                            <w:proofErr w:type="spellEnd"/>
-                            <w:r>
-                              <w:rPr>
-                                <w:rFonts w:ascii="Courier New" w:hAnsi="Courier New"/>
-                                <w:sz w:val="16"/>
-                                <w:szCs w:val="16"/>
-                              </w:rPr>
-                              <w:t>(</w:t>
+                              <w:t>varchar(</w:t>
                             </w:r>
                             <w:proofErr w:type="gramEnd"/>
                             <w:r>
@@ -10593,7 +9567,6 @@
                               </w:rPr>
                               <w:t xml:space="preserve">  `Email` </w:t>
                             </w:r>
-                            <w:proofErr w:type="spellStart"/>
                             <w:proofErr w:type="gramStart"/>
                             <w:r>
                               <w:rPr>
@@ -10601,16 +9574,7 @@
                                 <w:sz w:val="16"/>
                                 <w:szCs w:val="16"/>
                               </w:rPr>
-                              <w:t>varchar</w:t>
-                            </w:r>
-                            <w:proofErr w:type="spellEnd"/>
-                            <w:r>
-                              <w:rPr>
-                                <w:rFonts w:ascii="Courier New" w:hAnsi="Courier New"/>
-                                <w:sz w:val="16"/>
-                                <w:szCs w:val="16"/>
-                              </w:rPr>
-                              <w:t>(</w:t>
+                              <w:t>varchar(</w:t>
                             </w:r>
                             <w:proofErr w:type="gramEnd"/>
                             <w:r>
@@ -10636,27 +9600,8 @@
                                 <w:sz w:val="16"/>
                                 <w:szCs w:val="16"/>
                               </w:rPr>
-                              <w:t xml:space="preserve">  `</w:t>
+                              <w:t xml:space="preserve">  `Birthdate` </w:t>
                             </w:r>
-                            <w:proofErr w:type="spellStart"/>
-                            <w:r>
-                              <w:rPr>
-                                <w:rFonts w:ascii="Courier New" w:hAnsi="Courier New"/>
-                                <w:sz w:val="16"/>
-                                <w:szCs w:val="16"/>
-                              </w:rPr>
-                              <w:t>Birthdate</w:t>
-                            </w:r>
-                            <w:proofErr w:type="spellEnd"/>
-                            <w:r>
-                              <w:rPr>
-                                <w:rFonts w:ascii="Courier New" w:hAnsi="Courier New"/>
-                                <w:sz w:val="16"/>
-                                <w:szCs w:val="16"/>
-                              </w:rPr>
-                              <w:t xml:space="preserve">` </w:t>
-                            </w:r>
-                            <w:proofErr w:type="spellStart"/>
                             <w:proofErr w:type="gramStart"/>
                             <w:r>
                               <w:rPr>
@@ -10664,16 +9609,7 @@
                                 <w:sz w:val="16"/>
                                 <w:szCs w:val="16"/>
                               </w:rPr>
-                              <w:t>varchar</w:t>
-                            </w:r>
-                            <w:proofErr w:type="spellEnd"/>
-                            <w:r>
-                              <w:rPr>
-                                <w:rFonts w:ascii="Courier New" w:hAnsi="Courier New"/>
-                                <w:sz w:val="16"/>
-                                <w:szCs w:val="16"/>
-                              </w:rPr>
-                              <w:t>(</w:t>
+                              <w:t>varchar(</w:t>
                             </w:r>
                             <w:proofErr w:type="gramEnd"/>
                             <w:r>
@@ -10701,7 +9637,6 @@
                               </w:rPr>
                               <w:t xml:space="preserve">  `Picture` </w:t>
                             </w:r>
-                            <w:proofErr w:type="spellStart"/>
                             <w:proofErr w:type="gramStart"/>
                             <w:r>
                               <w:rPr>
@@ -10709,16 +9644,7 @@
                                 <w:sz w:val="16"/>
                                 <w:szCs w:val="16"/>
                               </w:rPr>
-                              <w:t>varchar</w:t>
-                            </w:r>
-                            <w:proofErr w:type="spellEnd"/>
-                            <w:r>
-                              <w:rPr>
-                                <w:rFonts w:ascii="Courier New" w:hAnsi="Courier New"/>
-                                <w:sz w:val="16"/>
-                                <w:szCs w:val="16"/>
-                              </w:rPr>
-                              <w:t>(</w:t>
+                              <w:t>varchar(</w:t>
                             </w:r>
                             <w:proofErr w:type="gramEnd"/>
                             <w:r>
@@ -10727,25 +9653,7 @@
                                 <w:sz w:val="16"/>
                                 <w:szCs w:val="16"/>
                               </w:rPr>
-                              <w:t xml:space="preserve">255) </w:t>
-                            </w:r>
-                            <w:proofErr w:type="spellStart"/>
-                            <w:r>
-                              <w:rPr>
-                                <w:rFonts w:ascii="Courier New" w:hAnsi="Courier New"/>
-                                <w:sz w:val="16"/>
-                                <w:szCs w:val="16"/>
-                              </w:rPr>
-                              <w:t>default</w:t>
-                            </w:r>
-                            <w:proofErr w:type="spellEnd"/>
-                            <w:r>
-                              <w:rPr>
-                                <w:rFonts w:ascii="Courier New" w:hAnsi="Courier New"/>
-                                <w:sz w:val="16"/>
-                                <w:szCs w:val="16"/>
-                              </w:rPr>
-                              <w:t xml:space="preserve"> NULL,</w:t>
+                              <w:t>255) default NULL,</w:t>
                             </w:r>
                           </w:p>
                           <w:p>
@@ -10764,7 +9672,6 @@
                               </w:rPr>
                               <w:t xml:space="preserve">  `Password` </w:t>
                             </w:r>
-                            <w:proofErr w:type="spellStart"/>
                             <w:proofErr w:type="gramStart"/>
                             <w:r>
                               <w:rPr>
@@ -10772,16 +9679,7 @@
                                 <w:sz w:val="16"/>
                                 <w:szCs w:val="16"/>
                               </w:rPr>
-                              <w:t>varchar</w:t>
-                            </w:r>
-                            <w:proofErr w:type="spellEnd"/>
-                            <w:r>
-                              <w:rPr>
-                                <w:rFonts w:ascii="Courier New" w:hAnsi="Courier New"/>
-                                <w:sz w:val="16"/>
-                                <w:szCs w:val="16"/>
-                              </w:rPr>
-                              <w:t>(</w:t>
+                              <w:t>varchar(</w:t>
                             </w:r>
                             <w:proofErr w:type="gramEnd"/>
                             <w:r>
@@ -10809,7 +9707,6 @@
                               </w:rPr>
                               <w:t xml:space="preserve">  `Username` </w:t>
                             </w:r>
-                            <w:proofErr w:type="spellStart"/>
                             <w:proofErr w:type="gramStart"/>
                             <w:r>
                               <w:rPr>
@@ -10817,16 +9714,7 @@
                                 <w:sz w:val="16"/>
                                 <w:szCs w:val="16"/>
                               </w:rPr>
-                              <w:t>varchar</w:t>
-                            </w:r>
-                            <w:proofErr w:type="spellEnd"/>
-                            <w:r>
-                              <w:rPr>
-                                <w:rFonts w:ascii="Courier New" w:hAnsi="Courier New"/>
-                                <w:sz w:val="16"/>
-                                <w:szCs w:val="16"/>
-                              </w:rPr>
-                              <w:t>(</w:t>
+                              <w:t>varchar(</w:t>
                             </w:r>
                             <w:proofErr w:type="gramEnd"/>
                             <w:r>
@@ -10854,7 +9742,6 @@
                               </w:rPr>
                               <w:t xml:space="preserve">  `Status` </w:t>
                             </w:r>
-                            <w:proofErr w:type="spellStart"/>
                             <w:proofErr w:type="gramStart"/>
                             <w:r>
                               <w:rPr>
@@ -10862,16 +9749,7 @@
                                 <w:sz w:val="16"/>
                                 <w:szCs w:val="16"/>
                               </w:rPr>
-                              <w:t>varchar</w:t>
-                            </w:r>
-                            <w:proofErr w:type="spellEnd"/>
-                            <w:r>
-                              <w:rPr>
-                                <w:rFonts w:ascii="Courier New" w:hAnsi="Courier New"/>
-                                <w:sz w:val="16"/>
-                                <w:szCs w:val="16"/>
-                              </w:rPr>
-                              <w:t>(</w:t>
+                              <w:t>varchar(</w:t>
                             </w:r>
                             <w:proofErr w:type="gramEnd"/>
                             <w:r>
@@ -10880,25 +9758,7 @@
                                 <w:sz w:val="16"/>
                                 <w:szCs w:val="16"/>
                               </w:rPr>
-                              <w:t xml:space="preserve">50) </w:t>
-                            </w:r>
-                            <w:proofErr w:type="spellStart"/>
-                            <w:r>
-                              <w:rPr>
-                                <w:rFonts w:ascii="Courier New" w:hAnsi="Courier New"/>
-                                <w:sz w:val="16"/>
-                                <w:szCs w:val="16"/>
-                              </w:rPr>
-                              <w:t>default</w:t>
-                            </w:r>
-                            <w:proofErr w:type="spellEnd"/>
-                            <w:r>
-                              <w:rPr>
-                                <w:rFonts w:ascii="Courier New" w:hAnsi="Courier New"/>
-                                <w:sz w:val="16"/>
-                                <w:szCs w:val="16"/>
-                              </w:rPr>
-                              <w:t xml:space="preserve"> NULL,</w:t>
+                              <w:t>50) default NULL,</w:t>
                             </w:r>
                           </w:p>
                           <w:p>
@@ -10915,43 +9775,7 @@
                                 <w:sz w:val="16"/>
                                 <w:szCs w:val="16"/>
                               </w:rPr>
-                              <w:t xml:space="preserve">  UNIQUE KEY `</w:t>
-                            </w:r>
-                            <w:proofErr w:type="spellStart"/>
-                            <w:r>
-                              <w:rPr>
-                                <w:rFonts w:ascii="Courier New" w:hAnsi="Courier New"/>
-                                <w:sz w:val="16"/>
-                                <w:szCs w:val="16"/>
-                              </w:rPr>
-                              <w:t>User_ID</w:t>
-                            </w:r>
-                            <w:proofErr w:type="spellEnd"/>
-                            <w:r>
-                              <w:rPr>
-                                <w:rFonts w:ascii="Courier New" w:hAnsi="Courier New"/>
-                                <w:sz w:val="16"/>
-                                <w:szCs w:val="16"/>
-                              </w:rPr>
-                              <w:t>` (`</w:t>
-                            </w:r>
-                            <w:proofErr w:type="spellStart"/>
-                            <w:r>
-                              <w:rPr>
-                                <w:rFonts w:ascii="Courier New" w:hAnsi="Courier New"/>
-                                <w:sz w:val="16"/>
-                                <w:szCs w:val="16"/>
-                              </w:rPr>
-                              <w:t>User_ID</w:t>
-                            </w:r>
-                            <w:proofErr w:type="spellEnd"/>
-                            <w:r>
-                              <w:rPr>
-                                <w:rFonts w:ascii="Courier New" w:hAnsi="Courier New"/>
-                                <w:sz w:val="16"/>
-                                <w:szCs w:val="16"/>
-                              </w:rPr>
-                              <w:t>`)</w:t>
+                              <w:t xml:space="preserve">  UNIQUE KEY `User_ID` (`User_ID`)</w:t>
                             </w:r>
                           </w:p>
                           <w:p>
@@ -10969,7 +9793,6 @@
                               </w:rPr>
                               <w:t>) ENGINE=</w:t>
                             </w:r>
-                            <w:proofErr w:type="spellStart"/>
                             <w:proofErr w:type="gramStart"/>
                             <w:r>
                               <w:rPr>
@@ -10977,16 +9800,7 @@
                                 <w:sz w:val="16"/>
                                 <w:szCs w:val="16"/>
                               </w:rPr>
-                              <w:t>MyISAM</w:t>
-                            </w:r>
-                            <w:proofErr w:type="spellEnd"/>
-                            <w:r>
-                              <w:rPr>
-                                <w:rFonts w:ascii="Courier New" w:hAnsi="Courier New"/>
-                                <w:sz w:val="16"/>
-                                <w:szCs w:val="16"/>
-                              </w:rPr>
-                              <w:t xml:space="preserve">  DEFAULT</w:t>
+                              <w:t>MyISAM  DEFAULT</w:t>
                             </w:r>
                             <w:proofErr w:type="gramEnd"/>
                             <w:r>
@@ -11790,336 +10604,260 @@
     </w:p>
     <w:p>
       <w:r>
-        <w:t xml:space="preserve">Ich bin bei der Implementierung den Weg vom statischen HTML in den Templates zum dynamischen Inhalt gegangen. Die Platzhalter wurden nach und nach </w:t>
-      </w:r>
-      <w:proofErr w:type="spellStart"/>
-      <w:r>
-        <w:t>zunachst</w:t>
-      </w:r>
-      <w:proofErr w:type="spellEnd"/>
-      <w:r>
-        <w:t xml:space="preserve"> mit statischem, </w:t>
-      </w:r>
-      <w:proofErr w:type="spellStart"/>
-      <w:r>
-        <w:t>spater</w:t>
-      </w:r>
-      <w:proofErr w:type="spellEnd"/>
-      <w:r>
-        <w:t xml:space="preserve"> dann mit dynamischem Code direkt aus der Datenbank versorgt. Die Entscheidung, ein Obertemplate mit mehreren Untertemplates zu verwenden, stellte sich schnell als gut heraus. Aufgrund der modularen </w:t>
-      </w:r>
-      <w:proofErr w:type="spellStart"/>
-      <w:r>
-        <w:t>Templatestruktur</w:t>
-      </w:r>
-      <w:proofErr w:type="spellEnd"/>
-      <w:r>
-        <w:t xml:space="preserve"> ist es </w:t>
-      </w:r>
-      <w:proofErr w:type="spellStart"/>
-      <w:r>
-        <w:t>moglich</w:t>
-      </w:r>
-      <w:proofErr w:type="spellEnd"/>
-      <w:r>
-        <w:t xml:space="preserve"> gewesen, die einzelnen Bereiche nach und nach zu implementieren. Ich habe mir folgende Programmlogik erdacht. Beim Aufruf der Seite werden </w:t>
-      </w:r>
-      <w:proofErr w:type="spellStart"/>
-      <w:r>
-        <w:t>zunachst</w:t>
-      </w:r>
-      <w:proofErr w:type="spellEnd"/>
-      <w:r>
-        <w:t xml:space="preserve"> die </w:t>
-      </w:r>
-      <w:proofErr w:type="spellStart"/>
-      <w:r>
-        <w:t>Blogeintrage</w:t>
-      </w:r>
-      <w:proofErr w:type="spellEnd"/>
+        <w:t>Wir haben zunächst das HTML Grundgerüst entwickelt, auf Basis des Gridsystems von Bootstrap.</w:t>
+      </w:r>
       <w:r>
         <w:t xml:space="preserve"> </w:t>
       </w:r>
-      <w:proofErr w:type="spellStart"/>
-      <w:r>
-        <w:t>fur</w:t>
-      </w:r>
-      <w:proofErr w:type="spellEnd"/>
-      <w:r>
-        <w:t xml:space="preserve"> den aktuellen Monat angezeigt. Per Auswahl im Content-Menu (rechtes Menu) </w:t>
-      </w:r>
-      <w:proofErr w:type="spellStart"/>
-      <w:r>
-        <w:t>lat</w:t>
-      </w:r>
-      <w:proofErr w:type="spellEnd"/>
-      <w:r>
-        <w:t xml:space="preserve"> sich ein anderer Monat zur Anzeige bringen. Ein Blogeintrag besteht </w:t>
-      </w:r>
-      <w:proofErr w:type="spellStart"/>
-      <w:r>
-        <w:t>Uberschrift</w:t>
-      </w:r>
-      <w:proofErr w:type="spellEnd"/>
-      <w:r>
-        <w:t xml:space="preserve">, dem Text sowie einigen Buttons. Blogger erhalten Buttons zum Editieren und </w:t>
-      </w:r>
-      <w:proofErr w:type="spellStart"/>
-      <w:r>
-        <w:t>Loschen</w:t>
-      </w:r>
-      <w:proofErr w:type="spellEnd"/>
-      <w:r>
-        <w:t xml:space="preserve"> der </w:t>
-      </w:r>
-      <w:proofErr w:type="spellStart"/>
-      <w:r>
-        <w:t>Blogeintrage</w:t>
-      </w:r>
-      <w:proofErr w:type="spellEnd"/>
-      <w:r>
-        <w:t xml:space="preserve">. Blogger und registrierte Benutzer haben die </w:t>
-      </w:r>
-      <w:proofErr w:type="spellStart"/>
-      <w:r>
-        <w:t>Moglichkeit</w:t>
-      </w:r>
-      <w:proofErr w:type="spellEnd"/>
-      <w:r>
-        <w:t xml:space="preserve">, Kommentare anzulegen, jeder hat die </w:t>
-      </w:r>
-      <w:proofErr w:type="spellStart"/>
-      <w:r>
-        <w:t>Moglichkeit</w:t>
-      </w:r>
-      <w:proofErr w:type="spellEnd"/>
-      <w:r>
-        <w:t>, Kommentare anzuzeigen. Der Zugriff auf die Buttons wird anhand des Userlevels dynamisch berechnet, ebenso werden die Kommentarbuttons deaktiviert, sobald ein Kommentar angelegt wurde. Die </w:t>
-      </w:r>
-      <w:proofErr w:type="spellStart"/>
-      <w:r>
-        <w:t>Uberprufung</w:t>
-      </w:r>
-      <w:proofErr w:type="spellEnd"/>
-      <w:r>
-        <w:t xml:space="preserve"> der Anzahl erfolgt stets dynamisch beim Anzeigen der </w:t>
-      </w:r>
-      <w:proofErr w:type="spellStart"/>
-      <w:r>
-        <w:t>Blogeintrage</w:t>
-      </w:r>
-      <w:proofErr w:type="spellEnd"/>
+      <w:r>
+        <w:t>Dabei haben wir die einzelnen Seitenbausteine (Komponenten) in Handlebars Partials angelegt.</w:t>
+      </w:r>
+      <w:r>
+        <w:t xml:space="preserve"> </w:t>
+      </w:r>
+      <w:r>
+        <w:t xml:space="preserve">Diese </w:t>
+      </w:r>
+      <w:r>
+        <w:t>Komponenten</w:t>
+      </w:r>
+      <w:r>
+        <w:t xml:space="preserve"> sind im Markup gekennzeichnet durch data-component="name-der-Komponente"</w:t>
+      </w:r>
       <w:r>
         <w:t>.</w:t>
       </w:r>
     </w:p>
     <w:p>
       <w:r>
-        <w:t xml:space="preserve">Das Profil, welches </w:t>
-      </w:r>
-      <w:proofErr w:type="spellStart"/>
-      <w:r>
-        <w:t>fur</w:t>
-      </w:r>
-      <w:proofErr w:type="spellEnd"/>
+        <w:t xml:space="preserve">Das Styling haben wir per LESS nach </w:t>
+      </w:r>
+      <w:r>
+        <w:t>demselben</w:t>
+      </w:r>
+      <w:r>
+        <w:t xml:space="preserve"> Prinzip erzeugt, indem es pro Komponente eine .less Datei gibt, die genauso </w:t>
+      </w:r>
+      <w:r>
+        <w:t>heißt</w:t>
+      </w:r>
+      <w:r>
+        <w:t xml:space="preserve"> wie die im HTML bezeichnete Komponente.</w:t>
+      </w:r>
       <w:r>
         <w:t xml:space="preserve"> </w:t>
       </w:r>
-      <w:proofErr w:type="spellStart"/>
-      <w:r>
-        <w:t>Blogeintrage</w:t>
-      </w:r>
-      <w:proofErr w:type="spellEnd"/>
-      <w:r>
-        <w:t xml:space="preserve"> eingebunden wird, nennt sich </w:t>
-      </w:r>
-      <w:proofErr w:type="spellStart"/>
-      <w:r>
-        <w:t>blog.tpl</w:t>
-      </w:r>
-      <w:proofErr w:type="spellEnd"/>
-      <w:r>
-        <w:t xml:space="preserve">. Die </w:t>
-      </w:r>
-      <w:proofErr w:type="spellStart"/>
-      <w:r>
-        <w:t>Kommentareanzeige</w:t>
-      </w:r>
-      <w:proofErr w:type="spellEnd"/>
-      <w:r>
-        <w:t xml:space="preserve"> sowie das </w:t>
-      </w:r>
-      <w:proofErr w:type="spellStart"/>
-      <w:r>
-        <w:t>formular</w:t>
-      </w:r>
-      <w:proofErr w:type="spellEnd"/>
-      <w:r>
-        <w:t xml:space="preserve"> zum Anlegen/Editieren neuer Kommentare wird nicht durch ein Template gesteuert, es wird durch </w:t>
-      </w:r>
-      <w:proofErr w:type="spellStart"/>
-      <w:r>
-        <w:t>Javascript</w:t>
-      </w:r>
-      <w:proofErr w:type="spellEnd"/>
-      <w:r>
-        <w:t xml:space="preserve"> generiert. Durch </w:t>
-      </w:r>
-      <w:proofErr w:type="spellStart"/>
-      <w:r>
-        <w:t>Parameterubergabe</w:t>
-      </w:r>
-      <w:proofErr w:type="spellEnd"/>
-      <w:r>
-        <w:t xml:space="preserve"> ist sichergestellt, dass die </w:t>
-      </w:r>
-      <w:proofErr w:type="spellStart"/>
-      <w:r>
-        <w:t>UserID</w:t>
-      </w:r>
-      <w:proofErr w:type="spellEnd"/>
-      <w:r>
-        <w:t xml:space="preserve"> und die </w:t>
-      </w:r>
-      <w:proofErr w:type="spellStart"/>
-      <w:r>
-        <w:t>PostID</w:t>
-      </w:r>
-      <w:proofErr w:type="spellEnd"/>
-      <w:r>
-        <w:t xml:space="preserve"> mit </w:t>
-      </w:r>
-      <w:proofErr w:type="spellStart"/>
-      <w:r>
-        <w:t>ubertragen</w:t>
-      </w:r>
-      <w:proofErr w:type="spellEnd"/>
-      <w:r>
-        <w:t xml:space="preserve"> werden. Dadurch </w:t>
-      </w:r>
-      <w:proofErr w:type="spellStart"/>
-      <w:r>
-        <w:t>konnen</w:t>
-      </w:r>
-      <w:proofErr w:type="spellEnd"/>
-      <w:r>
-        <w:t xml:space="preserve"> der Kommentier-Button direkt deaktiviert und die Kommentaranzahl direkt </w:t>
-      </w:r>
-      <w:proofErr w:type="spellStart"/>
-      <w:r>
-        <w:t>ubernommen</w:t>
-      </w:r>
-      <w:proofErr w:type="spellEnd"/>
-      <w:r>
-        <w:t xml:space="preserve"> werden.</w:t>
+      <w:r>
+        <w:t>So konnte jeder gut an einzelnen Teilen arbeiten und die Wiederauffindbarkeit von Styles zu Markup ist optimal gegeben.</w:t>
       </w:r>
     </w:p>
     <w:p>
       <w:r>
-        <w:t xml:space="preserve">Zudem ist eine kleine Benutzerverwaltung implementiert. Registrierte Benutzer (inklusive Blogger) haben die </w:t>
-      </w:r>
-      <w:proofErr w:type="spellStart"/>
-      <w:r>
-        <w:t>Moglichkeit</w:t>
-      </w:r>
-      <w:proofErr w:type="spellEnd"/>
-      <w:r>
-        <w:t xml:space="preserve">, im Profil ihren Anzeigenamen sowie das eigene Passwort zu andern. Die Administratoren hingegen haben die </w:t>
-      </w:r>
-      <w:proofErr w:type="spellStart"/>
-      <w:r>
-        <w:t>Moglichkeit</w:t>
-      </w:r>
-      <w:proofErr w:type="spellEnd"/>
-      <w:r>
-        <w:t xml:space="preserve">, den Aktivierungsstatus der User sowie </w:t>
-      </w:r>
-      <w:proofErr w:type="spellStart"/>
-      <w:r>
-        <w:t>samtliche</w:t>
-      </w:r>
-      <w:proofErr w:type="spellEnd"/>
-      <w:r>
-        <w:t xml:space="preserve"> Anzeigenamen und </w:t>
-      </w:r>
-      <w:proofErr w:type="spellStart"/>
-      <w:r>
-        <w:t>Passworter</w:t>
-      </w:r>
-      <w:proofErr w:type="spellEnd"/>
-      <w:r>
-        <w:t xml:space="preserve"> zu andern. Dazu wurden die beiden Templates </w:t>
-      </w:r>
-      <w:proofErr w:type="spellStart"/>
-      <w:r>
-        <w:t>profil.tpl</w:t>
-      </w:r>
-      <w:proofErr w:type="spellEnd"/>
-      <w:r>
-        <w:t xml:space="preserve"> und </w:t>
-      </w:r>
-      <w:proofErr w:type="spellStart"/>
-      <w:r>
-        <w:t>adminprofile.tpl</w:t>
-      </w:r>
-      <w:proofErr w:type="spellEnd"/>
-      <w:r>
-        <w:t xml:space="preserve"> angelegt.</w:t>
+        <w:t xml:space="preserve">Dann haben wir nach und nach die </w:t>
+      </w:r>
+      <w:r>
+        <w:t>JavaScript</w:t>
+      </w:r>
+      <w:r>
+        <w:t xml:space="preserve"> Funktionalitäten für das Frontend implementiert, sowie die </w:t>
+      </w:r>
+      <w:r>
+        <w:t>Kommunikation</w:t>
+      </w:r>
+      <w:r>
+        <w:t xml:space="preserve"> mit dem Backend.</w:t>
       </w:r>
     </w:p>
     <w:p>
-      <w:proofErr w:type="spellStart"/>
-      <w:r>
-        <w:t>Fur</w:t>
-      </w:r>
-      <w:proofErr w:type="spellEnd"/>
-      <w:r>
-        <w:t xml:space="preserve"> jede Aktion, die durch den Benutzer </w:t>
-      </w:r>
-      <w:proofErr w:type="spellStart"/>
-      <w:r>
-        <w:t>ausgeubt</w:t>
-      </w:r>
-      <w:proofErr w:type="spellEnd"/>
-      <w:r>
-        <w:t xml:space="preserve"> werden kann ist ein Template hinterlegt. Viele davon werden aber wenig verwendet. </w:t>
-      </w:r>
-      <w:proofErr w:type="spellStart"/>
-      <w:r>
-        <w:t>Activate.tpl</w:t>
-      </w:r>
-      <w:proofErr w:type="spellEnd"/>
-      <w:r>
-        <w:t xml:space="preserve"> wird beispielsweise bei der Aktivierung der User verwendet, </w:t>
-      </w:r>
-      <w:proofErr w:type="spellStart"/>
-      <w:r>
-        <w:t>setup.tpl</w:t>
-      </w:r>
-      <w:proofErr w:type="spellEnd"/>
-      <w:r>
-        <w:t xml:space="preserve"> nur beim Einrichten der Datenbank.</w:t>
+      <w:r>
+        <w:t>Auf der Startseite zeigen wir auf der Desktop Version einen Slider an, der über das Produkt informiert (rein mit CSS gebaut). In der Mobilen Variante fällt der Slider weg.</w:t>
       </w:r>
     </w:p>
     <w:p>
       <w:r>
-        <w:t>Der RSS-Feed wird ebenfalls durch ein Template realisiert, es werden hier die gleichen Daten wie beim Anzeigen des Blogs aus der Datenbank geholt und nur durch das Template in eine andere Darstellung gebracht.</w:t>
+        <w:t xml:space="preserve">Im Ausgeloggten Zustand wird der Header zum </w:t>
+      </w:r>
+      <w:r>
+        <w:t>Einloggen</w:t>
+      </w:r>
+      <w:r>
+        <w:t xml:space="preserve"> oder registrieren angezeigt.</w:t>
       </w:r>
     </w:p>
     <w:p>
+      <w:r>
+        <w:t>Im eingeloggten Zustand wird der Header mit dem Benutzerprofil angezeigt.</w:t>
+      </w:r>
+    </w:p>
+    <w:p>
+      <w:r>
+        <w:t>Im eingeloggten Zustand (nach dem Registrieren) gelangt man über die Seitenleiste zu den Unterseiten „neues Event“ und der Eventübersicht „meine Events“.</w:t>
+      </w:r>
+      <w:r>
+        <w:t xml:space="preserve"> </w:t>
+      </w:r>
+      <w:r>
+        <w:t>Es wird außerdem die Freundesliste angezeigt, diese hat eine Aufklapp-Funktion.</w:t>
+      </w:r>
+    </w:p>
+    <w:p>
+      <w:r>
+        <w:t>Und zusätzlich die nächsten zwei Kalendermonate (über den Pikaday Datepicker Kalender) mit den Markierungen an welchen Tagen Events stattfinden, an denen man bereits teilnimmt.</w:t>
+      </w:r>
+    </w:p>
+    <w:p>
+      <w:r>
+        <w:t xml:space="preserve">Auf der Seite „neues Event“ befindet sich ein Formular über das man die nötigen Eingaben zu einem Event machen muss. Das </w:t>
+      </w:r>
+      <w:r>
+        <w:t>Formular</w:t>
+      </w:r>
+      <w:r>
+        <w:t xml:space="preserve"> wird erst per </w:t>
+      </w:r>
+      <w:r>
+        <w:t>JavaScript</w:t>
+      </w:r>
+      <w:r>
+        <w:t xml:space="preserve"> validiert und dann abgeschickt an eine PHP Datei.</w:t>
+      </w:r>
+    </w:p>
+    <w:p>
+      <w:r>
+        <w:t>Als besondere Funktionen, sind hier eine Google Maps Karte zur Anzeige der Adresse eingebaut, sowie eine Listenfunktion über Textfelder Dinge zu benennen, die zu dem Event von Teilnehmern mitgebracht werden können.</w:t>
+      </w:r>
+    </w:p>
+    <w:p>
+      <w:r>
+        <w:t>Events die bereits gespeichert sind, kann man über „meine Events</w:t>
+      </w:r>
+      <w:r>
+        <w:t>“ einsehen</w:t>
+      </w:r>
+      <w:r>
+        <w:t>.</w:t>
+      </w:r>
+      <w:r>
+        <w:t xml:space="preserve"> </w:t>
+      </w:r>
+      <w:r>
+        <w:t>Auf der linken Seite stehen die eigenen Events (bzw. in der mobilen Variante oben), diese kann man anklicken um die Detailinfos zu sehen und um das Event zu bearbeiten oder zu löschen.</w:t>
+      </w:r>
+    </w:p>
+    <w:p>
+      <w:r>
+        <w:lastRenderedPageBreak/>
+        <w:t>Auf der rechten Seite stehen die Events von Kontakten aus der Kontaktliste, klickt man diese an, so erhält man die Detailinfos und die Möglichkeit teilzunehmen und dabei etwas von der Liste des Erstellers mitzubringen.</w:t>
+      </w:r>
+    </w:p>
+    <w:p>
+      <w:r>
+        <w:t>Auf der Detailansicht wird auch die Google Maps Karte verwendet.</w:t>
+      </w:r>
+    </w:p>
+    <w:p>
+      <w:pPr>
+        <w:rPr>
+          <w:u w:val="single"/>
+        </w:rPr>
+      </w:pPr>
+      <w:r>
+        <w:rPr>
+          <w:u w:val="single"/>
+        </w:rPr>
+        <w:t>Kontaktliste:</w:t>
+      </w:r>
+    </w:p>
+    <w:p>
+      <w:pPr>
+        <w:rPr>
+          <w:u w:val="single"/>
+        </w:rPr>
+      </w:pPr>
+      <w:r>
+        <w:t>Um Events von Kontakten zu sehen muss man die Kontaktliste bearbeiten (rechts über die Seitenleiste).</w:t>
+      </w:r>
+      <w:r>
+        <w:rPr>
+          <w:u w:val="single"/>
+        </w:rPr>
+        <w:t xml:space="preserve"> </w:t>
+      </w:r>
+      <w:r>
+        <w:t>Auf der Bearbeiten Seite kann man über eine Suche die User aus der Datenbank finden und zu seiner eigenen Kontaktliste hinzufügen und auch wieder entfernen.</w:t>
+      </w:r>
+    </w:p>
+    <w:p>
+      <w:pPr>
+        <w:rPr>
+          <w:u w:val="single"/>
+        </w:rPr>
+      </w:pPr>
+      <w:r>
+        <w:rPr>
+          <w:u w:val="single"/>
+        </w:rPr>
+        <w:t>Mein Konto:</w:t>
+      </w:r>
+    </w:p>
+    <w:p>
+      <w:r>
+        <w:t>Über die „Mein Konto“ Funktion oben rechts kann man seine eigenen Profilinformationen bearbeiten und so Benutzername, Email Adresse und Passwort ändern.</w:t>
+      </w:r>
+      <w:r>
+        <w:t xml:space="preserve"> </w:t>
+      </w:r>
+      <w:r>
+        <w:t>Es ist auch vorgesehen, das Profilbild zu ändern, das ist aus zeitlichen Gründen aktuell nicht implementiert.</w:t>
+      </w:r>
+    </w:p>
+    <w:p>
+      <w:r>
+        <w:t xml:space="preserve">Solange der User online ist, wird eine PHP Session Variable bereitgehalten über die die User spezifischen Daten aus der DB </w:t>
+      </w:r>
+      <w:r>
+        <w:t>abgefragt</w:t>
+      </w:r>
+      <w:r>
+        <w:t xml:space="preserve"> werden.</w:t>
+      </w:r>
+      <w:r>
+        <w:t xml:space="preserve"> </w:t>
+      </w:r>
+      <w:r>
+        <w:t xml:space="preserve">Ist ein User länger als 10 Minuten inaktiv wird er über einen </w:t>
+      </w:r>
+      <w:r>
+        <w:t>JavaScript</w:t>
+      </w:r>
+      <w:r>
+        <w:t xml:space="preserve"> Timeout abgemeldet.</w:t>
+      </w:r>
+      <w:r>
+        <w:t xml:space="preserve"> </w:t>
+      </w:r>
+      <w:r>
+        <w:t xml:space="preserve">Ein User kann sich aber auch aktiv ausloggen über den abmelden Link oben </w:t>
+      </w:r>
+      <w:bookmarkStart w:id="31" w:name="_GoBack"/>
+      <w:bookmarkEnd w:id="31"/>
+      <w:r>
+        <w:t>rechts.</w:t>
+      </w:r>
+    </w:p>
+    <w:p>
       <w:pPr>
         <w:pStyle w:val="berschrift21"/>
       </w:pPr>
-      <w:bookmarkStart w:id="31" w:name="_Toc440754186"/>
-      <w:bookmarkStart w:id="32" w:name="_Toc321140625"/>
-      <w:r>
-        <w:lastRenderedPageBreak/>
+      <w:bookmarkStart w:id="32" w:name="_Toc440754186"/>
+      <w:bookmarkStart w:id="33" w:name="_Toc321140625"/>
+      <w:r>
         <w:t xml:space="preserve">3.1 </w:t>
       </w:r>
       <w:r>
         <w:t>Abweichungen vom Entwurf</w:t>
       </w:r>
-      <w:bookmarkEnd w:id="31"/>
+      <w:bookmarkEnd w:id="32"/>
     </w:p>
     <w:p>
       <w:pPr>
@@ -12133,41 +10871,17 @@
           <w:b/>
           <w:u w:val="single"/>
         </w:rPr>
-        <w:t xml:space="preserve">Zu </w:t>
-      </w:r>
-      <w:r>
-        <w:rPr>
-          <w:b/>
-          <w:u w:val="single"/>
-        </w:rPr>
-        <w:t>1.4.6:</w:t>
+        <w:t>Zu 1.4.6:</w:t>
       </w:r>
     </w:p>
     <w:p>
       <w:r>
-        <w:t xml:space="preserve">Statt der Backend-Logik mit </w:t>
-      </w:r>
-      <w:r>
-        <w:t>JavaScript</w:t>
-      </w:r>
-      <w:r>
-        <w:t xml:space="preserve"> haben wir uns dann doch für PHP entschieden, da Thomas hier schon Vorkenntnisse mitbrachte und der Server auf dem die Anwendung läuft PHP unterstützt, jedoch kein Node.js.</w:t>
+        <w:t>Statt der Backend-Logik mit JavaScript haben wir uns dann doch für PHP entschieden, da Thomas hier schon Vorkenntnisse mitbrachte und der Server auf dem die Anwendung läuft PHP unterstützt, jedoch kein Node.js.</w:t>
       </w:r>
     </w:p>
     <w:p>
       <w:r>
-        <w:t xml:space="preserve">Wir setzten PHP ein, indem wir Anfragen vom </w:t>
-      </w:r>
-      <w:r>
-        <w:t>JavaScript</w:t>
-      </w:r>
-      <w:r>
-        <w:t xml:space="preserve"> an P</w:t>
-      </w:r>
-      <w:bookmarkStart w:id="33" w:name="_GoBack"/>
-      <w:bookmarkEnd w:id="33"/>
-      <w:r>
-        <w:t>HP Dateien senden, welche dann Daten aus der DB holen und sie zurückliefern.</w:t>
+        <w:t>Wir setzten PHP ein, indem wir Anfragen vom JavaScript an PHP Dateien senden, welche dann Daten aus der DB holen und sie zurückliefern.</w:t>
       </w:r>
     </w:p>
     <w:p>
@@ -12231,6 +10945,7 @@
       </w:pPr>
       <w:bookmarkStart w:id="35" w:name="_Toc440754188"/>
       <w:r>
+        <w:lastRenderedPageBreak/>
         <w:t xml:space="preserve">3.3 </w:t>
       </w:r>
       <w:r>
@@ -12256,7 +10971,7 @@
       </w:r>
       <w:bookmarkEnd w:id="36"/>
     </w:p>
-    <w:bookmarkEnd w:id="32"/>
+    <w:bookmarkEnd w:id="33"/>
     <w:p>
       <w:r>
         <w:t>Der Quellcode befindet sich mit in dem Archiv, deshalb wird er hier nicht noch mal zusätzlich aufgeführt.</w:t>
@@ -12609,51 +11324,25 @@
           <w:r>
             <w:instrText xml:space="preserve"> If </w:instrText>
           </w:r>
-          <w:r>
-            <w:fldChar w:fldCharType="begin"/>
-          </w:r>
-          <w:r>
-            <w:instrText xml:space="preserve"> STYLEREF  "Überschrift 11"  \* MERGEFORMAT </w:instrText>
-          </w:r>
-          <w:r>
-            <w:fldChar w:fldCharType="separate"/>
-          </w:r>
-          <w:r>
-            <w:rPr>
-              <w:noProof/>
-            </w:rPr>
-            <w:instrText>3. Implementierung</w:instrText>
-          </w:r>
-          <w:r>
-            <w:rPr>
-              <w:noProof/>
-            </w:rPr>
-            <w:fldChar w:fldCharType="end"/>
-          </w:r>
+          <w:fldSimple w:instr=" STYLEREF  &quot;Überschrift 11&quot;  \* MERGEFORMAT ">
+            <w:r>
+              <w:rPr>
+                <w:noProof/>
+              </w:rPr>
+              <w:instrText>3. Implementierung</w:instrText>
+            </w:r>
+          </w:fldSimple>
           <w:r>
             <w:instrText>&lt;&gt; “Error*” “</w:instrText>
           </w:r>
-          <w:r>
-            <w:fldChar w:fldCharType="begin"/>
-          </w:r>
-          <w:r>
-            <w:instrText xml:space="preserve"> STYLEREF  "Überschrift 11"  \* MERGEFORMAT </w:instrText>
-          </w:r>
-          <w:r>
-            <w:fldChar w:fldCharType="separate"/>
-          </w:r>
-          <w:r>
-            <w:rPr>
-              <w:noProof/>
-            </w:rPr>
-            <w:instrText>3. Implementierung</w:instrText>
-          </w:r>
-          <w:r>
-            <w:rPr>
-              <w:noProof/>
-            </w:rPr>
-            <w:fldChar w:fldCharType="end"/>
-          </w:r>
+          <w:fldSimple w:instr=" STYLEREF  &quot;Überschrift 11&quot;  \* MERGEFORMAT ">
+            <w:r>
+              <w:rPr>
+                <w:noProof/>
+              </w:rPr>
+              <w:instrText>3. Implementierung</w:instrText>
+            </w:r>
+          </w:fldSimple>
           <w:r>
             <w:instrText xml:space="preserve"> </w:instrText>
           </w:r>
@@ -17041,6 +15730,7 @@
     <w:rsid w:val="00E227FB"/>
     <w:rsid w:val="00EE3C2A"/>
     <w:rsid w:val="00F42A7C"/>
+    <w:rsid w:val="00F45A54"/>
     <w:rsid w:val="00F7448E"/>
     <w:rsid w:val="00F86C98"/>
     <w:rsid w:val="00FD008E"/>
@@ -18060,7 +16750,7 @@
 </file>
 
 <file path=customXml/itemProps3.xml><?xml version="1.0" encoding="utf-8"?>
-<ds:datastoreItem xmlns:ds="http://schemas.openxmlformats.org/officeDocument/2006/customXml" ds:itemID="{B77D7835-B68B-49B6-B7B4-60990F80B6E0}">
+<ds:datastoreItem xmlns:ds="http://schemas.openxmlformats.org/officeDocument/2006/customXml" ds:itemID="{92976AA6-84E6-480F-97A5-E80331FC3CAE}">
   <ds:schemaRefs>
     <ds:schemaRef ds:uri="http://schemas.openxmlformats.org/officeDocument/2006/bibliography"/>
   </ds:schemaRefs>

</xml_diff>

<commit_message>
Änderungen in Doku übernommen
</commit_message>
<xml_diff>
--- a/Dokumentation.docx
+++ b/Dokumentation.docx
@@ -4492,7 +4492,7 @@
       </w:pPr>
       <w:r>
         <w:lastRenderedPageBreak/>
-        <w:t>Ihr Profil bearbeiten</w:t>
+        <w:t>Events löschen</w:t>
       </w:r>
     </w:p>
     <w:p>
@@ -4504,7 +4504,7 @@
         </w:numPr>
       </w:pPr>
       <w:r>
-        <w:t>Ihre Kontaktliste anzeigen und verwalten</w:t>
+        <w:t>Ihr Profil bearbeiten</w:t>
       </w:r>
     </w:p>
     <w:p>
@@ -4516,13 +4516,7 @@
         </w:numPr>
       </w:pPr>
       <w:r>
-        <w:t xml:space="preserve">An Events </w:t>
-      </w:r>
-      <w:r>
-        <w:t>von Freunden</w:t>
-      </w:r>
-      <w:r>
-        <w:t xml:space="preserve"> teilnehmen</w:t>
+        <w:t>Ihre Kontaktliste anzeigen und verwalten</w:t>
       </w:r>
     </w:p>
     <w:p>
@@ -4534,6 +4528,24 @@
         </w:numPr>
       </w:pPr>
       <w:r>
+        <w:t xml:space="preserve">An Events </w:t>
+      </w:r>
+      <w:r>
+        <w:t>von Freunden</w:t>
+      </w:r>
+      <w:r>
+        <w:t xml:space="preserve"> teilnehmen</w:t>
+      </w:r>
+    </w:p>
+    <w:p>
+      <w:pPr>
+        <w:pStyle w:val="Listenabsatz"/>
+        <w:numPr>
+          <w:ilvl w:val="1"/>
+          <w:numId w:val="19"/>
+        </w:numPr>
+      </w:pPr>
+      <w:r>
         <w:t>Sich aktiv an der Planung beteiligen (Mitbringliste)</w:t>
       </w:r>
     </w:p>
@@ -4615,6 +4627,17 @@
       </w:r>
     </w:p>
     <w:p>
+      <w:r>
+        <w:tab/>
+      </w:r>
+      <w:r>
+        <w:t xml:space="preserve">Verwendete Version: </w:t>
+      </w:r>
+      <w:r>
+        <w:t>0.1.13</w:t>
+      </w:r>
+    </w:p>
+    <w:p>
       <w:pPr>
         <w:pStyle w:val="berschrift31"/>
         <w:outlineLvl w:val="2"/>
@@ -4631,23 +4654,39 @@
       </w:r>
     </w:p>
     <w:p>
+      <w:r>
+        <w:tab/>
+      </w:r>
+      <w:r>
+        <w:t xml:space="preserve">Verwendete Version: </w:t>
+      </w:r>
+      <w:r>
+        <w:t>2.5.3 (LESS) / CSS 3</w:t>
+      </w:r>
+    </w:p>
+    <w:p>
       <w:pPr>
         <w:pStyle w:val="berschrift31"/>
         <w:outlineLvl w:val="2"/>
       </w:pPr>
       <w:bookmarkStart w:id="9" w:name="_Toc440754165"/>
       <w:r>
+        <w:lastRenderedPageBreak/>
         <w:t>1.4.3 Bootstrap Grid System</w:t>
       </w:r>
       <w:bookmarkEnd w:id="9"/>
     </w:p>
     <w:p>
       <w:r>
-        <w:t xml:space="preserve">Da wir die Anwendung responsive machen wollen, haben wir das Gridsystem von Bootstrap eingesetzt um schneller starten zu können und nicht erst selbst erzeugen zu müssen. Das </w:t>
-      </w:r>
-      <w:r>
-        <w:lastRenderedPageBreak/>
-        <w:t>Gridsystem bringt Klassen für Spalteneinteilung und Breakpoints mit, wir nutzen ein fluid layout (volle Breite) und das Standard 12 Spalten Grid.</w:t>
+        <w:t>Da wir die Anwendung responsive machen wollen, haben wir das Gridsystem von Bootstrap eingesetzt um schneller starten zu können und nicht erst selbst erzeugen zu müssen. Das Gridsystem bringt Klassen für Spalteneinteilung und Breakpoints mit, wir nutzen ein fluid layout (volle Breite) und das Standard 12 Spalten Grid.</w:t>
+      </w:r>
+    </w:p>
+    <w:p>
+      <w:r>
+        <w:tab/>
+      </w:r>
+      <w:r>
+        <w:t>Verwendete Version: 3.3.6</w:t>
       </w:r>
     </w:p>
     <w:p>
@@ -4671,16 +4710,24 @@
       <w:r>
         <w:t>Handlebars ist eine Template Engine, die recht leicht zu verwenden ist. Wir verwenden weniger die eigentliche Templating Funktionen (Expressions, Helper</w:t>
       </w:r>
-      <w:proofErr w:type="gramStart"/>
-      <w:r>
-        <w:t xml:space="preserve"> ..</w:t>
-      </w:r>
-      <w:proofErr w:type="gramEnd"/>
+      <w:r>
+        <w:t xml:space="preserve"> ...</w:t>
+      </w:r>
       <w:r>
         <w:t>), sondern hauptsächlich nur die Basis- Funktionalität um für die einzelnen Bausteine der Anwendung einzelne Partials anzulegen, die man dann gegenseitig in anderen Templates inkludieren kann.</w:t>
       </w:r>
     </w:p>
-    <w:p/>
+    <w:p>
+      <w:r>
+        <w:tab/>
+      </w:r>
+      <w:r>
+        <w:t xml:space="preserve">Verwendete Version: </w:t>
+      </w:r>
+      <w:r>
+        <w:t>4.0.5</w:t>
+      </w:r>
+    </w:p>
     <w:p>
       <w:pPr>
         <w:pStyle w:val="berschrift31"/>
@@ -4752,6 +4799,18 @@
       </w:r>
     </w:p>
     <w:p>
+      <w:r>
+        <w:tab/>
+      </w:r>
+      <w:r>
+        <w:t xml:space="preserve">Verwendete Version: </w:t>
+      </w:r>
+      <w:r>
+        <w:t>ECMAScript 5.1</w:t>
+      </w:r>
+    </w:p>
+    <w:p/>
+    <w:p>
       <w:pPr>
         <w:pStyle w:val="berschrift31"/>
         <w:outlineLvl w:val="2"/>
@@ -4783,6 +4842,18 @@
     </w:p>
     <w:p>
       <w:r>
+        <w:lastRenderedPageBreak/>
+        <w:tab/>
+      </w:r>
+      <w:r>
+        <w:t xml:space="preserve">Verwendete Version: </w:t>
+      </w:r>
+      <w:r>
+        <w:t>ECMAScript 5.1</w:t>
+      </w:r>
+    </w:p>
+    <w:p>
+      <w:r>
         <w:t>Hier ergaben sich während der Entwicklung Änderungen, siehe 3.1.</w:t>
       </w:r>
     </w:p>
@@ -4805,7 +4876,13 @@
     </w:p>
     <w:p>
       <w:r>
-        <w:t>Ein kleiner Datepicker, ohne Abhängikeiten (wie jQuery o.ä.), der einfach einzubinden und zu stylen ist.</w:t>
+        <w:t xml:space="preserve">Ein kleiner Datepicker, ohne </w:t>
+      </w:r>
+      <w:r>
+        <w:t>Abhängigkeiten</w:t>
+      </w:r>
+      <w:r>
+        <w:t xml:space="preserve"> (wie jQuery o.ä.), der einfach einzubinden und zu stylen ist.</w:t>
       </w:r>
     </w:p>
     <w:p>
@@ -4823,7 +4900,6 @@
     </w:p>
     <w:p>
       <w:r>
-        <w:lastRenderedPageBreak/>
         <w:t>Wir nutzen ihn um ein Datum für ein Event zu selektieren und die nächsten zwei Kalendermonate in der Seitenleiste anzuzeigen</w:t>
       </w:r>
     </w:p>
@@ -4840,7 +4916,13 @@
     </w:p>
     <w:p>
       <w:r>
-        <w:t>MySQL ist eines der weltweit verbreitetsten relationalen Datenbankverwaltungssysteme. Es ist als Open-Source-Software sowie als kommerzielle Enterpriseversion für verschiedene Betriebssysteme verfügbar und bildet die Grundlage für viele dynamische Webauftritte.</w:t>
+        <w:t xml:space="preserve">MySQL ist eines der weltweit verbreitetsten relationalen Datenbankverwaltungssysteme. Es ist als Open-Source-Software sowie als kommerzielle </w:t>
+      </w:r>
+      <w:r>
+        <w:t>Enterprise Version</w:t>
+      </w:r>
+      <w:r>
+        <w:t xml:space="preserve"> für verschiedene Betriebssysteme verfügbar und bildet die Grundlage für viele dynamische Webauftritte.</w:t>
       </w:r>
     </w:p>
     <w:p>
@@ -4909,16 +4991,13 @@
     </w:p>
     <w:p>
       <w:r>
+        <w:lastRenderedPageBreak/>
         <w:t>Die Voraussetzungen sind bewusst so vage gehalten, damit das Endprodukt auf vielen Systemen eingesetzt werden kann. So ist es 'vollkommen' Betriebssystem und architekturunabhängig - vollkommen in dem Sinn, dass auf der Zielarchitektur natürlich ein Webserver mit PHP verfügbar sein muss.</w:t>
       </w:r>
     </w:p>
     <w:p>
       <w:r>
-        <w:t xml:space="preserve">Auf der Clientseite ist lediglich ein Internetbrowser nötig, der JavaScript beherrscht und aktiviert hat. Auch hier gibt es keine Einschränkung an Betriebssystem oder gar Hardwarearchitektur. Aus Zeitgründen ist das Design der Webseite nur an aktuelle Browser </w:t>
-      </w:r>
-      <w:r>
-        <w:lastRenderedPageBreak/>
-        <w:t>angepasst. Alte Browser wie beispielsweise Microsoft Internet Explorer 6 (und früher), Mozilla Firefox 2 und früher sowie Netscape werden explizit nicht unterstützt!</w:t>
+        <w:t>Auf der Clientseite ist lediglich ein Internetbrowser nötig, der JavaScript beherrscht und aktiviert hat. Auch hier gibt es keine Einschränkung an Betriebssystem oder gar Hardwarearchitektur. Aus Zeitgründen ist das Design der Webseite nur an aktuelle Browser angepasst. Alte Browser wie beispielsweise Microsoft Internet Explorer 6 (und früher), Mozilla Firefox 2 und früher sowie Netscape werden explizit nicht unterstützt!</w:t>
       </w:r>
     </w:p>
     <w:p>
@@ -5050,6 +5129,9 @@
       <w:r>
         <w:t>ssystem ein. Zusätzlich zu dem oben genannten Softwarepacket nutzt er Eclipse als ergänzende Entwicklungsumgebung.</w:t>
       </w:r>
+      <w:r>
+        <w:t xml:space="preserve"> Als Web-Client wurde SWIron verwendet.</w:t>
+      </w:r>
     </w:p>
     <w:p>
       <w:pPr>
@@ -5061,6 +5143,7 @@
     </w:p>
     <w:p>
       <w:r>
+        <w:lastRenderedPageBreak/>
         <w:t>Marileen setzte MacOS 10.</w:t>
       </w:r>
       <w:r>
@@ -5095,7 +5178,10 @@
         <w:t xml:space="preserve"> </w:t>
       </w:r>
       <w:r>
-        <w:t>stieg dann aber auf Windows 10 um. Zum Einsatz kamen Node.JS, Grunt, Git und Brackets.</w:t>
+        <w:t>stieg dann aber auf Windows 10 um. Zum Einsatz kamen N</w:t>
+      </w:r>
+      <w:r>
+        <w:t>ode.JS, Grunt, Git und Brackets, sowie SWIron als Web-Client.</w:t>
       </w:r>
     </w:p>
     <w:p>
@@ -5283,7 +5369,15 @@
         <w:t xml:space="preserve">tmp </w:t>
       </w:r>
       <w:r>
-        <w:t>(Output Verzeichnis für deploybare Webanwendung)</w:t>
+        <w:t xml:space="preserve">(Output Verzeichnis für </w:t>
+      </w:r>
+      <w:proofErr w:type="spellStart"/>
+      <w:r>
+        <w:t>deploybare</w:t>
+      </w:r>
+      <w:proofErr w:type="spellEnd"/>
+      <w:r>
+        <w:t xml:space="preserve"> Webanwendung)</w:t>
       </w:r>
     </w:p>
     <w:p>
@@ -5294,12 +5388,14 @@
           <w:numId w:val="19"/>
         </w:numPr>
       </w:pPr>
+      <w:proofErr w:type="spellStart"/>
       <w:r>
         <w:rPr>
           <w:b/>
         </w:rPr>
         <w:t>dev</w:t>
       </w:r>
+      <w:proofErr w:type="spellEnd"/>
       <w:r>
         <w:t xml:space="preserve"> (Arbeitsverzeichnis)</w:t>
       </w:r>
@@ -5312,14 +5408,30 @@
           <w:numId w:val="19"/>
         </w:numPr>
       </w:pPr>
+      <w:proofErr w:type="spellStart"/>
       <w:r>
         <w:rPr>
           <w:b/>
         </w:rPr>
-        <w:t xml:space="preserve">assets </w:t>
-      </w:r>
-      <w:r>
-        <w:t>(Bilder, favicon usw.)</w:t>
+        <w:t>assets</w:t>
+      </w:r>
+      <w:proofErr w:type="spellEnd"/>
+      <w:r>
+        <w:rPr>
+          <w:b/>
+        </w:rPr>
+        <w:t xml:space="preserve"> </w:t>
+      </w:r>
+      <w:r>
+        <w:t xml:space="preserve">(Bilder, </w:t>
+      </w:r>
+      <w:proofErr w:type="spellStart"/>
+      <w:r>
+        <w:t>favicon</w:t>
+      </w:r>
+      <w:proofErr w:type="spellEnd"/>
+      <w:r>
+        <w:t xml:space="preserve"> usw.)</w:t>
       </w:r>
     </w:p>
     <w:p>
@@ -5330,11 +5442,19 @@
           <w:numId w:val="19"/>
         </w:numPr>
       </w:pPr>
+      <w:proofErr w:type="spellStart"/>
       <w:r>
         <w:rPr>
           <w:b/>
         </w:rPr>
-        <w:t xml:space="preserve">js </w:t>
+        <w:t>js</w:t>
+      </w:r>
+      <w:proofErr w:type="spellEnd"/>
+      <w:r>
+        <w:rPr>
+          <w:b/>
+        </w:rPr>
+        <w:t xml:space="preserve"> </w:t>
       </w:r>
     </w:p>
     <w:p>
@@ -5345,11 +5465,19 @@
           <w:numId w:val="19"/>
         </w:numPr>
       </w:pPr>
+      <w:proofErr w:type="spellStart"/>
       <w:r>
         <w:rPr>
           <w:b/>
         </w:rPr>
-        <w:t xml:space="preserve">partials </w:t>
+        <w:t>partials</w:t>
+      </w:r>
+      <w:proofErr w:type="spellEnd"/>
+      <w:r>
+        <w:rPr>
+          <w:b/>
+        </w:rPr>
+        <w:t xml:space="preserve"> </w:t>
       </w:r>
       <w:r>
         <w:t>(handlebars Bausteine)</w:t>
@@ -5363,12 +5491,14 @@
           <w:numId w:val="19"/>
         </w:numPr>
       </w:pPr>
+      <w:proofErr w:type="spellStart"/>
       <w:r>
         <w:rPr>
           <w:b/>
         </w:rPr>
         <w:t>php</w:t>
       </w:r>
+      <w:proofErr w:type="spellEnd"/>
     </w:p>
     <w:p>
       <w:pPr>
@@ -5378,11 +5508,19 @@
           <w:numId w:val="19"/>
         </w:numPr>
       </w:pPr>
+      <w:proofErr w:type="spellStart"/>
       <w:r>
         <w:rPr>
           <w:b/>
         </w:rPr>
-        <w:t xml:space="preserve">styles </w:t>
+        <w:t>styles</w:t>
+      </w:r>
+      <w:proofErr w:type="spellEnd"/>
+      <w:r>
+        <w:rPr>
+          <w:b/>
+        </w:rPr>
+        <w:t xml:space="preserve"> </w:t>
       </w:r>
       <w:r>
         <w:t>(less Dateien)</w:t>
@@ -5408,9 +5546,11 @@
           <w:numId w:val="19"/>
         </w:numPr>
       </w:pPr>
+      <w:proofErr w:type="spellStart"/>
       <w:r>
         <w:t>Package.json</w:t>
       </w:r>
+      <w:proofErr w:type="spellEnd"/>
     </w:p>
     <w:p/>
     <w:p>
@@ -5501,7 +5641,15 @@
         <w:t>HTO01FLQZCHT_2 gespeichert. In de</w:t>
       </w:r>
       <w:r>
-        <w:t>r Datenbankdesignphase sind fünf</w:t>
+        <w:t xml:space="preserve">r Datenbankdesignphase </w:t>
+      </w:r>
+      <w:r>
+        <w:t>wurden</w:t>
+      </w:r>
+      <w:bookmarkStart w:id="23" w:name="_GoBack"/>
+      <w:bookmarkEnd w:id="23"/>
+      <w:r>
+        <w:t xml:space="preserve"> fünf</w:t>
       </w:r>
       <w:r>
         <w:t xml:space="preserve"> Tabellen angelegt. So</w:t>
@@ -5601,7 +5749,7 @@
         <w:ind w:left="60"/>
       </w:pPr>
     </w:p>
-    <w:bookmarkStart w:id="23" w:name="_Toc440754178"/>
+    <w:bookmarkStart w:id="24" w:name="_Toc440754178"/>
     <w:p>
       <w:pPr>
         <w:pStyle w:val="berschrift31"/>
@@ -5740,8 +5888,27 @@
                                 <w:sz w:val="16"/>
                                 <w:szCs w:val="16"/>
                               </w:rPr>
-                              <w:t xml:space="preserve">  `Event_ID` </w:t>
-                            </w:r>
+                              <w:t xml:space="preserve">  `</w:t>
+                            </w:r>
+                            <w:proofErr w:type="spellStart"/>
+                            <w:r>
+                              <w:rPr>
+                                <w:rFonts w:ascii="Courier New" w:hAnsi="Courier New"/>
+                                <w:sz w:val="16"/>
+                                <w:szCs w:val="16"/>
+                              </w:rPr>
+                              <w:t>Event_ID</w:t>
+                            </w:r>
+                            <w:proofErr w:type="spellEnd"/>
+                            <w:r>
+                              <w:rPr>
+                                <w:rFonts w:ascii="Courier New" w:hAnsi="Courier New"/>
+                                <w:sz w:val="16"/>
+                                <w:szCs w:val="16"/>
+                              </w:rPr>
+                              <w:t xml:space="preserve">` </w:t>
+                            </w:r>
+                            <w:proofErr w:type="spellStart"/>
                             <w:proofErr w:type="gramStart"/>
                             <w:r>
                               <w:rPr>
@@ -5749,7 +5916,16 @@
                                 <w:sz w:val="16"/>
                                 <w:szCs w:val="16"/>
                               </w:rPr>
-                              <w:t>int(</w:t>
+                              <w:t>int</w:t>
+                            </w:r>
+                            <w:proofErr w:type="spellEnd"/>
+                            <w:r>
+                              <w:rPr>
+                                <w:rFonts w:ascii="Courier New" w:hAnsi="Courier New"/>
+                                <w:sz w:val="16"/>
+                                <w:szCs w:val="16"/>
+                              </w:rPr>
+                              <w:t>(</w:t>
                             </w:r>
                             <w:proofErr w:type="gramEnd"/>
                             <w:r>
@@ -5775,8 +5951,27 @@
                                 <w:sz w:val="16"/>
                                 <w:szCs w:val="16"/>
                               </w:rPr>
-                              <w:t xml:space="preserve">  `User_ID` </w:t>
-                            </w:r>
+                              <w:t xml:space="preserve">  `</w:t>
+                            </w:r>
+                            <w:proofErr w:type="spellStart"/>
+                            <w:r>
+                              <w:rPr>
+                                <w:rFonts w:ascii="Courier New" w:hAnsi="Courier New"/>
+                                <w:sz w:val="16"/>
+                                <w:szCs w:val="16"/>
+                              </w:rPr>
+                              <w:t>User_ID</w:t>
+                            </w:r>
+                            <w:proofErr w:type="spellEnd"/>
+                            <w:r>
+                              <w:rPr>
+                                <w:rFonts w:ascii="Courier New" w:hAnsi="Courier New"/>
+                                <w:sz w:val="16"/>
+                                <w:szCs w:val="16"/>
+                              </w:rPr>
+                              <w:t xml:space="preserve">` </w:t>
+                            </w:r>
+                            <w:proofErr w:type="spellStart"/>
                             <w:proofErr w:type="gramStart"/>
                             <w:r>
                               <w:rPr>
@@ -5784,7 +5979,16 @@
                                 <w:sz w:val="16"/>
                                 <w:szCs w:val="16"/>
                               </w:rPr>
-                              <w:t>int(</w:t>
+                              <w:t>int</w:t>
+                            </w:r>
+                            <w:proofErr w:type="spellEnd"/>
+                            <w:r>
+                              <w:rPr>
+                                <w:rFonts w:ascii="Courier New" w:hAnsi="Courier New"/>
+                                <w:sz w:val="16"/>
+                                <w:szCs w:val="16"/>
+                              </w:rPr>
+                              <w:t>(</w:t>
                             </w:r>
                             <w:proofErr w:type="gramEnd"/>
                             <w:r>
@@ -5810,8 +6014,27 @@
                                 <w:sz w:val="16"/>
                                 <w:szCs w:val="16"/>
                               </w:rPr>
-                              <w:t xml:space="preserve">  `status` </w:t>
-                            </w:r>
+                              <w:t xml:space="preserve">  `</w:t>
+                            </w:r>
+                            <w:proofErr w:type="spellStart"/>
+                            <w:r>
+                              <w:rPr>
+                                <w:rFonts w:ascii="Courier New" w:hAnsi="Courier New"/>
+                                <w:sz w:val="16"/>
+                                <w:szCs w:val="16"/>
+                              </w:rPr>
+                              <w:t>status</w:t>
+                            </w:r>
+                            <w:proofErr w:type="spellEnd"/>
+                            <w:r>
+                              <w:rPr>
+                                <w:rFonts w:ascii="Courier New" w:hAnsi="Courier New"/>
+                                <w:sz w:val="16"/>
+                                <w:szCs w:val="16"/>
+                              </w:rPr>
+                              <w:t xml:space="preserve">` </w:t>
+                            </w:r>
+                            <w:proofErr w:type="spellStart"/>
                             <w:proofErr w:type="gramStart"/>
                             <w:r>
                               <w:rPr>
@@ -5819,7 +6042,16 @@
                                 <w:sz w:val="16"/>
                                 <w:szCs w:val="16"/>
                               </w:rPr>
-                              <w:t>varchar(</w:t>
+                              <w:t>varchar</w:t>
+                            </w:r>
+                            <w:proofErr w:type="spellEnd"/>
+                            <w:r>
+                              <w:rPr>
+                                <w:rFonts w:ascii="Courier New" w:hAnsi="Courier New"/>
+                                <w:sz w:val="16"/>
+                                <w:szCs w:val="16"/>
+                              </w:rPr>
+                              <w:t>(</w:t>
                             </w:r>
                             <w:proofErr w:type="gramEnd"/>
                             <w:r>
@@ -5828,7 +6060,25 @@
                                 <w:sz w:val="16"/>
                                 <w:szCs w:val="16"/>
                               </w:rPr>
-                              <w:t>50) default NULL,</w:t>
+                              <w:t xml:space="preserve">50) </w:t>
+                            </w:r>
+                            <w:proofErr w:type="spellStart"/>
+                            <w:r>
+                              <w:rPr>
+                                <w:rFonts w:ascii="Courier New" w:hAnsi="Courier New"/>
+                                <w:sz w:val="16"/>
+                                <w:szCs w:val="16"/>
+                              </w:rPr>
+                              <w:t>default</w:t>
+                            </w:r>
+                            <w:proofErr w:type="spellEnd"/>
+                            <w:r>
+                              <w:rPr>
+                                <w:rFonts w:ascii="Courier New" w:hAnsi="Courier New"/>
+                                <w:sz w:val="16"/>
+                                <w:szCs w:val="16"/>
+                              </w:rPr>
+                              <w:t xml:space="preserve"> NULL,</w:t>
                             </w:r>
                           </w:p>
                           <w:p>
@@ -5845,7 +6095,43 @@
                                 <w:sz w:val="16"/>
                                 <w:szCs w:val="16"/>
                               </w:rPr>
-                              <w:t xml:space="preserve">  KEY `Event_ID` (`Event_ID`),</w:t>
+                              <w:t xml:space="preserve">  KEY `</w:t>
+                            </w:r>
+                            <w:proofErr w:type="spellStart"/>
+                            <w:r>
+                              <w:rPr>
+                                <w:rFonts w:ascii="Courier New" w:hAnsi="Courier New"/>
+                                <w:sz w:val="16"/>
+                                <w:szCs w:val="16"/>
+                              </w:rPr>
+                              <w:t>Event_ID</w:t>
+                            </w:r>
+                            <w:proofErr w:type="spellEnd"/>
+                            <w:r>
+                              <w:rPr>
+                                <w:rFonts w:ascii="Courier New" w:hAnsi="Courier New"/>
+                                <w:sz w:val="16"/>
+                                <w:szCs w:val="16"/>
+                              </w:rPr>
+                              <w:t>` (`</w:t>
+                            </w:r>
+                            <w:proofErr w:type="spellStart"/>
+                            <w:r>
+                              <w:rPr>
+                                <w:rFonts w:ascii="Courier New" w:hAnsi="Courier New"/>
+                                <w:sz w:val="16"/>
+                                <w:szCs w:val="16"/>
+                              </w:rPr>
+                              <w:t>Event_ID</w:t>
+                            </w:r>
+                            <w:proofErr w:type="spellEnd"/>
+                            <w:r>
+                              <w:rPr>
+                                <w:rFonts w:ascii="Courier New" w:hAnsi="Courier New"/>
+                                <w:sz w:val="16"/>
+                                <w:szCs w:val="16"/>
+                              </w:rPr>
+                              <w:t>`),</w:t>
                             </w:r>
                           </w:p>
                           <w:p>
@@ -5862,7 +6148,43 @@
                                 <w:sz w:val="16"/>
                                 <w:szCs w:val="16"/>
                               </w:rPr>
-                              <w:t xml:space="preserve">  KEY `User_ID` (`User_ID`)</w:t>
+                              <w:t xml:space="preserve">  KEY `</w:t>
+                            </w:r>
+                            <w:proofErr w:type="spellStart"/>
+                            <w:r>
+                              <w:rPr>
+                                <w:rFonts w:ascii="Courier New" w:hAnsi="Courier New"/>
+                                <w:sz w:val="16"/>
+                                <w:szCs w:val="16"/>
+                              </w:rPr>
+                              <w:t>User_ID</w:t>
+                            </w:r>
+                            <w:proofErr w:type="spellEnd"/>
+                            <w:r>
+                              <w:rPr>
+                                <w:rFonts w:ascii="Courier New" w:hAnsi="Courier New"/>
+                                <w:sz w:val="16"/>
+                                <w:szCs w:val="16"/>
+                              </w:rPr>
+                              <w:t>` (`</w:t>
+                            </w:r>
+                            <w:proofErr w:type="spellStart"/>
+                            <w:r>
+                              <w:rPr>
+                                <w:rFonts w:ascii="Courier New" w:hAnsi="Courier New"/>
+                                <w:sz w:val="16"/>
+                                <w:szCs w:val="16"/>
+                              </w:rPr>
+                              <w:t>User_ID</w:t>
+                            </w:r>
+                            <w:proofErr w:type="spellEnd"/>
+                            <w:r>
+                              <w:rPr>
+                                <w:rFonts w:ascii="Courier New" w:hAnsi="Courier New"/>
+                                <w:sz w:val="16"/>
+                                <w:szCs w:val="16"/>
+                              </w:rPr>
+                              <w:t>`)</w:t>
                             </w:r>
                           </w:p>
                           <w:p>
@@ -5879,7 +6201,25 @@
                                 <w:sz w:val="16"/>
                                 <w:szCs w:val="16"/>
                               </w:rPr>
-                              <w:t>) ENGINE=MyISAM DEFAULT CHARSET=utf8;</w:t>
+                              <w:t>) ENGINE=</w:t>
+                            </w:r>
+                            <w:proofErr w:type="spellStart"/>
+                            <w:r>
+                              <w:rPr>
+                                <w:rFonts w:ascii="Courier New" w:hAnsi="Courier New"/>
+                                <w:sz w:val="16"/>
+                                <w:szCs w:val="16"/>
+                              </w:rPr>
+                              <w:t>MyISAM</w:t>
+                            </w:r>
+                            <w:proofErr w:type="spellEnd"/>
+                            <w:r>
+                              <w:rPr>
+                                <w:rFonts w:ascii="Courier New" w:hAnsi="Courier New"/>
+                                <w:sz w:val="16"/>
+                                <w:szCs w:val="16"/>
+                              </w:rPr>
+                              <w:t xml:space="preserve"> DEFAULT CHARSET=utf8;</w:t>
                             </w:r>
                           </w:p>
                         </w:txbxContent>
@@ -6334,10 +6674,10 @@
       <w:r>
         <w:t>Attendees</w:t>
       </w:r>
-      <w:bookmarkEnd w:id="23"/>
+      <w:bookmarkEnd w:id="24"/>
     </w:p>
     <w:p/>
-    <w:bookmarkStart w:id="24" w:name="_Toc440754179"/>
+    <w:bookmarkStart w:id="25" w:name="_Toc440754179"/>
     <w:p>
       <w:pPr>
         <w:pStyle w:val="berschrift31"/>
@@ -6475,8 +6815,27 @@
                                 <w:sz w:val="16"/>
                                 <w:szCs w:val="16"/>
                               </w:rPr>
-                              <w:t xml:space="preserve">  `User_ID` </w:t>
-                            </w:r>
+                              <w:t xml:space="preserve">  `</w:t>
+                            </w:r>
+                            <w:proofErr w:type="spellStart"/>
+                            <w:r>
+                              <w:rPr>
+                                <w:rFonts w:ascii="Courier New" w:hAnsi="Courier New"/>
+                                <w:sz w:val="16"/>
+                                <w:szCs w:val="16"/>
+                              </w:rPr>
+                              <w:t>User_ID</w:t>
+                            </w:r>
+                            <w:proofErr w:type="spellEnd"/>
+                            <w:r>
+                              <w:rPr>
+                                <w:rFonts w:ascii="Courier New" w:hAnsi="Courier New"/>
+                                <w:sz w:val="16"/>
+                                <w:szCs w:val="16"/>
+                              </w:rPr>
+                              <w:t xml:space="preserve">` </w:t>
+                            </w:r>
+                            <w:proofErr w:type="spellStart"/>
                             <w:proofErr w:type="gramStart"/>
                             <w:r>
                               <w:rPr>
@@ -6484,7 +6843,16 @@
                                 <w:sz w:val="16"/>
                                 <w:szCs w:val="16"/>
                               </w:rPr>
-                              <w:t>int(</w:t>
+                              <w:t>int</w:t>
+                            </w:r>
+                            <w:proofErr w:type="spellEnd"/>
+                            <w:r>
+                              <w:rPr>
+                                <w:rFonts w:ascii="Courier New" w:hAnsi="Courier New"/>
+                                <w:sz w:val="16"/>
+                                <w:szCs w:val="16"/>
+                              </w:rPr>
+                              <w:t>(</w:t>
                             </w:r>
                             <w:proofErr w:type="gramEnd"/>
                             <w:r>
@@ -6510,8 +6878,27 @@
                                 <w:sz w:val="16"/>
                                 <w:szCs w:val="16"/>
                               </w:rPr>
-                              <w:t xml:space="preserve">  `Contact_ID` </w:t>
-                            </w:r>
+                              <w:t xml:space="preserve">  `</w:t>
+                            </w:r>
+                            <w:proofErr w:type="spellStart"/>
+                            <w:r>
+                              <w:rPr>
+                                <w:rFonts w:ascii="Courier New" w:hAnsi="Courier New"/>
+                                <w:sz w:val="16"/>
+                                <w:szCs w:val="16"/>
+                              </w:rPr>
+                              <w:t>Contact_ID</w:t>
+                            </w:r>
+                            <w:proofErr w:type="spellEnd"/>
+                            <w:r>
+                              <w:rPr>
+                                <w:rFonts w:ascii="Courier New" w:hAnsi="Courier New"/>
+                                <w:sz w:val="16"/>
+                                <w:szCs w:val="16"/>
+                              </w:rPr>
+                              <w:t xml:space="preserve">` </w:t>
+                            </w:r>
+                            <w:proofErr w:type="spellStart"/>
                             <w:proofErr w:type="gramStart"/>
                             <w:r>
                               <w:rPr>
@@ -6519,7 +6906,16 @@
                                 <w:sz w:val="16"/>
                                 <w:szCs w:val="16"/>
                               </w:rPr>
-                              <w:t>int(</w:t>
+                              <w:t>int</w:t>
+                            </w:r>
+                            <w:proofErr w:type="spellEnd"/>
+                            <w:r>
+                              <w:rPr>
+                                <w:rFonts w:ascii="Courier New" w:hAnsi="Courier New"/>
+                                <w:sz w:val="16"/>
+                                <w:szCs w:val="16"/>
+                              </w:rPr>
+                              <w:t>(</w:t>
                             </w:r>
                             <w:proofErr w:type="gramEnd"/>
                             <w:r>
@@ -6545,7 +6941,43 @@
                                 <w:sz w:val="16"/>
                                 <w:szCs w:val="16"/>
                               </w:rPr>
-                              <w:t xml:space="preserve">  KEY `User_ID` (`User_ID`),</w:t>
+                              <w:t xml:space="preserve">  KEY `</w:t>
+                            </w:r>
+                            <w:proofErr w:type="spellStart"/>
+                            <w:r>
+                              <w:rPr>
+                                <w:rFonts w:ascii="Courier New" w:hAnsi="Courier New"/>
+                                <w:sz w:val="16"/>
+                                <w:szCs w:val="16"/>
+                              </w:rPr>
+                              <w:t>User_ID</w:t>
+                            </w:r>
+                            <w:proofErr w:type="spellEnd"/>
+                            <w:r>
+                              <w:rPr>
+                                <w:rFonts w:ascii="Courier New" w:hAnsi="Courier New"/>
+                                <w:sz w:val="16"/>
+                                <w:szCs w:val="16"/>
+                              </w:rPr>
+                              <w:t>` (`</w:t>
+                            </w:r>
+                            <w:proofErr w:type="spellStart"/>
+                            <w:r>
+                              <w:rPr>
+                                <w:rFonts w:ascii="Courier New" w:hAnsi="Courier New"/>
+                                <w:sz w:val="16"/>
+                                <w:szCs w:val="16"/>
+                              </w:rPr>
+                              <w:t>User_ID</w:t>
+                            </w:r>
+                            <w:proofErr w:type="spellEnd"/>
+                            <w:r>
+                              <w:rPr>
+                                <w:rFonts w:ascii="Courier New" w:hAnsi="Courier New"/>
+                                <w:sz w:val="16"/>
+                                <w:szCs w:val="16"/>
+                              </w:rPr>
+                              <w:t>`),</w:t>
                             </w:r>
                           </w:p>
                           <w:p>
@@ -6562,7 +6994,43 @@
                                 <w:sz w:val="16"/>
                                 <w:szCs w:val="16"/>
                               </w:rPr>
-                              <w:t xml:space="preserve">  KEY `Contact_ID` (`Contact_ID`)</w:t>
+                              <w:t xml:space="preserve">  KEY `</w:t>
+                            </w:r>
+                            <w:proofErr w:type="spellStart"/>
+                            <w:r>
+                              <w:rPr>
+                                <w:rFonts w:ascii="Courier New" w:hAnsi="Courier New"/>
+                                <w:sz w:val="16"/>
+                                <w:szCs w:val="16"/>
+                              </w:rPr>
+                              <w:t>Contact_ID</w:t>
+                            </w:r>
+                            <w:proofErr w:type="spellEnd"/>
+                            <w:r>
+                              <w:rPr>
+                                <w:rFonts w:ascii="Courier New" w:hAnsi="Courier New"/>
+                                <w:sz w:val="16"/>
+                                <w:szCs w:val="16"/>
+                              </w:rPr>
+                              <w:t>` (`</w:t>
+                            </w:r>
+                            <w:proofErr w:type="spellStart"/>
+                            <w:r>
+                              <w:rPr>
+                                <w:rFonts w:ascii="Courier New" w:hAnsi="Courier New"/>
+                                <w:sz w:val="16"/>
+                                <w:szCs w:val="16"/>
+                              </w:rPr>
+                              <w:t>Contact_ID</w:t>
+                            </w:r>
+                            <w:proofErr w:type="spellEnd"/>
+                            <w:r>
+                              <w:rPr>
+                                <w:rFonts w:ascii="Courier New" w:hAnsi="Courier New"/>
+                                <w:sz w:val="16"/>
+                                <w:szCs w:val="16"/>
+                              </w:rPr>
+                              <w:t>`)</w:t>
                             </w:r>
                           </w:p>
                           <w:p>
@@ -6578,7 +7046,25 @@
                                 <w:sz w:val="16"/>
                                 <w:szCs w:val="16"/>
                               </w:rPr>
-                              <w:t>) ENGINE=MyISAM DEFAULT CHARSET=utf8;</w:t>
+                              <w:t>) ENGINE=</w:t>
+                            </w:r>
+                            <w:proofErr w:type="spellStart"/>
+                            <w:r>
+                              <w:rPr>
+                                <w:rFonts w:ascii="Courier New" w:hAnsi="Courier New"/>
+                                <w:sz w:val="16"/>
+                                <w:szCs w:val="16"/>
+                              </w:rPr>
+                              <w:t>MyISAM</w:t>
+                            </w:r>
+                            <w:proofErr w:type="spellEnd"/>
+                            <w:r>
+                              <w:rPr>
+                                <w:rFonts w:ascii="Courier New" w:hAnsi="Courier New"/>
+                                <w:sz w:val="16"/>
+                                <w:szCs w:val="16"/>
+                              </w:rPr>
+                              <w:t xml:space="preserve"> DEFAULT CHARSET=utf8;</w:t>
                             </w:r>
                           </w:p>
                         </w:txbxContent>
@@ -6951,10 +7437,10 @@
       <w:r>
         <w:t>Contacts</w:t>
       </w:r>
-      <w:bookmarkEnd w:id="24"/>
+      <w:bookmarkEnd w:id="25"/>
     </w:p>
     <w:p/>
-    <w:bookmarkStart w:id="25" w:name="_Toc440754180"/>
+    <w:bookmarkStart w:id="26" w:name="_Toc440754180"/>
     <w:p>
       <w:pPr>
         <w:pStyle w:val="berschrift31"/>
@@ -7093,8 +7579,27 @@
                                 <w:sz w:val="16"/>
                                 <w:szCs w:val="16"/>
                               </w:rPr>
-                              <w:t xml:space="preserve">  `Event_ID` </w:t>
-                            </w:r>
+                              <w:t xml:space="preserve">  `</w:t>
+                            </w:r>
+                            <w:proofErr w:type="spellStart"/>
+                            <w:r>
+                              <w:rPr>
+                                <w:rFonts w:ascii="Courier New" w:hAnsi="Courier New"/>
+                                <w:sz w:val="16"/>
+                                <w:szCs w:val="16"/>
+                              </w:rPr>
+                              <w:t>Event_ID</w:t>
+                            </w:r>
+                            <w:proofErr w:type="spellEnd"/>
+                            <w:r>
+                              <w:rPr>
+                                <w:rFonts w:ascii="Courier New" w:hAnsi="Courier New"/>
+                                <w:sz w:val="16"/>
+                                <w:szCs w:val="16"/>
+                              </w:rPr>
+                              <w:t xml:space="preserve">` </w:t>
+                            </w:r>
+                            <w:proofErr w:type="spellStart"/>
                             <w:proofErr w:type="gramStart"/>
                             <w:r>
                               <w:rPr>
@@ -7102,7 +7607,16 @@
                                 <w:sz w:val="16"/>
                                 <w:szCs w:val="16"/>
                               </w:rPr>
-                              <w:t>int(</w:t>
+                              <w:t>int</w:t>
+                            </w:r>
+                            <w:proofErr w:type="spellEnd"/>
+                            <w:r>
+                              <w:rPr>
+                                <w:rFonts w:ascii="Courier New" w:hAnsi="Courier New"/>
+                                <w:sz w:val="16"/>
+                                <w:szCs w:val="16"/>
+                              </w:rPr>
+                              <w:t>(</w:t>
                             </w:r>
                             <w:proofErr w:type="gramEnd"/>
                             <w:r>
@@ -7111,7 +7625,25 @@
                                 <w:sz w:val="16"/>
                                 <w:szCs w:val="16"/>
                               </w:rPr>
-                              <w:t>11) NOT NULL auto_increment,</w:t>
+                              <w:t xml:space="preserve">11) NOT NULL </w:t>
+                            </w:r>
+                            <w:proofErr w:type="spellStart"/>
+                            <w:r>
+                              <w:rPr>
+                                <w:rFonts w:ascii="Courier New" w:hAnsi="Courier New"/>
+                                <w:sz w:val="16"/>
+                                <w:szCs w:val="16"/>
+                              </w:rPr>
+                              <w:t>auto_increment</w:t>
+                            </w:r>
+                            <w:proofErr w:type="spellEnd"/>
+                            <w:r>
+                              <w:rPr>
+                                <w:rFonts w:ascii="Courier New" w:hAnsi="Courier New"/>
+                                <w:sz w:val="16"/>
+                                <w:szCs w:val="16"/>
+                              </w:rPr>
+                              <w:t>,</w:t>
                             </w:r>
                           </w:p>
                           <w:p>
@@ -7130,6 +7662,7 @@
                               </w:rPr>
                               <w:t xml:space="preserve">  `Title` </w:t>
                             </w:r>
+                            <w:proofErr w:type="spellStart"/>
                             <w:proofErr w:type="gramStart"/>
                             <w:r>
                               <w:rPr>
@@ -7137,7 +7670,16 @@
                                 <w:sz w:val="16"/>
                                 <w:szCs w:val="16"/>
                               </w:rPr>
-                              <w:t>varchar(</w:t>
+                              <w:t>varchar</w:t>
+                            </w:r>
+                            <w:proofErr w:type="spellEnd"/>
+                            <w:r>
+                              <w:rPr>
+                                <w:rFonts w:ascii="Courier New" w:hAnsi="Courier New"/>
+                                <w:sz w:val="16"/>
+                                <w:szCs w:val="16"/>
+                              </w:rPr>
+                              <w:t>(</w:t>
                             </w:r>
                             <w:proofErr w:type="gramEnd"/>
                             <w:r>
@@ -7165,6 +7707,7 @@
                               </w:rPr>
                               <w:t xml:space="preserve">  `Description` </w:t>
                             </w:r>
+                            <w:proofErr w:type="spellStart"/>
                             <w:proofErr w:type="gramStart"/>
                             <w:r>
                               <w:rPr>
@@ -7172,7 +7715,16 @@
                                 <w:sz w:val="16"/>
                                 <w:szCs w:val="16"/>
                               </w:rPr>
-                              <w:t>varchar(</w:t>
+                              <w:t>varchar</w:t>
+                            </w:r>
+                            <w:proofErr w:type="spellEnd"/>
+                            <w:r>
+                              <w:rPr>
+                                <w:rFonts w:ascii="Courier New" w:hAnsi="Courier New"/>
+                                <w:sz w:val="16"/>
+                                <w:szCs w:val="16"/>
+                              </w:rPr>
+                              <w:t>(</w:t>
                             </w:r>
                             <w:proofErr w:type="gramEnd"/>
                             <w:r>
@@ -7200,6 +7752,7 @@
                               </w:rPr>
                               <w:t xml:space="preserve">  `Street` </w:t>
                             </w:r>
+                            <w:proofErr w:type="spellStart"/>
                             <w:proofErr w:type="gramStart"/>
                             <w:r>
                               <w:rPr>
@@ -7207,7 +7760,16 @@
                                 <w:sz w:val="16"/>
                                 <w:szCs w:val="16"/>
                               </w:rPr>
-                              <w:t>varchar(</w:t>
+                              <w:t>varchar</w:t>
+                            </w:r>
+                            <w:proofErr w:type="spellEnd"/>
+                            <w:r>
+                              <w:rPr>
+                                <w:rFonts w:ascii="Courier New" w:hAnsi="Courier New"/>
+                                <w:sz w:val="16"/>
+                                <w:szCs w:val="16"/>
+                              </w:rPr>
+                              <w:t>(</w:t>
                             </w:r>
                             <w:proofErr w:type="gramEnd"/>
                             <w:r>
@@ -7233,8 +7795,27 @@
                                 <w:sz w:val="16"/>
                                 <w:szCs w:val="16"/>
                               </w:rPr>
-                              <w:t xml:space="preserve">  `Nr` </w:t>
-                            </w:r>
+                              <w:t xml:space="preserve">  `</w:t>
+                            </w:r>
+                            <w:proofErr w:type="spellStart"/>
+                            <w:r>
+                              <w:rPr>
+                                <w:rFonts w:ascii="Courier New" w:hAnsi="Courier New"/>
+                                <w:sz w:val="16"/>
+                                <w:szCs w:val="16"/>
+                              </w:rPr>
+                              <w:t>Nr</w:t>
+                            </w:r>
+                            <w:proofErr w:type="spellEnd"/>
+                            <w:r>
+                              <w:rPr>
+                                <w:rFonts w:ascii="Courier New" w:hAnsi="Courier New"/>
+                                <w:sz w:val="16"/>
+                                <w:szCs w:val="16"/>
+                              </w:rPr>
+                              <w:t xml:space="preserve">` </w:t>
+                            </w:r>
+                            <w:proofErr w:type="spellStart"/>
                             <w:proofErr w:type="gramStart"/>
                             <w:r>
                               <w:rPr>
@@ -7242,7 +7823,16 @@
                                 <w:sz w:val="16"/>
                                 <w:szCs w:val="16"/>
                               </w:rPr>
-                              <w:t>varchar(</w:t>
+                              <w:t>varchar</w:t>
+                            </w:r>
+                            <w:proofErr w:type="spellEnd"/>
+                            <w:r>
+                              <w:rPr>
+                                <w:rFonts w:ascii="Courier New" w:hAnsi="Courier New"/>
+                                <w:sz w:val="16"/>
+                                <w:szCs w:val="16"/>
+                              </w:rPr>
+                              <w:t>(</w:t>
                             </w:r>
                             <w:proofErr w:type="gramEnd"/>
                             <w:r>
@@ -7268,8 +7858,27 @@
                                 <w:sz w:val="16"/>
                                 <w:szCs w:val="16"/>
                               </w:rPr>
-                              <w:t xml:space="preserve">  `Postcode` </w:t>
-                            </w:r>
+                              <w:t xml:space="preserve">  `</w:t>
+                            </w:r>
+                            <w:proofErr w:type="spellStart"/>
+                            <w:r>
+                              <w:rPr>
+                                <w:rFonts w:ascii="Courier New" w:hAnsi="Courier New"/>
+                                <w:sz w:val="16"/>
+                                <w:szCs w:val="16"/>
+                              </w:rPr>
+                              <w:t>Postcode</w:t>
+                            </w:r>
+                            <w:proofErr w:type="spellEnd"/>
+                            <w:r>
+                              <w:rPr>
+                                <w:rFonts w:ascii="Courier New" w:hAnsi="Courier New"/>
+                                <w:sz w:val="16"/>
+                                <w:szCs w:val="16"/>
+                              </w:rPr>
+                              <w:t xml:space="preserve">` </w:t>
+                            </w:r>
+                            <w:proofErr w:type="spellStart"/>
                             <w:proofErr w:type="gramStart"/>
                             <w:r>
                               <w:rPr>
@@ -7277,7 +7886,16 @@
                                 <w:sz w:val="16"/>
                                 <w:szCs w:val="16"/>
                               </w:rPr>
-                              <w:t>varchar(</w:t>
+                              <w:t>varchar</w:t>
+                            </w:r>
+                            <w:proofErr w:type="spellEnd"/>
+                            <w:r>
+                              <w:rPr>
+                                <w:rFonts w:ascii="Courier New" w:hAnsi="Courier New"/>
+                                <w:sz w:val="16"/>
+                                <w:szCs w:val="16"/>
+                              </w:rPr>
+                              <w:t>(</w:t>
                             </w:r>
                             <w:proofErr w:type="gramEnd"/>
                             <w:r>
@@ -7305,6 +7923,7 @@
                               </w:rPr>
                               <w:t xml:space="preserve">  `City` </w:t>
                             </w:r>
+                            <w:proofErr w:type="spellStart"/>
                             <w:proofErr w:type="gramStart"/>
                             <w:r>
                               <w:rPr>
@@ -7312,7 +7931,16 @@
                                 <w:sz w:val="16"/>
                                 <w:szCs w:val="16"/>
                               </w:rPr>
-                              <w:t>varchar(</w:t>
+                              <w:t>varchar</w:t>
+                            </w:r>
+                            <w:proofErr w:type="spellEnd"/>
+                            <w:r>
+                              <w:rPr>
+                                <w:rFonts w:ascii="Courier New" w:hAnsi="Courier New"/>
+                                <w:sz w:val="16"/>
+                                <w:szCs w:val="16"/>
+                              </w:rPr>
+                              <w:t>(</w:t>
                             </w:r>
                             <w:proofErr w:type="gramEnd"/>
                             <w:r>
@@ -7338,7 +7966,43 @@
                                 <w:sz w:val="16"/>
                                 <w:szCs w:val="16"/>
                               </w:rPr>
-                              <w:t xml:space="preserve">  `CalendarDate` datetime NOT NULL,</w:t>
+                              <w:t xml:space="preserve">  `</w:t>
+                            </w:r>
+                            <w:proofErr w:type="spellStart"/>
+                            <w:r>
+                              <w:rPr>
+                                <w:rFonts w:ascii="Courier New" w:hAnsi="Courier New"/>
+                                <w:sz w:val="16"/>
+                                <w:szCs w:val="16"/>
+                              </w:rPr>
+                              <w:t>CalendarDate</w:t>
+                            </w:r>
+                            <w:proofErr w:type="spellEnd"/>
+                            <w:r>
+                              <w:rPr>
+                                <w:rFonts w:ascii="Courier New" w:hAnsi="Courier New"/>
+                                <w:sz w:val="16"/>
+                                <w:szCs w:val="16"/>
+                              </w:rPr>
+                              <w:t xml:space="preserve">` </w:t>
+                            </w:r>
+                            <w:proofErr w:type="spellStart"/>
+                            <w:r>
+                              <w:rPr>
+                                <w:rFonts w:ascii="Courier New" w:hAnsi="Courier New"/>
+                                <w:sz w:val="16"/>
+                                <w:szCs w:val="16"/>
+                              </w:rPr>
+                              <w:t>datetime</w:t>
+                            </w:r>
+                            <w:proofErr w:type="spellEnd"/>
+                            <w:r>
+                              <w:rPr>
+                                <w:rFonts w:ascii="Courier New" w:hAnsi="Courier New"/>
+                                <w:sz w:val="16"/>
+                                <w:szCs w:val="16"/>
+                              </w:rPr>
+                              <w:t xml:space="preserve"> NOT NULL,</w:t>
                             </w:r>
                           </w:p>
                           <w:p>
@@ -7355,8 +8019,27 @@
                                 <w:sz w:val="16"/>
                                 <w:szCs w:val="16"/>
                               </w:rPr>
-                              <w:t xml:space="preserve">  `User_ID` </w:t>
-                            </w:r>
+                              <w:t xml:space="preserve">  `</w:t>
+                            </w:r>
+                            <w:proofErr w:type="spellStart"/>
+                            <w:r>
+                              <w:rPr>
+                                <w:rFonts w:ascii="Courier New" w:hAnsi="Courier New"/>
+                                <w:sz w:val="16"/>
+                                <w:szCs w:val="16"/>
+                              </w:rPr>
+                              <w:t>User_ID</w:t>
+                            </w:r>
+                            <w:proofErr w:type="spellEnd"/>
+                            <w:r>
+                              <w:rPr>
+                                <w:rFonts w:ascii="Courier New" w:hAnsi="Courier New"/>
+                                <w:sz w:val="16"/>
+                                <w:szCs w:val="16"/>
+                              </w:rPr>
+                              <w:t xml:space="preserve">` </w:t>
+                            </w:r>
+                            <w:proofErr w:type="spellStart"/>
                             <w:proofErr w:type="gramStart"/>
                             <w:r>
                               <w:rPr>
@@ -7364,7 +8047,16 @@
                                 <w:sz w:val="16"/>
                                 <w:szCs w:val="16"/>
                               </w:rPr>
-                              <w:t>int(</w:t>
+                              <w:t>int</w:t>
+                            </w:r>
+                            <w:proofErr w:type="spellEnd"/>
+                            <w:r>
+                              <w:rPr>
+                                <w:rFonts w:ascii="Courier New" w:hAnsi="Courier New"/>
+                                <w:sz w:val="16"/>
+                                <w:szCs w:val="16"/>
+                              </w:rPr>
+                              <w:t>(</w:t>
                             </w:r>
                             <w:proofErr w:type="gramEnd"/>
                             <w:r>
@@ -7390,8 +8082,27 @@
                                 <w:sz w:val="16"/>
                                 <w:szCs w:val="16"/>
                               </w:rPr>
-                              <w:t xml:space="preserve">  `MapLink` </w:t>
-                            </w:r>
+                              <w:t xml:space="preserve">  `</w:t>
+                            </w:r>
+                            <w:proofErr w:type="spellStart"/>
+                            <w:r>
+                              <w:rPr>
+                                <w:rFonts w:ascii="Courier New" w:hAnsi="Courier New"/>
+                                <w:sz w:val="16"/>
+                                <w:szCs w:val="16"/>
+                              </w:rPr>
+                              <w:t>MapLink</w:t>
+                            </w:r>
+                            <w:proofErr w:type="spellEnd"/>
+                            <w:r>
+                              <w:rPr>
+                                <w:rFonts w:ascii="Courier New" w:hAnsi="Courier New"/>
+                                <w:sz w:val="16"/>
+                                <w:szCs w:val="16"/>
+                              </w:rPr>
+                              <w:t xml:space="preserve">` </w:t>
+                            </w:r>
+                            <w:proofErr w:type="spellStart"/>
                             <w:proofErr w:type="gramStart"/>
                             <w:r>
                               <w:rPr>
@@ -7399,7 +8110,16 @@
                                 <w:sz w:val="16"/>
                                 <w:szCs w:val="16"/>
                               </w:rPr>
-                              <w:t>varchar(</w:t>
+                              <w:t>varchar</w:t>
+                            </w:r>
+                            <w:proofErr w:type="spellEnd"/>
+                            <w:r>
+                              <w:rPr>
+                                <w:rFonts w:ascii="Courier New" w:hAnsi="Courier New"/>
+                                <w:sz w:val="16"/>
+                                <w:szCs w:val="16"/>
+                              </w:rPr>
+                              <w:t>(</w:t>
                             </w:r>
                             <w:proofErr w:type="gramEnd"/>
                             <w:r>
@@ -7408,7 +8128,25 @@
                                 <w:sz w:val="16"/>
                                 <w:szCs w:val="16"/>
                               </w:rPr>
-                              <w:t>500) default NULL,</w:t>
+                              <w:t xml:space="preserve">500) </w:t>
+                            </w:r>
+                            <w:proofErr w:type="spellStart"/>
+                            <w:r>
+                              <w:rPr>
+                                <w:rFonts w:ascii="Courier New" w:hAnsi="Courier New"/>
+                                <w:sz w:val="16"/>
+                                <w:szCs w:val="16"/>
+                              </w:rPr>
+                              <w:t>default</w:t>
+                            </w:r>
+                            <w:proofErr w:type="spellEnd"/>
+                            <w:r>
+                              <w:rPr>
+                                <w:rFonts w:ascii="Courier New" w:hAnsi="Courier New"/>
+                                <w:sz w:val="16"/>
+                                <w:szCs w:val="16"/>
+                              </w:rPr>
+                              <w:t xml:space="preserve"> NULL,</w:t>
                             </w:r>
                           </w:p>
                           <w:p>
@@ -7443,7 +8181,25 @@
                                 <w:sz w:val="16"/>
                                 <w:szCs w:val="16"/>
                               </w:rPr>
-                              <w:t>`Event_ID`),</w:t>
+                              <w:t>`</w:t>
+                            </w:r>
+                            <w:proofErr w:type="spellStart"/>
+                            <w:r>
+                              <w:rPr>
+                                <w:rFonts w:ascii="Courier New" w:hAnsi="Courier New"/>
+                                <w:sz w:val="16"/>
+                                <w:szCs w:val="16"/>
+                              </w:rPr>
+                              <w:t>Event_ID</w:t>
+                            </w:r>
+                            <w:proofErr w:type="spellEnd"/>
+                            <w:r>
+                              <w:rPr>
+                                <w:rFonts w:ascii="Courier New" w:hAnsi="Courier New"/>
+                                <w:sz w:val="16"/>
+                                <w:szCs w:val="16"/>
+                              </w:rPr>
+                              <w:t>`),</w:t>
                             </w:r>
                           </w:p>
                           <w:p>
@@ -7460,7 +8216,43 @@
                                 <w:sz w:val="16"/>
                                 <w:szCs w:val="16"/>
                               </w:rPr>
-                              <w:t xml:space="preserve">  KEY `User_ID` (`User_ID`)</w:t>
+                              <w:t xml:space="preserve">  KEY `</w:t>
+                            </w:r>
+                            <w:proofErr w:type="spellStart"/>
+                            <w:r>
+                              <w:rPr>
+                                <w:rFonts w:ascii="Courier New" w:hAnsi="Courier New"/>
+                                <w:sz w:val="16"/>
+                                <w:szCs w:val="16"/>
+                              </w:rPr>
+                              <w:t>User_ID</w:t>
+                            </w:r>
+                            <w:proofErr w:type="spellEnd"/>
+                            <w:r>
+                              <w:rPr>
+                                <w:rFonts w:ascii="Courier New" w:hAnsi="Courier New"/>
+                                <w:sz w:val="16"/>
+                                <w:szCs w:val="16"/>
+                              </w:rPr>
+                              <w:t>` (`</w:t>
+                            </w:r>
+                            <w:proofErr w:type="spellStart"/>
+                            <w:r>
+                              <w:rPr>
+                                <w:rFonts w:ascii="Courier New" w:hAnsi="Courier New"/>
+                                <w:sz w:val="16"/>
+                                <w:szCs w:val="16"/>
+                              </w:rPr>
+                              <w:t>User_ID</w:t>
+                            </w:r>
+                            <w:proofErr w:type="spellEnd"/>
+                            <w:r>
+                              <w:rPr>
+                                <w:rFonts w:ascii="Courier New" w:hAnsi="Courier New"/>
+                                <w:sz w:val="16"/>
+                                <w:szCs w:val="16"/>
+                              </w:rPr>
+                              <w:t>`)</w:t>
                             </w:r>
                           </w:p>
                           <w:p>
@@ -7478,6 +8270,7 @@
                               </w:rPr>
                               <w:t>) ENGINE=</w:t>
                             </w:r>
+                            <w:proofErr w:type="spellStart"/>
                             <w:proofErr w:type="gramStart"/>
                             <w:r>
                               <w:rPr>
@@ -7485,7 +8278,16 @@
                                 <w:sz w:val="16"/>
                                 <w:szCs w:val="16"/>
                               </w:rPr>
-                              <w:t>MyISAM  DEFAULT</w:t>
+                              <w:t>MyISAM</w:t>
+                            </w:r>
+                            <w:proofErr w:type="spellEnd"/>
+                            <w:r>
+                              <w:rPr>
+                                <w:rFonts w:ascii="Courier New" w:hAnsi="Courier New"/>
+                                <w:sz w:val="16"/>
+                                <w:szCs w:val="16"/>
+                              </w:rPr>
+                              <w:t xml:space="preserve">  DEFAULT</w:t>
                             </w:r>
                             <w:proofErr w:type="gramEnd"/>
                             <w:r>
@@ -8335,7 +9137,7 @@
       <w:r>
         <w:t>Events</w:t>
       </w:r>
-      <w:bookmarkEnd w:id="25"/>
+      <w:bookmarkEnd w:id="26"/>
     </w:p>
     <w:p/>
     <w:p/>
@@ -8345,7 +9147,7 @@
     <w:p/>
     <w:p/>
     <w:p/>
-    <w:bookmarkStart w:id="26" w:name="_Toc440754181"/>
+    <w:bookmarkStart w:id="27" w:name="_Toc440754181"/>
     <w:p>
       <w:pPr>
         <w:pStyle w:val="berschrift31"/>
@@ -8489,8 +9291,27 @@
                                 <w:sz w:val="16"/>
                                 <w:szCs w:val="16"/>
                               </w:rPr>
-                              <w:t xml:space="preserve">  `Item_ID` </w:t>
-                            </w:r>
+                              <w:t xml:space="preserve">  `</w:t>
+                            </w:r>
+                            <w:proofErr w:type="spellStart"/>
+                            <w:r>
+                              <w:rPr>
+                                <w:rFonts w:ascii="Courier New" w:hAnsi="Courier New" w:cs="Courier New"/>
+                                <w:sz w:val="16"/>
+                                <w:szCs w:val="16"/>
+                              </w:rPr>
+                              <w:t>Item_ID</w:t>
+                            </w:r>
+                            <w:proofErr w:type="spellEnd"/>
+                            <w:r>
+                              <w:rPr>
+                                <w:rFonts w:ascii="Courier New" w:hAnsi="Courier New" w:cs="Courier New"/>
+                                <w:sz w:val="16"/>
+                                <w:szCs w:val="16"/>
+                              </w:rPr>
+                              <w:t xml:space="preserve">` </w:t>
+                            </w:r>
+                            <w:proofErr w:type="spellStart"/>
                             <w:proofErr w:type="gramStart"/>
                             <w:r>
                               <w:rPr>
@@ -8498,7 +9319,16 @@
                                 <w:sz w:val="16"/>
                                 <w:szCs w:val="16"/>
                               </w:rPr>
-                              <w:t>int(</w:t>
+                              <w:t>int</w:t>
+                            </w:r>
+                            <w:proofErr w:type="spellEnd"/>
+                            <w:r>
+                              <w:rPr>
+                                <w:rFonts w:ascii="Courier New" w:hAnsi="Courier New" w:cs="Courier New"/>
+                                <w:sz w:val="16"/>
+                                <w:szCs w:val="16"/>
+                              </w:rPr>
+                              <w:t>(</w:t>
                             </w:r>
                             <w:proofErr w:type="gramEnd"/>
                             <w:r>
@@ -8507,7 +9337,25 @@
                                 <w:sz w:val="16"/>
                                 <w:szCs w:val="16"/>
                               </w:rPr>
-                              <w:t>11) NOT NULL auto_increment,</w:t>
+                              <w:t xml:space="preserve">11) NOT NULL </w:t>
+                            </w:r>
+                            <w:proofErr w:type="spellStart"/>
+                            <w:r>
+                              <w:rPr>
+                                <w:rFonts w:ascii="Courier New" w:hAnsi="Courier New" w:cs="Courier New"/>
+                                <w:sz w:val="16"/>
+                                <w:szCs w:val="16"/>
+                              </w:rPr>
+                              <w:t>auto_increment</w:t>
+                            </w:r>
+                            <w:proofErr w:type="spellEnd"/>
+                            <w:r>
+                              <w:rPr>
+                                <w:rFonts w:ascii="Courier New" w:hAnsi="Courier New" w:cs="Courier New"/>
+                                <w:sz w:val="16"/>
+                                <w:szCs w:val="16"/>
+                              </w:rPr>
+                              <w:t>,</w:t>
                             </w:r>
                           </w:p>
                           <w:p>
@@ -8525,8 +9373,27 @@
                                 <w:sz w:val="16"/>
                                 <w:szCs w:val="16"/>
                               </w:rPr>
-                              <w:t xml:space="preserve">  `Event_ID` </w:t>
-                            </w:r>
+                              <w:t xml:space="preserve">  `</w:t>
+                            </w:r>
+                            <w:proofErr w:type="spellStart"/>
+                            <w:r>
+                              <w:rPr>
+                                <w:rFonts w:ascii="Courier New" w:hAnsi="Courier New" w:cs="Courier New"/>
+                                <w:sz w:val="16"/>
+                                <w:szCs w:val="16"/>
+                              </w:rPr>
+                              <w:t>Event_ID</w:t>
+                            </w:r>
+                            <w:proofErr w:type="spellEnd"/>
+                            <w:r>
+                              <w:rPr>
+                                <w:rFonts w:ascii="Courier New" w:hAnsi="Courier New" w:cs="Courier New"/>
+                                <w:sz w:val="16"/>
+                                <w:szCs w:val="16"/>
+                              </w:rPr>
+                              <w:t xml:space="preserve">` </w:t>
+                            </w:r>
+                            <w:proofErr w:type="spellStart"/>
                             <w:proofErr w:type="gramStart"/>
                             <w:r>
                               <w:rPr>
@@ -8534,7 +9401,16 @@
                                 <w:sz w:val="16"/>
                                 <w:szCs w:val="16"/>
                               </w:rPr>
-                              <w:t>int(</w:t>
+                              <w:t>int</w:t>
+                            </w:r>
+                            <w:proofErr w:type="spellEnd"/>
+                            <w:r>
+                              <w:rPr>
+                                <w:rFonts w:ascii="Courier New" w:hAnsi="Courier New" w:cs="Courier New"/>
+                                <w:sz w:val="16"/>
+                                <w:szCs w:val="16"/>
+                              </w:rPr>
+                              <w:t>(</w:t>
                             </w:r>
                             <w:proofErr w:type="gramEnd"/>
                             <w:r>
@@ -8561,8 +9437,27 @@
                                 <w:sz w:val="16"/>
                                 <w:szCs w:val="16"/>
                               </w:rPr>
-                              <w:t xml:space="preserve">  `User_ID` </w:t>
-                            </w:r>
+                              <w:t xml:space="preserve">  `</w:t>
+                            </w:r>
+                            <w:proofErr w:type="spellStart"/>
+                            <w:r>
+                              <w:rPr>
+                                <w:rFonts w:ascii="Courier New" w:hAnsi="Courier New" w:cs="Courier New"/>
+                                <w:sz w:val="16"/>
+                                <w:szCs w:val="16"/>
+                              </w:rPr>
+                              <w:t>User_ID</w:t>
+                            </w:r>
+                            <w:proofErr w:type="spellEnd"/>
+                            <w:r>
+                              <w:rPr>
+                                <w:rFonts w:ascii="Courier New" w:hAnsi="Courier New" w:cs="Courier New"/>
+                                <w:sz w:val="16"/>
+                                <w:szCs w:val="16"/>
+                              </w:rPr>
+                              <w:t xml:space="preserve">` </w:t>
+                            </w:r>
+                            <w:proofErr w:type="spellStart"/>
                             <w:proofErr w:type="gramStart"/>
                             <w:r>
                               <w:rPr>
@@ -8570,7 +9465,16 @@
                                 <w:sz w:val="16"/>
                                 <w:szCs w:val="16"/>
                               </w:rPr>
-                              <w:t>int(</w:t>
+                              <w:t>int</w:t>
+                            </w:r>
+                            <w:proofErr w:type="spellEnd"/>
+                            <w:r>
+                              <w:rPr>
+                                <w:rFonts w:ascii="Courier New" w:hAnsi="Courier New" w:cs="Courier New"/>
+                                <w:sz w:val="16"/>
+                                <w:szCs w:val="16"/>
+                              </w:rPr>
+                              <w:t>(</w:t>
                             </w:r>
                             <w:proofErr w:type="gramEnd"/>
                             <w:r>
@@ -8599,6 +9503,7 @@
                               </w:rPr>
                               <w:t xml:space="preserve">  `Name` </w:t>
                             </w:r>
+                            <w:proofErr w:type="spellStart"/>
                             <w:proofErr w:type="gramStart"/>
                             <w:r>
                               <w:rPr>
@@ -8606,7 +9511,16 @@
                                 <w:sz w:val="16"/>
                                 <w:szCs w:val="16"/>
                               </w:rPr>
-                              <w:t>varchar(</w:t>
+                              <w:t>varchar</w:t>
+                            </w:r>
+                            <w:proofErr w:type="spellEnd"/>
+                            <w:r>
+                              <w:rPr>
+                                <w:rFonts w:ascii="Courier New" w:hAnsi="Courier New" w:cs="Courier New"/>
+                                <w:sz w:val="16"/>
+                                <w:szCs w:val="16"/>
+                              </w:rPr>
+                              <w:t>(</w:t>
                             </w:r>
                             <w:proofErr w:type="gramEnd"/>
                             <w:r>
@@ -8651,7 +9565,25 @@
                                 <w:sz w:val="16"/>
                                 <w:szCs w:val="16"/>
                               </w:rPr>
-                              <w:t>`Item_ID`),</w:t>
+                              <w:t>`</w:t>
+                            </w:r>
+                            <w:proofErr w:type="spellStart"/>
+                            <w:r>
+                              <w:rPr>
+                                <w:rFonts w:ascii="Courier New" w:hAnsi="Courier New" w:cs="Courier New"/>
+                                <w:sz w:val="16"/>
+                                <w:szCs w:val="16"/>
+                              </w:rPr>
+                              <w:t>Item_ID</w:t>
+                            </w:r>
+                            <w:proofErr w:type="spellEnd"/>
+                            <w:r>
+                              <w:rPr>
+                                <w:rFonts w:ascii="Courier New" w:hAnsi="Courier New" w:cs="Courier New"/>
+                                <w:sz w:val="16"/>
+                                <w:szCs w:val="16"/>
+                              </w:rPr>
+                              <w:t>`),</w:t>
                             </w:r>
                           </w:p>
                           <w:p>
@@ -8669,7 +9601,43 @@
                                 <w:sz w:val="16"/>
                                 <w:szCs w:val="16"/>
                               </w:rPr>
-                              <w:t xml:space="preserve">  KEY `Event_ID` (`Event_ID`),</w:t>
+                              <w:t xml:space="preserve">  KEY `</w:t>
+                            </w:r>
+                            <w:proofErr w:type="spellStart"/>
+                            <w:r>
+                              <w:rPr>
+                                <w:rFonts w:ascii="Courier New" w:hAnsi="Courier New" w:cs="Courier New"/>
+                                <w:sz w:val="16"/>
+                                <w:szCs w:val="16"/>
+                              </w:rPr>
+                              <w:t>Event_ID</w:t>
+                            </w:r>
+                            <w:proofErr w:type="spellEnd"/>
+                            <w:r>
+                              <w:rPr>
+                                <w:rFonts w:ascii="Courier New" w:hAnsi="Courier New" w:cs="Courier New"/>
+                                <w:sz w:val="16"/>
+                                <w:szCs w:val="16"/>
+                              </w:rPr>
+                              <w:t>` (`</w:t>
+                            </w:r>
+                            <w:proofErr w:type="spellStart"/>
+                            <w:r>
+                              <w:rPr>
+                                <w:rFonts w:ascii="Courier New" w:hAnsi="Courier New" w:cs="Courier New"/>
+                                <w:sz w:val="16"/>
+                                <w:szCs w:val="16"/>
+                              </w:rPr>
+                              <w:t>Event_ID</w:t>
+                            </w:r>
+                            <w:proofErr w:type="spellEnd"/>
+                            <w:r>
+                              <w:rPr>
+                                <w:rFonts w:ascii="Courier New" w:hAnsi="Courier New" w:cs="Courier New"/>
+                                <w:sz w:val="16"/>
+                                <w:szCs w:val="16"/>
+                              </w:rPr>
+                              <w:t>`),</w:t>
                             </w:r>
                           </w:p>
                           <w:p>
@@ -8687,7 +9655,43 @@
                                 <w:sz w:val="16"/>
                                 <w:szCs w:val="16"/>
                               </w:rPr>
-                              <w:t xml:space="preserve">  KEY `User_ID` (`User_ID`)</w:t>
+                              <w:t xml:space="preserve">  KEY `</w:t>
+                            </w:r>
+                            <w:proofErr w:type="spellStart"/>
+                            <w:r>
+                              <w:rPr>
+                                <w:rFonts w:ascii="Courier New" w:hAnsi="Courier New" w:cs="Courier New"/>
+                                <w:sz w:val="16"/>
+                                <w:szCs w:val="16"/>
+                              </w:rPr>
+                              <w:t>User_ID</w:t>
+                            </w:r>
+                            <w:proofErr w:type="spellEnd"/>
+                            <w:r>
+                              <w:rPr>
+                                <w:rFonts w:ascii="Courier New" w:hAnsi="Courier New" w:cs="Courier New"/>
+                                <w:sz w:val="16"/>
+                                <w:szCs w:val="16"/>
+                              </w:rPr>
+                              <w:t>` (`</w:t>
+                            </w:r>
+                            <w:proofErr w:type="spellStart"/>
+                            <w:r>
+                              <w:rPr>
+                                <w:rFonts w:ascii="Courier New" w:hAnsi="Courier New" w:cs="Courier New"/>
+                                <w:sz w:val="16"/>
+                                <w:szCs w:val="16"/>
+                              </w:rPr>
+                              <w:t>User_ID</w:t>
+                            </w:r>
+                            <w:proofErr w:type="spellEnd"/>
+                            <w:r>
+                              <w:rPr>
+                                <w:rFonts w:ascii="Courier New" w:hAnsi="Courier New" w:cs="Courier New"/>
+                                <w:sz w:val="16"/>
+                                <w:szCs w:val="16"/>
+                              </w:rPr>
+                              <w:t>`)</w:t>
                             </w:r>
                           </w:p>
                           <w:p>
@@ -8707,6 +9711,7 @@
                               </w:rPr>
                               <w:t>) ENGINE=</w:t>
                             </w:r>
+                            <w:proofErr w:type="spellStart"/>
                             <w:proofErr w:type="gramStart"/>
                             <w:r>
                               <w:rPr>
@@ -8714,7 +9719,16 @@
                                 <w:sz w:val="16"/>
                                 <w:szCs w:val="16"/>
                               </w:rPr>
-                              <w:t>MyISAM  DEFAULT</w:t>
+                              <w:t>MyISAM</w:t>
+                            </w:r>
+                            <w:proofErr w:type="spellEnd"/>
+                            <w:r>
+                              <w:rPr>
+                                <w:rFonts w:ascii="Courier New" w:hAnsi="Courier New" w:cs="Courier New"/>
+                                <w:sz w:val="16"/>
+                                <w:szCs w:val="16"/>
+                              </w:rPr>
+                              <w:t xml:space="preserve">  DEFAULT</w:t>
                             </w:r>
                             <w:proofErr w:type="gramEnd"/>
                             <w:r>
@@ -9316,12 +10330,12 @@
       <w:r>
         <w:t>Items</w:t>
       </w:r>
-      <w:bookmarkEnd w:id="26"/>
+      <w:bookmarkEnd w:id="27"/>
     </w:p>
     <w:p/>
     <w:p/>
     <w:p/>
-    <w:bookmarkStart w:id="27" w:name="_Toc440754182"/>
+    <w:bookmarkStart w:id="28" w:name="_Toc440754182"/>
     <w:p>
       <w:pPr>
         <w:pStyle w:val="berschrift31"/>
@@ -9460,8 +10474,27 @@
                                 <w:sz w:val="16"/>
                                 <w:szCs w:val="16"/>
                               </w:rPr>
-                              <w:t xml:space="preserve">  `User_ID` </w:t>
-                            </w:r>
+                              <w:t xml:space="preserve">  `</w:t>
+                            </w:r>
+                            <w:proofErr w:type="spellStart"/>
+                            <w:r>
+                              <w:rPr>
+                                <w:rFonts w:ascii="Courier New" w:hAnsi="Courier New"/>
+                                <w:sz w:val="16"/>
+                                <w:szCs w:val="16"/>
+                              </w:rPr>
+                              <w:t>User_ID</w:t>
+                            </w:r>
+                            <w:proofErr w:type="spellEnd"/>
+                            <w:r>
+                              <w:rPr>
+                                <w:rFonts w:ascii="Courier New" w:hAnsi="Courier New"/>
+                                <w:sz w:val="16"/>
+                                <w:szCs w:val="16"/>
+                              </w:rPr>
+                              <w:t xml:space="preserve">` </w:t>
+                            </w:r>
+                            <w:proofErr w:type="spellStart"/>
                             <w:proofErr w:type="gramStart"/>
                             <w:r>
                               <w:rPr>
@@ -9469,7 +10502,16 @@
                                 <w:sz w:val="16"/>
                                 <w:szCs w:val="16"/>
                               </w:rPr>
-                              <w:t>int(</w:t>
+                              <w:t>int</w:t>
+                            </w:r>
+                            <w:proofErr w:type="spellEnd"/>
+                            <w:r>
+                              <w:rPr>
+                                <w:rFonts w:ascii="Courier New" w:hAnsi="Courier New"/>
+                                <w:sz w:val="16"/>
+                                <w:szCs w:val="16"/>
+                              </w:rPr>
+                              <w:t>(</w:t>
                             </w:r>
                             <w:proofErr w:type="gramEnd"/>
                             <w:r>
@@ -9478,7 +10520,25 @@
                                 <w:sz w:val="16"/>
                                 <w:szCs w:val="16"/>
                               </w:rPr>
-                              <w:t>11) NOT NULL auto_increment,</w:t>
+                              <w:t xml:space="preserve">11) NOT NULL </w:t>
+                            </w:r>
+                            <w:proofErr w:type="spellStart"/>
+                            <w:r>
+                              <w:rPr>
+                                <w:rFonts w:ascii="Courier New" w:hAnsi="Courier New"/>
+                                <w:sz w:val="16"/>
+                                <w:szCs w:val="16"/>
+                              </w:rPr>
+                              <w:t>auto_increment</w:t>
+                            </w:r>
+                            <w:proofErr w:type="spellEnd"/>
+                            <w:r>
+                              <w:rPr>
+                                <w:rFonts w:ascii="Courier New" w:hAnsi="Courier New"/>
+                                <w:sz w:val="16"/>
+                                <w:szCs w:val="16"/>
+                              </w:rPr>
+                              <w:t>,</w:t>
                             </w:r>
                           </w:p>
                           <w:p>
@@ -9497,6 +10557,7 @@
                               </w:rPr>
                               <w:t xml:space="preserve">  `Firstname` </w:t>
                             </w:r>
+                            <w:proofErr w:type="spellStart"/>
                             <w:proofErr w:type="gramStart"/>
                             <w:r>
                               <w:rPr>
@@ -9504,7 +10565,16 @@
                                 <w:sz w:val="16"/>
                                 <w:szCs w:val="16"/>
                               </w:rPr>
-                              <w:t>varchar(</w:t>
+                              <w:t>varchar</w:t>
+                            </w:r>
+                            <w:proofErr w:type="spellEnd"/>
+                            <w:r>
+                              <w:rPr>
+                                <w:rFonts w:ascii="Courier New" w:hAnsi="Courier New"/>
+                                <w:sz w:val="16"/>
+                                <w:szCs w:val="16"/>
+                              </w:rPr>
+                              <w:t>(</w:t>
                             </w:r>
                             <w:proofErr w:type="gramEnd"/>
                             <w:r>
@@ -9530,8 +10600,27 @@
                                 <w:sz w:val="16"/>
                                 <w:szCs w:val="16"/>
                               </w:rPr>
-                              <w:t xml:space="preserve">  `Lastname` </w:t>
-                            </w:r>
+                              <w:t xml:space="preserve">  `</w:t>
+                            </w:r>
+                            <w:proofErr w:type="spellStart"/>
+                            <w:r>
+                              <w:rPr>
+                                <w:rFonts w:ascii="Courier New" w:hAnsi="Courier New"/>
+                                <w:sz w:val="16"/>
+                                <w:szCs w:val="16"/>
+                              </w:rPr>
+                              <w:t>Lastname</w:t>
+                            </w:r>
+                            <w:proofErr w:type="spellEnd"/>
+                            <w:r>
+                              <w:rPr>
+                                <w:rFonts w:ascii="Courier New" w:hAnsi="Courier New"/>
+                                <w:sz w:val="16"/>
+                                <w:szCs w:val="16"/>
+                              </w:rPr>
+                              <w:t xml:space="preserve">` </w:t>
+                            </w:r>
+                            <w:proofErr w:type="spellStart"/>
                             <w:proofErr w:type="gramStart"/>
                             <w:r>
                               <w:rPr>
@@ -9539,7 +10628,16 @@
                                 <w:sz w:val="16"/>
                                 <w:szCs w:val="16"/>
                               </w:rPr>
-                              <w:t>varchar(</w:t>
+                              <w:t>varchar</w:t>
+                            </w:r>
+                            <w:proofErr w:type="spellEnd"/>
+                            <w:r>
+                              <w:rPr>
+                                <w:rFonts w:ascii="Courier New" w:hAnsi="Courier New"/>
+                                <w:sz w:val="16"/>
+                                <w:szCs w:val="16"/>
+                              </w:rPr>
+                              <w:t>(</w:t>
                             </w:r>
                             <w:proofErr w:type="gramEnd"/>
                             <w:r>
@@ -9567,6 +10665,7 @@
                               </w:rPr>
                               <w:t xml:space="preserve">  `Email` </w:t>
                             </w:r>
+                            <w:proofErr w:type="spellStart"/>
                             <w:proofErr w:type="gramStart"/>
                             <w:r>
                               <w:rPr>
@@ -9574,7 +10673,16 @@
                                 <w:sz w:val="16"/>
                                 <w:szCs w:val="16"/>
                               </w:rPr>
-                              <w:t>varchar(</w:t>
+                              <w:t>varchar</w:t>
+                            </w:r>
+                            <w:proofErr w:type="spellEnd"/>
+                            <w:r>
+                              <w:rPr>
+                                <w:rFonts w:ascii="Courier New" w:hAnsi="Courier New"/>
+                                <w:sz w:val="16"/>
+                                <w:szCs w:val="16"/>
+                              </w:rPr>
+                              <w:t>(</w:t>
                             </w:r>
                             <w:proofErr w:type="gramEnd"/>
                             <w:r>
@@ -9600,8 +10708,27 @@
                                 <w:sz w:val="16"/>
                                 <w:szCs w:val="16"/>
                               </w:rPr>
-                              <w:t xml:space="preserve">  `Birthdate` </w:t>
-                            </w:r>
+                              <w:t xml:space="preserve">  `</w:t>
+                            </w:r>
+                            <w:proofErr w:type="spellStart"/>
+                            <w:r>
+                              <w:rPr>
+                                <w:rFonts w:ascii="Courier New" w:hAnsi="Courier New"/>
+                                <w:sz w:val="16"/>
+                                <w:szCs w:val="16"/>
+                              </w:rPr>
+                              <w:t>Birthdate</w:t>
+                            </w:r>
+                            <w:proofErr w:type="spellEnd"/>
+                            <w:r>
+                              <w:rPr>
+                                <w:rFonts w:ascii="Courier New" w:hAnsi="Courier New"/>
+                                <w:sz w:val="16"/>
+                                <w:szCs w:val="16"/>
+                              </w:rPr>
+                              <w:t xml:space="preserve">` </w:t>
+                            </w:r>
+                            <w:proofErr w:type="spellStart"/>
                             <w:proofErr w:type="gramStart"/>
                             <w:r>
                               <w:rPr>
@@ -9609,7 +10736,16 @@
                                 <w:sz w:val="16"/>
                                 <w:szCs w:val="16"/>
                               </w:rPr>
-                              <w:t>varchar(</w:t>
+                              <w:t>varchar</w:t>
+                            </w:r>
+                            <w:proofErr w:type="spellEnd"/>
+                            <w:r>
+                              <w:rPr>
+                                <w:rFonts w:ascii="Courier New" w:hAnsi="Courier New"/>
+                                <w:sz w:val="16"/>
+                                <w:szCs w:val="16"/>
+                              </w:rPr>
+                              <w:t>(</w:t>
                             </w:r>
                             <w:proofErr w:type="gramEnd"/>
                             <w:r>
@@ -9637,6 +10773,7 @@
                               </w:rPr>
                               <w:t xml:space="preserve">  `Picture` </w:t>
                             </w:r>
+                            <w:proofErr w:type="spellStart"/>
                             <w:proofErr w:type="gramStart"/>
                             <w:r>
                               <w:rPr>
@@ -9644,7 +10781,16 @@
                                 <w:sz w:val="16"/>
                                 <w:szCs w:val="16"/>
                               </w:rPr>
-                              <w:t>varchar(</w:t>
+                              <w:t>varchar</w:t>
+                            </w:r>
+                            <w:proofErr w:type="spellEnd"/>
+                            <w:r>
+                              <w:rPr>
+                                <w:rFonts w:ascii="Courier New" w:hAnsi="Courier New"/>
+                                <w:sz w:val="16"/>
+                                <w:szCs w:val="16"/>
+                              </w:rPr>
+                              <w:t>(</w:t>
                             </w:r>
                             <w:proofErr w:type="gramEnd"/>
                             <w:r>
@@ -9653,7 +10799,25 @@
                                 <w:sz w:val="16"/>
                                 <w:szCs w:val="16"/>
                               </w:rPr>
-                              <w:t>255) default NULL,</w:t>
+                              <w:t xml:space="preserve">255) </w:t>
+                            </w:r>
+                            <w:proofErr w:type="spellStart"/>
+                            <w:r>
+                              <w:rPr>
+                                <w:rFonts w:ascii="Courier New" w:hAnsi="Courier New"/>
+                                <w:sz w:val="16"/>
+                                <w:szCs w:val="16"/>
+                              </w:rPr>
+                              <w:t>default</w:t>
+                            </w:r>
+                            <w:proofErr w:type="spellEnd"/>
+                            <w:r>
+                              <w:rPr>
+                                <w:rFonts w:ascii="Courier New" w:hAnsi="Courier New"/>
+                                <w:sz w:val="16"/>
+                                <w:szCs w:val="16"/>
+                              </w:rPr>
+                              <w:t xml:space="preserve"> NULL,</w:t>
                             </w:r>
                           </w:p>
                           <w:p>
@@ -9672,6 +10836,7 @@
                               </w:rPr>
                               <w:t xml:space="preserve">  `Password` </w:t>
                             </w:r>
+                            <w:proofErr w:type="spellStart"/>
                             <w:proofErr w:type="gramStart"/>
                             <w:r>
                               <w:rPr>
@@ -9679,7 +10844,16 @@
                                 <w:sz w:val="16"/>
                                 <w:szCs w:val="16"/>
                               </w:rPr>
-                              <w:t>varchar(</w:t>
+                              <w:t>varchar</w:t>
+                            </w:r>
+                            <w:proofErr w:type="spellEnd"/>
+                            <w:r>
+                              <w:rPr>
+                                <w:rFonts w:ascii="Courier New" w:hAnsi="Courier New"/>
+                                <w:sz w:val="16"/>
+                                <w:szCs w:val="16"/>
+                              </w:rPr>
+                              <w:t>(</w:t>
                             </w:r>
                             <w:proofErr w:type="gramEnd"/>
                             <w:r>
@@ -9707,6 +10881,7 @@
                               </w:rPr>
                               <w:t xml:space="preserve">  `Username` </w:t>
                             </w:r>
+                            <w:proofErr w:type="spellStart"/>
                             <w:proofErr w:type="gramStart"/>
                             <w:r>
                               <w:rPr>
@@ -9714,7 +10889,16 @@
                                 <w:sz w:val="16"/>
                                 <w:szCs w:val="16"/>
                               </w:rPr>
-                              <w:t>varchar(</w:t>
+                              <w:t>varchar</w:t>
+                            </w:r>
+                            <w:proofErr w:type="spellEnd"/>
+                            <w:r>
+                              <w:rPr>
+                                <w:rFonts w:ascii="Courier New" w:hAnsi="Courier New"/>
+                                <w:sz w:val="16"/>
+                                <w:szCs w:val="16"/>
+                              </w:rPr>
+                              <w:t>(</w:t>
                             </w:r>
                             <w:proofErr w:type="gramEnd"/>
                             <w:r>
@@ -9742,6 +10926,7 @@
                               </w:rPr>
                               <w:t xml:space="preserve">  `Status` </w:t>
                             </w:r>
+                            <w:proofErr w:type="spellStart"/>
                             <w:proofErr w:type="gramStart"/>
                             <w:r>
                               <w:rPr>
@@ -9749,7 +10934,16 @@
                                 <w:sz w:val="16"/>
                                 <w:szCs w:val="16"/>
                               </w:rPr>
-                              <w:t>varchar(</w:t>
+                              <w:t>varchar</w:t>
+                            </w:r>
+                            <w:proofErr w:type="spellEnd"/>
+                            <w:r>
+                              <w:rPr>
+                                <w:rFonts w:ascii="Courier New" w:hAnsi="Courier New"/>
+                                <w:sz w:val="16"/>
+                                <w:szCs w:val="16"/>
+                              </w:rPr>
+                              <w:t>(</w:t>
                             </w:r>
                             <w:proofErr w:type="gramEnd"/>
                             <w:r>
@@ -9758,7 +10952,25 @@
                                 <w:sz w:val="16"/>
                                 <w:szCs w:val="16"/>
                               </w:rPr>
-                              <w:t>50) default NULL,</w:t>
+                              <w:t xml:space="preserve">50) </w:t>
+                            </w:r>
+                            <w:proofErr w:type="spellStart"/>
+                            <w:r>
+                              <w:rPr>
+                                <w:rFonts w:ascii="Courier New" w:hAnsi="Courier New"/>
+                                <w:sz w:val="16"/>
+                                <w:szCs w:val="16"/>
+                              </w:rPr>
+                              <w:t>default</w:t>
+                            </w:r>
+                            <w:proofErr w:type="spellEnd"/>
+                            <w:r>
+                              <w:rPr>
+                                <w:rFonts w:ascii="Courier New" w:hAnsi="Courier New"/>
+                                <w:sz w:val="16"/>
+                                <w:szCs w:val="16"/>
+                              </w:rPr>
+                              <w:t xml:space="preserve"> NULL,</w:t>
                             </w:r>
                           </w:p>
                           <w:p>
@@ -9775,7 +10987,43 @@
                                 <w:sz w:val="16"/>
                                 <w:szCs w:val="16"/>
                               </w:rPr>
-                              <w:t xml:space="preserve">  UNIQUE KEY `User_ID` (`User_ID`)</w:t>
+                              <w:t xml:space="preserve">  UNIQUE KEY `</w:t>
+                            </w:r>
+                            <w:proofErr w:type="spellStart"/>
+                            <w:r>
+                              <w:rPr>
+                                <w:rFonts w:ascii="Courier New" w:hAnsi="Courier New"/>
+                                <w:sz w:val="16"/>
+                                <w:szCs w:val="16"/>
+                              </w:rPr>
+                              <w:t>User_ID</w:t>
+                            </w:r>
+                            <w:proofErr w:type="spellEnd"/>
+                            <w:r>
+                              <w:rPr>
+                                <w:rFonts w:ascii="Courier New" w:hAnsi="Courier New"/>
+                                <w:sz w:val="16"/>
+                                <w:szCs w:val="16"/>
+                              </w:rPr>
+                              <w:t>` (`</w:t>
+                            </w:r>
+                            <w:proofErr w:type="spellStart"/>
+                            <w:r>
+                              <w:rPr>
+                                <w:rFonts w:ascii="Courier New" w:hAnsi="Courier New"/>
+                                <w:sz w:val="16"/>
+                                <w:szCs w:val="16"/>
+                              </w:rPr>
+                              <w:t>User_ID</w:t>
+                            </w:r>
+                            <w:proofErr w:type="spellEnd"/>
+                            <w:r>
+                              <w:rPr>
+                                <w:rFonts w:ascii="Courier New" w:hAnsi="Courier New"/>
+                                <w:sz w:val="16"/>
+                                <w:szCs w:val="16"/>
+                              </w:rPr>
+                              <w:t>`)</w:t>
                             </w:r>
                           </w:p>
                           <w:p>
@@ -9793,6 +11041,7 @@
                               </w:rPr>
                               <w:t>) ENGINE=</w:t>
                             </w:r>
+                            <w:proofErr w:type="spellStart"/>
                             <w:proofErr w:type="gramStart"/>
                             <w:r>
                               <w:rPr>
@@ -9800,7 +11049,16 @@
                                 <w:sz w:val="16"/>
                                 <w:szCs w:val="16"/>
                               </w:rPr>
-                              <w:t>MyISAM  DEFAULT</w:t>
+                              <w:t>MyISAM</w:t>
+                            </w:r>
+                            <w:proofErr w:type="spellEnd"/>
+                            <w:r>
+                              <w:rPr>
+                                <w:rFonts w:ascii="Courier New" w:hAnsi="Courier New"/>
+                                <w:sz w:val="16"/>
+                                <w:szCs w:val="16"/>
+                              </w:rPr>
+                              <w:t xml:space="preserve">  DEFAULT</w:t>
                             </w:r>
                             <w:proofErr w:type="gramEnd"/>
                             <w:r>
@@ -10526,60 +11784,60 @@
       <w:r>
         <w:t>Users</w:t>
       </w:r>
-      <w:bookmarkEnd w:id="27"/>
+      <w:bookmarkEnd w:id="28"/>
     </w:p>
     <w:p/>
     <w:p>
       <w:pPr>
         <w:pStyle w:val="berschrift21"/>
       </w:pPr>
-      <w:bookmarkStart w:id="28" w:name="_Toc440754183"/>
+      <w:bookmarkStart w:id="29" w:name="_Toc440754183"/>
       <w:r>
         <w:t>2.4 F</w:t>
       </w:r>
       <w:r>
         <w:t>unktion</w:t>
-      </w:r>
-      <w:bookmarkEnd w:id="28"/>
-    </w:p>
-    <w:p>
-      <w:r>
-        <w:t>Als zentral</w:t>
-      </w:r>
-      <w:r>
-        <w:t>e Steuerdatei wird die index.html</w:t>
-      </w:r>
-      <w:r>
-        <w:t xml:space="preserve"> im Basisverzei</w:t>
-      </w:r>
-      <w:r>
-        <w:t>chnis des Webservers verwendet. Mit HTML und CSS wird die Webseite generell konstruiert</w:t>
-      </w:r>
-      <w:r>
-        <w:t>, mit JavaScript werden die Interaktionen zwischen User und Webseite durchgeführt. JavaScript kommuniziert anschließend mit PHP-Seiten, welche serverseitig die Verbindung zur MYSQL Datenbank herstellen und notwendige Datensätze aufbereiten bzw. bereitstellen. Die Ergebnisse werden anschließend mit JavaScript</w:t>
-      </w:r>
-      <w:r>
-        <w:t xml:space="preserve"> und HTML</w:t>
-      </w:r>
-      <w:r>
-        <w:t xml:space="preserve"> visualisiert.</w:t>
-      </w:r>
-    </w:p>
-    <w:p>
-      <w:pPr>
-        <w:pStyle w:val="berschrift21"/>
-      </w:pPr>
-      <w:bookmarkStart w:id="29" w:name="_Toc440754184"/>
-      <w:r>
-        <w:t xml:space="preserve">2.5 </w:t>
-      </w:r>
-      <w:r>
-        <w:t>Background-Engine</w:t>
       </w:r>
       <w:bookmarkEnd w:id="29"/>
     </w:p>
     <w:p>
       <w:r>
+        <w:t>Als zentral</w:t>
+      </w:r>
+      <w:r>
+        <w:t>e Steuerdatei wird die index.html</w:t>
+      </w:r>
+      <w:r>
+        <w:t xml:space="preserve"> im Basisverzei</w:t>
+      </w:r>
+      <w:r>
+        <w:t>chnis des Webservers verwendet. Mit HTML und CSS wird die Webseite generell konstruiert</w:t>
+      </w:r>
+      <w:r>
+        <w:t>, mit JavaScript werden die Interaktionen zwischen User und Webseite durchgeführt. JavaScript kommuniziert anschließend mit PHP-Seiten, welche serverseitig die Verbindung zur MYSQL Datenbank herstellen und notwendige Datensätze aufbereiten bzw. bereitstellen. Die Ergebnisse werden anschließend mit JavaScript</w:t>
+      </w:r>
+      <w:r>
+        <w:t xml:space="preserve"> und HTML</w:t>
+      </w:r>
+      <w:r>
+        <w:t xml:space="preserve"> visualisiert.</w:t>
+      </w:r>
+    </w:p>
+    <w:p>
+      <w:pPr>
+        <w:pStyle w:val="berschrift21"/>
+      </w:pPr>
+      <w:bookmarkStart w:id="30" w:name="_Toc440754184"/>
+      <w:r>
+        <w:t xml:space="preserve">2.5 </w:t>
+      </w:r>
+      <w:r>
+        <w:t>Background-Engine</w:t>
+      </w:r>
+      <w:bookmarkEnd w:id="30"/>
+    </w:p>
+    <w:p>
+      <w:r>
         <w:t xml:space="preserve">Wir haben versucht die Anwendung so einfach wie möglich zu gestalten was bedeutet, dass wir Aspekte wie Sicherheit und Angriffsschutz völlig außer Acht gelassen haben. Da wir ausschließlich mit HTML, JavaScript und PHP arbeiten, sind keine speziellen Anforderungen </w:t>
       </w:r>
       <w:r>
@@ -10592,7 +11850,7 @@
       <w:pPr>
         <w:pStyle w:val="berschrift11"/>
       </w:pPr>
-      <w:bookmarkStart w:id="30" w:name="_Toc440754185"/>
+      <w:bookmarkStart w:id="31" w:name="_Toc440754185"/>
       <w:r>
         <w:lastRenderedPageBreak/>
         <w:t>3. Implementierun</w:t>
@@ -10600,7 +11858,7 @@
       <w:r>
         <w:t>g</w:t>
       </w:r>
-      <w:bookmarkEnd w:id="30"/>
+      <w:bookmarkEnd w:id="31"/>
     </w:p>
     <w:p>
       <w:r>
@@ -10839,8 +12097,6 @@
       <w:r>
         <w:t xml:space="preserve">Ein User kann sich aber auch aktiv ausloggen über den abmelden Link oben </w:t>
       </w:r>
-      <w:bookmarkStart w:id="31" w:name="_GoBack"/>
-      <w:bookmarkEnd w:id="31"/>
       <w:r>
         <w:t>rechts.</w:t>
       </w:r>
@@ -11295,7 +12551,7 @@
             <w:rPr>
               <w:noProof/>
             </w:rPr>
-            <w:t>15</w:t>
+            <w:t>17</w:t>
           </w:r>
           <w:r>
             <w:fldChar w:fldCharType="end"/>
@@ -15711,6 +16967,7 @@
     <w:rsid w:val="00603D3A"/>
     <w:rsid w:val="00624B99"/>
     <w:rsid w:val="006475D5"/>
+    <w:rsid w:val="00724439"/>
     <w:rsid w:val="0074704A"/>
     <w:rsid w:val="007C6851"/>
     <w:rsid w:val="00836C0F"/>
@@ -15730,7 +16987,6 @@
     <w:rsid w:val="00E227FB"/>
     <w:rsid w:val="00EE3C2A"/>
     <w:rsid w:val="00F42A7C"/>
-    <w:rsid w:val="00F45A54"/>
     <w:rsid w:val="00F7448E"/>
     <w:rsid w:val="00F86C98"/>
     <w:rsid w:val="00FD008E"/>
@@ -16750,7 +18006,7 @@
 </file>
 
 <file path=customXml/itemProps3.xml><?xml version="1.0" encoding="utf-8"?>
-<ds:datastoreItem xmlns:ds="http://schemas.openxmlformats.org/officeDocument/2006/customXml" ds:itemID="{92976AA6-84E6-480F-97A5-E80331FC3CAE}">
+<ds:datastoreItem xmlns:ds="http://schemas.openxmlformats.org/officeDocument/2006/customXml" ds:itemID="{1B2CE96F-7D95-4D77-BB8C-F5B94D88557F}">
   <ds:schemaRefs>
     <ds:schemaRef ds:uri="http://schemas.openxmlformats.org/officeDocument/2006/bibliography"/>
   </ds:schemaRefs>

</xml_diff>